<commit_message>
Data driven Testing and Tags
</commit_message>
<xml_diff>
--- a/Class_Notes.docx
+++ b/Class_Notes.docx
@@ -53,7 +53,27 @@
           <w:szCs w:val="36"/>
           <w:lang w:val="en-IN"/>
         </w:rPr>
-        <w:t xml:space="preserve"> - &gt; Blueprint of an Object, members ( variables, methods, constructors, SIB, IIB)</w:t>
+        <w:t xml:space="preserve"> - &gt; Blueprint of an Object, members </w:t>
+      </w:r>
+      <w:proofErr w:type="gramStart"/>
+      <w:r>
+        <w:rPr>
+          <w:i/>
+          <w:sz w:val="36"/>
+          <w:szCs w:val="36"/>
+          <w:lang w:val="en-IN"/>
+        </w:rPr>
+        <w:t>( variables</w:t>
+      </w:r>
+      <w:proofErr w:type="gramEnd"/>
+      <w:r>
+        <w:rPr>
+          <w:i/>
+          <w:sz w:val="36"/>
+          <w:szCs w:val="36"/>
+          <w:lang w:val="en-IN"/>
+        </w:rPr>
+        <w:t>, methods, constructors, SIB, IIB)</w:t>
       </w:r>
     </w:p>
     <w:p>
@@ -77,7 +97,27 @@
           <w:szCs w:val="36"/>
           <w:lang w:val="en-IN"/>
         </w:rPr>
-        <w:t>Strict typeCaste =&gt;</w:t>
+        <w:t xml:space="preserve">Strict </w:t>
+      </w:r>
+      <w:proofErr w:type="spellStart"/>
+      <w:r>
+        <w:rPr>
+          <w:i/>
+          <w:sz w:val="36"/>
+          <w:szCs w:val="36"/>
+          <w:lang w:val="en-IN"/>
+        </w:rPr>
+        <w:t>typeCaste</w:t>
+      </w:r>
+      <w:proofErr w:type="spellEnd"/>
+      <w:r>
+        <w:rPr>
+          <w:i/>
+          <w:sz w:val="36"/>
+          <w:szCs w:val="36"/>
+          <w:lang w:val="en-IN"/>
+        </w:rPr>
+        <w:t xml:space="preserve"> =&gt;</w:t>
       </w:r>
       <w:r>
         <w:rPr>
@@ -463,8 +503,19 @@
           <w:szCs w:val="36"/>
           <w:lang w:val="en-IN"/>
         </w:rPr>
-        <w:t>- methods</w:t>
-      </w:r>
+        <w:t xml:space="preserve">- </w:t>
+      </w:r>
+      <w:proofErr w:type="gramStart"/>
+      <w:r>
+        <w:rPr>
+          <w:i/>
+          <w:sz w:val="36"/>
+          <w:szCs w:val="36"/>
+          <w:lang w:val="en-IN"/>
+        </w:rPr>
+        <w:t>methods</w:t>
+      </w:r>
+      <w:proofErr w:type="gramEnd"/>
       <w:r>
         <w:rPr>
           <w:i/>
@@ -491,7 +542,47 @@
           <w:szCs w:val="36"/>
           <w:lang w:val="en-IN"/>
         </w:rPr>
-        <w:t>[Access specifiers] [Access modifiers] return_type name([argument list])</w:t>
+        <w:t xml:space="preserve">[Access specifiers] [Access modifiers] </w:t>
+      </w:r>
+      <w:proofErr w:type="spellStart"/>
+      <w:r>
+        <w:rPr>
+          <w:i/>
+          <w:sz w:val="36"/>
+          <w:szCs w:val="36"/>
+          <w:lang w:val="en-IN"/>
+        </w:rPr>
+        <w:t>return_type</w:t>
+      </w:r>
+      <w:proofErr w:type="spellEnd"/>
+      <w:r>
+        <w:rPr>
+          <w:i/>
+          <w:sz w:val="36"/>
+          <w:szCs w:val="36"/>
+          <w:lang w:val="en-IN"/>
+        </w:rPr>
+        <w:t xml:space="preserve"> </w:t>
+      </w:r>
+      <w:proofErr w:type="gramStart"/>
+      <w:r>
+        <w:rPr>
+          <w:i/>
+          <w:sz w:val="36"/>
+          <w:szCs w:val="36"/>
+          <w:lang w:val="en-IN"/>
+        </w:rPr>
+        <w:t>name(</w:t>
+      </w:r>
+      <w:proofErr w:type="gramEnd"/>
+      <w:r>
+        <w:rPr>
+          <w:i/>
+          <w:sz w:val="36"/>
+          <w:szCs w:val="36"/>
+          <w:lang w:val="en-IN"/>
+        </w:rPr>
+        <w:t>[argument list])</w:t>
       </w:r>
     </w:p>
     <w:p>
@@ -573,6 +664,7 @@
           <w:lang w:val="en-IN"/>
         </w:rPr>
       </w:pPr>
+      <w:proofErr w:type="gramStart"/>
       <w:r>
         <w:rPr>
           <w:i/>
@@ -583,6 +675,7 @@
         <w:lastRenderedPageBreak/>
         <w:t>Polymorphism :</w:t>
       </w:r>
+      <w:proofErr w:type="gramEnd"/>
     </w:p>
     <w:p>
       <w:pPr>
@@ -620,7 +713,57 @@
           <w:lang w:val="en-IN"/>
         </w:rPr>
         <w:tab/>
-        <w:t>sum(int a, int b)</w:t>
+      </w:r>
+      <w:proofErr w:type="gramStart"/>
+      <w:r>
+        <w:rPr>
+          <w:i/>
+          <w:sz w:val="36"/>
+          <w:szCs w:val="36"/>
+          <w:lang w:val="en-IN"/>
+        </w:rPr>
+        <w:t>sum(</w:t>
+      </w:r>
+      <w:proofErr w:type="spellStart"/>
+      <w:proofErr w:type="gramEnd"/>
+      <w:r>
+        <w:rPr>
+          <w:i/>
+          <w:sz w:val="36"/>
+          <w:szCs w:val="36"/>
+          <w:lang w:val="en-IN"/>
+        </w:rPr>
+        <w:t>int</w:t>
+      </w:r>
+      <w:proofErr w:type="spellEnd"/>
+      <w:r>
+        <w:rPr>
+          <w:i/>
+          <w:sz w:val="36"/>
+          <w:szCs w:val="36"/>
+          <w:lang w:val="en-IN"/>
+        </w:rPr>
+        <w:t xml:space="preserve"> a, </w:t>
+      </w:r>
+      <w:proofErr w:type="spellStart"/>
+      <w:r>
+        <w:rPr>
+          <w:i/>
+          <w:sz w:val="36"/>
+          <w:szCs w:val="36"/>
+          <w:lang w:val="en-IN"/>
+        </w:rPr>
+        <w:t>int</w:t>
+      </w:r>
+      <w:proofErr w:type="spellEnd"/>
+      <w:r>
+        <w:rPr>
+          <w:i/>
+          <w:sz w:val="36"/>
+          <w:szCs w:val="36"/>
+          <w:lang w:val="en-IN"/>
+        </w:rPr>
+        <w:t xml:space="preserve"> b)</w:t>
       </w:r>
     </w:p>
     <w:p>
@@ -640,7 +783,77 @@
           <w:lang w:val="en-IN"/>
         </w:rPr>
         <w:tab/>
-        <w:t>sum(int a, int b, int c)</w:t>
+      </w:r>
+      <w:proofErr w:type="gramStart"/>
+      <w:r>
+        <w:rPr>
+          <w:i/>
+          <w:sz w:val="36"/>
+          <w:szCs w:val="36"/>
+          <w:lang w:val="en-IN"/>
+        </w:rPr>
+        <w:t>sum(</w:t>
+      </w:r>
+      <w:proofErr w:type="spellStart"/>
+      <w:proofErr w:type="gramEnd"/>
+      <w:r>
+        <w:rPr>
+          <w:i/>
+          <w:sz w:val="36"/>
+          <w:szCs w:val="36"/>
+          <w:lang w:val="en-IN"/>
+        </w:rPr>
+        <w:t>int</w:t>
+      </w:r>
+      <w:proofErr w:type="spellEnd"/>
+      <w:r>
+        <w:rPr>
+          <w:i/>
+          <w:sz w:val="36"/>
+          <w:szCs w:val="36"/>
+          <w:lang w:val="en-IN"/>
+        </w:rPr>
+        <w:t xml:space="preserve"> a, </w:t>
+      </w:r>
+      <w:proofErr w:type="spellStart"/>
+      <w:r>
+        <w:rPr>
+          <w:i/>
+          <w:sz w:val="36"/>
+          <w:szCs w:val="36"/>
+          <w:lang w:val="en-IN"/>
+        </w:rPr>
+        <w:t>int</w:t>
+      </w:r>
+      <w:proofErr w:type="spellEnd"/>
+      <w:r>
+        <w:rPr>
+          <w:i/>
+          <w:sz w:val="36"/>
+          <w:szCs w:val="36"/>
+          <w:lang w:val="en-IN"/>
+        </w:rPr>
+        <w:t xml:space="preserve"> b, </w:t>
+      </w:r>
+      <w:proofErr w:type="spellStart"/>
+      <w:r>
+        <w:rPr>
+          <w:i/>
+          <w:sz w:val="36"/>
+          <w:szCs w:val="36"/>
+          <w:lang w:val="en-IN"/>
+        </w:rPr>
+        <w:t>int</w:t>
+      </w:r>
+      <w:proofErr w:type="spellEnd"/>
+      <w:r>
+        <w:rPr>
+          <w:i/>
+          <w:sz w:val="36"/>
+          <w:szCs w:val="36"/>
+          <w:lang w:val="en-IN"/>
+        </w:rPr>
+        <w:t xml:space="preserve"> c)</w:t>
       </w:r>
     </w:p>
     <w:p>
@@ -681,84 +894,139 @@
           <w:szCs w:val="36"/>
           <w:lang w:val="en-IN"/>
         </w:rPr>
-        <w:t>ACCESS SPECIFIER (Only to global variables or methods )</w:t>
-      </w:r>
-    </w:p>
-    <w:p>
-      <w:pPr>
-        <w:rPr>
-          <w:i/>
-          <w:sz w:val="36"/>
-          <w:szCs w:val="36"/>
-          <w:lang w:val="en-IN"/>
-        </w:rPr>
-      </w:pPr>
-      <w:r>
-        <w:rPr>
-          <w:i/>
-          <w:sz w:val="36"/>
-          <w:szCs w:val="36"/>
-          <w:lang w:val="en-IN"/>
-        </w:rPr>
-        <w:t>1. private</w:t>
-      </w:r>
-    </w:p>
-    <w:p>
-      <w:pPr>
-        <w:rPr>
-          <w:i/>
-          <w:sz w:val="36"/>
-          <w:szCs w:val="36"/>
-          <w:lang w:val="en-IN"/>
-        </w:rPr>
-      </w:pPr>
-      <w:r>
-        <w:rPr>
-          <w:i/>
-          <w:sz w:val="36"/>
-          <w:szCs w:val="36"/>
-          <w:lang w:val="en-IN"/>
-        </w:rPr>
-        <w:t>2. default</w:t>
-      </w:r>
-    </w:p>
-    <w:p>
-      <w:pPr>
-        <w:rPr>
-          <w:i/>
-          <w:sz w:val="36"/>
-          <w:szCs w:val="36"/>
-          <w:lang w:val="en-IN"/>
-        </w:rPr>
-      </w:pPr>
-      <w:r>
-        <w:rPr>
-          <w:i/>
-          <w:sz w:val="36"/>
-          <w:szCs w:val="36"/>
-          <w:lang w:val="en-IN"/>
-        </w:rPr>
-        <w:t>3. protected</w:t>
-      </w:r>
-    </w:p>
-    <w:p>
-      <w:pPr>
-        <w:rPr>
-          <w:i/>
-          <w:sz w:val="36"/>
-          <w:szCs w:val="36"/>
-          <w:lang w:val="en-IN"/>
-        </w:rPr>
-      </w:pPr>
-      <w:r>
-        <w:rPr>
-          <w:i/>
-          <w:sz w:val="36"/>
-          <w:szCs w:val="36"/>
-          <w:lang w:val="en-IN"/>
-        </w:rPr>
-        <w:t>4. public</w:t>
-      </w:r>
+        <w:t xml:space="preserve">ACCESS SPECIFIER (Only to global variables or </w:t>
+      </w:r>
+      <w:proofErr w:type="gramStart"/>
+      <w:r>
+        <w:rPr>
+          <w:i/>
+          <w:sz w:val="36"/>
+          <w:szCs w:val="36"/>
+          <w:lang w:val="en-IN"/>
+        </w:rPr>
+        <w:t>methods )</w:t>
+      </w:r>
+      <w:proofErr w:type="gramEnd"/>
+    </w:p>
+    <w:p>
+      <w:pPr>
+        <w:rPr>
+          <w:i/>
+          <w:sz w:val="36"/>
+          <w:szCs w:val="36"/>
+          <w:lang w:val="en-IN"/>
+        </w:rPr>
+      </w:pPr>
+      <w:r>
+        <w:rPr>
+          <w:i/>
+          <w:sz w:val="36"/>
+          <w:szCs w:val="36"/>
+          <w:lang w:val="en-IN"/>
+        </w:rPr>
+        <w:t xml:space="preserve">1. </w:t>
+      </w:r>
+      <w:proofErr w:type="gramStart"/>
+      <w:r>
+        <w:rPr>
+          <w:i/>
+          <w:sz w:val="36"/>
+          <w:szCs w:val="36"/>
+          <w:lang w:val="en-IN"/>
+        </w:rPr>
+        <w:t>private</w:t>
+      </w:r>
+      <w:proofErr w:type="gramEnd"/>
+    </w:p>
+    <w:p>
+      <w:pPr>
+        <w:rPr>
+          <w:i/>
+          <w:sz w:val="36"/>
+          <w:szCs w:val="36"/>
+          <w:lang w:val="en-IN"/>
+        </w:rPr>
+      </w:pPr>
+      <w:r>
+        <w:rPr>
+          <w:i/>
+          <w:sz w:val="36"/>
+          <w:szCs w:val="36"/>
+          <w:lang w:val="en-IN"/>
+        </w:rPr>
+        <w:t xml:space="preserve">2. </w:t>
+      </w:r>
+      <w:proofErr w:type="gramStart"/>
+      <w:r>
+        <w:rPr>
+          <w:i/>
+          <w:sz w:val="36"/>
+          <w:szCs w:val="36"/>
+          <w:lang w:val="en-IN"/>
+        </w:rPr>
+        <w:t>default</w:t>
+      </w:r>
+      <w:proofErr w:type="gramEnd"/>
+    </w:p>
+    <w:p>
+      <w:pPr>
+        <w:rPr>
+          <w:i/>
+          <w:sz w:val="36"/>
+          <w:szCs w:val="36"/>
+          <w:lang w:val="en-IN"/>
+        </w:rPr>
+      </w:pPr>
+      <w:r>
+        <w:rPr>
+          <w:i/>
+          <w:sz w:val="36"/>
+          <w:szCs w:val="36"/>
+          <w:lang w:val="en-IN"/>
+        </w:rPr>
+        <w:t xml:space="preserve">3. </w:t>
+      </w:r>
+      <w:proofErr w:type="gramStart"/>
+      <w:r>
+        <w:rPr>
+          <w:i/>
+          <w:sz w:val="36"/>
+          <w:szCs w:val="36"/>
+          <w:lang w:val="en-IN"/>
+        </w:rPr>
+        <w:t>protected</w:t>
+      </w:r>
+      <w:proofErr w:type="gramEnd"/>
+    </w:p>
+    <w:p>
+      <w:pPr>
+        <w:rPr>
+          <w:i/>
+          <w:sz w:val="36"/>
+          <w:szCs w:val="36"/>
+          <w:lang w:val="en-IN"/>
+        </w:rPr>
+      </w:pPr>
+      <w:r>
+        <w:rPr>
+          <w:i/>
+          <w:sz w:val="36"/>
+          <w:szCs w:val="36"/>
+          <w:lang w:val="en-IN"/>
+        </w:rPr>
+        <w:t xml:space="preserve">4. </w:t>
+      </w:r>
+      <w:proofErr w:type="gramStart"/>
+      <w:r>
+        <w:rPr>
+          <w:i/>
+          <w:sz w:val="36"/>
+          <w:szCs w:val="36"/>
+          <w:lang w:val="en-IN"/>
+        </w:rPr>
+        <w:t>public</w:t>
+      </w:r>
+      <w:proofErr w:type="gramEnd"/>
       <w:r>
         <w:rPr>
           <w:i/>
@@ -866,14 +1134,25 @@
         </w:rPr>
         <w:t xml:space="preserve">4. </w:t>
       </w:r>
-      <w:r>
-        <w:rPr>
-          <w:i/>
-          <w:sz w:val="36"/>
-          <w:szCs w:val="36"/>
-          <w:lang w:val="en-IN"/>
-        </w:rPr>
-        <w:t>synchronized (Threads) – methods</w:t>
+      <w:proofErr w:type="gramStart"/>
+      <w:r>
+        <w:rPr>
+          <w:i/>
+          <w:sz w:val="36"/>
+          <w:szCs w:val="36"/>
+          <w:lang w:val="en-IN"/>
+        </w:rPr>
+        <w:t>synchronized</w:t>
+      </w:r>
+      <w:proofErr w:type="gramEnd"/>
+      <w:r>
+        <w:rPr>
+          <w:i/>
+          <w:sz w:val="36"/>
+          <w:szCs w:val="36"/>
+          <w:lang w:val="en-IN"/>
+        </w:rPr>
+        <w:t xml:space="preserve"> (Threads) – methods</w:t>
       </w:r>
     </w:p>
     <w:p>
@@ -907,6 +1186,7 @@
           <w:lang w:val="en-IN"/>
         </w:rPr>
       </w:pPr>
+      <w:proofErr w:type="gramStart"/>
       <w:r>
         <w:rPr>
           <w:i/>
@@ -916,16 +1196,18 @@
         </w:rPr>
         <w:t>for</w:t>
       </w:r>
-    </w:p>
-    <w:p>
-      <w:pPr>
-        <w:rPr>
-          <w:i/>
-          <w:sz w:val="36"/>
-          <w:szCs w:val="36"/>
-          <w:lang w:val="en-IN"/>
-        </w:rPr>
-      </w:pPr>
+      <w:proofErr w:type="gramEnd"/>
+    </w:p>
+    <w:p>
+      <w:pPr>
+        <w:rPr>
+          <w:i/>
+          <w:sz w:val="36"/>
+          <w:szCs w:val="36"/>
+          <w:lang w:val="en-IN"/>
+        </w:rPr>
+      </w:pPr>
+      <w:proofErr w:type="gramStart"/>
       <w:r>
         <w:rPr>
           <w:i/>
@@ -935,16 +1217,19 @@
         </w:rPr>
         <w:t>while</w:t>
       </w:r>
-    </w:p>
-    <w:p>
-      <w:pPr>
-        <w:rPr>
-          <w:i/>
-          <w:sz w:val="36"/>
-          <w:szCs w:val="36"/>
-          <w:lang w:val="en-IN"/>
-        </w:rPr>
-      </w:pPr>
+      <w:proofErr w:type="gramEnd"/>
+    </w:p>
+    <w:p>
+      <w:pPr>
+        <w:rPr>
+          <w:i/>
+          <w:sz w:val="36"/>
+          <w:szCs w:val="36"/>
+          <w:lang w:val="en-IN"/>
+        </w:rPr>
+      </w:pPr>
+      <w:proofErr w:type="spellStart"/>
+      <w:proofErr w:type="gramStart"/>
       <w:r>
         <w:rPr>
           <w:i/>
@@ -953,26 +1238,50 @@
           <w:lang w:val="en-IN"/>
         </w:rPr>
         <w:lastRenderedPageBreak/>
-        <w:t>do,while</w:t>
-      </w:r>
-    </w:p>
-    <w:p>
-      <w:pPr>
-        <w:rPr>
-          <w:i/>
-          <w:sz w:val="36"/>
-          <w:szCs w:val="36"/>
-          <w:lang w:val="en-IN"/>
-        </w:rPr>
-      </w:pPr>
-      <w:r>
-        <w:rPr>
-          <w:i/>
-          <w:sz w:val="36"/>
-          <w:szCs w:val="36"/>
-          <w:lang w:val="en-IN"/>
-        </w:rPr>
-        <w:t>foreach / enhanced for loop</w:t>
+        <w:t>do,</w:t>
+      </w:r>
+      <w:proofErr w:type="gramEnd"/>
+      <w:r>
+        <w:rPr>
+          <w:i/>
+          <w:sz w:val="36"/>
+          <w:szCs w:val="36"/>
+          <w:lang w:val="en-IN"/>
+        </w:rPr>
+        <w:t>while</w:t>
+      </w:r>
+      <w:proofErr w:type="spellEnd"/>
+    </w:p>
+    <w:p>
+      <w:pPr>
+        <w:rPr>
+          <w:i/>
+          <w:sz w:val="36"/>
+          <w:szCs w:val="36"/>
+          <w:lang w:val="en-IN"/>
+        </w:rPr>
+      </w:pPr>
+      <w:proofErr w:type="spellStart"/>
+      <w:proofErr w:type="gramStart"/>
+      <w:r>
+        <w:rPr>
+          <w:i/>
+          <w:sz w:val="36"/>
+          <w:szCs w:val="36"/>
+          <w:lang w:val="en-IN"/>
+        </w:rPr>
+        <w:t>foreach</w:t>
+      </w:r>
+      <w:proofErr w:type="spellEnd"/>
+      <w:proofErr w:type="gramEnd"/>
+      <w:r>
+        <w:rPr>
+          <w:i/>
+          <w:sz w:val="36"/>
+          <w:szCs w:val="36"/>
+          <w:lang w:val="en-IN"/>
+        </w:rPr>
+        <w:t xml:space="preserve"> / enhanced for loop</w:t>
       </w:r>
     </w:p>
     <w:p>
@@ -1006,6 +1315,7 @@
           <w:lang w:val="en-IN"/>
         </w:rPr>
       </w:pPr>
+      <w:proofErr w:type="gramStart"/>
       <w:r>
         <w:rPr>
           <w:i/>
@@ -1015,43 +1325,79 @@
         </w:rPr>
         <w:t>if</w:t>
       </w:r>
-    </w:p>
-    <w:p>
-      <w:pPr>
-        <w:rPr>
-          <w:i/>
-          <w:sz w:val="36"/>
-          <w:szCs w:val="36"/>
-          <w:lang w:val="en-IN"/>
-        </w:rPr>
-      </w:pPr>
-      <w:r>
-        <w:rPr>
-          <w:i/>
-          <w:sz w:val="36"/>
-          <w:szCs w:val="36"/>
-          <w:lang w:val="en-IN"/>
-        </w:rPr>
-        <w:t>if,else</w:t>
-      </w:r>
-    </w:p>
-    <w:p>
-      <w:pPr>
-        <w:rPr>
-          <w:i/>
-          <w:sz w:val="36"/>
-          <w:szCs w:val="36"/>
-          <w:lang w:val="en-IN"/>
-        </w:rPr>
-      </w:pPr>
-      <w:r>
-        <w:rPr>
-          <w:i/>
-          <w:sz w:val="36"/>
-          <w:szCs w:val="36"/>
-          <w:lang w:val="en-IN"/>
-        </w:rPr>
-        <w:t>if,elseif, else....</w:t>
+      <w:proofErr w:type="gramEnd"/>
+    </w:p>
+    <w:p>
+      <w:pPr>
+        <w:rPr>
+          <w:i/>
+          <w:sz w:val="36"/>
+          <w:szCs w:val="36"/>
+          <w:lang w:val="en-IN"/>
+        </w:rPr>
+      </w:pPr>
+      <w:proofErr w:type="spellStart"/>
+      <w:proofErr w:type="gramStart"/>
+      <w:r>
+        <w:rPr>
+          <w:i/>
+          <w:sz w:val="36"/>
+          <w:szCs w:val="36"/>
+          <w:lang w:val="en-IN"/>
+        </w:rPr>
+        <w:t>if,</w:t>
+      </w:r>
+      <w:proofErr w:type="gramEnd"/>
+      <w:r>
+        <w:rPr>
+          <w:i/>
+          <w:sz w:val="36"/>
+          <w:szCs w:val="36"/>
+          <w:lang w:val="en-IN"/>
+        </w:rPr>
+        <w:t>else</w:t>
+      </w:r>
+      <w:proofErr w:type="spellEnd"/>
+    </w:p>
+    <w:p>
+      <w:pPr>
+        <w:rPr>
+          <w:i/>
+          <w:sz w:val="36"/>
+          <w:szCs w:val="36"/>
+          <w:lang w:val="en-IN"/>
+        </w:rPr>
+      </w:pPr>
+      <w:proofErr w:type="spellStart"/>
+      <w:proofErr w:type="gramStart"/>
+      <w:r>
+        <w:rPr>
+          <w:i/>
+          <w:sz w:val="36"/>
+          <w:szCs w:val="36"/>
+          <w:lang w:val="en-IN"/>
+        </w:rPr>
+        <w:t>if,</w:t>
+      </w:r>
+      <w:proofErr w:type="gramEnd"/>
+      <w:r>
+        <w:rPr>
+          <w:i/>
+          <w:sz w:val="36"/>
+          <w:szCs w:val="36"/>
+          <w:lang w:val="en-IN"/>
+        </w:rPr>
+        <w:t>elseif</w:t>
+      </w:r>
+      <w:proofErr w:type="spellEnd"/>
+      <w:r>
+        <w:rPr>
+          <w:i/>
+          <w:sz w:val="36"/>
+          <w:szCs w:val="36"/>
+          <w:lang w:val="en-IN"/>
+        </w:rPr>
+        <w:t>, else....</w:t>
       </w:r>
     </w:p>
     <w:p>
@@ -1066,6 +1412,7 @@
           <w:lang w:val="en-IN"/>
         </w:rPr>
       </w:pPr>
+      <w:proofErr w:type="gramStart"/>
       <w:r>
         <w:rPr>
           <w:i/>
@@ -1075,25 +1422,37 @@
         </w:rPr>
         <w:t>switch()</w:t>
       </w:r>
-    </w:p>
-    <w:p>
-      <w:pPr>
-        <w:rPr>
-          <w:i/>
-          <w:sz w:val="36"/>
-          <w:szCs w:val="36"/>
-          <w:lang w:val="en-IN"/>
-        </w:rPr>
-      </w:pPr>
-      <w:r>
-        <w:rPr>
-          <w:i/>
-          <w:sz w:val="36"/>
-          <w:szCs w:val="36"/>
-          <w:lang w:val="en-IN"/>
-        </w:rPr>
-        <w:t>String – java.lang</w:t>
-      </w:r>
+      <w:proofErr w:type="gramEnd"/>
+    </w:p>
+    <w:p>
+      <w:pPr>
+        <w:rPr>
+          <w:i/>
+          <w:sz w:val="36"/>
+          <w:szCs w:val="36"/>
+          <w:lang w:val="en-IN"/>
+        </w:rPr>
+      </w:pPr>
+      <w:r>
+        <w:rPr>
+          <w:i/>
+          <w:sz w:val="36"/>
+          <w:szCs w:val="36"/>
+          <w:lang w:val="en-IN"/>
+        </w:rPr>
+        <w:t xml:space="preserve">String – </w:t>
+      </w:r>
+      <w:proofErr w:type="spellStart"/>
+      <w:r>
+        <w:rPr>
+          <w:i/>
+          <w:sz w:val="36"/>
+          <w:szCs w:val="36"/>
+          <w:lang w:val="en-IN"/>
+        </w:rPr>
+        <w:t>java.lang</w:t>
+      </w:r>
+      <w:proofErr w:type="spellEnd"/>
     </w:p>
     <w:p>
       <w:pPr>
@@ -1109,14 +1468,25 @@
           <w:lang w:val="en-IN"/>
         </w:rPr>
       </w:pPr>
-      <w:r>
-        <w:rPr>
-          <w:i/>
-          <w:sz w:val="36"/>
-          <w:szCs w:val="36"/>
-          <w:lang w:val="en-IN"/>
-        </w:rPr>
-        <w:t>charAt(index)</w:t>
+      <w:proofErr w:type="spellStart"/>
+      <w:r>
+        <w:rPr>
+          <w:i/>
+          <w:sz w:val="36"/>
+          <w:szCs w:val="36"/>
+          <w:lang w:val="en-IN"/>
+        </w:rPr>
+        <w:t>charAt</w:t>
+      </w:r>
+      <w:proofErr w:type="spellEnd"/>
+      <w:r>
+        <w:rPr>
+          <w:i/>
+          <w:sz w:val="36"/>
+          <w:szCs w:val="36"/>
+          <w:lang w:val="en-IN"/>
+        </w:rPr>
+        <w:t>(index)</w:t>
       </w:r>
     </w:p>
     <w:p>
@@ -1133,14 +1503,25 @@
           <w:lang w:val="en-IN"/>
         </w:rPr>
       </w:pPr>
-      <w:r>
-        <w:rPr>
-          <w:i/>
-          <w:sz w:val="36"/>
-          <w:szCs w:val="36"/>
-          <w:lang w:val="en-IN"/>
-        </w:rPr>
-        <w:t>indexOf(char)</w:t>
+      <w:proofErr w:type="spellStart"/>
+      <w:r>
+        <w:rPr>
+          <w:i/>
+          <w:sz w:val="36"/>
+          <w:szCs w:val="36"/>
+          <w:lang w:val="en-IN"/>
+        </w:rPr>
+        <w:t>indexOf</w:t>
+      </w:r>
+      <w:proofErr w:type="spellEnd"/>
+      <w:r>
+        <w:rPr>
+          <w:i/>
+          <w:sz w:val="36"/>
+          <w:szCs w:val="36"/>
+          <w:lang w:val="en-IN"/>
+        </w:rPr>
+        <w:t>(char)</w:t>
       </w:r>
     </w:p>
     <w:p>
@@ -1157,14 +1538,25 @@
           <w:lang w:val="en-IN"/>
         </w:rPr>
       </w:pPr>
-      <w:r>
-        <w:rPr>
-          <w:i/>
-          <w:sz w:val="36"/>
-          <w:szCs w:val="36"/>
-          <w:lang w:val="en-IN"/>
-        </w:rPr>
-        <w:t>lastIndexOf(char)</w:t>
+      <w:proofErr w:type="spellStart"/>
+      <w:r>
+        <w:rPr>
+          <w:i/>
+          <w:sz w:val="36"/>
+          <w:szCs w:val="36"/>
+          <w:lang w:val="en-IN"/>
+        </w:rPr>
+        <w:t>lastIndexOf</w:t>
+      </w:r>
+      <w:proofErr w:type="spellEnd"/>
+      <w:r>
+        <w:rPr>
+          <w:i/>
+          <w:sz w:val="36"/>
+          <w:szCs w:val="36"/>
+          <w:lang w:val="en-IN"/>
+        </w:rPr>
+        <w:t>(char)</w:t>
       </w:r>
     </w:p>
     <w:p>
@@ -1188,7 +1580,27 @@
           <w:szCs w:val="36"/>
           <w:lang w:val="en-IN"/>
         </w:rPr>
-        <w:t>split(regExp)</w:t>
+        <w:t>split(</w:t>
+      </w:r>
+      <w:proofErr w:type="spellStart"/>
+      <w:r>
+        <w:rPr>
+          <w:i/>
+          <w:sz w:val="36"/>
+          <w:szCs w:val="36"/>
+          <w:lang w:val="en-IN"/>
+        </w:rPr>
+        <w:t>regExp</w:t>
+      </w:r>
+      <w:proofErr w:type="spellEnd"/>
+      <w:r>
+        <w:rPr>
+          <w:i/>
+          <w:sz w:val="36"/>
+          <w:szCs w:val="36"/>
+          <w:lang w:val="en-IN"/>
+        </w:rPr>
+        <w:t>)</w:t>
       </w:r>
     </w:p>
     <w:p>
@@ -1253,14 +1665,25 @@
           <w:lang w:val="en-IN"/>
         </w:rPr>
       </w:pPr>
-      <w:r>
-        <w:rPr>
-          <w:i/>
-          <w:sz w:val="36"/>
-          <w:szCs w:val="36"/>
-          <w:lang w:val="en-IN"/>
-        </w:rPr>
-        <w:t>equalsIgnoreCase()</w:t>
+      <w:proofErr w:type="spellStart"/>
+      <w:r>
+        <w:rPr>
+          <w:i/>
+          <w:sz w:val="36"/>
+          <w:szCs w:val="36"/>
+          <w:lang w:val="en-IN"/>
+        </w:rPr>
+        <w:t>equalsIgnoreCase</w:t>
+      </w:r>
+      <w:proofErr w:type="spellEnd"/>
+      <w:r>
+        <w:rPr>
+          <w:i/>
+          <w:sz w:val="36"/>
+          <w:szCs w:val="36"/>
+          <w:lang w:val="en-IN"/>
+        </w:rPr>
+        <w:t>()</w:t>
       </w:r>
     </w:p>
     <w:p>
@@ -1277,14 +1700,25 @@
           <w:lang w:val="en-IN"/>
         </w:rPr>
       </w:pPr>
-      <w:r>
-        <w:rPr>
-          <w:i/>
-          <w:sz w:val="36"/>
-          <w:szCs w:val="36"/>
-          <w:lang w:val="en-IN"/>
-        </w:rPr>
-        <w:t>toUpperCase()</w:t>
+      <w:proofErr w:type="spellStart"/>
+      <w:r>
+        <w:rPr>
+          <w:i/>
+          <w:sz w:val="36"/>
+          <w:szCs w:val="36"/>
+          <w:lang w:val="en-IN"/>
+        </w:rPr>
+        <w:t>toUpperCase</w:t>
+      </w:r>
+      <w:proofErr w:type="spellEnd"/>
+      <w:r>
+        <w:rPr>
+          <w:i/>
+          <w:sz w:val="36"/>
+          <w:szCs w:val="36"/>
+          <w:lang w:val="en-IN"/>
+        </w:rPr>
+        <w:t>()</w:t>
       </w:r>
     </w:p>
     <w:p>
@@ -1301,14 +1735,25 @@
           <w:lang w:val="en-IN"/>
         </w:rPr>
       </w:pPr>
-      <w:r>
-        <w:rPr>
-          <w:i/>
-          <w:sz w:val="36"/>
-          <w:szCs w:val="36"/>
-          <w:lang w:val="en-IN"/>
-        </w:rPr>
-        <w:t>toLowerCase()</w:t>
+      <w:proofErr w:type="spellStart"/>
+      <w:r>
+        <w:rPr>
+          <w:i/>
+          <w:sz w:val="36"/>
+          <w:szCs w:val="36"/>
+          <w:lang w:val="en-IN"/>
+        </w:rPr>
+        <w:t>toLowerCase</w:t>
+      </w:r>
+      <w:proofErr w:type="spellEnd"/>
+      <w:r>
+        <w:rPr>
+          <w:i/>
+          <w:sz w:val="36"/>
+          <w:szCs w:val="36"/>
+          <w:lang w:val="en-IN"/>
+        </w:rPr>
+        <w:t>()</w:t>
       </w:r>
     </w:p>
     <w:p>
@@ -1373,14 +1818,25 @@
           <w:lang w:val="en-IN"/>
         </w:rPr>
       </w:pPr>
-      <w:r>
-        <w:rPr>
-          <w:i/>
-          <w:sz w:val="36"/>
-          <w:szCs w:val="36"/>
-          <w:lang w:val="en-IN"/>
-        </w:rPr>
-        <w:t>replaceAll()</w:t>
+      <w:proofErr w:type="spellStart"/>
+      <w:r>
+        <w:rPr>
+          <w:i/>
+          <w:sz w:val="36"/>
+          <w:szCs w:val="36"/>
+          <w:lang w:val="en-IN"/>
+        </w:rPr>
+        <w:t>replaceAll</w:t>
+      </w:r>
+      <w:proofErr w:type="spellEnd"/>
+      <w:r>
+        <w:rPr>
+          <w:i/>
+          <w:sz w:val="36"/>
+          <w:szCs w:val="36"/>
+          <w:lang w:val="en-IN"/>
+        </w:rPr>
+        <w:t>()</w:t>
       </w:r>
     </w:p>
     <w:p>
@@ -1397,14 +1853,25 @@
           <w:lang w:val="en-IN"/>
         </w:rPr>
       </w:pPr>
-      <w:r>
-        <w:rPr>
-          <w:i/>
-          <w:sz w:val="36"/>
-          <w:szCs w:val="36"/>
-          <w:lang w:val="en-IN"/>
-        </w:rPr>
-        <w:t>concat()</w:t>
+      <w:proofErr w:type="spellStart"/>
+      <w:r>
+        <w:rPr>
+          <w:i/>
+          <w:sz w:val="36"/>
+          <w:szCs w:val="36"/>
+          <w:lang w:val="en-IN"/>
+        </w:rPr>
+        <w:t>concat</w:t>
+      </w:r>
+      <w:proofErr w:type="spellEnd"/>
+      <w:r>
+        <w:rPr>
+          <w:i/>
+          <w:sz w:val="36"/>
+          <w:szCs w:val="36"/>
+          <w:lang w:val="en-IN"/>
+        </w:rPr>
+        <w:t>()</w:t>
       </w:r>
     </w:p>
     <w:p>
@@ -1421,6 +1888,7 @@
           <w:lang w:val="en-IN"/>
         </w:rPr>
       </w:pPr>
+      <w:proofErr w:type="spellStart"/>
       <w:r>
         <w:rPr>
           <w:i/>
@@ -1446,8 +1914,29 @@
           <w:szCs w:val="36"/>
           <w:lang w:val="en-IN"/>
         </w:rPr>
-        <w:t>ingBuffer or StringBuilder</w:t>
-      </w:r>
+        <w:t>ingBuffer</w:t>
+      </w:r>
+      <w:proofErr w:type="spellEnd"/>
+      <w:r>
+        <w:rPr>
+          <w:i/>
+          <w:sz w:val="36"/>
+          <w:szCs w:val="36"/>
+          <w:lang w:val="en-IN"/>
+        </w:rPr>
+        <w:t xml:space="preserve"> or </w:t>
+      </w:r>
+      <w:proofErr w:type="spellStart"/>
+      <w:r>
+        <w:rPr>
+          <w:i/>
+          <w:sz w:val="36"/>
+          <w:szCs w:val="36"/>
+          <w:lang w:val="en-IN"/>
+        </w:rPr>
+        <w:t>StringBuilder</w:t>
+      </w:r>
+      <w:proofErr w:type="spellEnd"/>
     </w:p>
     <w:p>
       <w:pPr>
@@ -1543,7 +2032,47 @@
           <w:szCs w:val="36"/>
           <w:lang w:val="en-IN"/>
         </w:rPr>
-        <w:t>delete(fromIndex, toIndex)</w:t>
+        <w:t>delete(</w:t>
+      </w:r>
+      <w:proofErr w:type="spellStart"/>
+      <w:r>
+        <w:rPr>
+          <w:i/>
+          <w:sz w:val="36"/>
+          <w:szCs w:val="36"/>
+          <w:lang w:val="en-IN"/>
+        </w:rPr>
+        <w:t>fromIndex</w:t>
+      </w:r>
+      <w:proofErr w:type="spellEnd"/>
+      <w:r>
+        <w:rPr>
+          <w:i/>
+          <w:sz w:val="36"/>
+          <w:szCs w:val="36"/>
+          <w:lang w:val="en-IN"/>
+        </w:rPr>
+        <w:t xml:space="preserve">, </w:t>
+      </w:r>
+      <w:proofErr w:type="spellStart"/>
+      <w:r>
+        <w:rPr>
+          <w:i/>
+          <w:sz w:val="36"/>
+          <w:szCs w:val="36"/>
+          <w:lang w:val="en-IN"/>
+        </w:rPr>
+        <w:t>toIndex</w:t>
+      </w:r>
+      <w:proofErr w:type="spellEnd"/>
+      <w:r>
+        <w:rPr>
+          <w:i/>
+          <w:sz w:val="36"/>
+          <w:szCs w:val="36"/>
+          <w:lang w:val="en-IN"/>
+        </w:rPr>
+        <w:t>)</w:t>
       </w:r>
     </w:p>
     <w:p>
@@ -1644,7 +2173,27 @@
           <w:szCs w:val="36"/>
           <w:lang w:val="en-IN"/>
         </w:rPr>
-        <w:t>- Exception Handling techniques</w:t>
+        <w:t xml:space="preserve">- Exception </w:t>
+      </w:r>
+      <w:proofErr w:type="gramStart"/>
+      <w:r>
+        <w:rPr>
+          <w:i/>
+          <w:sz w:val="36"/>
+          <w:szCs w:val="36"/>
+          <w:lang w:val="en-IN"/>
+        </w:rPr>
+        <w:t>Handling</w:t>
+      </w:r>
+      <w:proofErr w:type="gramEnd"/>
+      <w:r>
+        <w:rPr>
+          <w:i/>
+          <w:sz w:val="36"/>
+          <w:szCs w:val="36"/>
+          <w:lang w:val="en-IN"/>
+        </w:rPr>
+        <w:t xml:space="preserve"> techniques</w:t>
       </w:r>
     </w:p>
     <w:p>
@@ -1938,24 +2487,98 @@
           <w:szCs w:val="36"/>
           <w:lang w:val="en-IN"/>
         </w:rPr>
-        <w:t>- Multiple PL – java, c#, ruby, perl, python, php, js</w:t>
-      </w:r>
-    </w:p>
-    <w:p>
-      <w:pPr>
-        <w:rPr>
-          <w:sz w:val="36"/>
-          <w:szCs w:val="36"/>
-          <w:lang w:val="en-IN"/>
-        </w:rPr>
-      </w:pPr>
-      <w:r>
-        <w:rPr>
-          <w:sz w:val="36"/>
-          <w:szCs w:val="36"/>
-          <w:lang w:val="en-IN"/>
-        </w:rPr>
-        <w:t>- Almost all popular browsers – ie,edge,chrome,ff,opera,safari.</w:t>
+        <w:t xml:space="preserve">- Multiple PL – java, c#, ruby, </w:t>
+      </w:r>
+      <w:proofErr w:type="spellStart"/>
+      <w:r>
+        <w:rPr>
+          <w:sz w:val="36"/>
+          <w:szCs w:val="36"/>
+          <w:lang w:val="en-IN"/>
+        </w:rPr>
+        <w:t>perl</w:t>
+      </w:r>
+      <w:proofErr w:type="spellEnd"/>
+      <w:r>
+        <w:rPr>
+          <w:sz w:val="36"/>
+          <w:szCs w:val="36"/>
+          <w:lang w:val="en-IN"/>
+        </w:rPr>
+        <w:t xml:space="preserve">, python, </w:t>
+      </w:r>
+      <w:proofErr w:type="spellStart"/>
+      <w:r>
+        <w:rPr>
+          <w:sz w:val="36"/>
+          <w:szCs w:val="36"/>
+          <w:lang w:val="en-IN"/>
+        </w:rPr>
+        <w:t>php</w:t>
+      </w:r>
+      <w:proofErr w:type="spellEnd"/>
+      <w:r>
+        <w:rPr>
+          <w:sz w:val="36"/>
+          <w:szCs w:val="36"/>
+          <w:lang w:val="en-IN"/>
+        </w:rPr>
+        <w:t xml:space="preserve">, </w:t>
+      </w:r>
+      <w:proofErr w:type="spellStart"/>
+      <w:r>
+        <w:rPr>
+          <w:sz w:val="36"/>
+          <w:szCs w:val="36"/>
+          <w:lang w:val="en-IN"/>
+        </w:rPr>
+        <w:t>js</w:t>
+      </w:r>
+      <w:proofErr w:type="spellEnd"/>
+    </w:p>
+    <w:p>
+      <w:pPr>
+        <w:rPr>
+          <w:sz w:val="36"/>
+          <w:szCs w:val="36"/>
+          <w:lang w:val="en-IN"/>
+        </w:rPr>
+      </w:pPr>
+      <w:r>
+        <w:rPr>
+          <w:sz w:val="36"/>
+          <w:szCs w:val="36"/>
+          <w:lang w:val="en-IN"/>
+        </w:rPr>
+        <w:t xml:space="preserve">- Almost all popular browsers – </w:t>
+      </w:r>
+      <w:proofErr w:type="spellStart"/>
+      <w:r>
+        <w:rPr>
+          <w:sz w:val="36"/>
+          <w:szCs w:val="36"/>
+          <w:lang w:val="en-IN"/>
+        </w:rPr>
+        <w:t>ie</w:t>
+      </w:r>
+      <w:proofErr w:type="gramStart"/>
+      <w:r>
+        <w:rPr>
+          <w:sz w:val="36"/>
+          <w:szCs w:val="36"/>
+          <w:lang w:val="en-IN"/>
+        </w:rPr>
+        <w:t>,edge,chrome,ff,opera,safari</w:t>
+      </w:r>
+      <w:proofErr w:type="spellEnd"/>
+      <w:proofErr w:type="gramEnd"/>
+      <w:r>
+        <w:rPr>
+          <w:sz w:val="36"/>
+          <w:szCs w:val="36"/>
+          <w:lang w:val="en-IN"/>
+        </w:rPr>
+        <w:t>.</w:t>
       </w:r>
     </w:p>
     <w:p>
@@ -2104,6 +2727,7 @@
           <w:lang w:val="en-IN"/>
         </w:rPr>
       </w:pPr>
+      <w:proofErr w:type="spellStart"/>
       <w:r>
         <w:rPr>
           <w:sz w:val="36"/>
@@ -2112,6 +2736,7 @@
         </w:rPr>
         <w:t>classname</w:t>
       </w:r>
+      <w:proofErr w:type="spellEnd"/>
     </w:p>
     <w:p>
       <w:pPr>
@@ -2126,6 +2751,7 @@
           <w:lang w:val="en-IN"/>
         </w:rPr>
       </w:pPr>
+      <w:proofErr w:type="spellStart"/>
       <w:r>
         <w:rPr>
           <w:sz w:val="36"/>
@@ -2134,6 +2760,7 @@
         </w:rPr>
         <w:t>tagname</w:t>
       </w:r>
+      <w:proofErr w:type="spellEnd"/>
     </w:p>
     <w:p>
       <w:pPr>
@@ -2148,6 +2775,7 @@
           <w:lang w:val="en-IN"/>
         </w:rPr>
       </w:pPr>
+      <w:proofErr w:type="spellStart"/>
       <w:r>
         <w:rPr>
           <w:sz w:val="36"/>
@@ -2156,6 +2784,7 @@
         </w:rPr>
         <w:t>linktext</w:t>
       </w:r>
+      <w:proofErr w:type="spellEnd"/>
     </w:p>
     <w:p>
       <w:pPr>
@@ -2170,6 +2799,7 @@
           <w:lang w:val="en-IN"/>
         </w:rPr>
       </w:pPr>
+      <w:proofErr w:type="spellStart"/>
       <w:r>
         <w:rPr>
           <w:sz w:val="36"/>
@@ -2178,6 +2808,7 @@
         </w:rPr>
         <w:t>partiallinktext</w:t>
       </w:r>
+      <w:proofErr w:type="spellEnd"/>
     </w:p>
     <w:p>
       <w:pPr>
@@ -2192,6 +2823,7 @@
           <w:lang w:val="en-IN"/>
         </w:rPr>
       </w:pPr>
+      <w:proofErr w:type="spellStart"/>
       <w:r>
         <w:rPr>
           <w:sz w:val="36"/>
@@ -2200,6 +2832,7 @@
         </w:rPr>
         <w:t>css</w:t>
       </w:r>
+      <w:proofErr w:type="spellEnd"/>
     </w:p>
     <w:p>
       <w:pPr>
@@ -2214,6 +2847,7 @@
           <w:lang w:val="en-IN"/>
         </w:rPr>
       </w:pPr>
+      <w:proofErr w:type="spellStart"/>
       <w:r>
         <w:rPr>
           <w:sz w:val="36"/>
@@ -2222,6 +2856,7 @@
         </w:rPr>
         <w:t>xpath</w:t>
       </w:r>
+      <w:proofErr w:type="spellEnd"/>
     </w:p>
     <w:p>
       <w:pPr>
@@ -2309,6 +2944,7 @@
           <w:szCs w:val="40"/>
         </w:rPr>
       </w:pPr>
+      <w:proofErr w:type="spellStart"/>
       <w:r>
         <w:rPr>
           <w:rFonts w:ascii="Consolas" w:hAnsi="Consolas" w:cs="Consolas"/>
@@ -2318,7 +2954,19 @@
           <w:sz w:val="40"/>
           <w:szCs w:val="40"/>
         </w:rPr>
-        <w:t>Xpath-</w:t>
+        <w:t>Xpath</w:t>
+      </w:r>
+      <w:proofErr w:type="spellEnd"/>
+      <w:r>
+        <w:rPr>
+          <w:rFonts w:ascii="Consolas" w:hAnsi="Consolas" w:cs="Consolas"/>
+          <w:b/>
+          <w:bCs/>
+          <w:color w:val="22B14C"/>
+          <w:sz w:val="40"/>
+          <w:szCs w:val="40"/>
+        </w:rPr>
+        <w:t>-</w:t>
       </w:r>
     </w:p>
     <w:p>
@@ -2378,7 +3026,68 @@
           <w:sz w:val="28"/>
           <w:szCs w:val="28"/>
         </w:rPr>
-        <w:t>1. Basic //htmltag[@propertyname='value']</w:t>
+        <w:t>1. Basic //</w:t>
+      </w:r>
+      <w:proofErr w:type="spellStart"/>
+      <w:proofErr w:type="gramStart"/>
+      <w:r>
+        <w:rPr>
+          <w:rFonts w:ascii="Consolas" w:hAnsi="Consolas" w:cs="Consolas"/>
+          <w:b/>
+          <w:bCs/>
+          <w:color w:val="22B14C"/>
+          <w:sz w:val="28"/>
+          <w:szCs w:val="28"/>
+        </w:rPr>
+        <w:t>htmltag</w:t>
+      </w:r>
+      <w:proofErr w:type="spellEnd"/>
+      <w:r>
+        <w:rPr>
+          <w:rFonts w:ascii="Consolas" w:hAnsi="Consolas" w:cs="Consolas"/>
+          <w:b/>
+          <w:bCs/>
+          <w:color w:val="22B14C"/>
+          <w:sz w:val="28"/>
+          <w:szCs w:val="28"/>
+        </w:rPr>
+        <w:t>[</w:t>
+      </w:r>
+      <w:proofErr w:type="gramEnd"/>
+      <w:r>
+        <w:rPr>
+          <w:rFonts w:ascii="Consolas" w:hAnsi="Consolas" w:cs="Consolas"/>
+          <w:b/>
+          <w:bCs/>
+          <w:color w:val="22B14C"/>
+          <w:sz w:val="28"/>
+          <w:szCs w:val="28"/>
+        </w:rPr>
+        <w:t>@</w:t>
+      </w:r>
+      <w:proofErr w:type="spellStart"/>
+      <w:r>
+        <w:rPr>
+          <w:rFonts w:ascii="Consolas" w:hAnsi="Consolas" w:cs="Consolas"/>
+          <w:b/>
+          <w:bCs/>
+          <w:color w:val="22B14C"/>
+          <w:sz w:val="28"/>
+          <w:szCs w:val="28"/>
+        </w:rPr>
+        <w:t>propertyname</w:t>
+      </w:r>
+      <w:proofErr w:type="spellEnd"/>
+      <w:r>
+        <w:rPr>
+          <w:rFonts w:ascii="Consolas" w:hAnsi="Consolas" w:cs="Consolas"/>
+          <w:b/>
+          <w:bCs/>
+          <w:color w:val="22B14C"/>
+          <w:sz w:val="28"/>
+          <w:szCs w:val="28"/>
+        </w:rPr>
+        <w:t>='value']</w:t>
       </w:r>
     </w:p>
     <w:p>
@@ -2434,7 +3143,31 @@
           <w:sz w:val="28"/>
           <w:szCs w:val="28"/>
         </w:rPr>
-        <w:t>3. functions (text(), contains(arg1,arg2), starts-with(arg1,arg2))</w:t>
+        <w:t xml:space="preserve">3. </w:t>
+      </w:r>
+      <w:proofErr w:type="gramStart"/>
+      <w:r>
+        <w:rPr>
+          <w:rFonts w:ascii="Consolas" w:hAnsi="Consolas" w:cs="Consolas"/>
+          <w:b/>
+          <w:bCs/>
+          <w:color w:val="22B14C"/>
+          <w:sz w:val="28"/>
+          <w:szCs w:val="28"/>
+        </w:rPr>
+        <w:t>functions</w:t>
+      </w:r>
+      <w:proofErr w:type="gramEnd"/>
+      <w:r>
+        <w:rPr>
+          <w:rFonts w:ascii="Consolas" w:hAnsi="Consolas" w:cs="Consolas"/>
+          <w:b/>
+          <w:bCs/>
+          <w:color w:val="22B14C"/>
+          <w:sz w:val="28"/>
+          <w:szCs w:val="28"/>
+        </w:rPr>
+        <w:t xml:space="preserve"> (text(), contains(arg1,arg2), starts-with(arg1,arg2))</w:t>
       </w:r>
     </w:p>
     <w:p>
@@ -2491,8 +3224,45 @@
           <w:szCs w:val="28"/>
         </w:rPr>
         <w:tab/>
-        <w:t>//xpath_parent//xpath_for_child_element</w:t>
-      </w:r>
+        <w:t>//</w:t>
+      </w:r>
+      <w:proofErr w:type="spellStart"/>
+      <w:r>
+        <w:rPr>
+          <w:rFonts w:ascii="Consolas" w:hAnsi="Consolas" w:cs="Consolas"/>
+          <w:b/>
+          <w:bCs/>
+          <w:color w:val="22B14C"/>
+          <w:sz w:val="28"/>
+          <w:szCs w:val="28"/>
+        </w:rPr>
+        <w:t>xpath_parent</w:t>
+      </w:r>
+      <w:proofErr w:type="spellEnd"/>
+      <w:r>
+        <w:rPr>
+          <w:rFonts w:ascii="Consolas" w:hAnsi="Consolas" w:cs="Consolas"/>
+          <w:b/>
+          <w:bCs/>
+          <w:color w:val="22B14C"/>
+          <w:sz w:val="28"/>
+          <w:szCs w:val="28"/>
+        </w:rPr>
+        <w:t>//</w:t>
+      </w:r>
+      <w:proofErr w:type="spellStart"/>
+      <w:r>
+        <w:rPr>
+          <w:rFonts w:ascii="Consolas" w:hAnsi="Consolas" w:cs="Consolas"/>
+          <w:b/>
+          <w:bCs/>
+          <w:color w:val="22B14C"/>
+          <w:sz w:val="28"/>
+          <w:szCs w:val="28"/>
+        </w:rPr>
+        <w:t>xpath_for_child_element</w:t>
+      </w:r>
+      <w:proofErr w:type="spellEnd"/>
     </w:p>
     <w:p>
       <w:pPr>
@@ -2519,7 +3289,31 @@
           <w:sz w:val="28"/>
           <w:szCs w:val="28"/>
         </w:rPr>
-        <w:t>5. child to parent</w:t>
+        <w:t xml:space="preserve">5. </w:t>
+      </w:r>
+      <w:proofErr w:type="gramStart"/>
+      <w:r>
+        <w:rPr>
+          <w:rFonts w:ascii="Consolas" w:hAnsi="Consolas" w:cs="Consolas"/>
+          <w:b/>
+          <w:bCs/>
+          <w:color w:val="22B14C"/>
+          <w:sz w:val="28"/>
+          <w:szCs w:val="28"/>
+        </w:rPr>
+        <w:t>child</w:t>
+      </w:r>
+      <w:proofErr w:type="gramEnd"/>
+      <w:r>
+        <w:rPr>
+          <w:rFonts w:ascii="Consolas" w:hAnsi="Consolas" w:cs="Consolas"/>
+          <w:b/>
+          <w:bCs/>
+          <w:color w:val="22B14C"/>
+          <w:sz w:val="28"/>
+          <w:szCs w:val="28"/>
+        </w:rPr>
+        <w:t xml:space="preserve"> to parent</w:t>
       </w:r>
       <w:r>
         <w:rPr>
@@ -2558,7 +3352,55 @@
           <w:szCs w:val="28"/>
         </w:rPr>
         <w:tab/>
-        <w:t>//child_tag[parent_xpath]</w:t>
+        <w:t>//</w:t>
+      </w:r>
+      <w:proofErr w:type="spellStart"/>
+      <w:r>
+        <w:rPr>
+          <w:rFonts w:ascii="Consolas" w:hAnsi="Consolas" w:cs="Consolas"/>
+          <w:b/>
+          <w:bCs/>
+          <w:color w:val="22B14C"/>
+          <w:sz w:val="28"/>
+          <w:szCs w:val="28"/>
+        </w:rPr>
+        <w:t>child_tag</w:t>
+      </w:r>
+      <w:proofErr w:type="spellEnd"/>
+      <w:r>
+        <w:rPr>
+          <w:rFonts w:ascii="Consolas" w:hAnsi="Consolas" w:cs="Consolas"/>
+          <w:b/>
+          <w:bCs/>
+          <w:color w:val="22B14C"/>
+          <w:sz w:val="28"/>
+          <w:szCs w:val="28"/>
+        </w:rPr>
+        <w:t>[</w:t>
+      </w:r>
+      <w:proofErr w:type="spellStart"/>
+      <w:r>
+        <w:rPr>
+          <w:rFonts w:ascii="Consolas" w:hAnsi="Consolas" w:cs="Consolas"/>
+          <w:b/>
+          <w:bCs/>
+          <w:color w:val="22B14C"/>
+          <w:sz w:val="28"/>
+          <w:szCs w:val="28"/>
+        </w:rPr>
+        <w:t>parent_xpath</w:t>
+      </w:r>
+      <w:proofErr w:type="spellEnd"/>
+      <w:r>
+        <w:rPr>
+          <w:rFonts w:ascii="Consolas" w:hAnsi="Consolas" w:cs="Consolas"/>
+          <w:b/>
+          <w:bCs/>
+          <w:color w:val="22B14C"/>
+          <w:sz w:val="28"/>
+          <w:szCs w:val="28"/>
+        </w:rPr>
+        <w:t>]</w:t>
       </w:r>
     </w:p>
     <w:p>
@@ -2577,6 +3419,7 @@
           <w:szCs w:val="28"/>
         </w:rPr>
       </w:pPr>
+      <w:proofErr w:type="gramStart"/>
       <w:r>
         <w:rPr>
           <w:rFonts w:ascii="Consolas" w:hAnsi="Consolas" w:cs="Consolas"/>
@@ -2586,7 +3429,19 @@
           <w:sz w:val="28"/>
           <w:szCs w:val="28"/>
         </w:rPr>
-        <w:t>6.Axes Functions</w:t>
+        <w:t>6.Axes</w:t>
+      </w:r>
+      <w:proofErr w:type="gramEnd"/>
+      <w:r>
+        <w:rPr>
+          <w:rFonts w:ascii="Consolas" w:hAnsi="Consolas" w:cs="Consolas"/>
+          <w:b/>
+          <w:bCs/>
+          <w:color w:val="22B14C"/>
+          <w:sz w:val="28"/>
+          <w:szCs w:val="28"/>
+        </w:rPr>
+        <w:t xml:space="preserve"> Functions</w:t>
       </w:r>
     </w:p>
     <w:p>
@@ -2724,8 +3579,9 @@
           <w:szCs w:val="28"/>
         </w:rPr>
         <w:tab/>
-        <w:t>- prece</w:t>
-      </w:r>
+        <w:t xml:space="preserve">- </w:t>
+      </w:r>
+      <w:proofErr w:type="gramStart"/>
       <w:r>
         <w:rPr>
           <w:rFonts w:ascii="Consolas" w:hAnsi="Consolas" w:cs="Consolas"/>
@@ -2735,8 +3591,20 @@
           <w:sz w:val="28"/>
           <w:szCs w:val="28"/>
         </w:rPr>
+        <w:t>prece</w:t>
+      </w:r>
+      <w:r>
+        <w:rPr>
+          <w:rFonts w:ascii="Consolas" w:hAnsi="Consolas" w:cs="Consolas"/>
+          <w:b/>
+          <w:bCs/>
+          <w:color w:val="22B14C"/>
+          <w:sz w:val="28"/>
+          <w:szCs w:val="28"/>
+        </w:rPr>
         <w:t>ding</w:t>
       </w:r>
+      <w:proofErr w:type="gramEnd"/>
     </w:p>
     <w:p>
       <w:pPr>
@@ -2795,8 +3663,21 @@
           <w:sz w:val="28"/>
           <w:szCs w:val="28"/>
         </w:rPr>
-        <w:t>- following-sibling</w:t>
-      </w:r>
+        <w:t xml:space="preserve">- </w:t>
+      </w:r>
+      <w:proofErr w:type="gramStart"/>
+      <w:r>
+        <w:rPr>
+          <w:rFonts w:ascii="Consolas" w:hAnsi="Consolas" w:cs="Consolas"/>
+          <w:b/>
+          <w:bCs/>
+          <w:color w:val="22B14C"/>
+          <w:sz w:val="28"/>
+          <w:szCs w:val="28"/>
+        </w:rPr>
+        <w:t>following-sibling</w:t>
+      </w:r>
+      <w:proofErr w:type="gramEnd"/>
     </w:p>
     <w:p>
       <w:pPr>
@@ -2845,8 +3726,9 @@
           <w:szCs w:val="28"/>
         </w:rPr>
         <w:tab/>
-        <w:t>- prece</w:t>
-      </w:r>
+        <w:t xml:space="preserve">- </w:t>
+      </w:r>
+      <w:proofErr w:type="gramStart"/>
       <w:r>
         <w:rPr>
           <w:rFonts w:ascii="Consolas" w:hAnsi="Consolas" w:cs="Consolas"/>
@@ -2856,8 +3738,20 @@
           <w:sz w:val="28"/>
           <w:szCs w:val="28"/>
         </w:rPr>
+        <w:t>prece</w:t>
+      </w:r>
+      <w:r>
+        <w:rPr>
+          <w:rFonts w:ascii="Consolas" w:hAnsi="Consolas" w:cs="Consolas"/>
+          <w:b/>
+          <w:bCs/>
+          <w:color w:val="22B14C"/>
+          <w:sz w:val="28"/>
+          <w:szCs w:val="28"/>
+        </w:rPr>
         <w:t>ding-sibling</w:t>
       </w:r>
+      <w:proofErr w:type="gramEnd"/>
     </w:p>
     <w:p>
       <w:pPr>
@@ -2916,8 +3810,21 @@
           <w:sz w:val="28"/>
           <w:szCs w:val="28"/>
         </w:rPr>
-        <w:t>- parent</w:t>
-      </w:r>
+        <w:t xml:space="preserve">- </w:t>
+      </w:r>
+      <w:proofErr w:type="gramStart"/>
+      <w:r>
+        <w:rPr>
+          <w:rFonts w:ascii="Consolas" w:hAnsi="Consolas" w:cs="Consolas"/>
+          <w:b/>
+          <w:bCs/>
+          <w:color w:val="22B14C"/>
+          <w:sz w:val="28"/>
+          <w:szCs w:val="28"/>
+        </w:rPr>
+        <w:t>parent</w:t>
+      </w:r>
+      <w:proofErr w:type="gramEnd"/>
     </w:p>
     <w:p>
       <w:pPr>
@@ -2976,8 +3883,21 @@
           <w:sz w:val="28"/>
           <w:szCs w:val="28"/>
         </w:rPr>
-        <w:t>- child</w:t>
-      </w:r>
+        <w:t xml:space="preserve">- </w:t>
+      </w:r>
+      <w:proofErr w:type="gramStart"/>
+      <w:r>
+        <w:rPr>
+          <w:rFonts w:ascii="Consolas" w:hAnsi="Consolas" w:cs="Consolas"/>
+          <w:b/>
+          <w:bCs/>
+          <w:color w:val="22B14C"/>
+          <w:sz w:val="28"/>
+          <w:szCs w:val="28"/>
+        </w:rPr>
+        <w:t>child</w:t>
+      </w:r>
+      <w:proofErr w:type="gramEnd"/>
     </w:p>
     <w:p>
       <w:pPr>
@@ -3036,8 +3956,21 @@
           <w:sz w:val="28"/>
           <w:szCs w:val="28"/>
         </w:rPr>
-        <w:t>- ancestor</w:t>
-      </w:r>
+        <w:t xml:space="preserve">- </w:t>
+      </w:r>
+      <w:proofErr w:type="gramStart"/>
+      <w:r>
+        <w:rPr>
+          <w:rFonts w:ascii="Consolas" w:hAnsi="Consolas" w:cs="Consolas"/>
+          <w:b/>
+          <w:bCs/>
+          <w:color w:val="22B14C"/>
+          <w:sz w:val="28"/>
+          <w:szCs w:val="28"/>
+        </w:rPr>
+        <w:t>ancestor</w:t>
+      </w:r>
+      <w:proofErr w:type="gramEnd"/>
     </w:p>
     <w:p>
       <w:pPr>
@@ -3112,8 +4045,21 @@
           <w:sz w:val="20"/>
           <w:szCs w:val="20"/>
         </w:rPr>
-        <w:t>//htmltag</w:t>
-      </w:r>
+        <w:t>//</w:t>
+      </w:r>
+      <w:proofErr w:type="spellStart"/>
+      <w:r>
+        <w:rPr>
+          <w:rFonts w:ascii="Consolas" w:hAnsi="Consolas" w:cs="Consolas"/>
+          <w:b/>
+          <w:bCs/>
+          <w:color w:val="3F48CC"/>
+          <w:sz w:val="20"/>
+          <w:szCs w:val="20"/>
+        </w:rPr>
+        <w:t>htmltag</w:t>
+      </w:r>
+      <w:proofErr w:type="spellEnd"/>
     </w:p>
     <w:p>
       <w:pPr>
@@ -3155,7 +4101,44 @@
           <w:sz w:val="20"/>
           <w:szCs w:val="20"/>
         </w:rPr>
-        <w:t>//htmltag[@attribute='value']</w:t>
+        <w:t>//</w:t>
+      </w:r>
+      <w:proofErr w:type="spellStart"/>
+      <w:proofErr w:type="gramStart"/>
+      <w:r>
+        <w:rPr>
+          <w:rFonts w:ascii="Consolas" w:hAnsi="Consolas" w:cs="Consolas"/>
+          <w:b/>
+          <w:bCs/>
+          <w:color w:val="3F48CC"/>
+          <w:sz w:val="20"/>
+          <w:szCs w:val="20"/>
+        </w:rPr>
+        <w:t>htmltag</w:t>
+      </w:r>
+      <w:proofErr w:type="spellEnd"/>
+      <w:r>
+        <w:rPr>
+          <w:rFonts w:ascii="Consolas" w:hAnsi="Consolas" w:cs="Consolas"/>
+          <w:b/>
+          <w:bCs/>
+          <w:color w:val="3F48CC"/>
+          <w:sz w:val="20"/>
+          <w:szCs w:val="20"/>
+        </w:rPr>
+        <w:t>[</w:t>
+      </w:r>
+      <w:proofErr w:type="gramEnd"/>
+      <w:r>
+        <w:rPr>
+          <w:rFonts w:ascii="Consolas" w:hAnsi="Consolas" w:cs="Consolas"/>
+          <w:b/>
+          <w:bCs/>
+          <w:color w:val="3F48CC"/>
+          <w:sz w:val="20"/>
+          <w:szCs w:val="20"/>
+        </w:rPr>
+        <w:t>@attribute='value']</w:t>
       </w:r>
     </w:p>
     <w:p>
@@ -3221,7 +4204,31 @@
           <w:sz w:val="20"/>
           <w:szCs w:val="20"/>
         </w:rPr>
-        <w:t xml:space="preserve"> - //td[(@class='current day' or @class='wd day' or @class='we day') and text()='2'] - https://www.redbus.in/</w:t>
+        <w:t xml:space="preserve"> - //</w:t>
+      </w:r>
+      <w:proofErr w:type="gramStart"/>
+      <w:r>
+        <w:rPr>
+          <w:rFonts w:ascii="Consolas" w:hAnsi="Consolas" w:cs="Consolas"/>
+          <w:b/>
+          <w:bCs/>
+          <w:color w:val="3F48CC"/>
+          <w:sz w:val="20"/>
+          <w:szCs w:val="20"/>
+        </w:rPr>
+        <w:t>td[</w:t>
+      </w:r>
+      <w:proofErr w:type="gramEnd"/>
+      <w:r>
+        <w:rPr>
+          <w:rFonts w:ascii="Consolas" w:hAnsi="Consolas" w:cs="Consolas"/>
+          <w:b/>
+          <w:bCs/>
+          <w:color w:val="3F48CC"/>
+          <w:sz w:val="20"/>
+          <w:szCs w:val="20"/>
+        </w:rPr>
+        <w:t>(@class='current day' or @class='wd day' or @class='we day') and text()='2'] - https://www.redbus.in/</w:t>
       </w:r>
     </w:p>
     <w:p>
@@ -3264,7 +4271,44 @@
           <w:sz w:val="20"/>
           <w:szCs w:val="20"/>
         </w:rPr>
-        <w:t>//htmltag[text()='complete text']</w:t>
+        <w:t>//</w:t>
+      </w:r>
+      <w:proofErr w:type="spellStart"/>
+      <w:proofErr w:type="gramStart"/>
+      <w:r>
+        <w:rPr>
+          <w:rFonts w:ascii="Consolas" w:hAnsi="Consolas" w:cs="Consolas"/>
+          <w:b/>
+          <w:bCs/>
+          <w:color w:val="3F48CC"/>
+          <w:sz w:val="20"/>
+          <w:szCs w:val="20"/>
+        </w:rPr>
+        <w:t>htmltag</w:t>
+      </w:r>
+      <w:proofErr w:type="spellEnd"/>
+      <w:r>
+        <w:rPr>
+          <w:rFonts w:ascii="Consolas" w:hAnsi="Consolas" w:cs="Consolas"/>
+          <w:b/>
+          <w:bCs/>
+          <w:color w:val="3F48CC"/>
+          <w:sz w:val="20"/>
+          <w:szCs w:val="20"/>
+        </w:rPr>
+        <w:t>[</w:t>
+      </w:r>
+      <w:proofErr w:type="gramEnd"/>
+      <w:r>
+        <w:rPr>
+          <w:rFonts w:ascii="Consolas" w:hAnsi="Consolas" w:cs="Consolas"/>
+          <w:b/>
+          <w:bCs/>
+          <w:color w:val="3F48CC"/>
+          <w:sz w:val="20"/>
+          <w:szCs w:val="20"/>
+        </w:rPr>
+        <w:t>text()='complete text']</w:t>
       </w:r>
     </w:p>
     <w:p>
@@ -3291,7 +4335,31 @@
           <w:sz w:val="20"/>
           <w:szCs w:val="20"/>
         </w:rPr>
-        <w:t>//a[text()='Eclipse Packages']</w:t>
+        <w:t>//</w:t>
+      </w:r>
+      <w:proofErr w:type="gramStart"/>
+      <w:r>
+        <w:rPr>
+          <w:rFonts w:ascii="Consolas" w:hAnsi="Consolas" w:cs="Consolas"/>
+          <w:b/>
+          <w:bCs/>
+          <w:color w:val="3F48CC"/>
+          <w:sz w:val="20"/>
+          <w:szCs w:val="20"/>
+        </w:rPr>
+        <w:t>a[</w:t>
+      </w:r>
+      <w:proofErr w:type="gramEnd"/>
+      <w:r>
+        <w:rPr>
+          <w:rFonts w:ascii="Consolas" w:hAnsi="Consolas" w:cs="Consolas"/>
+          <w:b/>
+          <w:bCs/>
+          <w:color w:val="3F48CC"/>
+          <w:sz w:val="20"/>
+          <w:szCs w:val="20"/>
+        </w:rPr>
+        <w:t>text()='Eclipse Packages']</w:t>
       </w:r>
     </w:p>
     <w:p>
@@ -3334,7 +4402,44 @@
           <w:sz w:val="20"/>
           <w:szCs w:val="20"/>
         </w:rPr>
-        <w:t>//htmltag[contains(arg1,arg2)]</w:t>
+        <w:t>//</w:t>
+      </w:r>
+      <w:proofErr w:type="spellStart"/>
+      <w:proofErr w:type="gramStart"/>
+      <w:r>
+        <w:rPr>
+          <w:rFonts w:ascii="Consolas" w:hAnsi="Consolas" w:cs="Consolas"/>
+          <w:b/>
+          <w:bCs/>
+          <w:color w:val="3F48CC"/>
+          <w:sz w:val="20"/>
+          <w:szCs w:val="20"/>
+        </w:rPr>
+        <w:t>htmltag</w:t>
+      </w:r>
+      <w:proofErr w:type="spellEnd"/>
+      <w:r>
+        <w:rPr>
+          <w:rFonts w:ascii="Consolas" w:hAnsi="Consolas" w:cs="Consolas"/>
+          <w:b/>
+          <w:bCs/>
+          <w:color w:val="3F48CC"/>
+          <w:sz w:val="20"/>
+          <w:szCs w:val="20"/>
+        </w:rPr>
+        <w:t>[</w:t>
+      </w:r>
+      <w:proofErr w:type="gramEnd"/>
+      <w:r>
+        <w:rPr>
+          <w:rFonts w:ascii="Consolas" w:hAnsi="Consolas" w:cs="Consolas"/>
+          <w:b/>
+          <w:bCs/>
+          <w:color w:val="3F48CC"/>
+          <w:sz w:val="20"/>
+          <w:szCs w:val="20"/>
+        </w:rPr>
+        <w:t>contains(arg1,arg2)]</w:t>
       </w:r>
     </w:p>
     <w:p>
@@ -3415,7 +4520,92 @@
           <w:sz w:val="20"/>
           <w:szCs w:val="20"/>
         </w:rPr>
-        <w:t>//img[contains(@src,'timer')] ##actitime application</w:t>
+        <w:t>//</w:t>
+      </w:r>
+      <w:proofErr w:type="spellStart"/>
+      <w:proofErr w:type="gramStart"/>
+      <w:r>
+        <w:rPr>
+          <w:rFonts w:ascii="Consolas" w:hAnsi="Consolas" w:cs="Consolas"/>
+          <w:b/>
+          <w:bCs/>
+          <w:color w:val="3F48CC"/>
+          <w:sz w:val="20"/>
+          <w:szCs w:val="20"/>
+        </w:rPr>
+        <w:t>img</w:t>
+      </w:r>
+      <w:proofErr w:type="spellEnd"/>
+      <w:r>
+        <w:rPr>
+          <w:rFonts w:ascii="Consolas" w:hAnsi="Consolas" w:cs="Consolas"/>
+          <w:b/>
+          <w:bCs/>
+          <w:color w:val="3F48CC"/>
+          <w:sz w:val="20"/>
+          <w:szCs w:val="20"/>
+        </w:rPr>
+        <w:t>[</w:t>
+      </w:r>
+      <w:proofErr w:type="gramEnd"/>
+      <w:r>
+        <w:rPr>
+          <w:rFonts w:ascii="Consolas" w:hAnsi="Consolas" w:cs="Consolas"/>
+          <w:b/>
+          <w:bCs/>
+          <w:color w:val="3F48CC"/>
+          <w:sz w:val="20"/>
+          <w:szCs w:val="20"/>
+        </w:rPr>
+        <w:t>contains(@</w:t>
+      </w:r>
+      <w:proofErr w:type="spellStart"/>
+      <w:r>
+        <w:rPr>
+          <w:rFonts w:ascii="Consolas" w:hAnsi="Consolas" w:cs="Consolas"/>
+          <w:b/>
+          <w:bCs/>
+          <w:color w:val="3F48CC"/>
+          <w:sz w:val="20"/>
+          <w:szCs w:val="20"/>
+        </w:rPr>
+        <w:t>src,'timer</w:t>
+      </w:r>
+      <w:proofErr w:type="spellEnd"/>
+      <w:r>
+        <w:rPr>
+          <w:rFonts w:ascii="Consolas" w:hAnsi="Consolas" w:cs="Consolas"/>
+          <w:b/>
+          <w:bCs/>
+          <w:color w:val="3F48CC"/>
+          <w:sz w:val="20"/>
+          <w:szCs w:val="20"/>
+        </w:rPr>
+        <w:t>')] ##</w:t>
+      </w:r>
+      <w:proofErr w:type="spellStart"/>
+      <w:r>
+        <w:rPr>
+          <w:rFonts w:ascii="Consolas" w:hAnsi="Consolas" w:cs="Consolas"/>
+          <w:b/>
+          <w:bCs/>
+          <w:color w:val="3F48CC"/>
+          <w:sz w:val="20"/>
+          <w:szCs w:val="20"/>
+        </w:rPr>
+        <w:t>actitime</w:t>
+      </w:r>
+      <w:proofErr w:type="spellEnd"/>
+      <w:r>
+        <w:rPr>
+          <w:rFonts w:ascii="Consolas" w:hAnsi="Consolas" w:cs="Consolas"/>
+          <w:b/>
+          <w:bCs/>
+          <w:color w:val="3F48CC"/>
+          <w:sz w:val="20"/>
+          <w:szCs w:val="20"/>
+        </w:rPr>
+        <w:t xml:space="preserve"> application</w:t>
       </w:r>
     </w:p>
     <w:p>
@@ -3442,7 +4632,55 @@
           <w:sz w:val="20"/>
           <w:szCs w:val="20"/>
         </w:rPr>
-        <w:t>//label[contains(text(),'Keep')] ##actitime application</w:t>
+        <w:t>//</w:t>
+      </w:r>
+      <w:proofErr w:type="gramStart"/>
+      <w:r>
+        <w:rPr>
+          <w:rFonts w:ascii="Consolas" w:hAnsi="Consolas" w:cs="Consolas"/>
+          <w:b/>
+          <w:bCs/>
+          <w:color w:val="3F48CC"/>
+          <w:sz w:val="20"/>
+          <w:szCs w:val="20"/>
+        </w:rPr>
+        <w:t>label[</w:t>
+      </w:r>
+      <w:proofErr w:type="gramEnd"/>
+      <w:r>
+        <w:rPr>
+          <w:rFonts w:ascii="Consolas" w:hAnsi="Consolas" w:cs="Consolas"/>
+          <w:b/>
+          <w:bCs/>
+          <w:color w:val="3F48CC"/>
+          <w:sz w:val="20"/>
+          <w:szCs w:val="20"/>
+        </w:rPr>
+        <w:t>contains(text(),'Keep')] ##</w:t>
+      </w:r>
+      <w:proofErr w:type="spellStart"/>
+      <w:r>
+        <w:rPr>
+          <w:rFonts w:ascii="Consolas" w:hAnsi="Consolas" w:cs="Consolas"/>
+          <w:b/>
+          <w:bCs/>
+          <w:color w:val="3F48CC"/>
+          <w:sz w:val="20"/>
+          <w:szCs w:val="20"/>
+        </w:rPr>
+        <w:t>actitime</w:t>
+      </w:r>
+      <w:proofErr w:type="spellEnd"/>
+      <w:r>
+        <w:rPr>
+          <w:rFonts w:ascii="Consolas" w:hAnsi="Consolas" w:cs="Consolas"/>
+          <w:b/>
+          <w:bCs/>
+          <w:color w:val="3F48CC"/>
+          <w:sz w:val="20"/>
+          <w:szCs w:val="20"/>
+        </w:rPr>
+        <w:t xml:space="preserve"> application</w:t>
       </w:r>
     </w:p>
     <w:p>
@@ -3469,7 +4707,55 @@
           <w:sz w:val="20"/>
           <w:szCs w:val="20"/>
         </w:rPr>
-        <w:t>//span[starts-with(text(),'iPad')]  ##https://www.gsmarena.com/apple-phones-48.php</w:t>
+        <w:t>//</w:t>
+      </w:r>
+      <w:proofErr w:type="gramStart"/>
+      <w:r>
+        <w:rPr>
+          <w:rFonts w:ascii="Consolas" w:hAnsi="Consolas" w:cs="Consolas"/>
+          <w:b/>
+          <w:bCs/>
+          <w:color w:val="3F48CC"/>
+          <w:sz w:val="20"/>
+          <w:szCs w:val="20"/>
+        </w:rPr>
+        <w:t>span[</w:t>
+      </w:r>
+      <w:proofErr w:type="gramEnd"/>
+      <w:r>
+        <w:rPr>
+          <w:rFonts w:ascii="Consolas" w:hAnsi="Consolas" w:cs="Consolas"/>
+          <w:b/>
+          <w:bCs/>
+          <w:color w:val="3F48CC"/>
+          <w:sz w:val="20"/>
+          <w:szCs w:val="20"/>
+        </w:rPr>
+        <w:t>starts-with(text(),'</w:t>
+      </w:r>
+      <w:proofErr w:type="spellStart"/>
+      <w:r>
+        <w:rPr>
+          <w:rFonts w:ascii="Consolas" w:hAnsi="Consolas" w:cs="Consolas"/>
+          <w:b/>
+          <w:bCs/>
+          <w:color w:val="3F48CC"/>
+          <w:sz w:val="20"/>
+          <w:szCs w:val="20"/>
+        </w:rPr>
+        <w:t>iPad</w:t>
+      </w:r>
+      <w:proofErr w:type="spellEnd"/>
+      <w:r>
+        <w:rPr>
+          <w:rFonts w:ascii="Consolas" w:hAnsi="Consolas" w:cs="Consolas"/>
+          <w:b/>
+          <w:bCs/>
+          <w:color w:val="3F48CC"/>
+          <w:sz w:val="20"/>
+          <w:szCs w:val="20"/>
+        </w:rPr>
+        <w:t>')]  ##https://www.gsmarena.com/apple-phones-48.php</w:t>
       </w:r>
     </w:p>
     <w:p>
@@ -3496,7 +4782,31 @@
           <w:sz w:val="20"/>
           <w:szCs w:val="20"/>
         </w:rPr>
-        <w:t>//span[starts-with(text(),'Galaxy Note')]</w:t>
+        <w:t>//</w:t>
+      </w:r>
+      <w:proofErr w:type="gramStart"/>
+      <w:r>
+        <w:rPr>
+          <w:rFonts w:ascii="Consolas" w:hAnsi="Consolas" w:cs="Consolas"/>
+          <w:b/>
+          <w:bCs/>
+          <w:color w:val="3F48CC"/>
+          <w:sz w:val="20"/>
+          <w:szCs w:val="20"/>
+        </w:rPr>
+        <w:t>span[</w:t>
+      </w:r>
+      <w:proofErr w:type="gramEnd"/>
+      <w:r>
+        <w:rPr>
+          <w:rFonts w:ascii="Consolas" w:hAnsi="Consolas" w:cs="Consolas"/>
+          <w:b/>
+          <w:bCs/>
+          <w:color w:val="3F48CC"/>
+          <w:sz w:val="20"/>
+          <w:szCs w:val="20"/>
+        </w:rPr>
+        <w:t>starts-with(text(),'Galaxy Note')]</w:t>
       </w:r>
     </w:p>
     <w:p>
@@ -3575,33 +4885,127 @@
           <w:lang w:val="en-IN"/>
         </w:rPr>
         <w:lastRenderedPageBreak/>
-        <w:t>//tr[th[text()='Network']]/td[@class='nfo']  ## https://www.gsmarena.com/apple_ipad_pro_12_9_(2020)-10136.php</w:t>
-      </w:r>
-    </w:p>
-    <w:p>
-      <w:pPr>
-        <w:rPr>
-          <w:sz w:val="36"/>
-          <w:szCs w:val="36"/>
-          <w:lang w:val="en-IN"/>
-        </w:rPr>
-      </w:pPr>
-    </w:p>
-    <w:p>
-      <w:pPr>
-        <w:rPr>
-          <w:sz w:val="36"/>
-          <w:szCs w:val="36"/>
-          <w:lang w:val="en-IN"/>
-        </w:rPr>
-      </w:pPr>
-      <w:r>
-        <w:rPr>
-          <w:sz w:val="36"/>
-          <w:szCs w:val="36"/>
-          <w:lang w:val="en-IN"/>
-        </w:rPr>
-        <w:t>//tr[th[text()='Produced by']]/td -  ##https://en.wikipedia.org/wiki/V_(film)</w:t>
+        <w:t>//</w:t>
+      </w:r>
+      <w:proofErr w:type="spellStart"/>
+      <w:proofErr w:type="gramStart"/>
+      <w:r>
+        <w:rPr>
+          <w:sz w:val="36"/>
+          <w:szCs w:val="36"/>
+          <w:lang w:val="en-IN"/>
+        </w:rPr>
+        <w:t>tr</w:t>
+      </w:r>
+      <w:proofErr w:type="spellEnd"/>
+      <w:r>
+        <w:rPr>
+          <w:sz w:val="36"/>
+          <w:szCs w:val="36"/>
+          <w:lang w:val="en-IN"/>
+        </w:rPr>
+        <w:t>[</w:t>
+      </w:r>
+      <w:proofErr w:type="spellStart"/>
+      <w:proofErr w:type="gramEnd"/>
+      <w:r>
+        <w:rPr>
+          <w:sz w:val="36"/>
+          <w:szCs w:val="36"/>
+          <w:lang w:val="en-IN"/>
+        </w:rPr>
+        <w:t>th</w:t>
+      </w:r>
+      <w:proofErr w:type="spellEnd"/>
+      <w:r>
+        <w:rPr>
+          <w:sz w:val="36"/>
+          <w:szCs w:val="36"/>
+          <w:lang w:val="en-IN"/>
+        </w:rPr>
+        <w:t>[text()='Network']]/td[@class='</w:t>
+      </w:r>
+      <w:proofErr w:type="spellStart"/>
+      <w:r>
+        <w:rPr>
+          <w:sz w:val="36"/>
+          <w:szCs w:val="36"/>
+          <w:lang w:val="en-IN"/>
+        </w:rPr>
+        <w:t>nfo</w:t>
+      </w:r>
+      <w:proofErr w:type="spellEnd"/>
+      <w:r>
+        <w:rPr>
+          <w:sz w:val="36"/>
+          <w:szCs w:val="36"/>
+          <w:lang w:val="en-IN"/>
+        </w:rPr>
+        <w:t>']  ## https://www.gsmarena.com/apple_ipad_pro_12_9_(2020)-10136.php</w:t>
+      </w:r>
+    </w:p>
+    <w:p>
+      <w:pPr>
+        <w:rPr>
+          <w:sz w:val="36"/>
+          <w:szCs w:val="36"/>
+          <w:lang w:val="en-IN"/>
+        </w:rPr>
+      </w:pPr>
+    </w:p>
+    <w:p>
+      <w:pPr>
+        <w:rPr>
+          <w:sz w:val="36"/>
+          <w:szCs w:val="36"/>
+          <w:lang w:val="en-IN"/>
+        </w:rPr>
+      </w:pPr>
+      <w:r>
+        <w:rPr>
+          <w:sz w:val="36"/>
+          <w:szCs w:val="36"/>
+          <w:lang w:val="en-IN"/>
+        </w:rPr>
+        <w:t>//</w:t>
+      </w:r>
+      <w:proofErr w:type="spellStart"/>
+      <w:proofErr w:type="gramStart"/>
+      <w:r>
+        <w:rPr>
+          <w:sz w:val="36"/>
+          <w:szCs w:val="36"/>
+          <w:lang w:val="en-IN"/>
+        </w:rPr>
+        <w:t>tr</w:t>
+      </w:r>
+      <w:proofErr w:type="spellEnd"/>
+      <w:r>
+        <w:rPr>
+          <w:sz w:val="36"/>
+          <w:szCs w:val="36"/>
+          <w:lang w:val="en-IN"/>
+        </w:rPr>
+        <w:t>[</w:t>
+      </w:r>
+      <w:proofErr w:type="spellStart"/>
+      <w:proofErr w:type="gramEnd"/>
+      <w:r>
+        <w:rPr>
+          <w:sz w:val="36"/>
+          <w:szCs w:val="36"/>
+          <w:lang w:val="en-IN"/>
+        </w:rPr>
+        <w:t>th</w:t>
+      </w:r>
+      <w:proofErr w:type="spellEnd"/>
+      <w:r>
+        <w:rPr>
+          <w:sz w:val="36"/>
+          <w:szCs w:val="36"/>
+          <w:lang w:val="en-IN"/>
+        </w:rPr>
+        <w:t>[text()='Produced by']]/td -  ##https://en.wikipedia.org/wiki/V_(film)</w:t>
       </w:r>
     </w:p>
     <w:p>
@@ -3650,24 +5054,60 @@
           <w:szCs w:val="28"/>
           <w:lang w:val="en-IN"/>
         </w:rPr>
-        <w:t>//div[div[div[p[text()='UK-819']]]]//span[@class='actual-price']</w:t>
-      </w:r>
-    </w:p>
-    <w:p>
-      <w:pPr>
-        <w:rPr>
-          <w:sz w:val="28"/>
-          <w:szCs w:val="28"/>
-          <w:lang w:val="en-IN"/>
-        </w:rPr>
-      </w:pPr>
-      <w:r>
-        <w:rPr>
-          <w:sz w:val="28"/>
-          <w:szCs w:val="28"/>
-          <w:lang w:val="en-IN"/>
-        </w:rPr>
-        <w:t>//div[div[div[p[text()='6E-2297']]]]//span[@class='actual-price']</w:t>
+        <w:t>//</w:t>
+      </w:r>
+      <w:proofErr w:type="gramStart"/>
+      <w:r>
+        <w:rPr>
+          <w:sz w:val="28"/>
+          <w:szCs w:val="28"/>
+          <w:lang w:val="en-IN"/>
+        </w:rPr>
+        <w:t>div[</w:t>
+      </w:r>
+      <w:proofErr w:type="gramEnd"/>
+      <w:r>
+        <w:rPr>
+          <w:sz w:val="28"/>
+          <w:szCs w:val="28"/>
+          <w:lang w:val="en-IN"/>
+        </w:rPr>
+        <w:t>div[div[p[text()='UK-819']]]]//span[@class='actual-price']</w:t>
+      </w:r>
+    </w:p>
+    <w:p>
+      <w:pPr>
+        <w:rPr>
+          <w:sz w:val="28"/>
+          <w:szCs w:val="28"/>
+          <w:lang w:val="en-IN"/>
+        </w:rPr>
+      </w:pPr>
+      <w:r>
+        <w:rPr>
+          <w:sz w:val="28"/>
+          <w:szCs w:val="28"/>
+          <w:lang w:val="en-IN"/>
+        </w:rPr>
+        <w:t>//</w:t>
+      </w:r>
+      <w:proofErr w:type="gramStart"/>
+      <w:r>
+        <w:rPr>
+          <w:sz w:val="28"/>
+          <w:szCs w:val="28"/>
+          <w:lang w:val="en-IN"/>
+        </w:rPr>
+        <w:t>div[</w:t>
+      </w:r>
+      <w:proofErr w:type="gramEnd"/>
+      <w:r>
+        <w:rPr>
+          <w:sz w:val="28"/>
+          <w:szCs w:val="28"/>
+          <w:lang w:val="en-IN"/>
+        </w:rPr>
+        <w:t>div[div[p[text()='6E-2297']]]]//span[@class='actual-price']</w:t>
       </w:r>
     </w:p>
     <w:p>
@@ -3971,13 +5411,23 @@
           <w:lang w:val="en-IN"/>
         </w:rPr>
       </w:pPr>
-      <w:r>
-        <w:rPr>
-          <w:sz w:val="36"/>
-          <w:szCs w:val="36"/>
-          <w:lang w:val="en-IN"/>
-        </w:rPr>
-        <w:t xml:space="preserve">WebDriver – </w:t>
+      <w:proofErr w:type="spellStart"/>
+      <w:r>
+        <w:rPr>
+          <w:sz w:val="36"/>
+          <w:szCs w:val="36"/>
+          <w:lang w:val="en-IN"/>
+        </w:rPr>
+        <w:t>WebDriver</w:t>
+      </w:r>
+      <w:proofErr w:type="spellEnd"/>
+      <w:r>
+        <w:rPr>
+          <w:sz w:val="36"/>
+          <w:szCs w:val="36"/>
+          <w:lang w:val="en-IN"/>
+        </w:rPr>
+        <w:t xml:space="preserve"> – </w:t>
       </w:r>
     </w:p>
     <w:p>
@@ -3995,7 +5445,25 @@
           <w:szCs w:val="36"/>
           <w:lang w:val="en-IN"/>
         </w:rPr>
-        <w:t xml:space="preserve"> - get(string) </w:t>
+        <w:t xml:space="preserve"> - </w:t>
+      </w:r>
+      <w:proofErr w:type="gramStart"/>
+      <w:r>
+        <w:rPr>
+          <w:sz w:val="36"/>
+          <w:szCs w:val="36"/>
+          <w:lang w:val="en-IN"/>
+        </w:rPr>
+        <w:t>get(</w:t>
+      </w:r>
+      <w:proofErr w:type="gramEnd"/>
+      <w:r>
+        <w:rPr>
+          <w:sz w:val="36"/>
+          <w:szCs w:val="36"/>
+          <w:lang w:val="en-IN"/>
+        </w:rPr>
+        <w:t xml:space="preserve">string) </w:t>
       </w:r>
       <w:r>
         <w:rPr>
@@ -4029,8 +5497,28 @@
           <w:szCs w:val="36"/>
           <w:lang w:val="en-IN"/>
         </w:rPr>
-        <w:t>- getCurrentUrl()</w:t>
-      </w:r>
+        <w:t xml:space="preserve">- </w:t>
+      </w:r>
+      <w:proofErr w:type="spellStart"/>
+      <w:proofErr w:type="gramStart"/>
+      <w:r>
+        <w:rPr>
+          <w:sz w:val="36"/>
+          <w:szCs w:val="36"/>
+          <w:lang w:val="en-IN"/>
+        </w:rPr>
+        <w:t>getCurrentUrl</w:t>
+      </w:r>
+      <w:proofErr w:type="spellEnd"/>
+      <w:r>
+        <w:rPr>
+          <w:sz w:val="36"/>
+          <w:szCs w:val="36"/>
+          <w:lang w:val="en-IN"/>
+        </w:rPr>
+        <w:t>()</w:t>
+      </w:r>
+      <w:proofErr w:type="gramEnd"/>
     </w:p>
     <w:p>
       <w:pPr>
@@ -4047,7 +5535,35 @@
           <w:szCs w:val="36"/>
           <w:lang w:val="en-IN"/>
         </w:rPr>
-        <w:t>- findElement(By)</w:t>
+        <w:t xml:space="preserve">- </w:t>
+      </w:r>
+      <w:proofErr w:type="spellStart"/>
+      <w:proofErr w:type="gramStart"/>
+      <w:r>
+        <w:rPr>
+          <w:sz w:val="36"/>
+          <w:szCs w:val="36"/>
+          <w:lang w:val="en-IN"/>
+        </w:rPr>
+        <w:t>findElement</w:t>
+      </w:r>
+      <w:proofErr w:type="spellEnd"/>
+      <w:r>
+        <w:rPr>
+          <w:sz w:val="36"/>
+          <w:szCs w:val="36"/>
+          <w:lang w:val="en-IN"/>
+        </w:rPr>
+        <w:t>(</w:t>
+      </w:r>
+      <w:proofErr w:type="gramEnd"/>
+      <w:r>
+        <w:rPr>
+          <w:sz w:val="36"/>
+          <w:szCs w:val="36"/>
+          <w:lang w:val="en-IN"/>
+        </w:rPr>
+        <w:t>By)</w:t>
       </w:r>
       <w:r>
         <w:rPr>
@@ -4063,8 +5579,18 @@
           <w:szCs w:val="36"/>
           <w:lang w:val="en-IN"/>
         </w:rPr>
-        <w:t xml:space="preserve"> WebElement</w:t>
-      </w:r>
+        <w:t xml:space="preserve"> </w:t>
+      </w:r>
+      <w:proofErr w:type="spellStart"/>
+      <w:r>
+        <w:rPr>
+          <w:sz w:val="36"/>
+          <w:szCs w:val="36"/>
+          <w:lang w:val="en-IN"/>
+        </w:rPr>
+        <w:t>WebElement</w:t>
+      </w:r>
+      <w:proofErr w:type="spellEnd"/>
     </w:p>
     <w:p>
       <w:pPr>
@@ -4081,7 +5607,35 @@
           <w:szCs w:val="36"/>
           <w:lang w:val="en-IN"/>
         </w:rPr>
-        <w:t>- findElements(By)</w:t>
+        <w:t xml:space="preserve">- </w:t>
+      </w:r>
+      <w:proofErr w:type="spellStart"/>
+      <w:proofErr w:type="gramStart"/>
+      <w:r>
+        <w:rPr>
+          <w:sz w:val="36"/>
+          <w:szCs w:val="36"/>
+          <w:lang w:val="en-IN"/>
+        </w:rPr>
+        <w:t>findElements</w:t>
+      </w:r>
+      <w:proofErr w:type="spellEnd"/>
+      <w:r>
+        <w:rPr>
+          <w:sz w:val="36"/>
+          <w:szCs w:val="36"/>
+          <w:lang w:val="en-IN"/>
+        </w:rPr>
+        <w:t>(</w:t>
+      </w:r>
+      <w:proofErr w:type="gramEnd"/>
+      <w:r>
+        <w:rPr>
+          <w:sz w:val="36"/>
+          <w:szCs w:val="36"/>
+          <w:lang w:val="en-IN"/>
+        </w:rPr>
+        <w:t>By)</w:t>
       </w:r>
       <w:r>
         <w:rPr>
@@ -4097,7 +5651,25 @@
           <w:szCs w:val="36"/>
           <w:lang w:val="en-IN"/>
         </w:rPr>
-        <w:t xml:space="preserve"> List&lt;WebElement&gt;</w:t>
+        <w:t xml:space="preserve"> List&lt;</w:t>
+      </w:r>
+      <w:proofErr w:type="spellStart"/>
+      <w:r>
+        <w:rPr>
+          <w:sz w:val="36"/>
+          <w:szCs w:val="36"/>
+          <w:lang w:val="en-IN"/>
+        </w:rPr>
+        <w:t>WebElement</w:t>
+      </w:r>
+      <w:proofErr w:type="spellEnd"/>
+      <w:r>
+        <w:rPr>
+          <w:sz w:val="36"/>
+          <w:szCs w:val="36"/>
+          <w:lang w:val="en-IN"/>
+        </w:rPr>
+        <w:t>&gt;</w:t>
       </w:r>
     </w:p>
     <w:p>
@@ -4115,7 +5687,25 @@
           <w:szCs w:val="36"/>
           <w:lang w:val="en-IN"/>
         </w:rPr>
-        <w:t>- manage().window().</w:t>
+        <w:t xml:space="preserve">- </w:t>
+      </w:r>
+      <w:proofErr w:type="gramStart"/>
+      <w:r>
+        <w:rPr>
+          <w:sz w:val="36"/>
+          <w:szCs w:val="36"/>
+          <w:lang w:val="en-IN"/>
+        </w:rPr>
+        <w:t>manage(</w:t>
+      </w:r>
+      <w:proofErr w:type="gramEnd"/>
+      <w:r>
+        <w:rPr>
+          <w:sz w:val="36"/>
+          <w:szCs w:val="36"/>
+          <w:lang w:val="en-IN"/>
+        </w:rPr>
+        <w:t>).window().</w:t>
       </w:r>
     </w:p>
     <w:p>
@@ -4133,7 +5723,25 @@
           <w:szCs w:val="36"/>
           <w:lang w:val="en-IN"/>
         </w:rPr>
-        <w:t>- manage().navigate().back() / forward() / refresh()</w:t>
+        <w:t xml:space="preserve">- </w:t>
+      </w:r>
+      <w:proofErr w:type="gramStart"/>
+      <w:r>
+        <w:rPr>
+          <w:sz w:val="36"/>
+          <w:szCs w:val="36"/>
+          <w:lang w:val="en-IN"/>
+        </w:rPr>
+        <w:t>manage(</w:t>
+      </w:r>
+      <w:proofErr w:type="gramEnd"/>
+      <w:r>
+        <w:rPr>
+          <w:sz w:val="36"/>
+          <w:szCs w:val="36"/>
+          <w:lang w:val="en-IN"/>
+        </w:rPr>
+        <w:t>).navigate().back() / forward() / refresh()</w:t>
       </w:r>
     </w:p>
     <w:p>
@@ -4174,13 +5782,33 @@
           <w:lang w:val="en-IN"/>
         </w:rPr>
       </w:pPr>
-      <w:r>
-        <w:rPr>
-          <w:sz w:val="36"/>
-          <w:szCs w:val="36"/>
-          <w:lang w:val="en-IN"/>
-        </w:rPr>
-        <w:t>findElement(By)</w:t>
+      <w:proofErr w:type="spellStart"/>
+      <w:proofErr w:type="gramStart"/>
+      <w:r>
+        <w:rPr>
+          <w:sz w:val="36"/>
+          <w:szCs w:val="36"/>
+          <w:lang w:val="en-IN"/>
+        </w:rPr>
+        <w:t>findElement</w:t>
+      </w:r>
+      <w:proofErr w:type="spellEnd"/>
+      <w:r>
+        <w:rPr>
+          <w:sz w:val="36"/>
+          <w:szCs w:val="36"/>
+          <w:lang w:val="en-IN"/>
+        </w:rPr>
+        <w:t>(</w:t>
+      </w:r>
+      <w:proofErr w:type="gramEnd"/>
+      <w:r>
+        <w:rPr>
+          <w:sz w:val="36"/>
+          <w:szCs w:val="36"/>
+          <w:lang w:val="en-IN"/>
+        </w:rPr>
+        <w:t>By)</w:t>
       </w:r>
       <w:r>
         <w:rPr>
@@ -4499,6 +6127,7 @@
         </w:rPr>
         <w:t xml:space="preserve">- </w:t>
       </w:r>
+      <w:proofErr w:type="gramStart"/>
       <w:r>
         <w:rPr>
           <w:sz w:val="36"/>
@@ -4507,6 +6136,7 @@
         </w:rPr>
         <w:t>popup</w:t>
       </w:r>
+      <w:proofErr w:type="gramEnd"/>
     </w:p>
     <w:p>
       <w:pPr>
@@ -5292,6 +6922,241 @@
           <w:lang w:val="en-IN"/>
         </w:rPr>
       </w:pPr>
+    </w:p>
+    <w:p>
+      <w:pPr>
+        <w:spacing w:after="0" w:afterAutospacing="0"/>
+        <w:rPr>
+          <w:i/>
+          <w:sz w:val="36"/>
+          <w:szCs w:val="36"/>
+          <w:lang w:val="en-IN"/>
+        </w:rPr>
+      </w:pPr>
+    </w:p>
+    <w:p>
+      <w:pPr>
+        <w:spacing w:after="0" w:afterAutospacing="0"/>
+        <w:rPr>
+          <w:i/>
+          <w:sz w:val="36"/>
+          <w:szCs w:val="36"/>
+          <w:lang w:val="en-IN"/>
+        </w:rPr>
+      </w:pPr>
+    </w:p>
+    <w:p>
+      <w:pPr>
+        <w:spacing w:after="0" w:afterAutospacing="0"/>
+        <w:rPr>
+          <w:i/>
+          <w:sz w:val="36"/>
+          <w:szCs w:val="36"/>
+          <w:lang w:val="en-IN"/>
+        </w:rPr>
+      </w:pPr>
+    </w:p>
+    <w:p>
+      <w:pPr>
+        <w:spacing w:after="0" w:afterAutospacing="0"/>
+        <w:rPr>
+          <w:i/>
+          <w:sz w:val="36"/>
+          <w:szCs w:val="36"/>
+          <w:lang w:val="en-IN"/>
+        </w:rPr>
+      </w:pPr>
+    </w:p>
+    <w:p>
+      <w:pPr>
+        <w:spacing w:after="0" w:afterAutospacing="0"/>
+        <w:rPr>
+          <w:i/>
+          <w:sz w:val="36"/>
+          <w:szCs w:val="36"/>
+          <w:lang w:val="en-IN"/>
+        </w:rPr>
+      </w:pPr>
+      <w:proofErr w:type="spellStart"/>
+      <w:r>
+        <w:rPr>
+          <w:i/>
+          <w:sz w:val="36"/>
+          <w:szCs w:val="36"/>
+          <w:lang w:val="en-IN"/>
+        </w:rPr>
+        <w:lastRenderedPageBreak/>
+        <w:t>DataDriven</w:t>
+      </w:r>
+      <w:proofErr w:type="spellEnd"/>
+      <w:r>
+        <w:rPr>
+          <w:i/>
+          <w:sz w:val="36"/>
+          <w:szCs w:val="36"/>
+          <w:lang w:val="en-IN"/>
+        </w:rPr>
+        <w:t xml:space="preserve"> </w:t>
+      </w:r>
+      <w:proofErr w:type="gramStart"/>
+      <w:r>
+        <w:rPr>
+          <w:i/>
+          <w:sz w:val="36"/>
+          <w:szCs w:val="36"/>
+          <w:lang w:val="en-IN"/>
+        </w:rPr>
+        <w:t>Testing :</w:t>
+      </w:r>
+      <w:proofErr w:type="gramEnd"/>
+    </w:p>
+    <w:p>
+      <w:pPr>
+        <w:spacing w:after="0" w:afterAutospacing="0"/>
+        <w:rPr>
+          <w:i/>
+          <w:sz w:val="36"/>
+          <w:szCs w:val="36"/>
+          <w:lang w:val="en-IN"/>
+        </w:rPr>
+      </w:pPr>
+      <w:r>
+        <w:rPr>
+          <w:i/>
+          <w:noProof/>
+          <w:sz w:val="36"/>
+          <w:szCs w:val="36"/>
+        </w:rPr>
+        <w:drawing>
+          <wp:inline distT="0" distB="0" distL="0" distR="0">
+            <wp:extent cx="5937250" cy="2254250"/>
+            <wp:effectExtent l="19050" t="0" r="6350" b="0"/>
+            <wp:docPr id="23" name="Picture 1"/>
+            <wp:cNvGraphicFramePr>
+              <a:graphicFrameLocks xmlns:a="http://schemas.openxmlformats.org/drawingml/2006/main" noChangeAspect="1"/>
+            </wp:cNvGraphicFramePr>
+            <a:graphic xmlns:a="http://schemas.openxmlformats.org/drawingml/2006/main">
+              <a:graphicData uri="http://schemas.openxmlformats.org/drawingml/2006/picture">
+                <pic:pic xmlns:pic="http://schemas.openxmlformats.org/drawingml/2006/picture">
+                  <pic:nvPicPr>
+                    <pic:cNvPr id="0" name="Picture 1"/>
+                    <pic:cNvPicPr>
+                      <a:picLocks noChangeAspect="1" noChangeArrowheads="1"/>
+                    </pic:cNvPicPr>
+                  </pic:nvPicPr>
+                  <pic:blipFill>
+                    <a:blip r:embed="rId27"/>
+                    <a:srcRect/>
+                    <a:stretch>
+                      <a:fillRect/>
+                    </a:stretch>
+                  </pic:blipFill>
+                  <pic:spPr bwMode="auto">
+                    <a:xfrm>
+                      <a:off x="0" y="0"/>
+                      <a:ext cx="5937250" cy="2254250"/>
+                    </a:xfrm>
+                    <a:prstGeom prst="rect">
+                      <a:avLst/>
+                    </a:prstGeom>
+                    <a:noFill/>
+                    <a:ln w="9525">
+                      <a:noFill/>
+                      <a:miter lim="800000"/>
+                      <a:headEnd/>
+                      <a:tailEnd/>
+                    </a:ln>
+                  </pic:spPr>
+                </pic:pic>
+              </a:graphicData>
+            </a:graphic>
+          </wp:inline>
+        </w:drawing>
+      </w:r>
+    </w:p>
+    <w:p>
+      <w:pPr>
+        <w:spacing w:after="0" w:afterAutospacing="0"/>
+        <w:rPr>
+          <w:i/>
+          <w:sz w:val="36"/>
+          <w:szCs w:val="36"/>
+          <w:lang w:val="en-IN"/>
+        </w:rPr>
+      </w:pPr>
+      <w:r>
+        <w:rPr>
+          <w:i/>
+          <w:sz w:val="36"/>
+          <w:szCs w:val="36"/>
+          <w:lang w:val="en-IN"/>
+        </w:rPr>
+        <w:t>1. Using Regular Expression in Step definition</w:t>
+      </w:r>
+    </w:p>
+    <w:p>
+      <w:pPr>
+        <w:spacing w:after="0" w:afterAutospacing="0"/>
+        <w:rPr>
+          <w:i/>
+          <w:sz w:val="36"/>
+          <w:szCs w:val="36"/>
+          <w:lang w:val="en-IN"/>
+        </w:rPr>
+      </w:pPr>
+      <w:r>
+        <w:rPr>
+          <w:i/>
+          <w:noProof/>
+          <w:sz w:val="36"/>
+          <w:szCs w:val="36"/>
+        </w:rPr>
+        <w:drawing>
+          <wp:inline distT="0" distB="0" distL="0" distR="0">
+            <wp:extent cx="5130800" cy="1765300"/>
+            <wp:effectExtent l="19050" t="0" r="0" b="0"/>
+            <wp:docPr id="24" name="Picture 2"/>
+            <wp:cNvGraphicFramePr>
+              <a:graphicFrameLocks xmlns:a="http://schemas.openxmlformats.org/drawingml/2006/main" noChangeAspect="1"/>
+            </wp:cNvGraphicFramePr>
+            <a:graphic xmlns:a="http://schemas.openxmlformats.org/drawingml/2006/main">
+              <a:graphicData uri="http://schemas.openxmlformats.org/drawingml/2006/picture">
+                <pic:pic xmlns:pic="http://schemas.openxmlformats.org/drawingml/2006/picture">
+                  <pic:nvPicPr>
+                    <pic:cNvPr id="0" name="Picture 2"/>
+                    <pic:cNvPicPr>
+                      <a:picLocks noChangeAspect="1" noChangeArrowheads="1"/>
+                    </pic:cNvPicPr>
+                  </pic:nvPicPr>
+                  <pic:blipFill>
+                    <a:blip r:embed="rId28"/>
+                    <a:srcRect/>
+                    <a:stretch>
+                      <a:fillRect/>
+                    </a:stretch>
+                  </pic:blipFill>
+                  <pic:spPr bwMode="auto">
+                    <a:xfrm>
+                      <a:off x="0" y="0"/>
+                      <a:ext cx="5130800" cy="1765300"/>
+                    </a:xfrm>
+                    <a:prstGeom prst="rect">
+                      <a:avLst/>
+                    </a:prstGeom>
+                    <a:noFill/>
+                    <a:ln w="9525">
+                      <a:noFill/>
+                      <a:miter lim="800000"/>
+                      <a:headEnd/>
+                      <a:tailEnd/>
+                    </a:ln>
+                  </pic:spPr>
+                </pic:pic>
+              </a:graphicData>
+            </a:graphic>
+          </wp:inline>
+        </w:drawing>
+      </w:r>
     </w:p>
     <w:p>
       <w:pPr>

</xml_diff>

<commit_message>
Optional, Alternative,escaping, data table
</commit_message>
<xml_diff>
--- a/Class_Notes.docx
+++ b/Class_Notes.docx
@@ -53,27 +53,7 @@
           <w:szCs w:val="36"/>
           <w:lang w:val="en-IN"/>
         </w:rPr>
-        <w:t xml:space="preserve"> - &gt; Blueprint of an Object, members </w:t>
-      </w:r>
-      <w:proofErr w:type="gramStart"/>
-      <w:r>
-        <w:rPr>
-          <w:i/>
-          <w:sz w:val="36"/>
-          <w:szCs w:val="36"/>
-          <w:lang w:val="en-IN"/>
-        </w:rPr>
-        <w:t>( variables</w:t>
-      </w:r>
-      <w:proofErr w:type="gramEnd"/>
-      <w:r>
-        <w:rPr>
-          <w:i/>
-          <w:sz w:val="36"/>
-          <w:szCs w:val="36"/>
-          <w:lang w:val="en-IN"/>
-        </w:rPr>
-        <w:t>, methods, constructors, SIB, IIB)</w:t>
+        <w:t xml:space="preserve"> - &gt; Blueprint of an Object, members ( variables, methods, constructors, SIB, IIB)</w:t>
       </w:r>
     </w:p>
     <w:p>
@@ -97,27 +77,7 @@
           <w:szCs w:val="36"/>
           <w:lang w:val="en-IN"/>
         </w:rPr>
-        <w:t xml:space="preserve">Strict </w:t>
-      </w:r>
-      <w:proofErr w:type="spellStart"/>
-      <w:r>
-        <w:rPr>
-          <w:i/>
-          <w:sz w:val="36"/>
-          <w:szCs w:val="36"/>
-          <w:lang w:val="en-IN"/>
-        </w:rPr>
-        <w:t>typeCaste</w:t>
-      </w:r>
-      <w:proofErr w:type="spellEnd"/>
-      <w:r>
-        <w:rPr>
-          <w:i/>
-          <w:sz w:val="36"/>
-          <w:szCs w:val="36"/>
-          <w:lang w:val="en-IN"/>
-        </w:rPr>
-        <w:t xml:space="preserve"> =&gt;</w:t>
+        <w:t>Strict typeCaste =&gt;</w:t>
       </w:r>
       <w:r>
         <w:rPr>
@@ -503,19 +463,8 @@
           <w:szCs w:val="36"/>
           <w:lang w:val="en-IN"/>
         </w:rPr>
-        <w:t xml:space="preserve">- </w:t>
-      </w:r>
-      <w:proofErr w:type="gramStart"/>
-      <w:r>
-        <w:rPr>
-          <w:i/>
-          <w:sz w:val="36"/>
-          <w:szCs w:val="36"/>
-          <w:lang w:val="en-IN"/>
-        </w:rPr>
-        <w:t>methods</w:t>
-      </w:r>
-      <w:proofErr w:type="gramEnd"/>
+        <w:t>- methods</w:t>
+      </w:r>
       <w:r>
         <w:rPr>
           <w:i/>
@@ -542,47 +491,7 @@
           <w:szCs w:val="36"/>
           <w:lang w:val="en-IN"/>
         </w:rPr>
-        <w:t xml:space="preserve">[Access specifiers] [Access modifiers] </w:t>
-      </w:r>
-      <w:proofErr w:type="spellStart"/>
-      <w:r>
-        <w:rPr>
-          <w:i/>
-          <w:sz w:val="36"/>
-          <w:szCs w:val="36"/>
-          <w:lang w:val="en-IN"/>
-        </w:rPr>
-        <w:t>return_type</w:t>
-      </w:r>
-      <w:proofErr w:type="spellEnd"/>
-      <w:r>
-        <w:rPr>
-          <w:i/>
-          <w:sz w:val="36"/>
-          <w:szCs w:val="36"/>
-          <w:lang w:val="en-IN"/>
-        </w:rPr>
-        <w:t xml:space="preserve"> </w:t>
-      </w:r>
-      <w:proofErr w:type="gramStart"/>
-      <w:r>
-        <w:rPr>
-          <w:i/>
-          <w:sz w:val="36"/>
-          <w:szCs w:val="36"/>
-          <w:lang w:val="en-IN"/>
-        </w:rPr>
-        <w:t>name(</w:t>
-      </w:r>
-      <w:proofErr w:type="gramEnd"/>
-      <w:r>
-        <w:rPr>
-          <w:i/>
-          <w:sz w:val="36"/>
-          <w:szCs w:val="36"/>
-          <w:lang w:val="en-IN"/>
-        </w:rPr>
-        <w:t>[argument list])</w:t>
+        <w:t>[Access specifiers] [Access modifiers] return_type name([argument list])</w:t>
       </w:r>
     </w:p>
     <w:p>
@@ -664,7 +573,6 @@
           <w:lang w:val="en-IN"/>
         </w:rPr>
       </w:pPr>
-      <w:proofErr w:type="gramStart"/>
       <w:r>
         <w:rPr>
           <w:i/>
@@ -675,7 +583,6 @@
         <w:lastRenderedPageBreak/>
         <w:t>Polymorphism :</w:t>
       </w:r>
-      <w:proofErr w:type="gramEnd"/>
     </w:p>
     <w:p>
       <w:pPr>
@@ -713,57 +620,7 @@
           <w:lang w:val="en-IN"/>
         </w:rPr>
         <w:tab/>
-      </w:r>
-      <w:proofErr w:type="gramStart"/>
-      <w:r>
-        <w:rPr>
-          <w:i/>
-          <w:sz w:val="36"/>
-          <w:szCs w:val="36"/>
-          <w:lang w:val="en-IN"/>
-        </w:rPr>
-        <w:t>sum(</w:t>
-      </w:r>
-      <w:proofErr w:type="spellStart"/>
-      <w:proofErr w:type="gramEnd"/>
-      <w:r>
-        <w:rPr>
-          <w:i/>
-          <w:sz w:val="36"/>
-          <w:szCs w:val="36"/>
-          <w:lang w:val="en-IN"/>
-        </w:rPr>
-        <w:t>int</w:t>
-      </w:r>
-      <w:proofErr w:type="spellEnd"/>
-      <w:r>
-        <w:rPr>
-          <w:i/>
-          <w:sz w:val="36"/>
-          <w:szCs w:val="36"/>
-          <w:lang w:val="en-IN"/>
-        </w:rPr>
-        <w:t xml:space="preserve"> a, </w:t>
-      </w:r>
-      <w:proofErr w:type="spellStart"/>
-      <w:r>
-        <w:rPr>
-          <w:i/>
-          <w:sz w:val="36"/>
-          <w:szCs w:val="36"/>
-          <w:lang w:val="en-IN"/>
-        </w:rPr>
-        <w:t>int</w:t>
-      </w:r>
-      <w:proofErr w:type="spellEnd"/>
-      <w:r>
-        <w:rPr>
-          <w:i/>
-          <w:sz w:val="36"/>
-          <w:szCs w:val="36"/>
-          <w:lang w:val="en-IN"/>
-        </w:rPr>
-        <w:t xml:space="preserve"> b)</w:t>
+        <w:t>sum(int a, int b)</w:t>
       </w:r>
     </w:p>
     <w:p>
@@ -783,77 +640,7 @@
           <w:lang w:val="en-IN"/>
         </w:rPr>
         <w:tab/>
-      </w:r>
-      <w:proofErr w:type="gramStart"/>
-      <w:r>
-        <w:rPr>
-          <w:i/>
-          <w:sz w:val="36"/>
-          <w:szCs w:val="36"/>
-          <w:lang w:val="en-IN"/>
-        </w:rPr>
-        <w:t>sum(</w:t>
-      </w:r>
-      <w:proofErr w:type="spellStart"/>
-      <w:proofErr w:type="gramEnd"/>
-      <w:r>
-        <w:rPr>
-          <w:i/>
-          <w:sz w:val="36"/>
-          <w:szCs w:val="36"/>
-          <w:lang w:val="en-IN"/>
-        </w:rPr>
-        <w:t>int</w:t>
-      </w:r>
-      <w:proofErr w:type="spellEnd"/>
-      <w:r>
-        <w:rPr>
-          <w:i/>
-          <w:sz w:val="36"/>
-          <w:szCs w:val="36"/>
-          <w:lang w:val="en-IN"/>
-        </w:rPr>
-        <w:t xml:space="preserve"> a, </w:t>
-      </w:r>
-      <w:proofErr w:type="spellStart"/>
-      <w:r>
-        <w:rPr>
-          <w:i/>
-          <w:sz w:val="36"/>
-          <w:szCs w:val="36"/>
-          <w:lang w:val="en-IN"/>
-        </w:rPr>
-        <w:t>int</w:t>
-      </w:r>
-      <w:proofErr w:type="spellEnd"/>
-      <w:r>
-        <w:rPr>
-          <w:i/>
-          <w:sz w:val="36"/>
-          <w:szCs w:val="36"/>
-          <w:lang w:val="en-IN"/>
-        </w:rPr>
-        <w:t xml:space="preserve"> b, </w:t>
-      </w:r>
-      <w:proofErr w:type="spellStart"/>
-      <w:r>
-        <w:rPr>
-          <w:i/>
-          <w:sz w:val="36"/>
-          <w:szCs w:val="36"/>
-          <w:lang w:val="en-IN"/>
-        </w:rPr>
-        <w:t>int</w:t>
-      </w:r>
-      <w:proofErr w:type="spellEnd"/>
-      <w:r>
-        <w:rPr>
-          <w:i/>
-          <w:sz w:val="36"/>
-          <w:szCs w:val="36"/>
-          <w:lang w:val="en-IN"/>
-        </w:rPr>
-        <w:t xml:space="preserve"> c)</w:t>
+        <w:t>sum(int a, int b, int c)</w:t>
       </w:r>
     </w:p>
     <w:p>
@@ -894,139 +681,84 @@
           <w:szCs w:val="36"/>
           <w:lang w:val="en-IN"/>
         </w:rPr>
-        <w:t xml:space="preserve">ACCESS SPECIFIER (Only to global variables or </w:t>
-      </w:r>
-      <w:proofErr w:type="gramStart"/>
-      <w:r>
-        <w:rPr>
-          <w:i/>
-          <w:sz w:val="36"/>
-          <w:szCs w:val="36"/>
-          <w:lang w:val="en-IN"/>
-        </w:rPr>
-        <w:t>methods )</w:t>
-      </w:r>
-      <w:proofErr w:type="gramEnd"/>
-    </w:p>
-    <w:p>
-      <w:pPr>
-        <w:rPr>
-          <w:i/>
-          <w:sz w:val="36"/>
-          <w:szCs w:val="36"/>
-          <w:lang w:val="en-IN"/>
-        </w:rPr>
-      </w:pPr>
-      <w:r>
-        <w:rPr>
-          <w:i/>
-          <w:sz w:val="36"/>
-          <w:szCs w:val="36"/>
-          <w:lang w:val="en-IN"/>
-        </w:rPr>
-        <w:t xml:space="preserve">1. </w:t>
-      </w:r>
-      <w:proofErr w:type="gramStart"/>
-      <w:r>
-        <w:rPr>
-          <w:i/>
-          <w:sz w:val="36"/>
-          <w:szCs w:val="36"/>
-          <w:lang w:val="en-IN"/>
-        </w:rPr>
-        <w:t>private</w:t>
-      </w:r>
-      <w:proofErr w:type="gramEnd"/>
-    </w:p>
-    <w:p>
-      <w:pPr>
-        <w:rPr>
-          <w:i/>
-          <w:sz w:val="36"/>
-          <w:szCs w:val="36"/>
-          <w:lang w:val="en-IN"/>
-        </w:rPr>
-      </w:pPr>
-      <w:r>
-        <w:rPr>
-          <w:i/>
-          <w:sz w:val="36"/>
-          <w:szCs w:val="36"/>
-          <w:lang w:val="en-IN"/>
-        </w:rPr>
-        <w:t xml:space="preserve">2. </w:t>
-      </w:r>
-      <w:proofErr w:type="gramStart"/>
-      <w:r>
-        <w:rPr>
-          <w:i/>
-          <w:sz w:val="36"/>
-          <w:szCs w:val="36"/>
-          <w:lang w:val="en-IN"/>
-        </w:rPr>
-        <w:t>default</w:t>
-      </w:r>
-      <w:proofErr w:type="gramEnd"/>
-    </w:p>
-    <w:p>
-      <w:pPr>
-        <w:rPr>
-          <w:i/>
-          <w:sz w:val="36"/>
-          <w:szCs w:val="36"/>
-          <w:lang w:val="en-IN"/>
-        </w:rPr>
-      </w:pPr>
-      <w:r>
-        <w:rPr>
-          <w:i/>
-          <w:sz w:val="36"/>
-          <w:szCs w:val="36"/>
-          <w:lang w:val="en-IN"/>
-        </w:rPr>
-        <w:t xml:space="preserve">3. </w:t>
-      </w:r>
-      <w:proofErr w:type="gramStart"/>
-      <w:r>
-        <w:rPr>
-          <w:i/>
-          <w:sz w:val="36"/>
-          <w:szCs w:val="36"/>
-          <w:lang w:val="en-IN"/>
-        </w:rPr>
-        <w:t>protected</w:t>
-      </w:r>
-      <w:proofErr w:type="gramEnd"/>
-    </w:p>
-    <w:p>
-      <w:pPr>
-        <w:rPr>
-          <w:i/>
-          <w:sz w:val="36"/>
-          <w:szCs w:val="36"/>
-          <w:lang w:val="en-IN"/>
-        </w:rPr>
-      </w:pPr>
-      <w:r>
-        <w:rPr>
-          <w:i/>
-          <w:sz w:val="36"/>
-          <w:szCs w:val="36"/>
-          <w:lang w:val="en-IN"/>
-        </w:rPr>
-        <w:t xml:space="preserve">4. </w:t>
-      </w:r>
-      <w:proofErr w:type="gramStart"/>
-      <w:r>
-        <w:rPr>
-          <w:i/>
-          <w:sz w:val="36"/>
-          <w:szCs w:val="36"/>
-          <w:lang w:val="en-IN"/>
-        </w:rPr>
-        <w:t>public</w:t>
-      </w:r>
-      <w:proofErr w:type="gramEnd"/>
+        <w:t>ACCESS SPECIFIER (Only to global variables or methods )</w:t>
+      </w:r>
+    </w:p>
+    <w:p>
+      <w:pPr>
+        <w:rPr>
+          <w:i/>
+          <w:sz w:val="36"/>
+          <w:szCs w:val="36"/>
+          <w:lang w:val="en-IN"/>
+        </w:rPr>
+      </w:pPr>
+      <w:r>
+        <w:rPr>
+          <w:i/>
+          <w:sz w:val="36"/>
+          <w:szCs w:val="36"/>
+          <w:lang w:val="en-IN"/>
+        </w:rPr>
+        <w:t>1. private</w:t>
+      </w:r>
+    </w:p>
+    <w:p>
+      <w:pPr>
+        <w:rPr>
+          <w:i/>
+          <w:sz w:val="36"/>
+          <w:szCs w:val="36"/>
+          <w:lang w:val="en-IN"/>
+        </w:rPr>
+      </w:pPr>
+      <w:r>
+        <w:rPr>
+          <w:i/>
+          <w:sz w:val="36"/>
+          <w:szCs w:val="36"/>
+          <w:lang w:val="en-IN"/>
+        </w:rPr>
+        <w:t>2. default</w:t>
+      </w:r>
+    </w:p>
+    <w:p>
+      <w:pPr>
+        <w:rPr>
+          <w:i/>
+          <w:sz w:val="36"/>
+          <w:szCs w:val="36"/>
+          <w:lang w:val="en-IN"/>
+        </w:rPr>
+      </w:pPr>
+      <w:r>
+        <w:rPr>
+          <w:i/>
+          <w:sz w:val="36"/>
+          <w:szCs w:val="36"/>
+          <w:lang w:val="en-IN"/>
+        </w:rPr>
+        <w:t>3. protected</w:t>
+      </w:r>
+    </w:p>
+    <w:p>
+      <w:pPr>
+        <w:rPr>
+          <w:i/>
+          <w:sz w:val="36"/>
+          <w:szCs w:val="36"/>
+          <w:lang w:val="en-IN"/>
+        </w:rPr>
+      </w:pPr>
+      <w:r>
+        <w:rPr>
+          <w:i/>
+          <w:sz w:val="36"/>
+          <w:szCs w:val="36"/>
+          <w:lang w:val="en-IN"/>
+        </w:rPr>
+        <w:t>4. public</w:t>
+      </w:r>
       <w:r>
         <w:rPr>
           <w:i/>
@@ -1134,25 +866,14 @@
         </w:rPr>
         <w:t xml:space="preserve">4. </w:t>
       </w:r>
-      <w:proofErr w:type="gramStart"/>
-      <w:r>
-        <w:rPr>
-          <w:i/>
-          <w:sz w:val="36"/>
-          <w:szCs w:val="36"/>
-          <w:lang w:val="en-IN"/>
-        </w:rPr>
-        <w:t>synchronized</w:t>
-      </w:r>
-      <w:proofErr w:type="gramEnd"/>
-      <w:r>
-        <w:rPr>
-          <w:i/>
-          <w:sz w:val="36"/>
-          <w:szCs w:val="36"/>
-          <w:lang w:val="en-IN"/>
-        </w:rPr>
-        <w:t xml:space="preserve"> (Threads) – methods</w:t>
+      <w:r>
+        <w:rPr>
+          <w:i/>
+          <w:sz w:val="36"/>
+          <w:szCs w:val="36"/>
+          <w:lang w:val="en-IN"/>
+        </w:rPr>
+        <w:t>synchronized (Threads) – methods</w:t>
       </w:r>
     </w:p>
     <w:p>
@@ -1186,7 +907,6 @@
           <w:lang w:val="en-IN"/>
         </w:rPr>
       </w:pPr>
-      <w:proofErr w:type="gramStart"/>
       <w:r>
         <w:rPr>
           <w:i/>
@@ -1196,18 +916,16 @@
         </w:rPr>
         <w:t>for</w:t>
       </w:r>
-      <w:proofErr w:type="gramEnd"/>
-    </w:p>
-    <w:p>
-      <w:pPr>
-        <w:rPr>
-          <w:i/>
-          <w:sz w:val="36"/>
-          <w:szCs w:val="36"/>
-          <w:lang w:val="en-IN"/>
-        </w:rPr>
-      </w:pPr>
-      <w:proofErr w:type="gramStart"/>
+    </w:p>
+    <w:p>
+      <w:pPr>
+        <w:rPr>
+          <w:i/>
+          <w:sz w:val="36"/>
+          <w:szCs w:val="36"/>
+          <w:lang w:val="en-IN"/>
+        </w:rPr>
+      </w:pPr>
       <w:r>
         <w:rPr>
           <w:i/>
@@ -1217,19 +935,16 @@
         </w:rPr>
         <w:t>while</w:t>
       </w:r>
-      <w:proofErr w:type="gramEnd"/>
-    </w:p>
-    <w:p>
-      <w:pPr>
-        <w:rPr>
-          <w:i/>
-          <w:sz w:val="36"/>
-          <w:szCs w:val="36"/>
-          <w:lang w:val="en-IN"/>
-        </w:rPr>
-      </w:pPr>
-      <w:proofErr w:type="spellStart"/>
-      <w:proofErr w:type="gramStart"/>
+    </w:p>
+    <w:p>
+      <w:pPr>
+        <w:rPr>
+          <w:i/>
+          <w:sz w:val="36"/>
+          <w:szCs w:val="36"/>
+          <w:lang w:val="en-IN"/>
+        </w:rPr>
+      </w:pPr>
       <w:r>
         <w:rPr>
           <w:i/>
@@ -1238,50 +953,26 @@
           <w:lang w:val="en-IN"/>
         </w:rPr>
         <w:lastRenderedPageBreak/>
-        <w:t>do,</w:t>
-      </w:r>
-      <w:proofErr w:type="gramEnd"/>
-      <w:r>
-        <w:rPr>
-          <w:i/>
-          <w:sz w:val="36"/>
-          <w:szCs w:val="36"/>
-          <w:lang w:val="en-IN"/>
-        </w:rPr>
-        <w:t>while</w:t>
-      </w:r>
-      <w:proofErr w:type="spellEnd"/>
-    </w:p>
-    <w:p>
-      <w:pPr>
-        <w:rPr>
-          <w:i/>
-          <w:sz w:val="36"/>
-          <w:szCs w:val="36"/>
-          <w:lang w:val="en-IN"/>
-        </w:rPr>
-      </w:pPr>
-      <w:proofErr w:type="spellStart"/>
-      <w:proofErr w:type="gramStart"/>
-      <w:r>
-        <w:rPr>
-          <w:i/>
-          <w:sz w:val="36"/>
-          <w:szCs w:val="36"/>
-          <w:lang w:val="en-IN"/>
-        </w:rPr>
-        <w:t>foreach</w:t>
-      </w:r>
-      <w:proofErr w:type="spellEnd"/>
-      <w:proofErr w:type="gramEnd"/>
-      <w:r>
-        <w:rPr>
-          <w:i/>
-          <w:sz w:val="36"/>
-          <w:szCs w:val="36"/>
-          <w:lang w:val="en-IN"/>
-        </w:rPr>
-        <w:t xml:space="preserve"> / enhanced for loop</w:t>
+        <w:t>do,while</w:t>
+      </w:r>
+    </w:p>
+    <w:p>
+      <w:pPr>
+        <w:rPr>
+          <w:i/>
+          <w:sz w:val="36"/>
+          <w:szCs w:val="36"/>
+          <w:lang w:val="en-IN"/>
+        </w:rPr>
+      </w:pPr>
+      <w:r>
+        <w:rPr>
+          <w:i/>
+          <w:sz w:val="36"/>
+          <w:szCs w:val="36"/>
+          <w:lang w:val="en-IN"/>
+        </w:rPr>
+        <w:t>foreach / enhanced for loop</w:t>
       </w:r>
     </w:p>
     <w:p>
@@ -1315,7 +1006,6 @@
           <w:lang w:val="en-IN"/>
         </w:rPr>
       </w:pPr>
-      <w:proofErr w:type="gramStart"/>
       <w:r>
         <w:rPr>
           <w:i/>
@@ -1325,79 +1015,43 @@
         </w:rPr>
         <w:t>if</w:t>
       </w:r>
-      <w:proofErr w:type="gramEnd"/>
-    </w:p>
-    <w:p>
-      <w:pPr>
-        <w:rPr>
-          <w:i/>
-          <w:sz w:val="36"/>
-          <w:szCs w:val="36"/>
-          <w:lang w:val="en-IN"/>
-        </w:rPr>
-      </w:pPr>
-      <w:proofErr w:type="spellStart"/>
-      <w:proofErr w:type="gramStart"/>
-      <w:r>
-        <w:rPr>
-          <w:i/>
-          <w:sz w:val="36"/>
-          <w:szCs w:val="36"/>
-          <w:lang w:val="en-IN"/>
-        </w:rPr>
-        <w:t>if,</w:t>
-      </w:r>
-      <w:proofErr w:type="gramEnd"/>
-      <w:r>
-        <w:rPr>
-          <w:i/>
-          <w:sz w:val="36"/>
-          <w:szCs w:val="36"/>
-          <w:lang w:val="en-IN"/>
-        </w:rPr>
-        <w:t>else</w:t>
-      </w:r>
-      <w:proofErr w:type="spellEnd"/>
-    </w:p>
-    <w:p>
-      <w:pPr>
-        <w:rPr>
-          <w:i/>
-          <w:sz w:val="36"/>
-          <w:szCs w:val="36"/>
-          <w:lang w:val="en-IN"/>
-        </w:rPr>
-      </w:pPr>
-      <w:proofErr w:type="spellStart"/>
-      <w:proofErr w:type="gramStart"/>
-      <w:r>
-        <w:rPr>
-          <w:i/>
-          <w:sz w:val="36"/>
-          <w:szCs w:val="36"/>
-          <w:lang w:val="en-IN"/>
-        </w:rPr>
-        <w:t>if,</w:t>
-      </w:r>
-      <w:proofErr w:type="gramEnd"/>
-      <w:r>
-        <w:rPr>
-          <w:i/>
-          <w:sz w:val="36"/>
-          <w:szCs w:val="36"/>
-          <w:lang w:val="en-IN"/>
-        </w:rPr>
-        <w:t>elseif</w:t>
-      </w:r>
-      <w:proofErr w:type="spellEnd"/>
-      <w:r>
-        <w:rPr>
-          <w:i/>
-          <w:sz w:val="36"/>
-          <w:szCs w:val="36"/>
-          <w:lang w:val="en-IN"/>
-        </w:rPr>
-        <w:t>, else....</w:t>
+    </w:p>
+    <w:p>
+      <w:pPr>
+        <w:rPr>
+          <w:i/>
+          <w:sz w:val="36"/>
+          <w:szCs w:val="36"/>
+          <w:lang w:val="en-IN"/>
+        </w:rPr>
+      </w:pPr>
+      <w:r>
+        <w:rPr>
+          <w:i/>
+          <w:sz w:val="36"/>
+          <w:szCs w:val="36"/>
+          <w:lang w:val="en-IN"/>
+        </w:rPr>
+        <w:t>if,else</w:t>
+      </w:r>
+    </w:p>
+    <w:p>
+      <w:pPr>
+        <w:rPr>
+          <w:i/>
+          <w:sz w:val="36"/>
+          <w:szCs w:val="36"/>
+          <w:lang w:val="en-IN"/>
+        </w:rPr>
+      </w:pPr>
+      <w:r>
+        <w:rPr>
+          <w:i/>
+          <w:sz w:val="36"/>
+          <w:szCs w:val="36"/>
+          <w:lang w:val="en-IN"/>
+        </w:rPr>
+        <w:t>if,elseif, else....</w:t>
       </w:r>
     </w:p>
     <w:p>
@@ -1412,7 +1066,6 @@
           <w:lang w:val="en-IN"/>
         </w:rPr>
       </w:pPr>
-      <w:proofErr w:type="gramStart"/>
       <w:r>
         <w:rPr>
           <w:i/>
@@ -1422,37 +1075,25 @@
         </w:rPr>
         <w:t>switch()</w:t>
       </w:r>
-      <w:proofErr w:type="gramEnd"/>
-    </w:p>
-    <w:p>
-      <w:pPr>
-        <w:rPr>
-          <w:i/>
-          <w:sz w:val="36"/>
-          <w:szCs w:val="36"/>
-          <w:lang w:val="en-IN"/>
-        </w:rPr>
-      </w:pPr>
-      <w:r>
-        <w:rPr>
-          <w:i/>
-          <w:sz w:val="36"/>
-          <w:szCs w:val="36"/>
-          <w:lang w:val="en-IN"/>
-        </w:rPr>
-        <w:t xml:space="preserve">String – </w:t>
-      </w:r>
-      <w:proofErr w:type="spellStart"/>
-      <w:r>
-        <w:rPr>
-          <w:i/>
-          <w:sz w:val="36"/>
-          <w:szCs w:val="36"/>
-          <w:lang w:val="en-IN"/>
-        </w:rPr>
-        <w:t>java.lang</w:t>
-      </w:r>
-      <w:proofErr w:type="spellEnd"/>
+    </w:p>
+    <w:p>
+      <w:pPr>
+        <w:rPr>
+          <w:i/>
+          <w:sz w:val="36"/>
+          <w:szCs w:val="36"/>
+          <w:lang w:val="en-IN"/>
+        </w:rPr>
+      </w:pPr>
+      <w:r>
+        <w:rPr>
+          <w:i/>
+          <w:sz w:val="36"/>
+          <w:szCs w:val="36"/>
+          <w:lang w:val="en-IN"/>
+        </w:rPr>
+        <w:t>String – java.lang</w:t>
+      </w:r>
     </w:p>
     <w:p>
       <w:pPr>
@@ -1468,25 +1109,14 @@
           <w:lang w:val="en-IN"/>
         </w:rPr>
       </w:pPr>
-      <w:proofErr w:type="spellStart"/>
-      <w:r>
-        <w:rPr>
-          <w:i/>
-          <w:sz w:val="36"/>
-          <w:szCs w:val="36"/>
-          <w:lang w:val="en-IN"/>
-        </w:rPr>
-        <w:t>charAt</w:t>
-      </w:r>
-      <w:proofErr w:type="spellEnd"/>
-      <w:r>
-        <w:rPr>
-          <w:i/>
-          <w:sz w:val="36"/>
-          <w:szCs w:val="36"/>
-          <w:lang w:val="en-IN"/>
-        </w:rPr>
-        <w:t>(index)</w:t>
+      <w:r>
+        <w:rPr>
+          <w:i/>
+          <w:sz w:val="36"/>
+          <w:szCs w:val="36"/>
+          <w:lang w:val="en-IN"/>
+        </w:rPr>
+        <w:t>charAt(index)</w:t>
       </w:r>
     </w:p>
     <w:p>
@@ -1503,25 +1133,14 @@
           <w:lang w:val="en-IN"/>
         </w:rPr>
       </w:pPr>
-      <w:proofErr w:type="spellStart"/>
-      <w:r>
-        <w:rPr>
-          <w:i/>
-          <w:sz w:val="36"/>
-          <w:szCs w:val="36"/>
-          <w:lang w:val="en-IN"/>
-        </w:rPr>
-        <w:t>indexOf</w:t>
-      </w:r>
-      <w:proofErr w:type="spellEnd"/>
-      <w:r>
-        <w:rPr>
-          <w:i/>
-          <w:sz w:val="36"/>
-          <w:szCs w:val="36"/>
-          <w:lang w:val="en-IN"/>
-        </w:rPr>
-        <w:t>(char)</w:t>
+      <w:r>
+        <w:rPr>
+          <w:i/>
+          <w:sz w:val="36"/>
+          <w:szCs w:val="36"/>
+          <w:lang w:val="en-IN"/>
+        </w:rPr>
+        <w:t>indexOf(char)</w:t>
       </w:r>
     </w:p>
     <w:p>
@@ -1538,25 +1157,14 @@
           <w:lang w:val="en-IN"/>
         </w:rPr>
       </w:pPr>
-      <w:proofErr w:type="spellStart"/>
-      <w:r>
-        <w:rPr>
-          <w:i/>
-          <w:sz w:val="36"/>
-          <w:szCs w:val="36"/>
-          <w:lang w:val="en-IN"/>
-        </w:rPr>
-        <w:t>lastIndexOf</w:t>
-      </w:r>
-      <w:proofErr w:type="spellEnd"/>
-      <w:r>
-        <w:rPr>
-          <w:i/>
-          <w:sz w:val="36"/>
-          <w:szCs w:val="36"/>
-          <w:lang w:val="en-IN"/>
-        </w:rPr>
-        <w:t>(char)</w:t>
+      <w:r>
+        <w:rPr>
+          <w:i/>
+          <w:sz w:val="36"/>
+          <w:szCs w:val="36"/>
+          <w:lang w:val="en-IN"/>
+        </w:rPr>
+        <w:t>lastIndexOf(char)</w:t>
       </w:r>
     </w:p>
     <w:p>
@@ -1580,27 +1188,7 @@
           <w:szCs w:val="36"/>
           <w:lang w:val="en-IN"/>
         </w:rPr>
-        <w:t>split(</w:t>
-      </w:r>
-      <w:proofErr w:type="spellStart"/>
-      <w:r>
-        <w:rPr>
-          <w:i/>
-          <w:sz w:val="36"/>
-          <w:szCs w:val="36"/>
-          <w:lang w:val="en-IN"/>
-        </w:rPr>
-        <w:t>regExp</w:t>
-      </w:r>
-      <w:proofErr w:type="spellEnd"/>
-      <w:r>
-        <w:rPr>
-          <w:i/>
-          <w:sz w:val="36"/>
-          <w:szCs w:val="36"/>
-          <w:lang w:val="en-IN"/>
-        </w:rPr>
-        <w:t>)</w:t>
+        <w:t>split(regExp)</w:t>
       </w:r>
     </w:p>
     <w:p>
@@ -1665,25 +1253,14 @@
           <w:lang w:val="en-IN"/>
         </w:rPr>
       </w:pPr>
-      <w:proofErr w:type="spellStart"/>
-      <w:r>
-        <w:rPr>
-          <w:i/>
-          <w:sz w:val="36"/>
-          <w:szCs w:val="36"/>
-          <w:lang w:val="en-IN"/>
-        </w:rPr>
-        <w:t>equalsIgnoreCase</w:t>
-      </w:r>
-      <w:proofErr w:type="spellEnd"/>
-      <w:r>
-        <w:rPr>
-          <w:i/>
-          <w:sz w:val="36"/>
-          <w:szCs w:val="36"/>
-          <w:lang w:val="en-IN"/>
-        </w:rPr>
-        <w:t>()</w:t>
+      <w:r>
+        <w:rPr>
+          <w:i/>
+          <w:sz w:val="36"/>
+          <w:szCs w:val="36"/>
+          <w:lang w:val="en-IN"/>
+        </w:rPr>
+        <w:t>equalsIgnoreCase()</w:t>
       </w:r>
     </w:p>
     <w:p>
@@ -1700,25 +1277,14 @@
           <w:lang w:val="en-IN"/>
         </w:rPr>
       </w:pPr>
-      <w:proofErr w:type="spellStart"/>
-      <w:r>
-        <w:rPr>
-          <w:i/>
-          <w:sz w:val="36"/>
-          <w:szCs w:val="36"/>
-          <w:lang w:val="en-IN"/>
-        </w:rPr>
-        <w:t>toUpperCase</w:t>
-      </w:r>
-      <w:proofErr w:type="spellEnd"/>
-      <w:r>
-        <w:rPr>
-          <w:i/>
-          <w:sz w:val="36"/>
-          <w:szCs w:val="36"/>
-          <w:lang w:val="en-IN"/>
-        </w:rPr>
-        <w:t>()</w:t>
+      <w:r>
+        <w:rPr>
+          <w:i/>
+          <w:sz w:val="36"/>
+          <w:szCs w:val="36"/>
+          <w:lang w:val="en-IN"/>
+        </w:rPr>
+        <w:t>toUpperCase()</w:t>
       </w:r>
     </w:p>
     <w:p>
@@ -1735,25 +1301,14 @@
           <w:lang w:val="en-IN"/>
         </w:rPr>
       </w:pPr>
-      <w:proofErr w:type="spellStart"/>
-      <w:r>
-        <w:rPr>
-          <w:i/>
-          <w:sz w:val="36"/>
-          <w:szCs w:val="36"/>
-          <w:lang w:val="en-IN"/>
-        </w:rPr>
-        <w:t>toLowerCase</w:t>
-      </w:r>
-      <w:proofErr w:type="spellEnd"/>
-      <w:r>
-        <w:rPr>
-          <w:i/>
-          <w:sz w:val="36"/>
-          <w:szCs w:val="36"/>
-          <w:lang w:val="en-IN"/>
-        </w:rPr>
-        <w:t>()</w:t>
+      <w:r>
+        <w:rPr>
+          <w:i/>
+          <w:sz w:val="36"/>
+          <w:szCs w:val="36"/>
+          <w:lang w:val="en-IN"/>
+        </w:rPr>
+        <w:t>toLowerCase()</w:t>
       </w:r>
     </w:p>
     <w:p>
@@ -1818,25 +1373,14 @@
           <w:lang w:val="en-IN"/>
         </w:rPr>
       </w:pPr>
-      <w:proofErr w:type="spellStart"/>
-      <w:r>
-        <w:rPr>
-          <w:i/>
-          <w:sz w:val="36"/>
-          <w:szCs w:val="36"/>
-          <w:lang w:val="en-IN"/>
-        </w:rPr>
-        <w:t>replaceAll</w:t>
-      </w:r>
-      <w:proofErr w:type="spellEnd"/>
-      <w:r>
-        <w:rPr>
-          <w:i/>
-          <w:sz w:val="36"/>
-          <w:szCs w:val="36"/>
-          <w:lang w:val="en-IN"/>
-        </w:rPr>
-        <w:t>()</w:t>
+      <w:r>
+        <w:rPr>
+          <w:i/>
+          <w:sz w:val="36"/>
+          <w:szCs w:val="36"/>
+          <w:lang w:val="en-IN"/>
+        </w:rPr>
+        <w:t>replaceAll()</w:t>
       </w:r>
     </w:p>
     <w:p>
@@ -1853,25 +1397,14 @@
           <w:lang w:val="en-IN"/>
         </w:rPr>
       </w:pPr>
-      <w:proofErr w:type="spellStart"/>
-      <w:r>
-        <w:rPr>
-          <w:i/>
-          <w:sz w:val="36"/>
-          <w:szCs w:val="36"/>
-          <w:lang w:val="en-IN"/>
-        </w:rPr>
-        <w:t>concat</w:t>
-      </w:r>
-      <w:proofErr w:type="spellEnd"/>
-      <w:r>
-        <w:rPr>
-          <w:i/>
-          <w:sz w:val="36"/>
-          <w:szCs w:val="36"/>
-          <w:lang w:val="en-IN"/>
-        </w:rPr>
-        <w:t>()</w:t>
+      <w:r>
+        <w:rPr>
+          <w:i/>
+          <w:sz w:val="36"/>
+          <w:szCs w:val="36"/>
+          <w:lang w:val="en-IN"/>
+        </w:rPr>
+        <w:t>concat()</w:t>
       </w:r>
     </w:p>
     <w:p>
@@ -1888,7 +1421,6 @@
           <w:lang w:val="en-IN"/>
         </w:rPr>
       </w:pPr>
-      <w:proofErr w:type="spellStart"/>
       <w:r>
         <w:rPr>
           <w:i/>
@@ -1914,29 +1446,8 @@
           <w:szCs w:val="36"/>
           <w:lang w:val="en-IN"/>
         </w:rPr>
-        <w:t>ingBuffer</w:t>
-      </w:r>
-      <w:proofErr w:type="spellEnd"/>
-      <w:r>
-        <w:rPr>
-          <w:i/>
-          <w:sz w:val="36"/>
-          <w:szCs w:val="36"/>
-          <w:lang w:val="en-IN"/>
-        </w:rPr>
-        <w:t xml:space="preserve"> or </w:t>
-      </w:r>
-      <w:proofErr w:type="spellStart"/>
-      <w:r>
-        <w:rPr>
-          <w:i/>
-          <w:sz w:val="36"/>
-          <w:szCs w:val="36"/>
-          <w:lang w:val="en-IN"/>
-        </w:rPr>
-        <w:t>StringBuilder</w:t>
-      </w:r>
-      <w:proofErr w:type="spellEnd"/>
+        <w:t>ingBuffer or StringBuilder</w:t>
+      </w:r>
     </w:p>
     <w:p>
       <w:pPr>
@@ -2032,47 +1543,7 @@
           <w:szCs w:val="36"/>
           <w:lang w:val="en-IN"/>
         </w:rPr>
-        <w:t>delete(</w:t>
-      </w:r>
-      <w:proofErr w:type="spellStart"/>
-      <w:r>
-        <w:rPr>
-          <w:i/>
-          <w:sz w:val="36"/>
-          <w:szCs w:val="36"/>
-          <w:lang w:val="en-IN"/>
-        </w:rPr>
-        <w:t>fromIndex</w:t>
-      </w:r>
-      <w:proofErr w:type="spellEnd"/>
-      <w:r>
-        <w:rPr>
-          <w:i/>
-          <w:sz w:val="36"/>
-          <w:szCs w:val="36"/>
-          <w:lang w:val="en-IN"/>
-        </w:rPr>
-        <w:t xml:space="preserve">, </w:t>
-      </w:r>
-      <w:proofErr w:type="spellStart"/>
-      <w:r>
-        <w:rPr>
-          <w:i/>
-          <w:sz w:val="36"/>
-          <w:szCs w:val="36"/>
-          <w:lang w:val="en-IN"/>
-        </w:rPr>
-        <w:t>toIndex</w:t>
-      </w:r>
-      <w:proofErr w:type="spellEnd"/>
-      <w:r>
-        <w:rPr>
-          <w:i/>
-          <w:sz w:val="36"/>
-          <w:szCs w:val="36"/>
-          <w:lang w:val="en-IN"/>
-        </w:rPr>
-        <w:t>)</w:t>
+        <w:t>delete(fromIndex, toIndex)</w:t>
       </w:r>
     </w:p>
     <w:p>
@@ -2173,27 +1644,7 @@
           <w:szCs w:val="36"/>
           <w:lang w:val="en-IN"/>
         </w:rPr>
-        <w:t xml:space="preserve">- Exception </w:t>
-      </w:r>
-      <w:proofErr w:type="gramStart"/>
-      <w:r>
-        <w:rPr>
-          <w:i/>
-          <w:sz w:val="36"/>
-          <w:szCs w:val="36"/>
-          <w:lang w:val="en-IN"/>
-        </w:rPr>
-        <w:t>Handling</w:t>
-      </w:r>
-      <w:proofErr w:type="gramEnd"/>
-      <w:r>
-        <w:rPr>
-          <w:i/>
-          <w:sz w:val="36"/>
-          <w:szCs w:val="36"/>
-          <w:lang w:val="en-IN"/>
-        </w:rPr>
-        <w:t xml:space="preserve"> techniques</w:t>
+        <w:t>- Exception Handling techniques</w:t>
       </w:r>
     </w:p>
     <w:p>
@@ -2487,98 +1938,24 @@
           <w:szCs w:val="36"/>
           <w:lang w:val="en-IN"/>
         </w:rPr>
-        <w:t xml:space="preserve">- Multiple PL – java, c#, ruby, </w:t>
-      </w:r>
-      <w:proofErr w:type="spellStart"/>
-      <w:r>
-        <w:rPr>
-          <w:sz w:val="36"/>
-          <w:szCs w:val="36"/>
-          <w:lang w:val="en-IN"/>
-        </w:rPr>
-        <w:t>perl</w:t>
-      </w:r>
-      <w:proofErr w:type="spellEnd"/>
-      <w:r>
-        <w:rPr>
-          <w:sz w:val="36"/>
-          <w:szCs w:val="36"/>
-          <w:lang w:val="en-IN"/>
-        </w:rPr>
-        <w:t xml:space="preserve">, python, </w:t>
-      </w:r>
-      <w:proofErr w:type="spellStart"/>
-      <w:r>
-        <w:rPr>
-          <w:sz w:val="36"/>
-          <w:szCs w:val="36"/>
-          <w:lang w:val="en-IN"/>
-        </w:rPr>
-        <w:t>php</w:t>
-      </w:r>
-      <w:proofErr w:type="spellEnd"/>
-      <w:r>
-        <w:rPr>
-          <w:sz w:val="36"/>
-          <w:szCs w:val="36"/>
-          <w:lang w:val="en-IN"/>
-        </w:rPr>
-        <w:t xml:space="preserve">, </w:t>
-      </w:r>
-      <w:proofErr w:type="spellStart"/>
-      <w:r>
-        <w:rPr>
-          <w:sz w:val="36"/>
-          <w:szCs w:val="36"/>
-          <w:lang w:val="en-IN"/>
-        </w:rPr>
-        <w:t>js</w:t>
-      </w:r>
-      <w:proofErr w:type="spellEnd"/>
-    </w:p>
-    <w:p>
-      <w:pPr>
-        <w:rPr>
-          <w:sz w:val="36"/>
-          <w:szCs w:val="36"/>
-          <w:lang w:val="en-IN"/>
-        </w:rPr>
-      </w:pPr>
-      <w:r>
-        <w:rPr>
-          <w:sz w:val="36"/>
-          <w:szCs w:val="36"/>
-          <w:lang w:val="en-IN"/>
-        </w:rPr>
-        <w:t xml:space="preserve">- Almost all popular browsers – </w:t>
-      </w:r>
-      <w:proofErr w:type="spellStart"/>
-      <w:r>
-        <w:rPr>
-          <w:sz w:val="36"/>
-          <w:szCs w:val="36"/>
-          <w:lang w:val="en-IN"/>
-        </w:rPr>
-        <w:t>ie</w:t>
-      </w:r>
-      <w:proofErr w:type="gramStart"/>
-      <w:r>
-        <w:rPr>
-          <w:sz w:val="36"/>
-          <w:szCs w:val="36"/>
-          <w:lang w:val="en-IN"/>
-        </w:rPr>
-        <w:t>,edge,chrome,ff,opera,safari</w:t>
-      </w:r>
-      <w:proofErr w:type="spellEnd"/>
-      <w:proofErr w:type="gramEnd"/>
-      <w:r>
-        <w:rPr>
-          <w:sz w:val="36"/>
-          <w:szCs w:val="36"/>
-          <w:lang w:val="en-IN"/>
-        </w:rPr>
-        <w:t>.</w:t>
+        <w:t>- Multiple PL – java, c#, ruby, perl, python, php, js</w:t>
+      </w:r>
+    </w:p>
+    <w:p>
+      <w:pPr>
+        <w:rPr>
+          <w:sz w:val="36"/>
+          <w:szCs w:val="36"/>
+          <w:lang w:val="en-IN"/>
+        </w:rPr>
+      </w:pPr>
+      <w:r>
+        <w:rPr>
+          <w:sz w:val="36"/>
+          <w:szCs w:val="36"/>
+          <w:lang w:val="en-IN"/>
+        </w:rPr>
+        <w:t>- Almost all popular browsers – ie,edge,chrome,ff,opera,safari.</w:t>
       </w:r>
     </w:p>
     <w:p>
@@ -2727,7 +2104,6 @@
           <w:lang w:val="en-IN"/>
         </w:rPr>
       </w:pPr>
-      <w:proofErr w:type="spellStart"/>
       <w:r>
         <w:rPr>
           <w:sz w:val="36"/>
@@ -2736,7 +2112,6 @@
         </w:rPr>
         <w:t>classname</w:t>
       </w:r>
-      <w:proofErr w:type="spellEnd"/>
     </w:p>
     <w:p>
       <w:pPr>
@@ -2751,7 +2126,6 @@
           <w:lang w:val="en-IN"/>
         </w:rPr>
       </w:pPr>
-      <w:proofErr w:type="spellStart"/>
       <w:r>
         <w:rPr>
           <w:sz w:val="36"/>
@@ -2760,7 +2134,6 @@
         </w:rPr>
         <w:t>tagname</w:t>
       </w:r>
-      <w:proofErr w:type="spellEnd"/>
     </w:p>
     <w:p>
       <w:pPr>
@@ -2775,7 +2148,6 @@
           <w:lang w:val="en-IN"/>
         </w:rPr>
       </w:pPr>
-      <w:proofErr w:type="spellStart"/>
       <w:r>
         <w:rPr>
           <w:sz w:val="36"/>
@@ -2784,7 +2156,6 @@
         </w:rPr>
         <w:t>linktext</w:t>
       </w:r>
-      <w:proofErr w:type="spellEnd"/>
     </w:p>
     <w:p>
       <w:pPr>
@@ -2799,7 +2170,6 @@
           <w:lang w:val="en-IN"/>
         </w:rPr>
       </w:pPr>
-      <w:proofErr w:type="spellStart"/>
       <w:r>
         <w:rPr>
           <w:sz w:val="36"/>
@@ -2808,7 +2178,6 @@
         </w:rPr>
         <w:t>partiallinktext</w:t>
       </w:r>
-      <w:proofErr w:type="spellEnd"/>
     </w:p>
     <w:p>
       <w:pPr>
@@ -2823,7 +2192,6 @@
           <w:lang w:val="en-IN"/>
         </w:rPr>
       </w:pPr>
-      <w:proofErr w:type="spellStart"/>
       <w:r>
         <w:rPr>
           <w:sz w:val="36"/>
@@ -2832,7 +2200,6 @@
         </w:rPr>
         <w:t>css</w:t>
       </w:r>
-      <w:proofErr w:type="spellEnd"/>
     </w:p>
     <w:p>
       <w:pPr>
@@ -2847,7 +2214,6 @@
           <w:lang w:val="en-IN"/>
         </w:rPr>
       </w:pPr>
-      <w:proofErr w:type="spellStart"/>
       <w:r>
         <w:rPr>
           <w:sz w:val="36"/>
@@ -2856,7 +2222,6 @@
         </w:rPr>
         <w:t>xpath</w:t>
       </w:r>
-      <w:proofErr w:type="spellEnd"/>
     </w:p>
     <w:p>
       <w:pPr>
@@ -2944,7 +2309,6 @@
           <w:szCs w:val="40"/>
         </w:rPr>
       </w:pPr>
-      <w:proofErr w:type="spellStart"/>
       <w:r>
         <w:rPr>
           <w:rFonts w:ascii="Consolas" w:hAnsi="Consolas" w:cs="Consolas"/>
@@ -2954,19 +2318,7 @@
           <w:sz w:val="40"/>
           <w:szCs w:val="40"/>
         </w:rPr>
-        <w:t>Xpath</w:t>
-      </w:r>
-      <w:proofErr w:type="spellEnd"/>
-      <w:r>
-        <w:rPr>
-          <w:rFonts w:ascii="Consolas" w:hAnsi="Consolas" w:cs="Consolas"/>
-          <w:b/>
-          <w:bCs/>
-          <w:color w:val="22B14C"/>
-          <w:sz w:val="40"/>
-          <w:szCs w:val="40"/>
-        </w:rPr>
-        <w:t>-</w:t>
+        <w:t>Xpath-</w:t>
       </w:r>
     </w:p>
     <w:p>
@@ -3026,11 +2378,16 @@
           <w:sz w:val="28"/>
           <w:szCs w:val="28"/>
         </w:rPr>
-        <w:t>1. Basic //</w:t>
-      </w:r>
-      <w:proofErr w:type="spellStart"/>
-      <w:proofErr w:type="gramStart"/>
-      <w:r>
+        <w:t>1. Basic //htmltag[@propertyname='value']</w:t>
+      </w:r>
+    </w:p>
+    <w:p>
+      <w:pPr>
+        <w:autoSpaceDE w:val="0"/>
+        <w:autoSpaceDN w:val="0"/>
+        <w:adjustRightInd w:val="0"/>
+        <w:spacing w:after="0" w:afterAutospacing="0"/>
+        <w:ind w:firstLine="720"/>
         <w:rPr>
           <w:rFonts w:ascii="Consolas" w:hAnsi="Consolas" w:cs="Consolas"/>
           <w:b/>
@@ -3039,9 +2396,7 @@
           <w:sz w:val="28"/>
           <w:szCs w:val="28"/>
         </w:rPr>
-        <w:t>htmltag</w:t>
-      </w:r>
-      <w:proofErr w:type="spellEnd"/>
+      </w:pPr>
       <w:r>
         <w:rPr>
           <w:rFonts w:ascii="Consolas" w:hAnsi="Consolas" w:cs="Consolas"/>
@@ -3051,10 +2406,16 @@
           <w:sz w:val="28"/>
           <w:szCs w:val="28"/>
         </w:rPr>
-        <w:t>[</w:t>
-      </w:r>
-      <w:proofErr w:type="gramEnd"/>
-      <w:r>
+        <w:t>2. Logical Operators (and or not)</w:t>
+      </w:r>
+    </w:p>
+    <w:p>
+      <w:pPr>
+        <w:autoSpaceDE w:val="0"/>
+        <w:autoSpaceDN w:val="0"/>
+        <w:adjustRightInd w:val="0"/>
+        <w:spacing w:after="0" w:afterAutospacing="0"/>
+        <w:ind w:left="720"/>
         <w:rPr>
           <w:rFonts w:ascii="Consolas" w:hAnsi="Consolas" w:cs="Consolas"/>
           <w:b/>
@@ -3063,9 +2424,7 @@
           <w:sz w:val="28"/>
           <w:szCs w:val="28"/>
         </w:rPr>
-        <w:t>@</w:t>
-      </w:r>
-      <w:proofErr w:type="spellStart"/>
+      </w:pPr>
       <w:r>
         <w:rPr>
           <w:rFonts w:ascii="Consolas" w:hAnsi="Consolas" w:cs="Consolas"/>
@@ -3075,10 +2434,16 @@
           <w:sz w:val="28"/>
           <w:szCs w:val="28"/>
         </w:rPr>
-        <w:t>propertyname</w:t>
-      </w:r>
-      <w:proofErr w:type="spellEnd"/>
-      <w:r>
+        <w:t>3. functions (text(), contains(arg1,arg2), starts-with(arg1,arg2))</w:t>
+      </w:r>
+    </w:p>
+    <w:p>
+      <w:pPr>
+        <w:autoSpaceDE w:val="0"/>
+        <w:autoSpaceDN w:val="0"/>
+        <w:adjustRightInd w:val="0"/>
+        <w:spacing w:after="0" w:afterAutospacing="0"/>
+        <w:ind w:firstLine="720"/>
         <w:rPr>
           <w:rFonts w:ascii="Consolas" w:hAnsi="Consolas" w:cs="Consolas"/>
           <w:b/>
@@ -3087,7 +2452,18 @@
           <w:sz w:val="28"/>
           <w:szCs w:val="28"/>
         </w:rPr>
-        <w:t>='value']</w:t>
+      </w:pPr>
+      <w:r>
+        <w:rPr>
+          <w:rFonts w:ascii="Consolas" w:hAnsi="Consolas" w:cs="Consolas"/>
+          <w:b/>
+          <w:bCs/>
+          <w:color w:val="22B14C"/>
+          <w:sz w:val="28"/>
+          <w:szCs w:val="28"/>
+        </w:rPr>
+        <w:lastRenderedPageBreak/>
+        <w:t>4. Parent to child</w:t>
       </w:r>
     </w:p>
     <w:p>
@@ -3096,7 +2472,6 @@
         <w:autoSpaceDN w:val="0"/>
         <w:adjustRightInd w:val="0"/>
         <w:spacing w:after="0" w:afterAutospacing="0"/>
-        <w:ind w:firstLine="720"/>
         <w:rPr>
           <w:rFonts w:ascii="Consolas" w:hAnsi="Consolas" w:cs="Consolas"/>
           <w:b/>
@@ -3115,7 +2490,8 @@
           <w:sz w:val="28"/>
           <w:szCs w:val="28"/>
         </w:rPr>
-        <w:t>2. Logical Operators (and or not)</w:t>
+        <w:tab/>
+        <w:t>//xpath_parent//xpath_for_child_element</w:t>
       </w:r>
     </w:p>
     <w:p>
@@ -3124,7 +2500,7 @@
         <w:autoSpaceDN w:val="0"/>
         <w:adjustRightInd w:val="0"/>
         <w:spacing w:after="0" w:afterAutospacing="0"/>
-        <w:ind w:left="720"/>
+        <w:ind w:firstLine="720"/>
         <w:rPr>
           <w:rFonts w:ascii="Consolas" w:hAnsi="Consolas" w:cs="Consolas"/>
           <w:b/>
@@ -3143,10 +2519,26 @@
           <w:sz w:val="28"/>
           <w:szCs w:val="28"/>
         </w:rPr>
-        <w:t xml:space="preserve">3. </w:t>
-      </w:r>
-      <w:proofErr w:type="gramStart"/>
-      <w:r>
+        <w:t>5. child to parent</w:t>
+      </w:r>
+      <w:r>
+        <w:rPr>
+          <w:rFonts w:ascii="Consolas" w:hAnsi="Consolas" w:cs="Consolas"/>
+          <w:b/>
+          <w:bCs/>
+          <w:color w:val="3F48CC"/>
+          <w:sz w:val="28"/>
+          <w:szCs w:val="28"/>
+        </w:rPr>
+        <w:t>(web tables or dependent and independent elements)</w:t>
+      </w:r>
+    </w:p>
+    <w:p>
+      <w:pPr>
+        <w:autoSpaceDE w:val="0"/>
+        <w:autoSpaceDN w:val="0"/>
+        <w:adjustRightInd w:val="0"/>
+        <w:spacing w:after="0" w:afterAutospacing="0"/>
         <w:rPr>
           <w:rFonts w:ascii="Consolas" w:hAnsi="Consolas" w:cs="Consolas"/>
           <w:b/>
@@ -3155,9 +2547,7 @@
           <w:sz w:val="28"/>
           <w:szCs w:val="28"/>
         </w:rPr>
-        <w:t>functions</w:t>
-      </w:r>
-      <w:proofErr w:type="gramEnd"/>
+      </w:pPr>
       <w:r>
         <w:rPr>
           <w:rFonts w:ascii="Consolas" w:hAnsi="Consolas" w:cs="Consolas"/>
@@ -3167,7 +2557,8 @@
           <w:sz w:val="28"/>
           <w:szCs w:val="28"/>
         </w:rPr>
-        <w:t xml:space="preserve"> (text(), contains(arg1,arg2), starts-with(arg1,arg2))</w:t>
+        <w:tab/>
+        <w:t>//child_tag[parent_xpath]</w:t>
       </w:r>
     </w:p>
     <w:p>
@@ -3195,8 +2586,7 @@
           <w:sz w:val="28"/>
           <w:szCs w:val="28"/>
         </w:rPr>
-        <w:lastRenderedPageBreak/>
-        <w:t>4. Parent to child</w:t>
+        <w:t>6.Axes Functions</w:t>
       </w:r>
     </w:p>
     <w:p>
@@ -3205,6 +2595,7 @@
         <w:autoSpaceDN w:val="0"/>
         <w:adjustRightInd w:val="0"/>
         <w:spacing w:after="0" w:afterAutospacing="0"/>
+        <w:ind w:firstLine="720"/>
         <w:rPr>
           <w:rFonts w:ascii="Consolas" w:hAnsi="Consolas" w:cs="Consolas"/>
           <w:b/>
@@ -3223,11 +2614,15 @@
           <w:sz w:val="28"/>
           <w:szCs w:val="28"/>
         </w:rPr>
-        <w:tab/>
-        <w:t>//</w:t>
-      </w:r>
-      <w:proofErr w:type="spellStart"/>
-      <w:r>
+        <w:t>-----------------</w:t>
+      </w:r>
+    </w:p>
+    <w:p>
+      <w:pPr>
+        <w:autoSpaceDE w:val="0"/>
+        <w:autoSpaceDN w:val="0"/>
+        <w:adjustRightInd w:val="0"/>
+        <w:spacing w:after="0" w:afterAutospacing="0"/>
         <w:rPr>
           <w:rFonts w:ascii="Consolas" w:hAnsi="Consolas" w:cs="Consolas"/>
           <w:b/>
@@ -3236,9 +2631,7 @@
           <w:sz w:val="28"/>
           <w:szCs w:val="28"/>
         </w:rPr>
-        <w:t>xpath_parent</w:t>
-      </w:r>
-      <w:proofErr w:type="spellEnd"/>
+      </w:pPr>
       <w:r>
         <w:rPr>
           <w:rFonts w:ascii="Consolas" w:hAnsi="Consolas" w:cs="Consolas"/>
@@ -3248,9 +2641,8 @@
           <w:sz w:val="28"/>
           <w:szCs w:val="28"/>
         </w:rPr>
-        <w:t>//</w:t>
-      </w:r>
-      <w:proofErr w:type="spellStart"/>
+        <w:t xml:space="preserve"> </w:t>
+      </w:r>
       <w:r>
         <w:rPr>
           <w:rFonts w:ascii="Consolas" w:hAnsi="Consolas" w:cs="Consolas"/>
@@ -3260,9 +2652,30 @@
           <w:sz w:val="28"/>
           <w:szCs w:val="28"/>
         </w:rPr>
-        <w:t>xpath_for_child_element</w:t>
-      </w:r>
-      <w:proofErr w:type="spellEnd"/>
+        <w:tab/>
+      </w:r>
+      <w:r>
+        <w:rPr>
+          <w:rFonts w:ascii="Consolas" w:hAnsi="Consolas" w:cs="Consolas"/>
+          <w:b/>
+          <w:bCs/>
+          <w:color w:val="22B14C"/>
+          <w:sz w:val="28"/>
+          <w:szCs w:val="28"/>
+        </w:rPr>
+        <w:tab/>
+      </w:r>
+      <w:r>
+        <w:rPr>
+          <w:rFonts w:ascii="Consolas" w:hAnsi="Consolas" w:cs="Consolas"/>
+          <w:b/>
+          <w:bCs/>
+          <w:color w:val="22B14C"/>
+          <w:sz w:val="28"/>
+          <w:szCs w:val="28"/>
+        </w:rPr>
+        <w:t>- following</w:t>
+      </w:r>
     </w:p>
     <w:p>
       <w:pPr>
@@ -3270,7 +2683,6 @@
         <w:autoSpaceDN w:val="0"/>
         <w:adjustRightInd w:val="0"/>
         <w:spacing w:after="0" w:afterAutospacing="0"/>
-        <w:ind w:firstLine="720"/>
         <w:rPr>
           <w:rFonts w:ascii="Consolas" w:hAnsi="Consolas" w:cs="Consolas"/>
           <w:b/>
@@ -3289,9 +2701,8 @@
           <w:sz w:val="28"/>
           <w:szCs w:val="28"/>
         </w:rPr>
-        <w:t xml:space="preserve">5. </w:t>
-      </w:r>
-      <w:proofErr w:type="gramStart"/>
+        <w:t xml:space="preserve"> </w:t>
+      </w:r>
       <w:r>
         <w:rPr>
           <w:rFonts w:ascii="Consolas" w:hAnsi="Consolas" w:cs="Consolas"/>
@@ -3301,9 +2712,8 @@
           <w:sz w:val="28"/>
           <w:szCs w:val="28"/>
         </w:rPr>
-        <w:t>child</w:t>
-      </w:r>
-      <w:proofErr w:type="gramEnd"/>
+        <w:tab/>
+      </w:r>
       <w:r>
         <w:rPr>
           <w:rFonts w:ascii="Consolas" w:hAnsi="Consolas" w:cs="Consolas"/>
@@ -3313,18 +2723,19 @@
           <w:sz w:val="28"/>
           <w:szCs w:val="28"/>
         </w:rPr>
-        <w:t xml:space="preserve"> to parent</w:t>
-      </w:r>
-      <w:r>
-        <w:rPr>
-          <w:rFonts w:ascii="Consolas" w:hAnsi="Consolas" w:cs="Consolas"/>
-          <w:b/>
-          <w:bCs/>
-          <w:color w:val="3F48CC"/>
+        <w:tab/>
+        <w:t>- prece</w:t>
+      </w:r>
+      <w:r>
+        <w:rPr>
+          <w:rFonts w:ascii="Consolas" w:hAnsi="Consolas" w:cs="Consolas"/>
+          <w:b/>
+          <w:bCs/>
+          <w:color w:val="22B14C"/>
           <w:sz w:val="28"/>
           <w:szCs w:val="28"/>
         </w:rPr>
-        <w:t>(web tables or dependent and independent elements)</w:t>
+        <w:t>ding</w:t>
       </w:r>
     </w:p>
     <w:p>
@@ -3351,10 +2762,8 @@
           <w:sz w:val="28"/>
           <w:szCs w:val="28"/>
         </w:rPr>
-        <w:tab/>
-        <w:t>//</w:t>
-      </w:r>
-      <w:proofErr w:type="spellStart"/>
+        <w:t xml:space="preserve"> </w:t>
+      </w:r>
       <w:r>
         <w:rPr>
           <w:rFonts w:ascii="Consolas" w:hAnsi="Consolas" w:cs="Consolas"/>
@@ -3364,9 +2773,8 @@
           <w:sz w:val="28"/>
           <w:szCs w:val="28"/>
         </w:rPr>
-        <w:t>child_tag</w:t>
-      </w:r>
-      <w:proofErr w:type="spellEnd"/>
+        <w:tab/>
+      </w:r>
       <w:r>
         <w:rPr>
           <w:rFonts w:ascii="Consolas" w:hAnsi="Consolas" w:cs="Consolas"/>
@@ -3376,9 +2784,8 @@
           <w:sz w:val="28"/>
           <w:szCs w:val="28"/>
         </w:rPr>
-        <w:t>[</w:t>
-      </w:r>
-      <w:proofErr w:type="spellStart"/>
+        <w:tab/>
+      </w:r>
       <w:r>
         <w:rPr>
           <w:rFonts w:ascii="Consolas" w:hAnsi="Consolas" w:cs="Consolas"/>
@@ -3388,10 +2795,15 @@
           <w:sz w:val="28"/>
           <w:szCs w:val="28"/>
         </w:rPr>
-        <w:t>parent_xpath</w:t>
-      </w:r>
-      <w:proofErr w:type="spellEnd"/>
-      <w:r>
+        <w:t>- following-sibling</w:t>
+      </w:r>
+    </w:p>
+    <w:p>
+      <w:pPr>
+        <w:autoSpaceDE w:val="0"/>
+        <w:autoSpaceDN w:val="0"/>
+        <w:adjustRightInd w:val="0"/>
+        <w:spacing w:after="0" w:afterAutospacing="0"/>
         <w:rPr>
           <w:rFonts w:ascii="Consolas" w:hAnsi="Consolas" w:cs="Consolas"/>
           <w:b/>
@@ -3400,7 +2812,51 @@
           <w:sz w:val="28"/>
           <w:szCs w:val="28"/>
         </w:rPr>
-        <w:t>]</w:t>
+      </w:pPr>
+      <w:r>
+        <w:rPr>
+          <w:rFonts w:ascii="Consolas" w:hAnsi="Consolas" w:cs="Consolas"/>
+          <w:b/>
+          <w:bCs/>
+          <w:color w:val="22B14C"/>
+          <w:sz w:val="28"/>
+          <w:szCs w:val="28"/>
+        </w:rPr>
+        <w:t xml:space="preserve"> </w:t>
+      </w:r>
+      <w:r>
+        <w:rPr>
+          <w:rFonts w:ascii="Consolas" w:hAnsi="Consolas" w:cs="Consolas"/>
+          <w:b/>
+          <w:bCs/>
+          <w:color w:val="22B14C"/>
+          <w:sz w:val="28"/>
+          <w:szCs w:val="28"/>
+        </w:rPr>
+        <w:tab/>
+      </w:r>
+      <w:r>
+        <w:rPr>
+          <w:rFonts w:ascii="Consolas" w:hAnsi="Consolas" w:cs="Consolas"/>
+          <w:b/>
+          <w:bCs/>
+          <w:color w:val="22B14C"/>
+          <w:sz w:val="28"/>
+          <w:szCs w:val="28"/>
+        </w:rPr>
+        <w:tab/>
+        <w:t>- prece</w:t>
+      </w:r>
+      <w:r>
+        <w:rPr>
+          <w:rFonts w:ascii="Consolas" w:hAnsi="Consolas" w:cs="Consolas"/>
+          <w:b/>
+          <w:bCs/>
+          <w:color w:val="22B14C"/>
+          <w:sz w:val="28"/>
+          <w:szCs w:val="28"/>
+        </w:rPr>
+        <w:t>ding-sibling</w:t>
       </w:r>
     </w:p>
     <w:p>
@@ -3409,7 +2865,6 @@
         <w:autoSpaceDN w:val="0"/>
         <w:adjustRightInd w:val="0"/>
         <w:spacing w:after="0" w:afterAutospacing="0"/>
-        <w:ind w:firstLine="720"/>
         <w:rPr>
           <w:rFonts w:ascii="Consolas" w:hAnsi="Consolas" w:cs="Consolas"/>
           <w:b/>
@@ -3419,7 +2874,6 @@
           <w:szCs w:val="28"/>
         </w:rPr>
       </w:pPr>
-      <w:proofErr w:type="gramStart"/>
       <w:r>
         <w:rPr>
           <w:rFonts w:ascii="Consolas" w:hAnsi="Consolas" w:cs="Consolas"/>
@@ -3429,9 +2883,8 @@
           <w:sz w:val="28"/>
           <w:szCs w:val="28"/>
         </w:rPr>
-        <w:t>6.Axes</w:t>
-      </w:r>
-      <w:proofErr w:type="gramEnd"/>
+        <w:t xml:space="preserve"> </w:t>
+      </w:r>
       <w:r>
         <w:rPr>
           <w:rFonts w:ascii="Consolas" w:hAnsi="Consolas" w:cs="Consolas"/>
@@ -3441,7 +2894,29 @@
           <w:sz w:val="28"/>
           <w:szCs w:val="28"/>
         </w:rPr>
-        <w:t xml:space="preserve"> Functions</w:t>
+        <w:tab/>
+      </w:r>
+      <w:r>
+        <w:rPr>
+          <w:rFonts w:ascii="Consolas" w:hAnsi="Consolas" w:cs="Consolas"/>
+          <w:b/>
+          <w:bCs/>
+          <w:color w:val="22B14C"/>
+          <w:sz w:val="28"/>
+          <w:szCs w:val="28"/>
+        </w:rPr>
+        <w:tab/>
+      </w:r>
+      <w:r>
+        <w:rPr>
+          <w:rFonts w:ascii="Consolas" w:hAnsi="Consolas" w:cs="Consolas"/>
+          <w:b/>
+          <w:bCs/>
+          <w:color w:val="22B14C"/>
+          <w:sz w:val="28"/>
+          <w:szCs w:val="28"/>
+        </w:rPr>
+        <w:t>- parent</w:t>
       </w:r>
     </w:p>
     <w:p>
@@ -3450,7 +2925,6 @@
         <w:autoSpaceDN w:val="0"/>
         <w:adjustRightInd w:val="0"/>
         <w:spacing w:after="0" w:afterAutospacing="0"/>
-        <w:ind w:firstLine="720"/>
         <w:rPr>
           <w:rFonts w:ascii="Consolas" w:hAnsi="Consolas" w:cs="Consolas"/>
           <w:b/>
@@ -3469,7 +2943,40 @@
           <w:sz w:val="28"/>
           <w:szCs w:val="28"/>
         </w:rPr>
-        <w:t>-----------------</w:t>
+        <w:t xml:space="preserve"> </w:t>
+      </w:r>
+      <w:r>
+        <w:rPr>
+          <w:rFonts w:ascii="Consolas" w:hAnsi="Consolas" w:cs="Consolas"/>
+          <w:b/>
+          <w:bCs/>
+          <w:color w:val="22B14C"/>
+          <w:sz w:val="28"/>
+          <w:szCs w:val="28"/>
+        </w:rPr>
+        <w:tab/>
+      </w:r>
+      <w:r>
+        <w:rPr>
+          <w:rFonts w:ascii="Consolas" w:hAnsi="Consolas" w:cs="Consolas"/>
+          <w:b/>
+          <w:bCs/>
+          <w:color w:val="22B14C"/>
+          <w:sz w:val="28"/>
+          <w:szCs w:val="28"/>
+        </w:rPr>
+        <w:tab/>
+      </w:r>
+      <w:r>
+        <w:rPr>
+          <w:rFonts w:ascii="Consolas" w:hAnsi="Consolas" w:cs="Consolas"/>
+          <w:b/>
+          <w:bCs/>
+          <w:color w:val="22B14C"/>
+          <w:sz w:val="28"/>
+          <w:szCs w:val="28"/>
+        </w:rPr>
+        <w:t>- child</w:t>
       </w:r>
     </w:p>
     <w:p>
@@ -3529,7 +3036,7 @@
           <w:sz w:val="28"/>
           <w:szCs w:val="28"/>
         </w:rPr>
-        <w:t>- following</w:t>
+        <w:t>- ancestor</w:t>
       </w:r>
     </w:p>
     <w:p>
@@ -3547,64 +3054,23 @@
           <w:szCs w:val="28"/>
         </w:rPr>
       </w:pPr>
-      <w:r>
-        <w:rPr>
-          <w:rFonts w:ascii="Consolas" w:hAnsi="Consolas" w:cs="Consolas"/>
-          <w:b/>
-          <w:bCs/>
-          <w:color w:val="22B14C"/>
-          <w:sz w:val="28"/>
-          <w:szCs w:val="28"/>
-        </w:rPr>
-        <w:t xml:space="preserve"> </w:t>
-      </w:r>
-      <w:r>
-        <w:rPr>
-          <w:rFonts w:ascii="Consolas" w:hAnsi="Consolas" w:cs="Consolas"/>
-          <w:b/>
-          <w:bCs/>
-          <w:color w:val="22B14C"/>
-          <w:sz w:val="28"/>
-          <w:szCs w:val="28"/>
-        </w:rPr>
-        <w:tab/>
-      </w:r>
-      <w:r>
-        <w:rPr>
-          <w:rFonts w:ascii="Consolas" w:hAnsi="Consolas" w:cs="Consolas"/>
-          <w:b/>
-          <w:bCs/>
-          <w:color w:val="22B14C"/>
-          <w:sz w:val="28"/>
-          <w:szCs w:val="28"/>
-        </w:rPr>
-        <w:tab/>
-        <w:t xml:space="preserve">- </w:t>
-      </w:r>
-      <w:proofErr w:type="gramStart"/>
-      <w:r>
-        <w:rPr>
-          <w:rFonts w:ascii="Consolas" w:hAnsi="Consolas" w:cs="Consolas"/>
-          <w:b/>
-          <w:bCs/>
-          <w:color w:val="22B14C"/>
-          <w:sz w:val="28"/>
-          <w:szCs w:val="28"/>
-        </w:rPr>
-        <w:t>prece</w:t>
-      </w:r>
-      <w:r>
-        <w:rPr>
-          <w:rFonts w:ascii="Consolas" w:hAnsi="Consolas" w:cs="Consolas"/>
-          <w:b/>
-          <w:bCs/>
-          <w:color w:val="22B14C"/>
-          <w:sz w:val="28"/>
-          <w:szCs w:val="28"/>
-        </w:rPr>
-        <w:t>ding</w:t>
-      </w:r>
-      <w:proofErr w:type="gramEnd"/>
+    </w:p>
+    <w:p>
+      <w:pPr>
+        <w:rPr>
+          <w:sz w:val="36"/>
+          <w:szCs w:val="36"/>
+          <w:lang w:val="en-IN"/>
+        </w:rPr>
+      </w:pPr>
+      <w:r>
+        <w:rPr>
+          <w:sz w:val="36"/>
+          <w:szCs w:val="36"/>
+          <w:lang w:val="en-IN"/>
+        </w:rPr>
+        <w:t>Examples –</w:t>
+      </w:r>
     </w:p>
     <w:p>
       <w:pPr>
@@ -3616,68 +3082,11 @@
           <w:rFonts w:ascii="Consolas" w:hAnsi="Consolas" w:cs="Consolas"/>
           <w:b/>
           <w:bCs/>
-          <w:color w:val="22B14C"/>
-          <w:sz w:val="28"/>
-          <w:szCs w:val="28"/>
-        </w:rPr>
-      </w:pPr>
-      <w:r>
-        <w:rPr>
-          <w:rFonts w:ascii="Consolas" w:hAnsi="Consolas" w:cs="Consolas"/>
-          <w:b/>
-          <w:bCs/>
-          <w:color w:val="22B14C"/>
-          <w:sz w:val="28"/>
-          <w:szCs w:val="28"/>
-        </w:rPr>
-        <w:t xml:space="preserve"> </w:t>
-      </w:r>
-      <w:r>
-        <w:rPr>
-          <w:rFonts w:ascii="Consolas" w:hAnsi="Consolas" w:cs="Consolas"/>
-          <w:b/>
-          <w:bCs/>
-          <w:color w:val="22B14C"/>
-          <w:sz w:val="28"/>
-          <w:szCs w:val="28"/>
-        </w:rPr>
-        <w:tab/>
-      </w:r>
-      <w:r>
-        <w:rPr>
-          <w:rFonts w:ascii="Consolas" w:hAnsi="Consolas" w:cs="Consolas"/>
-          <w:b/>
-          <w:bCs/>
-          <w:color w:val="22B14C"/>
-          <w:sz w:val="28"/>
-          <w:szCs w:val="28"/>
-        </w:rPr>
-        <w:tab/>
-      </w:r>
-      <w:r>
-        <w:rPr>
-          <w:rFonts w:ascii="Consolas" w:hAnsi="Consolas" w:cs="Consolas"/>
-          <w:b/>
-          <w:bCs/>
-          <w:color w:val="22B14C"/>
-          <w:sz w:val="28"/>
-          <w:szCs w:val="28"/>
-        </w:rPr>
-        <w:t xml:space="preserve">- </w:t>
-      </w:r>
-      <w:proofErr w:type="gramStart"/>
-      <w:r>
-        <w:rPr>
-          <w:rFonts w:ascii="Consolas" w:hAnsi="Consolas" w:cs="Consolas"/>
-          <w:b/>
-          <w:bCs/>
-          <w:color w:val="22B14C"/>
-          <w:sz w:val="28"/>
-          <w:szCs w:val="28"/>
-        </w:rPr>
-        <w:t>following-sibling</w:t>
-      </w:r>
-      <w:proofErr w:type="gramEnd"/>
+          <w:color w:val="3F48CC"/>
+          <w:sz w:val="20"/>
+          <w:szCs w:val="20"/>
+        </w:rPr>
+      </w:pPr>
     </w:p>
     <w:p>
       <w:pPr>
@@ -3689,69 +3098,22 @@
           <w:rFonts w:ascii="Consolas" w:hAnsi="Consolas" w:cs="Consolas"/>
           <w:b/>
           <w:bCs/>
-          <w:color w:val="22B14C"/>
-          <w:sz w:val="28"/>
-          <w:szCs w:val="28"/>
-        </w:rPr>
-      </w:pPr>
-      <w:r>
-        <w:rPr>
-          <w:rFonts w:ascii="Consolas" w:hAnsi="Consolas" w:cs="Consolas"/>
-          <w:b/>
-          <w:bCs/>
-          <w:color w:val="22B14C"/>
-          <w:sz w:val="28"/>
-          <w:szCs w:val="28"/>
-        </w:rPr>
-        <w:t xml:space="preserve"> </w:t>
-      </w:r>
-      <w:r>
-        <w:rPr>
-          <w:rFonts w:ascii="Consolas" w:hAnsi="Consolas" w:cs="Consolas"/>
-          <w:b/>
-          <w:bCs/>
-          <w:color w:val="22B14C"/>
-          <w:sz w:val="28"/>
-          <w:szCs w:val="28"/>
-        </w:rPr>
-        <w:tab/>
-      </w:r>
-      <w:r>
-        <w:rPr>
-          <w:rFonts w:ascii="Consolas" w:hAnsi="Consolas" w:cs="Consolas"/>
-          <w:b/>
-          <w:bCs/>
-          <w:color w:val="22B14C"/>
-          <w:sz w:val="28"/>
-          <w:szCs w:val="28"/>
-        </w:rPr>
-        <w:tab/>
-        <w:t xml:space="preserve">- </w:t>
-      </w:r>
-      <w:proofErr w:type="gramStart"/>
-      <w:r>
-        <w:rPr>
-          <w:rFonts w:ascii="Consolas" w:hAnsi="Consolas" w:cs="Consolas"/>
-          <w:b/>
-          <w:bCs/>
-          <w:color w:val="22B14C"/>
-          <w:sz w:val="28"/>
-          <w:szCs w:val="28"/>
-        </w:rPr>
-        <w:t>prece</w:t>
-      </w:r>
-      <w:r>
-        <w:rPr>
-          <w:rFonts w:ascii="Consolas" w:hAnsi="Consolas" w:cs="Consolas"/>
-          <w:b/>
-          <w:bCs/>
-          <w:color w:val="22B14C"/>
-          <w:sz w:val="28"/>
-          <w:szCs w:val="28"/>
-        </w:rPr>
-        <w:t>ding-sibling</w:t>
-      </w:r>
-      <w:proofErr w:type="gramEnd"/>
+          <w:color w:val="3F48CC"/>
+          <w:sz w:val="20"/>
+          <w:szCs w:val="20"/>
+        </w:rPr>
+      </w:pPr>
+      <w:r>
+        <w:rPr>
+          <w:rFonts w:ascii="Consolas" w:hAnsi="Consolas" w:cs="Consolas"/>
+          <w:b/>
+          <w:bCs/>
+          <w:color w:val="3F48CC"/>
+          <w:sz w:val="20"/>
+          <w:szCs w:val="20"/>
+        </w:rPr>
+        <w:t>//htmltag</w:t>
+      </w:r>
     </w:p>
     <w:p>
       <w:pPr>
@@ -3763,68 +3125,11 @@
           <w:rFonts w:ascii="Consolas" w:hAnsi="Consolas" w:cs="Consolas"/>
           <w:b/>
           <w:bCs/>
-          <w:color w:val="22B14C"/>
-          <w:sz w:val="28"/>
-          <w:szCs w:val="28"/>
-        </w:rPr>
-      </w:pPr>
-      <w:r>
-        <w:rPr>
-          <w:rFonts w:ascii="Consolas" w:hAnsi="Consolas" w:cs="Consolas"/>
-          <w:b/>
-          <w:bCs/>
-          <w:color w:val="22B14C"/>
-          <w:sz w:val="28"/>
-          <w:szCs w:val="28"/>
-        </w:rPr>
-        <w:t xml:space="preserve"> </w:t>
-      </w:r>
-      <w:r>
-        <w:rPr>
-          <w:rFonts w:ascii="Consolas" w:hAnsi="Consolas" w:cs="Consolas"/>
-          <w:b/>
-          <w:bCs/>
-          <w:color w:val="22B14C"/>
-          <w:sz w:val="28"/>
-          <w:szCs w:val="28"/>
-        </w:rPr>
-        <w:tab/>
-      </w:r>
-      <w:r>
-        <w:rPr>
-          <w:rFonts w:ascii="Consolas" w:hAnsi="Consolas" w:cs="Consolas"/>
-          <w:b/>
-          <w:bCs/>
-          <w:color w:val="22B14C"/>
-          <w:sz w:val="28"/>
-          <w:szCs w:val="28"/>
-        </w:rPr>
-        <w:tab/>
-      </w:r>
-      <w:r>
-        <w:rPr>
-          <w:rFonts w:ascii="Consolas" w:hAnsi="Consolas" w:cs="Consolas"/>
-          <w:b/>
-          <w:bCs/>
-          <w:color w:val="22B14C"/>
-          <w:sz w:val="28"/>
-          <w:szCs w:val="28"/>
-        </w:rPr>
-        <w:t xml:space="preserve">- </w:t>
-      </w:r>
-      <w:proofErr w:type="gramStart"/>
-      <w:r>
-        <w:rPr>
-          <w:rFonts w:ascii="Consolas" w:hAnsi="Consolas" w:cs="Consolas"/>
-          <w:b/>
-          <w:bCs/>
-          <w:color w:val="22B14C"/>
-          <w:sz w:val="28"/>
-          <w:szCs w:val="28"/>
-        </w:rPr>
-        <w:t>parent</w:t>
-      </w:r>
-      <w:proofErr w:type="gramEnd"/>
+          <w:color w:val="3F48CC"/>
+          <w:sz w:val="20"/>
+          <w:szCs w:val="20"/>
+        </w:rPr>
+      </w:pPr>
     </w:p>
     <w:p>
       <w:pPr>
@@ -3836,197 +3141,12 @@
           <w:rFonts w:ascii="Consolas" w:hAnsi="Consolas" w:cs="Consolas"/>
           <w:b/>
           <w:bCs/>
-          <w:color w:val="22B14C"/>
-          <w:sz w:val="28"/>
-          <w:szCs w:val="28"/>
-        </w:rPr>
-      </w:pPr>
-      <w:r>
-        <w:rPr>
-          <w:rFonts w:ascii="Consolas" w:hAnsi="Consolas" w:cs="Consolas"/>
-          <w:b/>
-          <w:bCs/>
-          <w:color w:val="22B14C"/>
-          <w:sz w:val="28"/>
-          <w:szCs w:val="28"/>
-        </w:rPr>
-        <w:t xml:space="preserve"> </w:t>
-      </w:r>
-      <w:r>
-        <w:rPr>
-          <w:rFonts w:ascii="Consolas" w:hAnsi="Consolas" w:cs="Consolas"/>
-          <w:b/>
-          <w:bCs/>
-          <w:color w:val="22B14C"/>
-          <w:sz w:val="28"/>
-          <w:szCs w:val="28"/>
-        </w:rPr>
-        <w:tab/>
-      </w:r>
-      <w:r>
-        <w:rPr>
-          <w:rFonts w:ascii="Consolas" w:hAnsi="Consolas" w:cs="Consolas"/>
-          <w:b/>
-          <w:bCs/>
-          <w:color w:val="22B14C"/>
-          <w:sz w:val="28"/>
-          <w:szCs w:val="28"/>
-        </w:rPr>
-        <w:tab/>
-      </w:r>
-      <w:r>
-        <w:rPr>
-          <w:rFonts w:ascii="Consolas" w:hAnsi="Consolas" w:cs="Consolas"/>
-          <w:b/>
-          <w:bCs/>
-          <w:color w:val="22B14C"/>
-          <w:sz w:val="28"/>
-          <w:szCs w:val="28"/>
-        </w:rPr>
-        <w:t xml:space="preserve">- </w:t>
-      </w:r>
-      <w:proofErr w:type="gramStart"/>
-      <w:r>
-        <w:rPr>
-          <w:rFonts w:ascii="Consolas" w:hAnsi="Consolas" w:cs="Consolas"/>
-          <w:b/>
-          <w:bCs/>
-          <w:color w:val="22B14C"/>
-          <w:sz w:val="28"/>
-          <w:szCs w:val="28"/>
-        </w:rPr>
-        <w:t>child</w:t>
-      </w:r>
-      <w:proofErr w:type="gramEnd"/>
-    </w:p>
-    <w:p>
-      <w:pPr>
-        <w:autoSpaceDE w:val="0"/>
-        <w:autoSpaceDN w:val="0"/>
-        <w:adjustRightInd w:val="0"/>
-        <w:spacing w:after="0" w:afterAutospacing="0"/>
-        <w:rPr>
-          <w:rFonts w:ascii="Consolas" w:hAnsi="Consolas" w:cs="Consolas"/>
-          <w:b/>
-          <w:bCs/>
-          <w:color w:val="22B14C"/>
-          <w:sz w:val="28"/>
-          <w:szCs w:val="28"/>
-        </w:rPr>
-      </w:pPr>
-      <w:r>
-        <w:rPr>
-          <w:rFonts w:ascii="Consolas" w:hAnsi="Consolas" w:cs="Consolas"/>
-          <w:b/>
-          <w:bCs/>
-          <w:color w:val="22B14C"/>
-          <w:sz w:val="28"/>
-          <w:szCs w:val="28"/>
-        </w:rPr>
-        <w:t xml:space="preserve"> </w:t>
-      </w:r>
-      <w:r>
-        <w:rPr>
-          <w:rFonts w:ascii="Consolas" w:hAnsi="Consolas" w:cs="Consolas"/>
-          <w:b/>
-          <w:bCs/>
-          <w:color w:val="22B14C"/>
-          <w:sz w:val="28"/>
-          <w:szCs w:val="28"/>
-        </w:rPr>
-        <w:tab/>
-      </w:r>
-      <w:r>
-        <w:rPr>
-          <w:rFonts w:ascii="Consolas" w:hAnsi="Consolas" w:cs="Consolas"/>
-          <w:b/>
-          <w:bCs/>
-          <w:color w:val="22B14C"/>
-          <w:sz w:val="28"/>
-          <w:szCs w:val="28"/>
-        </w:rPr>
-        <w:tab/>
-      </w:r>
-      <w:r>
-        <w:rPr>
-          <w:rFonts w:ascii="Consolas" w:hAnsi="Consolas" w:cs="Consolas"/>
-          <w:b/>
-          <w:bCs/>
-          <w:color w:val="22B14C"/>
-          <w:sz w:val="28"/>
-          <w:szCs w:val="28"/>
-        </w:rPr>
-        <w:t xml:space="preserve">- </w:t>
-      </w:r>
-      <w:proofErr w:type="gramStart"/>
-      <w:r>
-        <w:rPr>
-          <w:rFonts w:ascii="Consolas" w:hAnsi="Consolas" w:cs="Consolas"/>
-          <w:b/>
-          <w:bCs/>
-          <w:color w:val="22B14C"/>
-          <w:sz w:val="28"/>
-          <w:szCs w:val="28"/>
-        </w:rPr>
-        <w:t>ancestor</w:t>
-      </w:r>
-      <w:proofErr w:type="gramEnd"/>
-    </w:p>
-    <w:p>
-      <w:pPr>
-        <w:autoSpaceDE w:val="0"/>
-        <w:autoSpaceDN w:val="0"/>
-        <w:adjustRightInd w:val="0"/>
-        <w:spacing w:after="0" w:afterAutospacing="0"/>
-        <w:rPr>
-          <w:rFonts w:ascii="Consolas" w:hAnsi="Consolas" w:cs="Consolas"/>
-          <w:b/>
-          <w:bCs/>
-          <w:color w:val="22B14C"/>
-          <w:sz w:val="28"/>
-          <w:szCs w:val="28"/>
-        </w:rPr>
-      </w:pPr>
-    </w:p>
-    <w:p>
-      <w:pPr>
-        <w:rPr>
-          <w:sz w:val="36"/>
-          <w:szCs w:val="36"/>
-          <w:lang w:val="en-IN"/>
-        </w:rPr>
-      </w:pPr>
-      <w:r>
-        <w:rPr>
-          <w:sz w:val="36"/>
-          <w:szCs w:val="36"/>
-          <w:lang w:val="en-IN"/>
-        </w:rPr>
-        <w:t>Examples –</w:t>
-      </w:r>
-    </w:p>
-    <w:p>
-      <w:pPr>
-        <w:autoSpaceDE w:val="0"/>
-        <w:autoSpaceDN w:val="0"/>
-        <w:adjustRightInd w:val="0"/>
-        <w:spacing w:after="0" w:afterAutospacing="0"/>
-        <w:rPr>
-          <w:rFonts w:ascii="Consolas" w:hAnsi="Consolas" w:cs="Consolas"/>
-          <w:b/>
-          <w:bCs/>
           <w:color w:val="3F48CC"/>
           <w:sz w:val="20"/>
           <w:szCs w:val="20"/>
         </w:rPr>
       </w:pPr>
-    </w:p>
-    <w:p>
-      <w:pPr>
-        <w:autoSpaceDE w:val="0"/>
-        <w:autoSpaceDN w:val="0"/>
-        <w:adjustRightInd w:val="0"/>
-        <w:spacing w:after="0" w:afterAutospacing="0"/>
+      <w:r>
         <w:rPr>
           <w:rFonts w:ascii="Consolas" w:hAnsi="Consolas" w:cs="Consolas"/>
           <w:b/>
@@ -4035,110 +3155,7 @@
           <w:sz w:val="20"/>
           <w:szCs w:val="20"/>
         </w:rPr>
-      </w:pPr>
-      <w:r>
-        <w:rPr>
-          <w:rFonts w:ascii="Consolas" w:hAnsi="Consolas" w:cs="Consolas"/>
-          <w:b/>
-          <w:bCs/>
-          <w:color w:val="3F48CC"/>
-          <w:sz w:val="20"/>
-          <w:szCs w:val="20"/>
-        </w:rPr>
-        <w:t>//</w:t>
-      </w:r>
-      <w:proofErr w:type="spellStart"/>
-      <w:r>
-        <w:rPr>
-          <w:rFonts w:ascii="Consolas" w:hAnsi="Consolas" w:cs="Consolas"/>
-          <w:b/>
-          <w:bCs/>
-          <w:color w:val="3F48CC"/>
-          <w:sz w:val="20"/>
-          <w:szCs w:val="20"/>
-        </w:rPr>
-        <w:t>htmltag</w:t>
-      </w:r>
-      <w:proofErr w:type="spellEnd"/>
-    </w:p>
-    <w:p>
-      <w:pPr>
-        <w:autoSpaceDE w:val="0"/>
-        <w:autoSpaceDN w:val="0"/>
-        <w:adjustRightInd w:val="0"/>
-        <w:spacing w:after="0" w:afterAutospacing="0"/>
-        <w:rPr>
-          <w:rFonts w:ascii="Consolas" w:hAnsi="Consolas" w:cs="Consolas"/>
-          <w:b/>
-          <w:bCs/>
-          <w:color w:val="3F48CC"/>
-          <w:sz w:val="20"/>
-          <w:szCs w:val="20"/>
-        </w:rPr>
-      </w:pPr>
-    </w:p>
-    <w:p>
-      <w:pPr>
-        <w:autoSpaceDE w:val="0"/>
-        <w:autoSpaceDN w:val="0"/>
-        <w:adjustRightInd w:val="0"/>
-        <w:spacing w:after="0" w:afterAutospacing="0"/>
-        <w:rPr>
-          <w:rFonts w:ascii="Consolas" w:hAnsi="Consolas" w:cs="Consolas"/>
-          <w:b/>
-          <w:bCs/>
-          <w:color w:val="3F48CC"/>
-          <w:sz w:val="20"/>
-          <w:szCs w:val="20"/>
-        </w:rPr>
-      </w:pPr>
-      <w:r>
-        <w:rPr>
-          <w:rFonts w:ascii="Consolas" w:hAnsi="Consolas" w:cs="Consolas"/>
-          <w:b/>
-          <w:bCs/>
-          <w:color w:val="3F48CC"/>
-          <w:sz w:val="20"/>
-          <w:szCs w:val="20"/>
-        </w:rPr>
-        <w:t>//</w:t>
-      </w:r>
-      <w:proofErr w:type="spellStart"/>
-      <w:proofErr w:type="gramStart"/>
-      <w:r>
-        <w:rPr>
-          <w:rFonts w:ascii="Consolas" w:hAnsi="Consolas" w:cs="Consolas"/>
-          <w:b/>
-          <w:bCs/>
-          <w:color w:val="3F48CC"/>
-          <w:sz w:val="20"/>
-          <w:szCs w:val="20"/>
-        </w:rPr>
-        <w:t>htmltag</w:t>
-      </w:r>
-      <w:proofErr w:type="spellEnd"/>
-      <w:r>
-        <w:rPr>
-          <w:rFonts w:ascii="Consolas" w:hAnsi="Consolas" w:cs="Consolas"/>
-          <w:b/>
-          <w:bCs/>
-          <w:color w:val="3F48CC"/>
-          <w:sz w:val="20"/>
-          <w:szCs w:val="20"/>
-        </w:rPr>
-        <w:t>[</w:t>
-      </w:r>
-      <w:proofErr w:type="gramEnd"/>
-      <w:r>
-        <w:rPr>
-          <w:rFonts w:ascii="Consolas" w:hAnsi="Consolas" w:cs="Consolas"/>
-          <w:b/>
-          <w:bCs/>
-          <w:color w:val="3F48CC"/>
-          <w:sz w:val="20"/>
-          <w:szCs w:val="20"/>
-        </w:rPr>
-        <w:t>@attribute='value']</w:t>
+        <w:t>//htmltag[@attribute='value']</w:t>
       </w:r>
     </w:p>
     <w:p>
@@ -4204,10 +3221,15 @@
           <w:sz w:val="20"/>
           <w:szCs w:val="20"/>
         </w:rPr>
-        <w:t xml:space="preserve"> - //</w:t>
-      </w:r>
-      <w:proofErr w:type="gramStart"/>
-      <w:r>
+        <w:t xml:space="preserve"> - //td[(@class='current day' or @class='wd day' or @class='we day') and text()='2'] - https://www.redbus.in/</w:t>
+      </w:r>
+    </w:p>
+    <w:p>
+      <w:pPr>
+        <w:autoSpaceDE w:val="0"/>
+        <w:autoSpaceDN w:val="0"/>
+        <w:adjustRightInd w:val="0"/>
+        <w:spacing w:after="0" w:afterAutospacing="0"/>
         <w:rPr>
           <w:rFonts w:ascii="Consolas" w:hAnsi="Consolas" w:cs="Consolas"/>
           <w:b/>
@@ -4216,10 +3238,14 @@
           <w:sz w:val="20"/>
           <w:szCs w:val="20"/>
         </w:rPr>
-        <w:t>td[</w:t>
-      </w:r>
-      <w:proofErr w:type="gramEnd"/>
-      <w:r>
+      </w:pPr>
+    </w:p>
+    <w:p>
+      <w:pPr>
+        <w:autoSpaceDE w:val="0"/>
+        <w:autoSpaceDN w:val="0"/>
+        <w:adjustRightInd w:val="0"/>
+        <w:spacing w:after="0" w:afterAutospacing="0"/>
         <w:rPr>
           <w:rFonts w:ascii="Consolas" w:hAnsi="Consolas" w:cs="Consolas"/>
           <w:b/>
@@ -4228,7 +3254,17 @@
           <w:sz w:val="20"/>
           <w:szCs w:val="20"/>
         </w:rPr>
-        <w:t>(@class='current day' or @class='wd day' or @class='we day') and text()='2'] - https://www.redbus.in/</w:t>
+      </w:pPr>
+      <w:r>
+        <w:rPr>
+          <w:rFonts w:ascii="Consolas" w:hAnsi="Consolas" w:cs="Consolas"/>
+          <w:b/>
+          <w:bCs/>
+          <w:color w:val="3F48CC"/>
+          <w:sz w:val="20"/>
+          <w:szCs w:val="20"/>
+        </w:rPr>
+        <w:t>//htmltag[text()='complete text']</w:t>
       </w:r>
     </w:p>
     <w:p>
@@ -4246,6 +3282,17 @@
           <w:szCs w:val="20"/>
         </w:rPr>
       </w:pPr>
+      <w:r>
+        <w:rPr>
+          <w:rFonts w:ascii="Consolas" w:hAnsi="Consolas" w:cs="Consolas"/>
+          <w:b/>
+          <w:bCs/>
+          <w:color w:val="3F48CC"/>
+          <w:sz w:val="20"/>
+          <w:szCs w:val="20"/>
+        </w:rPr>
+        <w:t>//a[text()='Eclipse Packages']</w:t>
+      </w:r>
     </w:p>
     <w:p>
       <w:pPr>
@@ -4262,7 +3309,13 @@
           <w:szCs w:val="20"/>
         </w:rPr>
       </w:pPr>
-      <w:r>
+    </w:p>
+    <w:p>
+      <w:pPr>
+        <w:autoSpaceDE w:val="0"/>
+        <w:autoSpaceDN w:val="0"/>
+        <w:adjustRightInd w:val="0"/>
+        <w:spacing w:after="0" w:afterAutospacing="0"/>
         <w:rPr>
           <w:rFonts w:ascii="Consolas" w:hAnsi="Consolas" w:cs="Consolas"/>
           <w:b/>
@@ -4271,10 +3324,7 @@
           <w:sz w:val="20"/>
           <w:szCs w:val="20"/>
         </w:rPr>
-        <w:t>//</w:t>
-      </w:r>
-      <w:proofErr w:type="spellStart"/>
-      <w:proofErr w:type="gramStart"/>
+      </w:pPr>
       <w:r>
         <w:rPr>
           <w:rFonts w:ascii="Consolas" w:hAnsi="Consolas" w:cs="Consolas"/>
@@ -4284,10 +3334,15 @@
           <w:sz w:val="20"/>
           <w:szCs w:val="20"/>
         </w:rPr>
-        <w:t>htmltag</w:t>
-      </w:r>
-      <w:proofErr w:type="spellEnd"/>
-      <w:r>
+        <w:t>//htmltag[contains(arg1,arg2)]</w:t>
+      </w:r>
+    </w:p>
+    <w:p>
+      <w:pPr>
+        <w:autoSpaceDE w:val="0"/>
+        <w:autoSpaceDN w:val="0"/>
+        <w:adjustRightInd w:val="0"/>
+        <w:spacing w:after="0" w:afterAutospacing="0"/>
         <w:rPr>
           <w:rFonts w:ascii="Consolas" w:hAnsi="Consolas" w:cs="Consolas"/>
           <w:b/>
@@ -4296,9 +3351,7 @@
           <w:sz w:val="20"/>
           <w:szCs w:val="20"/>
         </w:rPr>
-        <w:t>[</w:t>
-      </w:r>
-      <w:proofErr w:type="gramEnd"/>
+      </w:pPr>
       <w:r>
         <w:rPr>
           <w:rFonts w:ascii="Consolas" w:hAnsi="Consolas" w:cs="Consolas"/>
@@ -4308,7 +3361,7 @@
           <w:sz w:val="20"/>
           <w:szCs w:val="20"/>
         </w:rPr>
-        <w:t>text()='complete text']</w:t>
+        <w:t>-&gt;arg1 --&gt; attribute / function</w:t>
       </w:r>
     </w:p>
     <w:p>
@@ -4335,10 +3388,15 @@
           <w:sz w:val="20"/>
           <w:szCs w:val="20"/>
         </w:rPr>
-        <w:t>//</w:t>
-      </w:r>
-      <w:proofErr w:type="gramStart"/>
-      <w:r>
+        <w:t>-&gt;arg2 --&gt; partial text</w:t>
+      </w:r>
+    </w:p>
+    <w:p>
+      <w:pPr>
+        <w:autoSpaceDE w:val="0"/>
+        <w:autoSpaceDN w:val="0"/>
+        <w:adjustRightInd w:val="0"/>
+        <w:spacing w:after="0" w:afterAutospacing="0"/>
         <w:rPr>
           <w:rFonts w:ascii="Consolas" w:hAnsi="Consolas" w:cs="Consolas"/>
           <w:b/>
@@ -4347,9 +3405,7 @@
           <w:sz w:val="20"/>
           <w:szCs w:val="20"/>
         </w:rPr>
-        <w:t>a[</w:t>
-      </w:r>
-      <w:proofErr w:type="gramEnd"/>
+      </w:pPr>
       <w:r>
         <w:rPr>
           <w:rFonts w:ascii="Consolas" w:hAnsi="Consolas" w:cs="Consolas"/>
@@ -4359,7 +3415,7 @@
           <w:sz w:val="20"/>
           <w:szCs w:val="20"/>
         </w:rPr>
-        <w:t>text()='Eclipse Packages']</w:t>
+        <w:t>//img[contains(@src,'timer')] ##actitime application</w:t>
       </w:r>
     </w:p>
     <w:p>
@@ -4377,6 +3433,17 @@
           <w:szCs w:val="20"/>
         </w:rPr>
       </w:pPr>
+      <w:r>
+        <w:rPr>
+          <w:rFonts w:ascii="Consolas" w:hAnsi="Consolas" w:cs="Consolas"/>
+          <w:b/>
+          <w:bCs/>
+          <w:color w:val="3F48CC"/>
+          <w:sz w:val="20"/>
+          <w:szCs w:val="20"/>
+        </w:rPr>
+        <w:t>//label[contains(text(),'Keep')] ##actitime application</w:t>
+      </w:r>
     </w:p>
     <w:p>
       <w:pPr>
@@ -4402,11 +3469,15 @@
           <w:sz w:val="20"/>
           <w:szCs w:val="20"/>
         </w:rPr>
-        <w:t>//</w:t>
-      </w:r>
-      <w:proofErr w:type="spellStart"/>
-      <w:proofErr w:type="gramStart"/>
-      <w:r>
+        <w:t>//span[starts-with(text(),'iPad')]  ##https://www.gsmarena.com/apple-phones-48.php</w:t>
+      </w:r>
+    </w:p>
+    <w:p>
+      <w:pPr>
+        <w:autoSpaceDE w:val="0"/>
+        <w:autoSpaceDN w:val="0"/>
+        <w:adjustRightInd w:val="0"/>
+        <w:spacing w:after="0" w:afterAutospacing="0"/>
         <w:rPr>
           <w:rFonts w:ascii="Consolas" w:hAnsi="Consolas" w:cs="Consolas"/>
           <w:b/>
@@ -4415,9 +3486,7 @@
           <w:sz w:val="20"/>
           <w:szCs w:val="20"/>
         </w:rPr>
-        <w:t>htmltag</w:t>
-      </w:r>
-      <w:proofErr w:type="spellEnd"/>
+      </w:pPr>
       <w:r>
         <w:rPr>
           <w:rFonts w:ascii="Consolas" w:hAnsi="Consolas" w:cs="Consolas"/>
@@ -4427,386 +3496,7 @@
           <w:sz w:val="20"/>
           <w:szCs w:val="20"/>
         </w:rPr>
-        <w:t>[</w:t>
-      </w:r>
-      <w:proofErr w:type="gramEnd"/>
-      <w:r>
-        <w:rPr>
-          <w:rFonts w:ascii="Consolas" w:hAnsi="Consolas" w:cs="Consolas"/>
-          <w:b/>
-          <w:bCs/>
-          <w:color w:val="3F48CC"/>
-          <w:sz w:val="20"/>
-          <w:szCs w:val="20"/>
-        </w:rPr>
-        <w:t>contains(arg1,arg2)]</w:t>
-      </w:r>
-    </w:p>
-    <w:p>
-      <w:pPr>
-        <w:autoSpaceDE w:val="0"/>
-        <w:autoSpaceDN w:val="0"/>
-        <w:adjustRightInd w:val="0"/>
-        <w:spacing w:after="0" w:afterAutospacing="0"/>
-        <w:rPr>
-          <w:rFonts w:ascii="Consolas" w:hAnsi="Consolas" w:cs="Consolas"/>
-          <w:b/>
-          <w:bCs/>
-          <w:color w:val="3F48CC"/>
-          <w:sz w:val="20"/>
-          <w:szCs w:val="20"/>
-        </w:rPr>
-      </w:pPr>
-      <w:r>
-        <w:rPr>
-          <w:rFonts w:ascii="Consolas" w:hAnsi="Consolas" w:cs="Consolas"/>
-          <w:b/>
-          <w:bCs/>
-          <w:color w:val="3F48CC"/>
-          <w:sz w:val="20"/>
-          <w:szCs w:val="20"/>
-        </w:rPr>
-        <w:t>-&gt;arg1 --&gt; attribute / function</w:t>
-      </w:r>
-    </w:p>
-    <w:p>
-      <w:pPr>
-        <w:autoSpaceDE w:val="0"/>
-        <w:autoSpaceDN w:val="0"/>
-        <w:adjustRightInd w:val="0"/>
-        <w:spacing w:after="0" w:afterAutospacing="0"/>
-        <w:rPr>
-          <w:rFonts w:ascii="Consolas" w:hAnsi="Consolas" w:cs="Consolas"/>
-          <w:b/>
-          <w:bCs/>
-          <w:color w:val="3F48CC"/>
-          <w:sz w:val="20"/>
-          <w:szCs w:val="20"/>
-        </w:rPr>
-      </w:pPr>
-      <w:r>
-        <w:rPr>
-          <w:rFonts w:ascii="Consolas" w:hAnsi="Consolas" w:cs="Consolas"/>
-          <w:b/>
-          <w:bCs/>
-          <w:color w:val="3F48CC"/>
-          <w:sz w:val="20"/>
-          <w:szCs w:val="20"/>
-        </w:rPr>
-        <w:t>-&gt;arg2 --&gt; partial text</w:t>
-      </w:r>
-    </w:p>
-    <w:p>
-      <w:pPr>
-        <w:autoSpaceDE w:val="0"/>
-        <w:autoSpaceDN w:val="0"/>
-        <w:adjustRightInd w:val="0"/>
-        <w:spacing w:after="0" w:afterAutospacing="0"/>
-        <w:rPr>
-          <w:rFonts w:ascii="Consolas" w:hAnsi="Consolas" w:cs="Consolas"/>
-          <w:b/>
-          <w:bCs/>
-          <w:color w:val="3F48CC"/>
-          <w:sz w:val="20"/>
-          <w:szCs w:val="20"/>
-        </w:rPr>
-      </w:pPr>
-      <w:r>
-        <w:rPr>
-          <w:rFonts w:ascii="Consolas" w:hAnsi="Consolas" w:cs="Consolas"/>
-          <w:b/>
-          <w:bCs/>
-          <w:color w:val="3F48CC"/>
-          <w:sz w:val="20"/>
-          <w:szCs w:val="20"/>
-        </w:rPr>
-        <w:t>//</w:t>
-      </w:r>
-      <w:proofErr w:type="spellStart"/>
-      <w:proofErr w:type="gramStart"/>
-      <w:r>
-        <w:rPr>
-          <w:rFonts w:ascii="Consolas" w:hAnsi="Consolas" w:cs="Consolas"/>
-          <w:b/>
-          <w:bCs/>
-          <w:color w:val="3F48CC"/>
-          <w:sz w:val="20"/>
-          <w:szCs w:val="20"/>
-        </w:rPr>
-        <w:t>img</w:t>
-      </w:r>
-      <w:proofErr w:type="spellEnd"/>
-      <w:r>
-        <w:rPr>
-          <w:rFonts w:ascii="Consolas" w:hAnsi="Consolas" w:cs="Consolas"/>
-          <w:b/>
-          <w:bCs/>
-          <w:color w:val="3F48CC"/>
-          <w:sz w:val="20"/>
-          <w:szCs w:val="20"/>
-        </w:rPr>
-        <w:t>[</w:t>
-      </w:r>
-      <w:proofErr w:type="gramEnd"/>
-      <w:r>
-        <w:rPr>
-          <w:rFonts w:ascii="Consolas" w:hAnsi="Consolas" w:cs="Consolas"/>
-          <w:b/>
-          <w:bCs/>
-          <w:color w:val="3F48CC"/>
-          <w:sz w:val="20"/>
-          <w:szCs w:val="20"/>
-        </w:rPr>
-        <w:t>contains(@</w:t>
-      </w:r>
-      <w:proofErr w:type="spellStart"/>
-      <w:r>
-        <w:rPr>
-          <w:rFonts w:ascii="Consolas" w:hAnsi="Consolas" w:cs="Consolas"/>
-          <w:b/>
-          <w:bCs/>
-          <w:color w:val="3F48CC"/>
-          <w:sz w:val="20"/>
-          <w:szCs w:val="20"/>
-        </w:rPr>
-        <w:t>src,'timer</w:t>
-      </w:r>
-      <w:proofErr w:type="spellEnd"/>
-      <w:r>
-        <w:rPr>
-          <w:rFonts w:ascii="Consolas" w:hAnsi="Consolas" w:cs="Consolas"/>
-          <w:b/>
-          <w:bCs/>
-          <w:color w:val="3F48CC"/>
-          <w:sz w:val="20"/>
-          <w:szCs w:val="20"/>
-        </w:rPr>
-        <w:t>')] ##</w:t>
-      </w:r>
-      <w:proofErr w:type="spellStart"/>
-      <w:r>
-        <w:rPr>
-          <w:rFonts w:ascii="Consolas" w:hAnsi="Consolas" w:cs="Consolas"/>
-          <w:b/>
-          <w:bCs/>
-          <w:color w:val="3F48CC"/>
-          <w:sz w:val="20"/>
-          <w:szCs w:val="20"/>
-        </w:rPr>
-        <w:t>actitime</w:t>
-      </w:r>
-      <w:proofErr w:type="spellEnd"/>
-      <w:r>
-        <w:rPr>
-          <w:rFonts w:ascii="Consolas" w:hAnsi="Consolas" w:cs="Consolas"/>
-          <w:b/>
-          <w:bCs/>
-          <w:color w:val="3F48CC"/>
-          <w:sz w:val="20"/>
-          <w:szCs w:val="20"/>
-        </w:rPr>
-        <w:t xml:space="preserve"> application</w:t>
-      </w:r>
-    </w:p>
-    <w:p>
-      <w:pPr>
-        <w:autoSpaceDE w:val="0"/>
-        <w:autoSpaceDN w:val="0"/>
-        <w:adjustRightInd w:val="0"/>
-        <w:spacing w:after="0" w:afterAutospacing="0"/>
-        <w:rPr>
-          <w:rFonts w:ascii="Consolas" w:hAnsi="Consolas" w:cs="Consolas"/>
-          <w:b/>
-          <w:bCs/>
-          <w:color w:val="3F48CC"/>
-          <w:sz w:val="20"/>
-          <w:szCs w:val="20"/>
-        </w:rPr>
-      </w:pPr>
-      <w:r>
-        <w:rPr>
-          <w:rFonts w:ascii="Consolas" w:hAnsi="Consolas" w:cs="Consolas"/>
-          <w:b/>
-          <w:bCs/>
-          <w:color w:val="3F48CC"/>
-          <w:sz w:val="20"/>
-          <w:szCs w:val="20"/>
-        </w:rPr>
-        <w:t>//</w:t>
-      </w:r>
-      <w:proofErr w:type="gramStart"/>
-      <w:r>
-        <w:rPr>
-          <w:rFonts w:ascii="Consolas" w:hAnsi="Consolas" w:cs="Consolas"/>
-          <w:b/>
-          <w:bCs/>
-          <w:color w:val="3F48CC"/>
-          <w:sz w:val="20"/>
-          <w:szCs w:val="20"/>
-        </w:rPr>
-        <w:t>label[</w:t>
-      </w:r>
-      <w:proofErr w:type="gramEnd"/>
-      <w:r>
-        <w:rPr>
-          <w:rFonts w:ascii="Consolas" w:hAnsi="Consolas" w:cs="Consolas"/>
-          <w:b/>
-          <w:bCs/>
-          <w:color w:val="3F48CC"/>
-          <w:sz w:val="20"/>
-          <w:szCs w:val="20"/>
-        </w:rPr>
-        <w:t>contains(text(),'Keep')] ##</w:t>
-      </w:r>
-      <w:proofErr w:type="spellStart"/>
-      <w:r>
-        <w:rPr>
-          <w:rFonts w:ascii="Consolas" w:hAnsi="Consolas" w:cs="Consolas"/>
-          <w:b/>
-          <w:bCs/>
-          <w:color w:val="3F48CC"/>
-          <w:sz w:val="20"/>
-          <w:szCs w:val="20"/>
-        </w:rPr>
-        <w:t>actitime</w:t>
-      </w:r>
-      <w:proofErr w:type="spellEnd"/>
-      <w:r>
-        <w:rPr>
-          <w:rFonts w:ascii="Consolas" w:hAnsi="Consolas" w:cs="Consolas"/>
-          <w:b/>
-          <w:bCs/>
-          <w:color w:val="3F48CC"/>
-          <w:sz w:val="20"/>
-          <w:szCs w:val="20"/>
-        </w:rPr>
-        <w:t xml:space="preserve"> application</w:t>
-      </w:r>
-    </w:p>
-    <w:p>
-      <w:pPr>
-        <w:autoSpaceDE w:val="0"/>
-        <w:autoSpaceDN w:val="0"/>
-        <w:adjustRightInd w:val="0"/>
-        <w:spacing w:after="0" w:afterAutospacing="0"/>
-        <w:rPr>
-          <w:rFonts w:ascii="Consolas" w:hAnsi="Consolas" w:cs="Consolas"/>
-          <w:b/>
-          <w:bCs/>
-          <w:color w:val="3F48CC"/>
-          <w:sz w:val="20"/>
-          <w:szCs w:val="20"/>
-        </w:rPr>
-      </w:pPr>
-      <w:r>
-        <w:rPr>
-          <w:rFonts w:ascii="Consolas" w:hAnsi="Consolas" w:cs="Consolas"/>
-          <w:b/>
-          <w:bCs/>
-          <w:color w:val="3F48CC"/>
-          <w:sz w:val="20"/>
-          <w:szCs w:val="20"/>
-        </w:rPr>
-        <w:t>//</w:t>
-      </w:r>
-      <w:proofErr w:type="gramStart"/>
-      <w:r>
-        <w:rPr>
-          <w:rFonts w:ascii="Consolas" w:hAnsi="Consolas" w:cs="Consolas"/>
-          <w:b/>
-          <w:bCs/>
-          <w:color w:val="3F48CC"/>
-          <w:sz w:val="20"/>
-          <w:szCs w:val="20"/>
-        </w:rPr>
-        <w:t>span[</w:t>
-      </w:r>
-      <w:proofErr w:type="gramEnd"/>
-      <w:r>
-        <w:rPr>
-          <w:rFonts w:ascii="Consolas" w:hAnsi="Consolas" w:cs="Consolas"/>
-          <w:b/>
-          <w:bCs/>
-          <w:color w:val="3F48CC"/>
-          <w:sz w:val="20"/>
-          <w:szCs w:val="20"/>
-        </w:rPr>
-        <w:t>starts-with(text(),'</w:t>
-      </w:r>
-      <w:proofErr w:type="spellStart"/>
-      <w:r>
-        <w:rPr>
-          <w:rFonts w:ascii="Consolas" w:hAnsi="Consolas" w:cs="Consolas"/>
-          <w:b/>
-          <w:bCs/>
-          <w:color w:val="3F48CC"/>
-          <w:sz w:val="20"/>
-          <w:szCs w:val="20"/>
-        </w:rPr>
-        <w:t>iPad</w:t>
-      </w:r>
-      <w:proofErr w:type="spellEnd"/>
-      <w:r>
-        <w:rPr>
-          <w:rFonts w:ascii="Consolas" w:hAnsi="Consolas" w:cs="Consolas"/>
-          <w:b/>
-          <w:bCs/>
-          <w:color w:val="3F48CC"/>
-          <w:sz w:val="20"/>
-          <w:szCs w:val="20"/>
-        </w:rPr>
-        <w:t>')]  ##https://www.gsmarena.com/apple-phones-48.php</w:t>
-      </w:r>
-    </w:p>
-    <w:p>
-      <w:pPr>
-        <w:autoSpaceDE w:val="0"/>
-        <w:autoSpaceDN w:val="0"/>
-        <w:adjustRightInd w:val="0"/>
-        <w:spacing w:after="0" w:afterAutospacing="0"/>
-        <w:rPr>
-          <w:rFonts w:ascii="Consolas" w:hAnsi="Consolas" w:cs="Consolas"/>
-          <w:b/>
-          <w:bCs/>
-          <w:color w:val="3F48CC"/>
-          <w:sz w:val="20"/>
-          <w:szCs w:val="20"/>
-        </w:rPr>
-      </w:pPr>
-      <w:r>
-        <w:rPr>
-          <w:rFonts w:ascii="Consolas" w:hAnsi="Consolas" w:cs="Consolas"/>
-          <w:b/>
-          <w:bCs/>
-          <w:color w:val="3F48CC"/>
-          <w:sz w:val="20"/>
-          <w:szCs w:val="20"/>
-        </w:rPr>
-        <w:t>//</w:t>
-      </w:r>
-      <w:proofErr w:type="gramStart"/>
-      <w:r>
-        <w:rPr>
-          <w:rFonts w:ascii="Consolas" w:hAnsi="Consolas" w:cs="Consolas"/>
-          <w:b/>
-          <w:bCs/>
-          <w:color w:val="3F48CC"/>
-          <w:sz w:val="20"/>
-          <w:szCs w:val="20"/>
-        </w:rPr>
-        <w:t>span[</w:t>
-      </w:r>
-      <w:proofErr w:type="gramEnd"/>
-      <w:r>
-        <w:rPr>
-          <w:rFonts w:ascii="Consolas" w:hAnsi="Consolas" w:cs="Consolas"/>
-          <w:b/>
-          <w:bCs/>
-          <w:color w:val="3F48CC"/>
-          <w:sz w:val="20"/>
-          <w:szCs w:val="20"/>
-        </w:rPr>
-        <w:t>starts-with(text(),'Galaxy Note')]</w:t>
+        <w:t>//span[starts-with(text(),'Galaxy Note')]</w:t>
       </w:r>
     </w:p>
     <w:p>
@@ -4885,127 +3575,33 @@
           <w:lang w:val="en-IN"/>
         </w:rPr>
         <w:lastRenderedPageBreak/>
-        <w:t>//</w:t>
-      </w:r>
-      <w:proofErr w:type="spellStart"/>
-      <w:proofErr w:type="gramStart"/>
-      <w:r>
-        <w:rPr>
-          <w:sz w:val="36"/>
-          <w:szCs w:val="36"/>
-          <w:lang w:val="en-IN"/>
-        </w:rPr>
-        <w:t>tr</w:t>
-      </w:r>
-      <w:proofErr w:type="spellEnd"/>
-      <w:r>
-        <w:rPr>
-          <w:sz w:val="36"/>
-          <w:szCs w:val="36"/>
-          <w:lang w:val="en-IN"/>
-        </w:rPr>
-        <w:t>[</w:t>
-      </w:r>
-      <w:proofErr w:type="spellStart"/>
-      <w:proofErr w:type="gramEnd"/>
-      <w:r>
-        <w:rPr>
-          <w:sz w:val="36"/>
-          <w:szCs w:val="36"/>
-          <w:lang w:val="en-IN"/>
-        </w:rPr>
-        <w:t>th</w:t>
-      </w:r>
-      <w:proofErr w:type="spellEnd"/>
-      <w:r>
-        <w:rPr>
-          <w:sz w:val="36"/>
-          <w:szCs w:val="36"/>
-          <w:lang w:val="en-IN"/>
-        </w:rPr>
-        <w:t>[text()='Network']]/td[@class='</w:t>
-      </w:r>
-      <w:proofErr w:type="spellStart"/>
-      <w:r>
-        <w:rPr>
-          <w:sz w:val="36"/>
-          <w:szCs w:val="36"/>
-          <w:lang w:val="en-IN"/>
-        </w:rPr>
-        <w:t>nfo</w:t>
-      </w:r>
-      <w:proofErr w:type="spellEnd"/>
-      <w:r>
-        <w:rPr>
-          <w:sz w:val="36"/>
-          <w:szCs w:val="36"/>
-          <w:lang w:val="en-IN"/>
-        </w:rPr>
-        <w:t>']  ## https://www.gsmarena.com/apple_ipad_pro_12_9_(2020)-10136.php</w:t>
-      </w:r>
-    </w:p>
-    <w:p>
-      <w:pPr>
-        <w:rPr>
-          <w:sz w:val="36"/>
-          <w:szCs w:val="36"/>
-          <w:lang w:val="en-IN"/>
-        </w:rPr>
-      </w:pPr>
-    </w:p>
-    <w:p>
-      <w:pPr>
-        <w:rPr>
-          <w:sz w:val="36"/>
-          <w:szCs w:val="36"/>
-          <w:lang w:val="en-IN"/>
-        </w:rPr>
-      </w:pPr>
-      <w:r>
-        <w:rPr>
-          <w:sz w:val="36"/>
-          <w:szCs w:val="36"/>
-          <w:lang w:val="en-IN"/>
-        </w:rPr>
-        <w:t>//</w:t>
-      </w:r>
-      <w:proofErr w:type="spellStart"/>
-      <w:proofErr w:type="gramStart"/>
-      <w:r>
-        <w:rPr>
-          <w:sz w:val="36"/>
-          <w:szCs w:val="36"/>
-          <w:lang w:val="en-IN"/>
-        </w:rPr>
-        <w:t>tr</w:t>
-      </w:r>
-      <w:proofErr w:type="spellEnd"/>
-      <w:r>
-        <w:rPr>
-          <w:sz w:val="36"/>
-          <w:szCs w:val="36"/>
-          <w:lang w:val="en-IN"/>
-        </w:rPr>
-        <w:t>[</w:t>
-      </w:r>
-      <w:proofErr w:type="spellStart"/>
-      <w:proofErr w:type="gramEnd"/>
-      <w:r>
-        <w:rPr>
-          <w:sz w:val="36"/>
-          <w:szCs w:val="36"/>
-          <w:lang w:val="en-IN"/>
-        </w:rPr>
-        <w:t>th</w:t>
-      </w:r>
-      <w:proofErr w:type="spellEnd"/>
-      <w:r>
-        <w:rPr>
-          <w:sz w:val="36"/>
-          <w:szCs w:val="36"/>
-          <w:lang w:val="en-IN"/>
-        </w:rPr>
-        <w:t>[text()='Produced by']]/td -  ##https://en.wikipedia.org/wiki/V_(film)</w:t>
+        <w:t>//tr[th[text()='Network']]/td[@class='nfo']  ## https://www.gsmarena.com/apple_ipad_pro_12_9_(2020)-10136.php</w:t>
+      </w:r>
+    </w:p>
+    <w:p>
+      <w:pPr>
+        <w:rPr>
+          <w:sz w:val="36"/>
+          <w:szCs w:val="36"/>
+          <w:lang w:val="en-IN"/>
+        </w:rPr>
+      </w:pPr>
+    </w:p>
+    <w:p>
+      <w:pPr>
+        <w:rPr>
+          <w:sz w:val="36"/>
+          <w:szCs w:val="36"/>
+          <w:lang w:val="en-IN"/>
+        </w:rPr>
+      </w:pPr>
+      <w:r>
+        <w:rPr>
+          <w:sz w:val="36"/>
+          <w:szCs w:val="36"/>
+          <w:lang w:val="en-IN"/>
+        </w:rPr>
+        <w:t>//tr[th[text()='Produced by']]/td -  ##https://en.wikipedia.org/wiki/V_(film)</w:t>
       </w:r>
     </w:p>
     <w:p>
@@ -5054,60 +3650,24 @@
           <w:szCs w:val="28"/>
           <w:lang w:val="en-IN"/>
         </w:rPr>
-        <w:t>//</w:t>
-      </w:r>
-      <w:proofErr w:type="gramStart"/>
-      <w:r>
+        <w:t>//div[div[div[p[text()='UK-819']]]]//span[@class='actual-price']</w:t>
+      </w:r>
+    </w:p>
+    <w:p>
+      <w:pPr>
         <w:rPr>
           <w:sz w:val="28"/>
           <w:szCs w:val="28"/>
           <w:lang w:val="en-IN"/>
         </w:rPr>
-        <w:t>div[</w:t>
-      </w:r>
-      <w:proofErr w:type="gramEnd"/>
+      </w:pPr>
       <w:r>
         <w:rPr>
           <w:sz w:val="28"/>
           <w:szCs w:val="28"/>
           <w:lang w:val="en-IN"/>
         </w:rPr>
-        <w:t>div[div[p[text()='UK-819']]]]//span[@class='actual-price']</w:t>
-      </w:r>
-    </w:p>
-    <w:p>
-      <w:pPr>
-        <w:rPr>
-          <w:sz w:val="28"/>
-          <w:szCs w:val="28"/>
-          <w:lang w:val="en-IN"/>
-        </w:rPr>
-      </w:pPr>
-      <w:r>
-        <w:rPr>
-          <w:sz w:val="28"/>
-          <w:szCs w:val="28"/>
-          <w:lang w:val="en-IN"/>
-        </w:rPr>
-        <w:t>//</w:t>
-      </w:r>
-      <w:proofErr w:type="gramStart"/>
-      <w:r>
-        <w:rPr>
-          <w:sz w:val="28"/>
-          <w:szCs w:val="28"/>
-          <w:lang w:val="en-IN"/>
-        </w:rPr>
-        <w:t>div[</w:t>
-      </w:r>
-      <w:proofErr w:type="gramEnd"/>
-      <w:r>
-        <w:rPr>
-          <w:sz w:val="28"/>
-          <w:szCs w:val="28"/>
-          <w:lang w:val="en-IN"/>
-        </w:rPr>
-        <w:t>div[div[p[text()='6E-2297']]]]//span[@class='actual-price']</w:t>
+        <w:t>//div[div[div[p[text()='6E-2297']]]]//span[@class='actual-price']</w:t>
       </w:r>
     </w:p>
     <w:p>
@@ -5411,59 +3971,31 @@
           <w:lang w:val="en-IN"/>
         </w:rPr>
       </w:pPr>
-      <w:proofErr w:type="spellStart"/>
-      <w:r>
-        <w:rPr>
-          <w:sz w:val="36"/>
-          <w:szCs w:val="36"/>
-          <w:lang w:val="en-IN"/>
-        </w:rPr>
-        <w:t>WebDriver</w:t>
-      </w:r>
-      <w:proofErr w:type="spellEnd"/>
-      <w:r>
-        <w:rPr>
-          <w:sz w:val="36"/>
-          <w:szCs w:val="36"/>
-          <w:lang w:val="en-IN"/>
-        </w:rPr>
-        <w:t xml:space="preserve"> – </w:t>
-      </w:r>
-    </w:p>
-    <w:p>
-      <w:pPr>
-        <w:spacing w:after="0" w:afterAutospacing="0"/>
-        <w:rPr>
-          <w:sz w:val="36"/>
-          <w:szCs w:val="36"/>
-          <w:lang w:val="en-IN"/>
-        </w:rPr>
-      </w:pPr>
-      <w:r>
-        <w:rPr>
-          <w:sz w:val="36"/>
-          <w:szCs w:val="36"/>
-          <w:lang w:val="en-IN"/>
-        </w:rPr>
-        <w:t xml:space="preserve"> - </w:t>
-      </w:r>
-      <w:proofErr w:type="gramStart"/>
-      <w:r>
-        <w:rPr>
-          <w:sz w:val="36"/>
-          <w:szCs w:val="36"/>
-          <w:lang w:val="en-IN"/>
-        </w:rPr>
-        <w:t>get(</w:t>
-      </w:r>
-      <w:proofErr w:type="gramEnd"/>
-      <w:r>
-        <w:rPr>
-          <w:sz w:val="36"/>
-          <w:szCs w:val="36"/>
-          <w:lang w:val="en-IN"/>
-        </w:rPr>
-        <w:t xml:space="preserve">string) </w:t>
+      <w:r>
+        <w:rPr>
+          <w:sz w:val="36"/>
+          <w:szCs w:val="36"/>
+          <w:lang w:val="en-IN"/>
+        </w:rPr>
+        <w:t xml:space="preserve">WebDriver – </w:t>
+      </w:r>
+    </w:p>
+    <w:p>
+      <w:pPr>
+        <w:spacing w:after="0" w:afterAutospacing="0"/>
+        <w:rPr>
+          <w:sz w:val="36"/>
+          <w:szCs w:val="36"/>
+          <w:lang w:val="en-IN"/>
+        </w:rPr>
+      </w:pPr>
+      <w:r>
+        <w:rPr>
+          <w:sz w:val="36"/>
+          <w:szCs w:val="36"/>
+          <w:lang w:val="en-IN"/>
+        </w:rPr>
+        <w:t xml:space="preserve"> - get(string) </w:t>
       </w:r>
       <w:r>
         <w:rPr>
@@ -5497,73 +4029,25 @@
           <w:szCs w:val="36"/>
           <w:lang w:val="en-IN"/>
         </w:rPr>
-        <w:t xml:space="preserve">- </w:t>
-      </w:r>
-      <w:proofErr w:type="spellStart"/>
-      <w:proofErr w:type="gramStart"/>
-      <w:r>
-        <w:rPr>
-          <w:sz w:val="36"/>
-          <w:szCs w:val="36"/>
-          <w:lang w:val="en-IN"/>
-        </w:rPr>
-        <w:t>getCurrentUrl</w:t>
-      </w:r>
-      <w:proofErr w:type="spellEnd"/>
-      <w:r>
-        <w:rPr>
-          <w:sz w:val="36"/>
-          <w:szCs w:val="36"/>
-          <w:lang w:val="en-IN"/>
-        </w:rPr>
-        <w:t>()</w:t>
-      </w:r>
-      <w:proofErr w:type="gramEnd"/>
-    </w:p>
-    <w:p>
-      <w:pPr>
-        <w:spacing w:after="0" w:afterAutospacing="0"/>
-        <w:rPr>
-          <w:sz w:val="36"/>
-          <w:szCs w:val="36"/>
-          <w:lang w:val="en-IN"/>
-        </w:rPr>
-      </w:pPr>
-      <w:r>
-        <w:rPr>
-          <w:sz w:val="36"/>
-          <w:szCs w:val="36"/>
-          <w:lang w:val="en-IN"/>
-        </w:rPr>
-        <w:t xml:space="preserve">- </w:t>
-      </w:r>
-      <w:proofErr w:type="spellStart"/>
-      <w:proofErr w:type="gramStart"/>
-      <w:r>
-        <w:rPr>
-          <w:sz w:val="36"/>
-          <w:szCs w:val="36"/>
-          <w:lang w:val="en-IN"/>
-        </w:rPr>
-        <w:t>findElement</w:t>
-      </w:r>
-      <w:proofErr w:type="spellEnd"/>
-      <w:r>
-        <w:rPr>
-          <w:sz w:val="36"/>
-          <w:szCs w:val="36"/>
-          <w:lang w:val="en-IN"/>
-        </w:rPr>
-        <w:t>(</w:t>
-      </w:r>
-      <w:proofErr w:type="gramEnd"/>
-      <w:r>
-        <w:rPr>
-          <w:sz w:val="36"/>
-          <w:szCs w:val="36"/>
-          <w:lang w:val="en-IN"/>
-        </w:rPr>
-        <w:t>By)</w:t>
+        <w:t>- getCurrentUrl()</w:t>
+      </w:r>
+    </w:p>
+    <w:p>
+      <w:pPr>
+        <w:spacing w:after="0" w:afterAutospacing="0"/>
+        <w:rPr>
+          <w:sz w:val="36"/>
+          <w:szCs w:val="36"/>
+          <w:lang w:val="en-IN"/>
+        </w:rPr>
+      </w:pPr>
+      <w:r>
+        <w:rPr>
+          <w:sz w:val="36"/>
+          <w:szCs w:val="36"/>
+          <w:lang w:val="en-IN"/>
+        </w:rPr>
+        <w:t>- findElement(By)</w:t>
       </w:r>
       <w:r>
         <w:rPr>
@@ -5579,63 +4063,25 @@
           <w:szCs w:val="36"/>
           <w:lang w:val="en-IN"/>
         </w:rPr>
-        <w:t xml:space="preserve"> </w:t>
-      </w:r>
-      <w:proofErr w:type="spellStart"/>
-      <w:r>
-        <w:rPr>
-          <w:sz w:val="36"/>
-          <w:szCs w:val="36"/>
-          <w:lang w:val="en-IN"/>
-        </w:rPr>
-        <w:t>WebElement</w:t>
-      </w:r>
-      <w:proofErr w:type="spellEnd"/>
-    </w:p>
-    <w:p>
-      <w:pPr>
-        <w:spacing w:after="0" w:afterAutospacing="0"/>
-        <w:rPr>
-          <w:sz w:val="36"/>
-          <w:szCs w:val="36"/>
-          <w:lang w:val="en-IN"/>
-        </w:rPr>
-      </w:pPr>
-      <w:r>
-        <w:rPr>
-          <w:sz w:val="36"/>
-          <w:szCs w:val="36"/>
-          <w:lang w:val="en-IN"/>
-        </w:rPr>
-        <w:t xml:space="preserve">- </w:t>
-      </w:r>
-      <w:proofErr w:type="spellStart"/>
-      <w:proofErr w:type="gramStart"/>
-      <w:r>
-        <w:rPr>
-          <w:sz w:val="36"/>
-          <w:szCs w:val="36"/>
-          <w:lang w:val="en-IN"/>
-        </w:rPr>
-        <w:t>findElements</w:t>
-      </w:r>
-      <w:proofErr w:type="spellEnd"/>
-      <w:r>
-        <w:rPr>
-          <w:sz w:val="36"/>
-          <w:szCs w:val="36"/>
-          <w:lang w:val="en-IN"/>
-        </w:rPr>
-        <w:t>(</w:t>
-      </w:r>
-      <w:proofErr w:type="gramEnd"/>
-      <w:r>
-        <w:rPr>
-          <w:sz w:val="36"/>
-          <w:szCs w:val="36"/>
-          <w:lang w:val="en-IN"/>
-        </w:rPr>
-        <w:t>By)</w:t>
+        <w:t xml:space="preserve"> WebElement</w:t>
+      </w:r>
+    </w:p>
+    <w:p>
+      <w:pPr>
+        <w:spacing w:after="0" w:afterAutospacing="0"/>
+        <w:rPr>
+          <w:sz w:val="36"/>
+          <w:szCs w:val="36"/>
+          <w:lang w:val="en-IN"/>
+        </w:rPr>
+      </w:pPr>
+      <w:r>
+        <w:rPr>
+          <w:sz w:val="36"/>
+          <w:szCs w:val="36"/>
+          <w:lang w:val="en-IN"/>
+        </w:rPr>
+        <w:t>- findElements(By)</w:t>
       </w:r>
       <w:r>
         <w:rPr>
@@ -5651,97 +4097,43 @@
           <w:szCs w:val="36"/>
           <w:lang w:val="en-IN"/>
         </w:rPr>
-        <w:t xml:space="preserve"> List&lt;</w:t>
-      </w:r>
-      <w:proofErr w:type="spellStart"/>
-      <w:r>
-        <w:rPr>
-          <w:sz w:val="36"/>
-          <w:szCs w:val="36"/>
-          <w:lang w:val="en-IN"/>
-        </w:rPr>
-        <w:t>WebElement</w:t>
-      </w:r>
-      <w:proofErr w:type="spellEnd"/>
-      <w:r>
-        <w:rPr>
-          <w:sz w:val="36"/>
-          <w:szCs w:val="36"/>
-          <w:lang w:val="en-IN"/>
-        </w:rPr>
-        <w:t>&gt;</w:t>
-      </w:r>
-    </w:p>
-    <w:p>
-      <w:pPr>
-        <w:spacing w:after="0" w:afterAutospacing="0"/>
-        <w:rPr>
-          <w:sz w:val="36"/>
-          <w:szCs w:val="36"/>
-          <w:lang w:val="en-IN"/>
-        </w:rPr>
-      </w:pPr>
-      <w:r>
-        <w:rPr>
-          <w:sz w:val="36"/>
-          <w:szCs w:val="36"/>
-          <w:lang w:val="en-IN"/>
-        </w:rPr>
-        <w:t xml:space="preserve">- </w:t>
-      </w:r>
-      <w:proofErr w:type="gramStart"/>
-      <w:r>
-        <w:rPr>
-          <w:sz w:val="36"/>
-          <w:szCs w:val="36"/>
-          <w:lang w:val="en-IN"/>
-        </w:rPr>
-        <w:t>manage(</w:t>
-      </w:r>
-      <w:proofErr w:type="gramEnd"/>
-      <w:r>
-        <w:rPr>
-          <w:sz w:val="36"/>
-          <w:szCs w:val="36"/>
-          <w:lang w:val="en-IN"/>
-        </w:rPr>
-        <w:t>).window().</w:t>
-      </w:r>
-    </w:p>
-    <w:p>
-      <w:pPr>
-        <w:spacing w:after="0" w:afterAutospacing="0"/>
-        <w:rPr>
-          <w:sz w:val="36"/>
-          <w:szCs w:val="36"/>
-          <w:lang w:val="en-IN"/>
-        </w:rPr>
-      </w:pPr>
-      <w:r>
-        <w:rPr>
-          <w:sz w:val="36"/>
-          <w:szCs w:val="36"/>
-          <w:lang w:val="en-IN"/>
-        </w:rPr>
-        <w:t xml:space="preserve">- </w:t>
-      </w:r>
-      <w:proofErr w:type="gramStart"/>
-      <w:r>
-        <w:rPr>
-          <w:sz w:val="36"/>
-          <w:szCs w:val="36"/>
-          <w:lang w:val="en-IN"/>
-        </w:rPr>
-        <w:t>manage(</w:t>
-      </w:r>
-      <w:proofErr w:type="gramEnd"/>
-      <w:r>
-        <w:rPr>
-          <w:sz w:val="36"/>
-          <w:szCs w:val="36"/>
-          <w:lang w:val="en-IN"/>
-        </w:rPr>
-        <w:t>).navigate().back() / forward() / refresh()</w:t>
+        <w:t xml:space="preserve"> List&lt;WebElement&gt;</w:t>
+      </w:r>
+    </w:p>
+    <w:p>
+      <w:pPr>
+        <w:spacing w:after="0" w:afterAutospacing="0"/>
+        <w:rPr>
+          <w:sz w:val="36"/>
+          <w:szCs w:val="36"/>
+          <w:lang w:val="en-IN"/>
+        </w:rPr>
+      </w:pPr>
+      <w:r>
+        <w:rPr>
+          <w:sz w:val="36"/>
+          <w:szCs w:val="36"/>
+          <w:lang w:val="en-IN"/>
+        </w:rPr>
+        <w:t>- manage().window().</w:t>
+      </w:r>
+    </w:p>
+    <w:p>
+      <w:pPr>
+        <w:spacing w:after="0" w:afterAutospacing="0"/>
+        <w:rPr>
+          <w:sz w:val="36"/>
+          <w:szCs w:val="36"/>
+          <w:lang w:val="en-IN"/>
+        </w:rPr>
+      </w:pPr>
+      <w:r>
+        <w:rPr>
+          <w:sz w:val="36"/>
+          <w:szCs w:val="36"/>
+          <w:lang w:val="en-IN"/>
+        </w:rPr>
+        <w:t>- manage().navigate().back() / forward() / refresh()</w:t>
       </w:r>
     </w:p>
     <w:p>
@@ -5782,33 +4174,13 @@
           <w:lang w:val="en-IN"/>
         </w:rPr>
       </w:pPr>
-      <w:proofErr w:type="spellStart"/>
-      <w:proofErr w:type="gramStart"/>
-      <w:r>
-        <w:rPr>
-          <w:sz w:val="36"/>
-          <w:szCs w:val="36"/>
-          <w:lang w:val="en-IN"/>
-        </w:rPr>
-        <w:t>findElement</w:t>
-      </w:r>
-      <w:proofErr w:type="spellEnd"/>
-      <w:r>
-        <w:rPr>
-          <w:sz w:val="36"/>
-          <w:szCs w:val="36"/>
-          <w:lang w:val="en-IN"/>
-        </w:rPr>
-        <w:t>(</w:t>
-      </w:r>
-      <w:proofErr w:type="gramEnd"/>
-      <w:r>
-        <w:rPr>
-          <w:sz w:val="36"/>
-          <w:szCs w:val="36"/>
-          <w:lang w:val="en-IN"/>
-        </w:rPr>
-        <w:t>By)</w:t>
+      <w:r>
+        <w:rPr>
+          <w:sz w:val="36"/>
+          <w:szCs w:val="36"/>
+          <w:lang w:val="en-IN"/>
+        </w:rPr>
+        <w:t>findElement(By)</w:t>
       </w:r>
       <w:r>
         <w:rPr>
@@ -6127,7 +4499,6 @@
         </w:rPr>
         <w:t xml:space="preserve">- </w:t>
       </w:r>
-      <w:proofErr w:type="gramStart"/>
       <w:r>
         <w:rPr>
           <w:sz w:val="36"/>
@@ -6136,7 +4507,6 @@
         </w:rPr>
         <w:t>popup</w:t>
       </w:r>
-      <w:proofErr w:type="gramEnd"/>
     </w:p>
     <w:p>
       <w:pPr>
@@ -6977,7 +5347,6 @@
           <w:lang w:val="en-IN"/>
         </w:rPr>
       </w:pPr>
-      <w:proofErr w:type="spellStart"/>
       <w:r>
         <w:rPr>
           <w:i/>
@@ -6986,29 +5355,8 @@
           <w:lang w:val="en-IN"/>
         </w:rPr>
         <w:lastRenderedPageBreak/>
-        <w:t>DataDriven</w:t>
-      </w:r>
-      <w:proofErr w:type="spellEnd"/>
-      <w:r>
-        <w:rPr>
-          <w:i/>
-          <w:sz w:val="36"/>
-          <w:szCs w:val="36"/>
-          <w:lang w:val="en-IN"/>
-        </w:rPr>
-        <w:t xml:space="preserve"> </w:t>
-      </w:r>
-      <w:proofErr w:type="gramStart"/>
-      <w:r>
-        <w:rPr>
-          <w:i/>
-          <w:sz w:val="36"/>
-          <w:szCs w:val="36"/>
-          <w:lang w:val="en-IN"/>
-        </w:rPr>
-        <w:t>Testing :</w:t>
-      </w:r>
-      <w:proofErr w:type="gramEnd"/>
+        <w:t>DataDriven Testing :</w:t>
+      </w:r>
     </w:p>
     <w:p>
       <w:pPr>
@@ -7157,6 +5505,294 @@
           </wp:inline>
         </w:drawing>
       </w:r>
+    </w:p>
+    <w:p>
+      <w:pPr>
+        <w:spacing w:after="0" w:afterAutospacing="0"/>
+        <w:rPr>
+          <w:i/>
+          <w:sz w:val="36"/>
+          <w:szCs w:val="36"/>
+          <w:lang w:val="en-IN"/>
+        </w:rPr>
+      </w:pPr>
+      <w:r>
+        <w:rPr>
+          <w:i/>
+          <w:sz w:val="36"/>
+          <w:szCs w:val="36"/>
+          <w:lang w:val="en-IN"/>
+        </w:rPr>
+        <w:t xml:space="preserve">2. </w:t>
+      </w:r>
+      <w:r>
+        <w:rPr>
+          <w:b/>
+          <w:i/>
+          <w:sz w:val="36"/>
+          <w:szCs w:val="36"/>
+          <w:lang w:val="en-IN"/>
+        </w:rPr>
+        <w:t>Optional text</w:t>
+      </w:r>
+      <w:r>
+        <w:rPr>
+          <w:i/>
+          <w:sz w:val="36"/>
+          <w:szCs w:val="36"/>
+          <w:lang w:val="en-IN"/>
+        </w:rPr>
+        <w:t xml:space="preserve"> -&gt; use (char or string) which will be optional in step definition</w:t>
+      </w:r>
+    </w:p>
+    <w:p>
+      <w:pPr>
+        <w:spacing w:after="0" w:afterAutospacing="0"/>
+        <w:rPr>
+          <w:i/>
+          <w:sz w:val="36"/>
+          <w:szCs w:val="36"/>
+          <w:lang w:val="en-IN"/>
+        </w:rPr>
+      </w:pPr>
+      <w:r>
+        <w:rPr>
+          <w:i/>
+          <w:sz w:val="36"/>
+          <w:szCs w:val="36"/>
+          <w:lang w:val="en-IN"/>
+        </w:rPr>
+        <w:t xml:space="preserve">3. </w:t>
+      </w:r>
+      <w:r>
+        <w:rPr>
+          <w:b/>
+          <w:i/>
+          <w:sz w:val="36"/>
+          <w:szCs w:val="36"/>
+          <w:lang w:val="en-IN"/>
+        </w:rPr>
+        <w:t>Alternative Text</w:t>
+      </w:r>
+      <w:r>
+        <w:rPr>
+          <w:i/>
+          <w:sz w:val="36"/>
+          <w:szCs w:val="36"/>
+          <w:lang w:val="en-IN"/>
+        </w:rPr>
+        <w:t xml:space="preserve"> -&gt; use (text1/text2), and can be used to have a common step definition for multiple step declaration</w:t>
+      </w:r>
+    </w:p>
+    <w:p>
+      <w:pPr>
+        <w:spacing w:after="0" w:afterAutospacing="0"/>
+        <w:rPr>
+          <w:i/>
+          <w:sz w:val="36"/>
+          <w:szCs w:val="36"/>
+          <w:lang w:val="en-IN"/>
+        </w:rPr>
+      </w:pPr>
+      <w:r>
+        <w:rPr>
+          <w:i/>
+          <w:sz w:val="36"/>
+          <w:szCs w:val="36"/>
+          <w:lang w:val="en-IN"/>
+        </w:rPr>
+        <w:t xml:space="preserve">4. </w:t>
+      </w:r>
+      <w:r>
+        <w:rPr>
+          <w:b/>
+          <w:i/>
+          <w:sz w:val="36"/>
+          <w:szCs w:val="36"/>
+          <w:lang w:val="en-IN"/>
+        </w:rPr>
+        <w:t xml:space="preserve">escaping </w:t>
+      </w:r>
+      <w:r>
+        <w:rPr>
+          <w:i/>
+          <w:sz w:val="36"/>
+          <w:szCs w:val="36"/>
+          <w:lang w:val="en-IN"/>
+        </w:rPr>
+        <w:t>in scenario step -&gt; \\ for escaping any predefined char usage ex-&gt; () or {}</w:t>
+      </w:r>
+    </w:p>
+    <w:p>
+      <w:pPr>
+        <w:spacing w:after="0" w:afterAutospacing="0"/>
+        <w:rPr>
+          <w:i/>
+          <w:sz w:val="36"/>
+          <w:szCs w:val="36"/>
+          <w:lang w:val="en-IN"/>
+        </w:rPr>
+      </w:pPr>
+    </w:p>
+    <w:p>
+      <w:pPr>
+        <w:spacing w:after="0" w:afterAutospacing="0"/>
+        <w:rPr>
+          <w:i/>
+          <w:sz w:val="36"/>
+          <w:szCs w:val="36"/>
+          <w:lang w:val="en-IN"/>
+        </w:rPr>
+      </w:pPr>
+      <w:r>
+        <w:rPr>
+          <w:i/>
+          <w:noProof/>
+          <w:sz w:val="36"/>
+          <w:szCs w:val="36"/>
+        </w:rPr>
+        <w:lastRenderedPageBreak/>
+        <w:drawing>
+          <wp:inline distT="0" distB="0" distL="0" distR="0">
+            <wp:extent cx="5943600" cy="2679700"/>
+            <wp:effectExtent l="19050" t="0" r="0" b="0"/>
+            <wp:docPr id="25" name="Picture 1"/>
+            <wp:cNvGraphicFramePr>
+              <a:graphicFrameLocks xmlns:a="http://schemas.openxmlformats.org/drawingml/2006/main" noChangeAspect="1"/>
+            </wp:cNvGraphicFramePr>
+            <a:graphic xmlns:a="http://schemas.openxmlformats.org/drawingml/2006/main">
+              <a:graphicData uri="http://schemas.openxmlformats.org/drawingml/2006/picture">
+                <pic:pic xmlns:pic="http://schemas.openxmlformats.org/drawingml/2006/picture">
+                  <pic:nvPicPr>
+                    <pic:cNvPr id="0" name="Picture 1"/>
+                    <pic:cNvPicPr>
+                      <a:picLocks noChangeAspect="1" noChangeArrowheads="1"/>
+                    </pic:cNvPicPr>
+                  </pic:nvPicPr>
+                  <pic:blipFill>
+                    <a:blip r:embed="rId29"/>
+                    <a:srcRect/>
+                    <a:stretch>
+                      <a:fillRect/>
+                    </a:stretch>
+                  </pic:blipFill>
+                  <pic:spPr bwMode="auto">
+                    <a:xfrm>
+                      <a:off x="0" y="0"/>
+                      <a:ext cx="5943600" cy="2679700"/>
+                    </a:xfrm>
+                    <a:prstGeom prst="rect">
+                      <a:avLst/>
+                    </a:prstGeom>
+                    <a:noFill/>
+                    <a:ln w="9525">
+                      <a:noFill/>
+                      <a:miter lim="800000"/>
+                      <a:headEnd/>
+                      <a:tailEnd/>
+                    </a:ln>
+                  </pic:spPr>
+                </pic:pic>
+              </a:graphicData>
+            </a:graphic>
+          </wp:inline>
+        </w:drawing>
+      </w:r>
+    </w:p>
+    <w:p>
+      <w:pPr>
+        <w:spacing w:after="0" w:afterAutospacing="0"/>
+        <w:rPr>
+          <w:i/>
+          <w:sz w:val="36"/>
+          <w:szCs w:val="36"/>
+          <w:lang w:val="en-IN"/>
+        </w:rPr>
+      </w:pPr>
+      <w:r>
+        <w:rPr>
+          <w:i/>
+          <w:sz w:val="36"/>
+          <w:szCs w:val="36"/>
+          <w:lang w:val="en-IN"/>
+        </w:rPr>
+        <w:t xml:space="preserve">Assignments - </w:t>
+      </w:r>
+    </w:p>
+    <w:p>
+      <w:pPr>
+        <w:spacing w:after="0" w:afterAutospacing="0"/>
+        <w:rPr>
+          <w:i/>
+          <w:sz w:val="36"/>
+          <w:szCs w:val="36"/>
+          <w:lang w:val="en-IN"/>
+        </w:rPr>
+      </w:pPr>
+      <w:r>
+        <w:rPr>
+          <w:i/>
+          <w:noProof/>
+          <w:sz w:val="36"/>
+          <w:szCs w:val="36"/>
+        </w:rPr>
+        <w:drawing>
+          <wp:inline distT="0" distB="0" distL="0" distR="0">
+            <wp:extent cx="5067300" cy="1485900"/>
+            <wp:effectExtent l="19050" t="0" r="0" b="0"/>
+            <wp:docPr id="26" name="Picture 2"/>
+            <wp:cNvGraphicFramePr>
+              <a:graphicFrameLocks xmlns:a="http://schemas.openxmlformats.org/drawingml/2006/main" noChangeAspect="1"/>
+            </wp:cNvGraphicFramePr>
+            <a:graphic xmlns:a="http://schemas.openxmlformats.org/drawingml/2006/main">
+              <a:graphicData uri="http://schemas.openxmlformats.org/drawingml/2006/picture">
+                <pic:pic xmlns:pic="http://schemas.openxmlformats.org/drawingml/2006/picture">
+                  <pic:nvPicPr>
+                    <pic:cNvPr id="0" name="Picture 2"/>
+                    <pic:cNvPicPr>
+                      <a:picLocks noChangeAspect="1" noChangeArrowheads="1"/>
+                    </pic:cNvPicPr>
+                  </pic:nvPicPr>
+                  <pic:blipFill>
+                    <a:blip r:embed="rId30"/>
+                    <a:srcRect/>
+                    <a:stretch>
+                      <a:fillRect/>
+                    </a:stretch>
+                  </pic:blipFill>
+                  <pic:spPr bwMode="auto">
+                    <a:xfrm>
+                      <a:off x="0" y="0"/>
+                      <a:ext cx="5067300" cy="1485900"/>
+                    </a:xfrm>
+                    <a:prstGeom prst="rect">
+                      <a:avLst/>
+                    </a:prstGeom>
+                    <a:noFill/>
+                    <a:ln w="9525">
+                      <a:noFill/>
+                      <a:miter lim="800000"/>
+                      <a:headEnd/>
+                      <a:tailEnd/>
+                    </a:ln>
+                  </pic:spPr>
+                </pic:pic>
+              </a:graphicData>
+            </a:graphic>
+          </wp:inline>
+        </w:drawing>
+      </w:r>
+    </w:p>
+    <w:p>
+      <w:pPr>
+        <w:spacing w:after="0" w:afterAutospacing="0"/>
+        <w:rPr>
+          <w:i/>
+          <w:sz w:val="36"/>
+          <w:szCs w:val="36"/>
+          <w:lang w:val="en-IN"/>
+        </w:rPr>
+      </w:pPr>
     </w:p>
     <w:p>
       <w:pPr>

</xml_diff>

<commit_message>
multiple customer creation and html files for practice
</commit_message>
<xml_diff>
--- a/Class_Notes.docx
+++ b/Class_Notes.docx
@@ -53,7 +53,27 @@
           <w:szCs w:val="36"/>
           <w:lang w:val="en-IN"/>
         </w:rPr>
-        <w:t xml:space="preserve"> - &gt; Blueprint of an Object, members ( variables, methods, constructors, SIB, IIB)</w:t>
+        <w:t xml:space="preserve"> - &gt; Blueprint of an Object, members </w:t>
+      </w:r>
+      <w:proofErr w:type="gramStart"/>
+      <w:r>
+        <w:rPr>
+          <w:i/>
+          <w:sz w:val="36"/>
+          <w:szCs w:val="36"/>
+          <w:lang w:val="en-IN"/>
+        </w:rPr>
+        <w:t>( variables</w:t>
+      </w:r>
+      <w:proofErr w:type="gramEnd"/>
+      <w:r>
+        <w:rPr>
+          <w:i/>
+          <w:sz w:val="36"/>
+          <w:szCs w:val="36"/>
+          <w:lang w:val="en-IN"/>
+        </w:rPr>
+        <w:t>, methods, constructors, SIB, IIB)</w:t>
       </w:r>
     </w:p>
     <w:p>
@@ -77,7 +97,27 @@
           <w:szCs w:val="36"/>
           <w:lang w:val="en-IN"/>
         </w:rPr>
-        <w:t>Strict typeCaste =&gt;</w:t>
+        <w:t xml:space="preserve">Strict </w:t>
+      </w:r>
+      <w:proofErr w:type="spellStart"/>
+      <w:r>
+        <w:rPr>
+          <w:i/>
+          <w:sz w:val="36"/>
+          <w:szCs w:val="36"/>
+          <w:lang w:val="en-IN"/>
+        </w:rPr>
+        <w:t>typeCaste</w:t>
+      </w:r>
+      <w:proofErr w:type="spellEnd"/>
+      <w:r>
+        <w:rPr>
+          <w:i/>
+          <w:sz w:val="36"/>
+          <w:szCs w:val="36"/>
+          <w:lang w:val="en-IN"/>
+        </w:rPr>
+        <w:t xml:space="preserve"> =&gt;</w:t>
       </w:r>
       <w:r>
         <w:rPr>
@@ -463,8 +503,19 @@
           <w:szCs w:val="36"/>
           <w:lang w:val="en-IN"/>
         </w:rPr>
-        <w:t>- methods</w:t>
-      </w:r>
+        <w:t xml:space="preserve">- </w:t>
+      </w:r>
+      <w:proofErr w:type="gramStart"/>
+      <w:r>
+        <w:rPr>
+          <w:i/>
+          <w:sz w:val="36"/>
+          <w:szCs w:val="36"/>
+          <w:lang w:val="en-IN"/>
+        </w:rPr>
+        <w:t>methods</w:t>
+      </w:r>
+      <w:proofErr w:type="gramEnd"/>
       <w:r>
         <w:rPr>
           <w:i/>
@@ -491,7 +542,47 @@
           <w:szCs w:val="36"/>
           <w:lang w:val="en-IN"/>
         </w:rPr>
-        <w:t>[Access specifiers] [Access modifiers] return_type name([argument list])</w:t>
+        <w:t xml:space="preserve">[Access specifiers] [Access modifiers] </w:t>
+      </w:r>
+      <w:proofErr w:type="spellStart"/>
+      <w:r>
+        <w:rPr>
+          <w:i/>
+          <w:sz w:val="36"/>
+          <w:szCs w:val="36"/>
+          <w:lang w:val="en-IN"/>
+        </w:rPr>
+        <w:t>return_type</w:t>
+      </w:r>
+      <w:proofErr w:type="spellEnd"/>
+      <w:r>
+        <w:rPr>
+          <w:i/>
+          <w:sz w:val="36"/>
+          <w:szCs w:val="36"/>
+          <w:lang w:val="en-IN"/>
+        </w:rPr>
+        <w:t xml:space="preserve"> </w:t>
+      </w:r>
+      <w:proofErr w:type="gramStart"/>
+      <w:r>
+        <w:rPr>
+          <w:i/>
+          <w:sz w:val="36"/>
+          <w:szCs w:val="36"/>
+          <w:lang w:val="en-IN"/>
+        </w:rPr>
+        <w:t>name(</w:t>
+      </w:r>
+      <w:proofErr w:type="gramEnd"/>
+      <w:r>
+        <w:rPr>
+          <w:i/>
+          <w:sz w:val="36"/>
+          <w:szCs w:val="36"/>
+          <w:lang w:val="en-IN"/>
+        </w:rPr>
+        <w:t>[argument list])</w:t>
       </w:r>
     </w:p>
     <w:p>
@@ -573,6 +664,7 @@
           <w:lang w:val="en-IN"/>
         </w:rPr>
       </w:pPr>
+      <w:proofErr w:type="gramStart"/>
       <w:r>
         <w:rPr>
           <w:i/>
@@ -583,6 +675,7 @@
         <w:lastRenderedPageBreak/>
         <w:t>Polymorphism :</w:t>
       </w:r>
+      <w:proofErr w:type="gramEnd"/>
     </w:p>
     <w:p>
       <w:pPr>
@@ -620,7 +713,57 @@
           <w:lang w:val="en-IN"/>
         </w:rPr>
         <w:tab/>
-        <w:t>sum(int a, int b)</w:t>
+      </w:r>
+      <w:proofErr w:type="gramStart"/>
+      <w:r>
+        <w:rPr>
+          <w:i/>
+          <w:sz w:val="36"/>
+          <w:szCs w:val="36"/>
+          <w:lang w:val="en-IN"/>
+        </w:rPr>
+        <w:t>sum(</w:t>
+      </w:r>
+      <w:proofErr w:type="spellStart"/>
+      <w:proofErr w:type="gramEnd"/>
+      <w:r>
+        <w:rPr>
+          <w:i/>
+          <w:sz w:val="36"/>
+          <w:szCs w:val="36"/>
+          <w:lang w:val="en-IN"/>
+        </w:rPr>
+        <w:t>int</w:t>
+      </w:r>
+      <w:proofErr w:type="spellEnd"/>
+      <w:r>
+        <w:rPr>
+          <w:i/>
+          <w:sz w:val="36"/>
+          <w:szCs w:val="36"/>
+          <w:lang w:val="en-IN"/>
+        </w:rPr>
+        <w:t xml:space="preserve"> a, </w:t>
+      </w:r>
+      <w:proofErr w:type="spellStart"/>
+      <w:r>
+        <w:rPr>
+          <w:i/>
+          <w:sz w:val="36"/>
+          <w:szCs w:val="36"/>
+          <w:lang w:val="en-IN"/>
+        </w:rPr>
+        <w:t>int</w:t>
+      </w:r>
+      <w:proofErr w:type="spellEnd"/>
+      <w:r>
+        <w:rPr>
+          <w:i/>
+          <w:sz w:val="36"/>
+          <w:szCs w:val="36"/>
+          <w:lang w:val="en-IN"/>
+        </w:rPr>
+        <w:t xml:space="preserve"> b)</w:t>
       </w:r>
     </w:p>
     <w:p>
@@ -640,7 +783,77 @@
           <w:lang w:val="en-IN"/>
         </w:rPr>
         <w:tab/>
-        <w:t>sum(int a, int b, int c)</w:t>
+      </w:r>
+      <w:proofErr w:type="gramStart"/>
+      <w:r>
+        <w:rPr>
+          <w:i/>
+          <w:sz w:val="36"/>
+          <w:szCs w:val="36"/>
+          <w:lang w:val="en-IN"/>
+        </w:rPr>
+        <w:t>sum(</w:t>
+      </w:r>
+      <w:proofErr w:type="spellStart"/>
+      <w:proofErr w:type="gramEnd"/>
+      <w:r>
+        <w:rPr>
+          <w:i/>
+          <w:sz w:val="36"/>
+          <w:szCs w:val="36"/>
+          <w:lang w:val="en-IN"/>
+        </w:rPr>
+        <w:t>int</w:t>
+      </w:r>
+      <w:proofErr w:type="spellEnd"/>
+      <w:r>
+        <w:rPr>
+          <w:i/>
+          <w:sz w:val="36"/>
+          <w:szCs w:val="36"/>
+          <w:lang w:val="en-IN"/>
+        </w:rPr>
+        <w:t xml:space="preserve"> a, </w:t>
+      </w:r>
+      <w:proofErr w:type="spellStart"/>
+      <w:r>
+        <w:rPr>
+          <w:i/>
+          <w:sz w:val="36"/>
+          <w:szCs w:val="36"/>
+          <w:lang w:val="en-IN"/>
+        </w:rPr>
+        <w:t>int</w:t>
+      </w:r>
+      <w:proofErr w:type="spellEnd"/>
+      <w:r>
+        <w:rPr>
+          <w:i/>
+          <w:sz w:val="36"/>
+          <w:szCs w:val="36"/>
+          <w:lang w:val="en-IN"/>
+        </w:rPr>
+        <w:t xml:space="preserve"> b, </w:t>
+      </w:r>
+      <w:proofErr w:type="spellStart"/>
+      <w:r>
+        <w:rPr>
+          <w:i/>
+          <w:sz w:val="36"/>
+          <w:szCs w:val="36"/>
+          <w:lang w:val="en-IN"/>
+        </w:rPr>
+        <w:t>int</w:t>
+      </w:r>
+      <w:proofErr w:type="spellEnd"/>
+      <w:r>
+        <w:rPr>
+          <w:i/>
+          <w:sz w:val="36"/>
+          <w:szCs w:val="36"/>
+          <w:lang w:val="en-IN"/>
+        </w:rPr>
+        <w:t xml:space="preserve"> c)</w:t>
       </w:r>
     </w:p>
     <w:p>
@@ -681,84 +894,139 @@
           <w:szCs w:val="36"/>
           <w:lang w:val="en-IN"/>
         </w:rPr>
-        <w:t>ACCESS SPECIFIER (Only to global variables or methods )</w:t>
-      </w:r>
-    </w:p>
-    <w:p>
-      <w:pPr>
-        <w:rPr>
-          <w:i/>
-          <w:sz w:val="36"/>
-          <w:szCs w:val="36"/>
-          <w:lang w:val="en-IN"/>
-        </w:rPr>
-      </w:pPr>
-      <w:r>
-        <w:rPr>
-          <w:i/>
-          <w:sz w:val="36"/>
-          <w:szCs w:val="36"/>
-          <w:lang w:val="en-IN"/>
-        </w:rPr>
-        <w:t>1. private</w:t>
-      </w:r>
-    </w:p>
-    <w:p>
-      <w:pPr>
-        <w:rPr>
-          <w:i/>
-          <w:sz w:val="36"/>
-          <w:szCs w:val="36"/>
-          <w:lang w:val="en-IN"/>
-        </w:rPr>
-      </w:pPr>
-      <w:r>
-        <w:rPr>
-          <w:i/>
-          <w:sz w:val="36"/>
-          <w:szCs w:val="36"/>
-          <w:lang w:val="en-IN"/>
-        </w:rPr>
-        <w:t>2. default</w:t>
-      </w:r>
-    </w:p>
-    <w:p>
-      <w:pPr>
-        <w:rPr>
-          <w:i/>
-          <w:sz w:val="36"/>
-          <w:szCs w:val="36"/>
-          <w:lang w:val="en-IN"/>
-        </w:rPr>
-      </w:pPr>
-      <w:r>
-        <w:rPr>
-          <w:i/>
-          <w:sz w:val="36"/>
-          <w:szCs w:val="36"/>
-          <w:lang w:val="en-IN"/>
-        </w:rPr>
-        <w:t>3. protected</w:t>
-      </w:r>
-    </w:p>
-    <w:p>
-      <w:pPr>
-        <w:rPr>
-          <w:i/>
-          <w:sz w:val="36"/>
-          <w:szCs w:val="36"/>
-          <w:lang w:val="en-IN"/>
-        </w:rPr>
-      </w:pPr>
-      <w:r>
-        <w:rPr>
-          <w:i/>
-          <w:sz w:val="36"/>
-          <w:szCs w:val="36"/>
-          <w:lang w:val="en-IN"/>
-        </w:rPr>
-        <w:t>4. public</w:t>
-      </w:r>
+        <w:t xml:space="preserve">ACCESS SPECIFIER (Only to global variables or </w:t>
+      </w:r>
+      <w:proofErr w:type="gramStart"/>
+      <w:r>
+        <w:rPr>
+          <w:i/>
+          <w:sz w:val="36"/>
+          <w:szCs w:val="36"/>
+          <w:lang w:val="en-IN"/>
+        </w:rPr>
+        <w:t>methods )</w:t>
+      </w:r>
+      <w:proofErr w:type="gramEnd"/>
+    </w:p>
+    <w:p>
+      <w:pPr>
+        <w:rPr>
+          <w:i/>
+          <w:sz w:val="36"/>
+          <w:szCs w:val="36"/>
+          <w:lang w:val="en-IN"/>
+        </w:rPr>
+      </w:pPr>
+      <w:r>
+        <w:rPr>
+          <w:i/>
+          <w:sz w:val="36"/>
+          <w:szCs w:val="36"/>
+          <w:lang w:val="en-IN"/>
+        </w:rPr>
+        <w:t xml:space="preserve">1. </w:t>
+      </w:r>
+      <w:proofErr w:type="gramStart"/>
+      <w:r>
+        <w:rPr>
+          <w:i/>
+          <w:sz w:val="36"/>
+          <w:szCs w:val="36"/>
+          <w:lang w:val="en-IN"/>
+        </w:rPr>
+        <w:t>private</w:t>
+      </w:r>
+      <w:proofErr w:type="gramEnd"/>
+    </w:p>
+    <w:p>
+      <w:pPr>
+        <w:rPr>
+          <w:i/>
+          <w:sz w:val="36"/>
+          <w:szCs w:val="36"/>
+          <w:lang w:val="en-IN"/>
+        </w:rPr>
+      </w:pPr>
+      <w:r>
+        <w:rPr>
+          <w:i/>
+          <w:sz w:val="36"/>
+          <w:szCs w:val="36"/>
+          <w:lang w:val="en-IN"/>
+        </w:rPr>
+        <w:t xml:space="preserve">2. </w:t>
+      </w:r>
+      <w:proofErr w:type="gramStart"/>
+      <w:r>
+        <w:rPr>
+          <w:i/>
+          <w:sz w:val="36"/>
+          <w:szCs w:val="36"/>
+          <w:lang w:val="en-IN"/>
+        </w:rPr>
+        <w:t>default</w:t>
+      </w:r>
+      <w:proofErr w:type="gramEnd"/>
+    </w:p>
+    <w:p>
+      <w:pPr>
+        <w:rPr>
+          <w:i/>
+          <w:sz w:val="36"/>
+          <w:szCs w:val="36"/>
+          <w:lang w:val="en-IN"/>
+        </w:rPr>
+      </w:pPr>
+      <w:r>
+        <w:rPr>
+          <w:i/>
+          <w:sz w:val="36"/>
+          <w:szCs w:val="36"/>
+          <w:lang w:val="en-IN"/>
+        </w:rPr>
+        <w:t xml:space="preserve">3. </w:t>
+      </w:r>
+      <w:proofErr w:type="gramStart"/>
+      <w:r>
+        <w:rPr>
+          <w:i/>
+          <w:sz w:val="36"/>
+          <w:szCs w:val="36"/>
+          <w:lang w:val="en-IN"/>
+        </w:rPr>
+        <w:t>protected</w:t>
+      </w:r>
+      <w:proofErr w:type="gramEnd"/>
+    </w:p>
+    <w:p>
+      <w:pPr>
+        <w:rPr>
+          <w:i/>
+          <w:sz w:val="36"/>
+          <w:szCs w:val="36"/>
+          <w:lang w:val="en-IN"/>
+        </w:rPr>
+      </w:pPr>
+      <w:r>
+        <w:rPr>
+          <w:i/>
+          <w:sz w:val="36"/>
+          <w:szCs w:val="36"/>
+          <w:lang w:val="en-IN"/>
+        </w:rPr>
+        <w:t xml:space="preserve">4. </w:t>
+      </w:r>
+      <w:proofErr w:type="gramStart"/>
+      <w:r>
+        <w:rPr>
+          <w:i/>
+          <w:sz w:val="36"/>
+          <w:szCs w:val="36"/>
+          <w:lang w:val="en-IN"/>
+        </w:rPr>
+        <w:t>public</w:t>
+      </w:r>
+      <w:proofErr w:type="gramEnd"/>
       <w:r>
         <w:rPr>
           <w:i/>
@@ -866,14 +1134,25 @@
         </w:rPr>
         <w:t xml:space="preserve">4. </w:t>
       </w:r>
-      <w:r>
-        <w:rPr>
-          <w:i/>
-          <w:sz w:val="36"/>
-          <w:szCs w:val="36"/>
-          <w:lang w:val="en-IN"/>
-        </w:rPr>
-        <w:t>synchronized (Threads) – methods</w:t>
+      <w:proofErr w:type="gramStart"/>
+      <w:r>
+        <w:rPr>
+          <w:i/>
+          <w:sz w:val="36"/>
+          <w:szCs w:val="36"/>
+          <w:lang w:val="en-IN"/>
+        </w:rPr>
+        <w:t>synchronized</w:t>
+      </w:r>
+      <w:proofErr w:type="gramEnd"/>
+      <w:r>
+        <w:rPr>
+          <w:i/>
+          <w:sz w:val="36"/>
+          <w:szCs w:val="36"/>
+          <w:lang w:val="en-IN"/>
+        </w:rPr>
+        <w:t xml:space="preserve"> (Threads) – methods</w:t>
       </w:r>
     </w:p>
     <w:p>
@@ -907,6 +1186,7 @@
           <w:lang w:val="en-IN"/>
         </w:rPr>
       </w:pPr>
+      <w:proofErr w:type="gramStart"/>
       <w:r>
         <w:rPr>
           <w:i/>
@@ -916,16 +1196,18 @@
         </w:rPr>
         <w:t>for</w:t>
       </w:r>
-    </w:p>
-    <w:p>
-      <w:pPr>
-        <w:rPr>
-          <w:i/>
-          <w:sz w:val="36"/>
-          <w:szCs w:val="36"/>
-          <w:lang w:val="en-IN"/>
-        </w:rPr>
-      </w:pPr>
+      <w:proofErr w:type="gramEnd"/>
+    </w:p>
+    <w:p>
+      <w:pPr>
+        <w:rPr>
+          <w:i/>
+          <w:sz w:val="36"/>
+          <w:szCs w:val="36"/>
+          <w:lang w:val="en-IN"/>
+        </w:rPr>
+      </w:pPr>
+      <w:proofErr w:type="gramStart"/>
       <w:r>
         <w:rPr>
           <w:i/>
@@ -935,16 +1217,19 @@
         </w:rPr>
         <w:t>while</w:t>
       </w:r>
-    </w:p>
-    <w:p>
-      <w:pPr>
-        <w:rPr>
-          <w:i/>
-          <w:sz w:val="36"/>
-          <w:szCs w:val="36"/>
-          <w:lang w:val="en-IN"/>
-        </w:rPr>
-      </w:pPr>
+      <w:proofErr w:type="gramEnd"/>
+    </w:p>
+    <w:p>
+      <w:pPr>
+        <w:rPr>
+          <w:i/>
+          <w:sz w:val="36"/>
+          <w:szCs w:val="36"/>
+          <w:lang w:val="en-IN"/>
+        </w:rPr>
+      </w:pPr>
+      <w:proofErr w:type="spellStart"/>
+      <w:proofErr w:type="gramStart"/>
       <w:r>
         <w:rPr>
           <w:i/>
@@ -953,26 +1238,50 @@
           <w:lang w:val="en-IN"/>
         </w:rPr>
         <w:lastRenderedPageBreak/>
-        <w:t>do,while</w:t>
-      </w:r>
-    </w:p>
-    <w:p>
-      <w:pPr>
-        <w:rPr>
-          <w:i/>
-          <w:sz w:val="36"/>
-          <w:szCs w:val="36"/>
-          <w:lang w:val="en-IN"/>
-        </w:rPr>
-      </w:pPr>
-      <w:r>
-        <w:rPr>
-          <w:i/>
-          <w:sz w:val="36"/>
-          <w:szCs w:val="36"/>
-          <w:lang w:val="en-IN"/>
-        </w:rPr>
-        <w:t>foreach / enhanced for loop</w:t>
+        <w:t>do,</w:t>
+      </w:r>
+      <w:proofErr w:type="gramEnd"/>
+      <w:r>
+        <w:rPr>
+          <w:i/>
+          <w:sz w:val="36"/>
+          <w:szCs w:val="36"/>
+          <w:lang w:val="en-IN"/>
+        </w:rPr>
+        <w:t>while</w:t>
+      </w:r>
+      <w:proofErr w:type="spellEnd"/>
+    </w:p>
+    <w:p>
+      <w:pPr>
+        <w:rPr>
+          <w:i/>
+          <w:sz w:val="36"/>
+          <w:szCs w:val="36"/>
+          <w:lang w:val="en-IN"/>
+        </w:rPr>
+      </w:pPr>
+      <w:proofErr w:type="spellStart"/>
+      <w:proofErr w:type="gramStart"/>
+      <w:r>
+        <w:rPr>
+          <w:i/>
+          <w:sz w:val="36"/>
+          <w:szCs w:val="36"/>
+          <w:lang w:val="en-IN"/>
+        </w:rPr>
+        <w:t>foreach</w:t>
+      </w:r>
+      <w:proofErr w:type="spellEnd"/>
+      <w:proofErr w:type="gramEnd"/>
+      <w:r>
+        <w:rPr>
+          <w:i/>
+          <w:sz w:val="36"/>
+          <w:szCs w:val="36"/>
+          <w:lang w:val="en-IN"/>
+        </w:rPr>
+        <w:t xml:space="preserve"> / enhanced for loop</w:t>
       </w:r>
     </w:p>
     <w:p>
@@ -1006,6 +1315,7 @@
           <w:lang w:val="en-IN"/>
         </w:rPr>
       </w:pPr>
+      <w:proofErr w:type="gramStart"/>
       <w:r>
         <w:rPr>
           <w:i/>
@@ -1015,43 +1325,79 @@
         </w:rPr>
         <w:t>if</w:t>
       </w:r>
-    </w:p>
-    <w:p>
-      <w:pPr>
-        <w:rPr>
-          <w:i/>
-          <w:sz w:val="36"/>
-          <w:szCs w:val="36"/>
-          <w:lang w:val="en-IN"/>
-        </w:rPr>
-      </w:pPr>
-      <w:r>
-        <w:rPr>
-          <w:i/>
-          <w:sz w:val="36"/>
-          <w:szCs w:val="36"/>
-          <w:lang w:val="en-IN"/>
-        </w:rPr>
-        <w:t>if,else</w:t>
-      </w:r>
-    </w:p>
-    <w:p>
-      <w:pPr>
-        <w:rPr>
-          <w:i/>
-          <w:sz w:val="36"/>
-          <w:szCs w:val="36"/>
-          <w:lang w:val="en-IN"/>
-        </w:rPr>
-      </w:pPr>
-      <w:r>
-        <w:rPr>
-          <w:i/>
-          <w:sz w:val="36"/>
-          <w:szCs w:val="36"/>
-          <w:lang w:val="en-IN"/>
-        </w:rPr>
-        <w:t>if,elseif, else....</w:t>
+      <w:proofErr w:type="gramEnd"/>
+    </w:p>
+    <w:p>
+      <w:pPr>
+        <w:rPr>
+          <w:i/>
+          <w:sz w:val="36"/>
+          <w:szCs w:val="36"/>
+          <w:lang w:val="en-IN"/>
+        </w:rPr>
+      </w:pPr>
+      <w:proofErr w:type="spellStart"/>
+      <w:proofErr w:type="gramStart"/>
+      <w:r>
+        <w:rPr>
+          <w:i/>
+          <w:sz w:val="36"/>
+          <w:szCs w:val="36"/>
+          <w:lang w:val="en-IN"/>
+        </w:rPr>
+        <w:t>if,</w:t>
+      </w:r>
+      <w:proofErr w:type="gramEnd"/>
+      <w:r>
+        <w:rPr>
+          <w:i/>
+          <w:sz w:val="36"/>
+          <w:szCs w:val="36"/>
+          <w:lang w:val="en-IN"/>
+        </w:rPr>
+        <w:t>else</w:t>
+      </w:r>
+      <w:proofErr w:type="spellEnd"/>
+    </w:p>
+    <w:p>
+      <w:pPr>
+        <w:rPr>
+          <w:i/>
+          <w:sz w:val="36"/>
+          <w:szCs w:val="36"/>
+          <w:lang w:val="en-IN"/>
+        </w:rPr>
+      </w:pPr>
+      <w:proofErr w:type="spellStart"/>
+      <w:proofErr w:type="gramStart"/>
+      <w:r>
+        <w:rPr>
+          <w:i/>
+          <w:sz w:val="36"/>
+          <w:szCs w:val="36"/>
+          <w:lang w:val="en-IN"/>
+        </w:rPr>
+        <w:t>if,</w:t>
+      </w:r>
+      <w:proofErr w:type="gramEnd"/>
+      <w:r>
+        <w:rPr>
+          <w:i/>
+          <w:sz w:val="36"/>
+          <w:szCs w:val="36"/>
+          <w:lang w:val="en-IN"/>
+        </w:rPr>
+        <w:t>elseif</w:t>
+      </w:r>
+      <w:proofErr w:type="spellEnd"/>
+      <w:r>
+        <w:rPr>
+          <w:i/>
+          <w:sz w:val="36"/>
+          <w:szCs w:val="36"/>
+          <w:lang w:val="en-IN"/>
+        </w:rPr>
+        <w:t>, else....</w:t>
       </w:r>
     </w:p>
     <w:p>
@@ -1066,6 +1412,7 @@
           <w:lang w:val="en-IN"/>
         </w:rPr>
       </w:pPr>
+      <w:proofErr w:type="gramStart"/>
       <w:r>
         <w:rPr>
           <w:i/>
@@ -1075,25 +1422,37 @@
         </w:rPr>
         <w:t>switch()</w:t>
       </w:r>
-    </w:p>
-    <w:p>
-      <w:pPr>
-        <w:rPr>
-          <w:i/>
-          <w:sz w:val="36"/>
-          <w:szCs w:val="36"/>
-          <w:lang w:val="en-IN"/>
-        </w:rPr>
-      </w:pPr>
-      <w:r>
-        <w:rPr>
-          <w:i/>
-          <w:sz w:val="36"/>
-          <w:szCs w:val="36"/>
-          <w:lang w:val="en-IN"/>
-        </w:rPr>
-        <w:t>String – java.lang</w:t>
-      </w:r>
+      <w:proofErr w:type="gramEnd"/>
+    </w:p>
+    <w:p>
+      <w:pPr>
+        <w:rPr>
+          <w:i/>
+          <w:sz w:val="36"/>
+          <w:szCs w:val="36"/>
+          <w:lang w:val="en-IN"/>
+        </w:rPr>
+      </w:pPr>
+      <w:r>
+        <w:rPr>
+          <w:i/>
+          <w:sz w:val="36"/>
+          <w:szCs w:val="36"/>
+          <w:lang w:val="en-IN"/>
+        </w:rPr>
+        <w:t xml:space="preserve">String – </w:t>
+      </w:r>
+      <w:proofErr w:type="spellStart"/>
+      <w:r>
+        <w:rPr>
+          <w:i/>
+          <w:sz w:val="36"/>
+          <w:szCs w:val="36"/>
+          <w:lang w:val="en-IN"/>
+        </w:rPr>
+        <w:t>java.lang</w:t>
+      </w:r>
+      <w:proofErr w:type="spellEnd"/>
     </w:p>
     <w:p>
       <w:pPr>
@@ -1109,14 +1468,25 @@
           <w:lang w:val="en-IN"/>
         </w:rPr>
       </w:pPr>
-      <w:r>
-        <w:rPr>
-          <w:i/>
-          <w:sz w:val="36"/>
-          <w:szCs w:val="36"/>
-          <w:lang w:val="en-IN"/>
-        </w:rPr>
-        <w:t>charAt(index)</w:t>
+      <w:proofErr w:type="spellStart"/>
+      <w:r>
+        <w:rPr>
+          <w:i/>
+          <w:sz w:val="36"/>
+          <w:szCs w:val="36"/>
+          <w:lang w:val="en-IN"/>
+        </w:rPr>
+        <w:t>charAt</w:t>
+      </w:r>
+      <w:proofErr w:type="spellEnd"/>
+      <w:r>
+        <w:rPr>
+          <w:i/>
+          <w:sz w:val="36"/>
+          <w:szCs w:val="36"/>
+          <w:lang w:val="en-IN"/>
+        </w:rPr>
+        <w:t>(index)</w:t>
       </w:r>
     </w:p>
     <w:p>
@@ -1133,14 +1503,25 @@
           <w:lang w:val="en-IN"/>
         </w:rPr>
       </w:pPr>
-      <w:r>
-        <w:rPr>
-          <w:i/>
-          <w:sz w:val="36"/>
-          <w:szCs w:val="36"/>
-          <w:lang w:val="en-IN"/>
-        </w:rPr>
-        <w:t>indexOf(char)</w:t>
+      <w:proofErr w:type="spellStart"/>
+      <w:r>
+        <w:rPr>
+          <w:i/>
+          <w:sz w:val="36"/>
+          <w:szCs w:val="36"/>
+          <w:lang w:val="en-IN"/>
+        </w:rPr>
+        <w:t>indexOf</w:t>
+      </w:r>
+      <w:proofErr w:type="spellEnd"/>
+      <w:r>
+        <w:rPr>
+          <w:i/>
+          <w:sz w:val="36"/>
+          <w:szCs w:val="36"/>
+          <w:lang w:val="en-IN"/>
+        </w:rPr>
+        <w:t>(char)</w:t>
       </w:r>
     </w:p>
     <w:p>
@@ -1157,14 +1538,25 @@
           <w:lang w:val="en-IN"/>
         </w:rPr>
       </w:pPr>
-      <w:r>
-        <w:rPr>
-          <w:i/>
-          <w:sz w:val="36"/>
-          <w:szCs w:val="36"/>
-          <w:lang w:val="en-IN"/>
-        </w:rPr>
-        <w:t>lastIndexOf(char)</w:t>
+      <w:proofErr w:type="spellStart"/>
+      <w:r>
+        <w:rPr>
+          <w:i/>
+          <w:sz w:val="36"/>
+          <w:szCs w:val="36"/>
+          <w:lang w:val="en-IN"/>
+        </w:rPr>
+        <w:t>lastIndexOf</w:t>
+      </w:r>
+      <w:proofErr w:type="spellEnd"/>
+      <w:r>
+        <w:rPr>
+          <w:i/>
+          <w:sz w:val="36"/>
+          <w:szCs w:val="36"/>
+          <w:lang w:val="en-IN"/>
+        </w:rPr>
+        <w:t>(char)</w:t>
       </w:r>
     </w:p>
     <w:p>
@@ -1188,7 +1580,27 @@
           <w:szCs w:val="36"/>
           <w:lang w:val="en-IN"/>
         </w:rPr>
-        <w:t>split(regExp)</w:t>
+        <w:t>split(</w:t>
+      </w:r>
+      <w:proofErr w:type="spellStart"/>
+      <w:r>
+        <w:rPr>
+          <w:i/>
+          <w:sz w:val="36"/>
+          <w:szCs w:val="36"/>
+          <w:lang w:val="en-IN"/>
+        </w:rPr>
+        <w:t>regExp</w:t>
+      </w:r>
+      <w:proofErr w:type="spellEnd"/>
+      <w:r>
+        <w:rPr>
+          <w:i/>
+          <w:sz w:val="36"/>
+          <w:szCs w:val="36"/>
+          <w:lang w:val="en-IN"/>
+        </w:rPr>
+        <w:t>)</w:t>
       </w:r>
     </w:p>
     <w:p>
@@ -1253,14 +1665,25 @@
           <w:lang w:val="en-IN"/>
         </w:rPr>
       </w:pPr>
-      <w:r>
-        <w:rPr>
-          <w:i/>
-          <w:sz w:val="36"/>
-          <w:szCs w:val="36"/>
-          <w:lang w:val="en-IN"/>
-        </w:rPr>
-        <w:t>equalsIgnoreCase()</w:t>
+      <w:proofErr w:type="spellStart"/>
+      <w:r>
+        <w:rPr>
+          <w:i/>
+          <w:sz w:val="36"/>
+          <w:szCs w:val="36"/>
+          <w:lang w:val="en-IN"/>
+        </w:rPr>
+        <w:t>equalsIgnoreCase</w:t>
+      </w:r>
+      <w:proofErr w:type="spellEnd"/>
+      <w:r>
+        <w:rPr>
+          <w:i/>
+          <w:sz w:val="36"/>
+          <w:szCs w:val="36"/>
+          <w:lang w:val="en-IN"/>
+        </w:rPr>
+        <w:t>()</w:t>
       </w:r>
     </w:p>
     <w:p>
@@ -1277,14 +1700,25 @@
           <w:lang w:val="en-IN"/>
         </w:rPr>
       </w:pPr>
-      <w:r>
-        <w:rPr>
-          <w:i/>
-          <w:sz w:val="36"/>
-          <w:szCs w:val="36"/>
-          <w:lang w:val="en-IN"/>
-        </w:rPr>
-        <w:t>toUpperCase()</w:t>
+      <w:proofErr w:type="spellStart"/>
+      <w:r>
+        <w:rPr>
+          <w:i/>
+          <w:sz w:val="36"/>
+          <w:szCs w:val="36"/>
+          <w:lang w:val="en-IN"/>
+        </w:rPr>
+        <w:t>toUpperCase</w:t>
+      </w:r>
+      <w:proofErr w:type="spellEnd"/>
+      <w:r>
+        <w:rPr>
+          <w:i/>
+          <w:sz w:val="36"/>
+          <w:szCs w:val="36"/>
+          <w:lang w:val="en-IN"/>
+        </w:rPr>
+        <w:t>()</w:t>
       </w:r>
     </w:p>
     <w:p>
@@ -1301,14 +1735,25 @@
           <w:lang w:val="en-IN"/>
         </w:rPr>
       </w:pPr>
-      <w:r>
-        <w:rPr>
-          <w:i/>
-          <w:sz w:val="36"/>
-          <w:szCs w:val="36"/>
-          <w:lang w:val="en-IN"/>
-        </w:rPr>
-        <w:t>toLowerCase()</w:t>
+      <w:proofErr w:type="spellStart"/>
+      <w:r>
+        <w:rPr>
+          <w:i/>
+          <w:sz w:val="36"/>
+          <w:szCs w:val="36"/>
+          <w:lang w:val="en-IN"/>
+        </w:rPr>
+        <w:t>toLowerCase</w:t>
+      </w:r>
+      <w:proofErr w:type="spellEnd"/>
+      <w:r>
+        <w:rPr>
+          <w:i/>
+          <w:sz w:val="36"/>
+          <w:szCs w:val="36"/>
+          <w:lang w:val="en-IN"/>
+        </w:rPr>
+        <w:t>()</w:t>
       </w:r>
     </w:p>
     <w:p>
@@ -1373,14 +1818,25 @@
           <w:lang w:val="en-IN"/>
         </w:rPr>
       </w:pPr>
-      <w:r>
-        <w:rPr>
-          <w:i/>
-          <w:sz w:val="36"/>
-          <w:szCs w:val="36"/>
-          <w:lang w:val="en-IN"/>
-        </w:rPr>
-        <w:t>replaceAll()</w:t>
+      <w:proofErr w:type="spellStart"/>
+      <w:r>
+        <w:rPr>
+          <w:i/>
+          <w:sz w:val="36"/>
+          <w:szCs w:val="36"/>
+          <w:lang w:val="en-IN"/>
+        </w:rPr>
+        <w:t>replaceAll</w:t>
+      </w:r>
+      <w:proofErr w:type="spellEnd"/>
+      <w:r>
+        <w:rPr>
+          <w:i/>
+          <w:sz w:val="36"/>
+          <w:szCs w:val="36"/>
+          <w:lang w:val="en-IN"/>
+        </w:rPr>
+        <w:t>()</w:t>
       </w:r>
     </w:p>
     <w:p>
@@ -1397,14 +1853,25 @@
           <w:lang w:val="en-IN"/>
         </w:rPr>
       </w:pPr>
-      <w:r>
-        <w:rPr>
-          <w:i/>
-          <w:sz w:val="36"/>
-          <w:szCs w:val="36"/>
-          <w:lang w:val="en-IN"/>
-        </w:rPr>
-        <w:t>concat()</w:t>
+      <w:proofErr w:type="spellStart"/>
+      <w:r>
+        <w:rPr>
+          <w:i/>
+          <w:sz w:val="36"/>
+          <w:szCs w:val="36"/>
+          <w:lang w:val="en-IN"/>
+        </w:rPr>
+        <w:t>concat</w:t>
+      </w:r>
+      <w:proofErr w:type="spellEnd"/>
+      <w:r>
+        <w:rPr>
+          <w:i/>
+          <w:sz w:val="36"/>
+          <w:szCs w:val="36"/>
+          <w:lang w:val="en-IN"/>
+        </w:rPr>
+        <w:t>()</w:t>
       </w:r>
     </w:p>
     <w:p>
@@ -1421,6 +1888,7 @@
           <w:lang w:val="en-IN"/>
         </w:rPr>
       </w:pPr>
+      <w:proofErr w:type="spellStart"/>
       <w:r>
         <w:rPr>
           <w:i/>
@@ -1446,8 +1914,29 @@
           <w:szCs w:val="36"/>
           <w:lang w:val="en-IN"/>
         </w:rPr>
-        <w:t>ingBuffer or StringBuilder</w:t>
-      </w:r>
+        <w:t>ingBuffer</w:t>
+      </w:r>
+      <w:proofErr w:type="spellEnd"/>
+      <w:r>
+        <w:rPr>
+          <w:i/>
+          <w:sz w:val="36"/>
+          <w:szCs w:val="36"/>
+          <w:lang w:val="en-IN"/>
+        </w:rPr>
+        <w:t xml:space="preserve"> or </w:t>
+      </w:r>
+      <w:proofErr w:type="spellStart"/>
+      <w:r>
+        <w:rPr>
+          <w:i/>
+          <w:sz w:val="36"/>
+          <w:szCs w:val="36"/>
+          <w:lang w:val="en-IN"/>
+        </w:rPr>
+        <w:t>StringBuilder</w:t>
+      </w:r>
+      <w:proofErr w:type="spellEnd"/>
     </w:p>
     <w:p>
       <w:pPr>
@@ -1543,7 +2032,47 @@
           <w:szCs w:val="36"/>
           <w:lang w:val="en-IN"/>
         </w:rPr>
-        <w:t>delete(fromIndex, toIndex)</w:t>
+        <w:t>delete(</w:t>
+      </w:r>
+      <w:proofErr w:type="spellStart"/>
+      <w:r>
+        <w:rPr>
+          <w:i/>
+          <w:sz w:val="36"/>
+          <w:szCs w:val="36"/>
+          <w:lang w:val="en-IN"/>
+        </w:rPr>
+        <w:t>fromIndex</w:t>
+      </w:r>
+      <w:proofErr w:type="spellEnd"/>
+      <w:r>
+        <w:rPr>
+          <w:i/>
+          <w:sz w:val="36"/>
+          <w:szCs w:val="36"/>
+          <w:lang w:val="en-IN"/>
+        </w:rPr>
+        <w:t xml:space="preserve">, </w:t>
+      </w:r>
+      <w:proofErr w:type="spellStart"/>
+      <w:r>
+        <w:rPr>
+          <w:i/>
+          <w:sz w:val="36"/>
+          <w:szCs w:val="36"/>
+          <w:lang w:val="en-IN"/>
+        </w:rPr>
+        <w:t>toIndex</w:t>
+      </w:r>
+      <w:proofErr w:type="spellEnd"/>
+      <w:r>
+        <w:rPr>
+          <w:i/>
+          <w:sz w:val="36"/>
+          <w:szCs w:val="36"/>
+          <w:lang w:val="en-IN"/>
+        </w:rPr>
+        <w:t>)</w:t>
       </w:r>
     </w:p>
     <w:p>
@@ -1644,7 +2173,27 @@
           <w:szCs w:val="36"/>
           <w:lang w:val="en-IN"/>
         </w:rPr>
-        <w:t>- Exception Handling techniques</w:t>
+        <w:t xml:space="preserve">- Exception </w:t>
+      </w:r>
+      <w:proofErr w:type="gramStart"/>
+      <w:r>
+        <w:rPr>
+          <w:i/>
+          <w:sz w:val="36"/>
+          <w:szCs w:val="36"/>
+          <w:lang w:val="en-IN"/>
+        </w:rPr>
+        <w:t>Handling</w:t>
+      </w:r>
+      <w:proofErr w:type="gramEnd"/>
+      <w:r>
+        <w:rPr>
+          <w:i/>
+          <w:sz w:val="36"/>
+          <w:szCs w:val="36"/>
+          <w:lang w:val="en-IN"/>
+        </w:rPr>
+        <w:t xml:space="preserve"> techniques</w:t>
       </w:r>
     </w:p>
     <w:p>
@@ -1938,24 +2487,98 @@
           <w:szCs w:val="36"/>
           <w:lang w:val="en-IN"/>
         </w:rPr>
-        <w:t>- Multiple PL – java, c#, ruby, perl, python, php, js</w:t>
-      </w:r>
-    </w:p>
-    <w:p>
-      <w:pPr>
-        <w:rPr>
-          <w:sz w:val="36"/>
-          <w:szCs w:val="36"/>
-          <w:lang w:val="en-IN"/>
-        </w:rPr>
-      </w:pPr>
-      <w:r>
-        <w:rPr>
-          <w:sz w:val="36"/>
-          <w:szCs w:val="36"/>
-          <w:lang w:val="en-IN"/>
-        </w:rPr>
-        <w:t>- Almost all popular browsers – ie,edge,chrome,ff,opera,safari.</w:t>
+        <w:t xml:space="preserve">- Multiple PL – java, c#, ruby, </w:t>
+      </w:r>
+      <w:proofErr w:type="spellStart"/>
+      <w:r>
+        <w:rPr>
+          <w:sz w:val="36"/>
+          <w:szCs w:val="36"/>
+          <w:lang w:val="en-IN"/>
+        </w:rPr>
+        <w:t>perl</w:t>
+      </w:r>
+      <w:proofErr w:type="spellEnd"/>
+      <w:r>
+        <w:rPr>
+          <w:sz w:val="36"/>
+          <w:szCs w:val="36"/>
+          <w:lang w:val="en-IN"/>
+        </w:rPr>
+        <w:t xml:space="preserve">, python, </w:t>
+      </w:r>
+      <w:proofErr w:type="spellStart"/>
+      <w:r>
+        <w:rPr>
+          <w:sz w:val="36"/>
+          <w:szCs w:val="36"/>
+          <w:lang w:val="en-IN"/>
+        </w:rPr>
+        <w:t>php</w:t>
+      </w:r>
+      <w:proofErr w:type="spellEnd"/>
+      <w:r>
+        <w:rPr>
+          <w:sz w:val="36"/>
+          <w:szCs w:val="36"/>
+          <w:lang w:val="en-IN"/>
+        </w:rPr>
+        <w:t xml:space="preserve">, </w:t>
+      </w:r>
+      <w:proofErr w:type="spellStart"/>
+      <w:r>
+        <w:rPr>
+          <w:sz w:val="36"/>
+          <w:szCs w:val="36"/>
+          <w:lang w:val="en-IN"/>
+        </w:rPr>
+        <w:t>js</w:t>
+      </w:r>
+      <w:proofErr w:type="spellEnd"/>
+    </w:p>
+    <w:p>
+      <w:pPr>
+        <w:rPr>
+          <w:sz w:val="36"/>
+          <w:szCs w:val="36"/>
+          <w:lang w:val="en-IN"/>
+        </w:rPr>
+      </w:pPr>
+      <w:r>
+        <w:rPr>
+          <w:sz w:val="36"/>
+          <w:szCs w:val="36"/>
+          <w:lang w:val="en-IN"/>
+        </w:rPr>
+        <w:t xml:space="preserve">- Almost all popular browsers – </w:t>
+      </w:r>
+      <w:proofErr w:type="spellStart"/>
+      <w:r>
+        <w:rPr>
+          <w:sz w:val="36"/>
+          <w:szCs w:val="36"/>
+          <w:lang w:val="en-IN"/>
+        </w:rPr>
+        <w:t>ie</w:t>
+      </w:r>
+      <w:proofErr w:type="gramStart"/>
+      <w:r>
+        <w:rPr>
+          <w:sz w:val="36"/>
+          <w:szCs w:val="36"/>
+          <w:lang w:val="en-IN"/>
+        </w:rPr>
+        <w:t>,edge,chrome,ff,opera,safari</w:t>
+      </w:r>
+      <w:proofErr w:type="spellEnd"/>
+      <w:proofErr w:type="gramEnd"/>
+      <w:r>
+        <w:rPr>
+          <w:sz w:val="36"/>
+          <w:szCs w:val="36"/>
+          <w:lang w:val="en-IN"/>
+        </w:rPr>
+        <w:t>.</w:t>
       </w:r>
     </w:p>
     <w:p>
@@ -2104,6 +2727,7 @@
           <w:lang w:val="en-IN"/>
         </w:rPr>
       </w:pPr>
+      <w:proofErr w:type="spellStart"/>
       <w:r>
         <w:rPr>
           <w:sz w:val="36"/>
@@ -2112,6 +2736,7 @@
         </w:rPr>
         <w:t>classname</w:t>
       </w:r>
+      <w:proofErr w:type="spellEnd"/>
     </w:p>
     <w:p>
       <w:pPr>
@@ -2126,6 +2751,7 @@
           <w:lang w:val="en-IN"/>
         </w:rPr>
       </w:pPr>
+      <w:proofErr w:type="spellStart"/>
       <w:r>
         <w:rPr>
           <w:sz w:val="36"/>
@@ -2134,6 +2760,7 @@
         </w:rPr>
         <w:t>tagname</w:t>
       </w:r>
+      <w:proofErr w:type="spellEnd"/>
     </w:p>
     <w:p>
       <w:pPr>
@@ -2148,6 +2775,7 @@
           <w:lang w:val="en-IN"/>
         </w:rPr>
       </w:pPr>
+      <w:proofErr w:type="spellStart"/>
       <w:r>
         <w:rPr>
           <w:sz w:val="36"/>
@@ -2156,6 +2784,7 @@
         </w:rPr>
         <w:t>linktext</w:t>
       </w:r>
+      <w:proofErr w:type="spellEnd"/>
     </w:p>
     <w:p>
       <w:pPr>
@@ -2170,6 +2799,7 @@
           <w:lang w:val="en-IN"/>
         </w:rPr>
       </w:pPr>
+      <w:proofErr w:type="spellStart"/>
       <w:r>
         <w:rPr>
           <w:sz w:val="36"/>
@@ -2178,6 +2808,7 @@
         </w:rPr>
         <w:t>partiallinktext</w:t>
       </w:r>
+      <w:proofErr w:type="spellEnd"/>
     </w:p>
     <w:p>
       <w:pPr>
@@ -2192,6 +2823,7 @@
           <w:lang w:val="en-IN"/>
         </w:rPr>
       </w:pPr>
+      <w:proofErr w:type="spellStart"/>
       <w:r>
         <w:rPr>
           <w:sz w:val="36"/>
@@ -2200,6 +2832,7 @@
         </w:rPr>
         <w:t>css</w:t>
       </w:r>
+      <w:proofErr w:type="spellEnd"/>
     </w:p>
     <w:p>
       <w:pPr>
@@ -2214,6 +2847,7 @@
           <w:lang w:val="en-IN"/>
         </w:rPr>
       </w:pPr>
+      <w:proofErr w:type="spellStart"/>
       <w:r>
         <w:rPr>
           <w:sz w:val="36"/>
@@ -2222,6 +2856,7 @@
         </w:rPr>
         <w:t>xpath</w:t>
       </w:r>
+      <w:proofErr w:type="spellEnd"/>
     </w:p>
     <w:p>
       <w:pPr>
@@ -2309,6 +2944,7 @@
           <w:szCs w:val="40"/>
         </w:rPr>
       </w:pPr>
+      <w:proofErr w:type="spellStart"/>
       <w:r>
         <w:rPr>
           <w:rFonts w:ascii="Consolas" w:hAnsi="Consolas" w:cs="Consolas"/>
@@ -2318,7 +2954,19 @@
           <w:sz w:val="40"/>
           <w:szCs w:val="40"/>
         </w:rPr>
-        <w:t>Xpath-</w:t>
+        <w:t>Xpath</w:t>
+      </w:r>
+      <w:proofErr w:type="spellEnd"/>
+      <w:r>
+        <w:rPr>
+          <w:rFonts w:ascii="Consolas" w:hAnsi="Consolas" w:cs="Consolas"/>
+          <w:b/>
+          <w:bCs/>
+          <w:color w:val="22B14C"/>
+          <w:sz w:val="40"/>
+          <w:szCs w:val="40"/>
+        </w:rPr>
+        <w:t>-</w:t>
       </w:r>
     </w:p>
     <w:p>
@@ -2378,7 +3026,68 @@
           <w:sz w:val="28"/>
           <w:szCs w:val="28"/>
         </w:rPr>
-        <w:t>1. Basic //htmltag[@propertyname='value']</w:t>
+        <w:t>1. Basic //</w:t>
+      </w:r>
+      <w:proofErr w:type="spellStart"/>
+      <w:proofErr w:type="gramStart"/>
+      <w:r>
+        <w:rPr>
+          <w:rFonts w:ascii="Consolas" w:hAnsi="Consolas" w:cs="Consolas"/>
+          <w:b/>
+          <w:bCs/>
+          <w:color w:val="22B14C"/>
+          <w:sz w:val="28"/>
+          <w:szCs w:val="28"/>
+        </w:rPr>
+        <w:t>htmltag</w:t>
+      </w:r>
+      <w:proofErr w:type="spellEnd"/>
+      <w:r>
+        <w:rPr>
+          <w:rFonts w:ascii="Consolas" w:hAnsi="Consolas" w:cs="Consolas"/>
+          <w:b/>
+          <w:bCs/>
+          <w:color w:val="22B14C"/>
+          <w:sz w:val="28"/>
+          <w:szCs w:val="28"/>
+        </w:rPr>
+        <w:t>[</w:t>
+      </w:r>
+      <w:proofErr w:type="gramEnd"/>
+      <w:r>
+        <w:rPr>
+          <w:rFonts w:ascii="Consolas" w:hAnsi="Consolas" w:cs="Consolas"/>
+          <w:b/>
+          <w:bCs/>
+          <w:color w:val="22B14C"/>
+          <w:sz w:val="28"/>
+          <w:szCs w:val="28"/>
+        </w:rPr>
+        <w:t>@</w:t>
+      </w:r>
+      <w:proofErr w:type="spellStart"/>
+      <w:r>
+        <w:rPr>
+          <w:rFonts w:ascii="Consolas" w:hAnsi="Consolas" w:cs="Consolas"/>
+          <w:b/>
+          <w:bCs/>
+          <w:color w:val="22B14C"/>
+          <w:sz w:val="28"/>
+          <w:szCs w:val="28"/>
+        </w:rPr>
+        <w:t>propertyname</w:t>
+      </w:r>
+      <w:proofErr w:type="spellEnd"/>
+      <w:r>
+        <w:rPr>
+          <w:rFonts w:ascii="Consolas" w:hAnsi="Consolas" w:cs="Consolas"/>
+          <w:b/>
+          <w:bCs/>
+          <w:color w:val="22B14C"/>
+          <w:sz w:val="28"/>
+          <w:szCs w:val="28"/>
+        </w:rPr>
+        <w:t>='value']</w:t>
       </w:r>
     </w:p>
     <w:p>
@@ -2434,7 +3143,31 @@
           <w:sz w:val="28"/>
           <w:szCs w:val="28"/>
         </w:rPr>
-        <w:t>3. functions (text(), contains(arg1,arg2), starts-with(arg1,arg2))</w:t>
+        <w:t xml:space="preserve">3. </w:t>
+      </w:r>
+      <w:proofErr w:type="gramStart"/>
+      <w:r>
+        <w:rPr>
+          <w:rFonts w:ascii="Consolas" w:hAnsi="Consolas" w:cs="Consolas"/>
+          <w:b/>
+          <w:bCs/>
+          <w:color w:val="22B14C"/>
+          <w:sz w:val="28"/>
+          <w:szCs w:val="28"/>
+        </w:rPr>
+        <w:t>functions</w:t>
+      </w:r>
+      <w:proofErr w:type="gramEnd"/>
+      <w:r>
+        <w:rPr>
+          <w:rFonts w:ascii="Consolas" w:hAnsi="Consolas" w:cs="Consolas"/>
+          <w:b/>
+          <w:bCs/>
+          <w:color w:val="22B14C"/>
+          <w:sz w:val="28"/>
+          <w:szCs w:val="28"/>
+        </w:rPr>
+        <w:t xml:space="preserve"> (text(), contains(arg1,arg2), starts-with(arg1,arg2))</w:t>
       </w:r>
     </w:p>
     <w:p>
@@ -2491,8 +3224,45 @@
           <w:szCs w:val="28"/>
         </w:rPr>
         <w:tab/>
-        <w:t>//xpath_parent//xpath_for_child_element</w:t>
-      </w:r>
+        <w:t>//</w:t>
+      </w:r>
+      <w:proofErr w:type="spellStart"/>
+      <w:r>
+        <w:rPr>
+          <w:rFonts w:ascii="Consolas" w:hAnsi="Consolas" w:cs="Consolas"/>
+          <w:b/>
+          <w:bCs/>
+          <w:color w:val="22B14C"/>
+          <w:sz w:val="28"/>
+          <w:szCs w:val="28"/>
+        </w:rPr>
+        <w:t>xpath_parent</w:t>
+      </w:r>
+      <w:proofErr w:type="spellEnd"/>
+      <w:r>
+        <w:rPr>
+          <w:rFonts w:ascii="Consolas" w:hAnsi="Consolas" w:cs="Consolas"/>
+          <w:b/>
+          <w:bCs/>
+          <w:color w:val="22B14C"/>
+          <w:sz w:val="28"/>
+          <w:szCs w:val="28"/>
+        </w:rPr>
+        <w:t>//</w:t>
+      </w:r>
+      <w:proofErr w:type="spellStart"/>
+      <w:r>
+        <w:rPr>
+          <w:rFonts w:ascii="Consolas" w:hAnsi="Consolas" w:cs="Consolas"/>
+          <w:b/>
+          <w:bCs/>
+          <w:color w:val="22B14C"/>
+          <w:sz w:val="28"/>
+          <w:szCs w:val="28"/>
+        </w:rPr>
+        <w:t>xpath_for_child_element</w:t>
+      </w:r>
+      <w:proofErr w:type="spellEnd"/>
     </w:p>
     <w:p>
       <w:pPr>
@@ -2519,7 +3289,31 @@
           <w:sz w:val="28"/>
           <w:szCs w:val="28"/>
         </w:rPr>
-        <w:t>5. child to parent</w:t>
+        <w:t xml:space="preserve">5. </w:t>
+      </w:r>
+      <w:proofErr w:type="gramStart"/>
+      <w:r>
+        <w:rPr>
+          <w:rFonts w:ascii="Consolas" w:hAnsi="Consolas" w:cs="Consolas"/>
+          <w:b/>
+          <w:bCs/>
+          <w:color w:val="22B14C"/>
+          <w:sz w:val="28"/>
+          <w:szCs w:val="28"/>
+        </w:rPr>
+        <w:t>child</w:t>
+      </w:r>
+      <w:proofErr w:type="gramEnd"/>
+      <w:r>
+        <w:rPr>
+          <w:rFonts w:ascii="Consolas" w:hAnsi="Consolas" w:cs="Consolas"/>
+          <w:b/>
+          <w:bCs/>
+          <w:color w:val="22B14C"/>
+          <w:sz w:val="28"/>
+          <w:szCs w:val="28"/>
+        </w:rPr>
+        <w:t xml:space="preserve"> to parent</w:t>
       </w:r>
       <w:r>
         <w:rPr>
@@ -2558,7 +3352,55 @@
           <w:szCs w:val="28"/>
         </w:rPr>
         <w:tab/>
-        <w:t>//child_tag[parent_xpath]</w:t>
+        <w:t>//</w:t>
+      </w:r>
+      <w:proofErr w:type="spellStart"/>
+      <w:r>
+        <w:rPr>
+          <w:rFonts w:ascii="Consolas" w:hAnsi="Consolas" w:cs="Consolas"/>
+          <w:b/>
+          <w:bCs/>
+          <w:color w:val="22B14C"/>
+          <w:sz w:val="28"/>
+          <w:szCs w:val="28"/>
+        </w:rPr>
+        <w:t>child_tag</w:t>
+      </w:r>
+      <w:proofErr w:type="spellEnd"/>
+      <w:r>
+        <w:rPr>
+          <w:rFonts w:ascii="Consolas" w:hAnsi="Consolas" w:cs="Consolas"/>
+          <w:b/>
+          <w:bCs/>
+          <w:color w:val="22B14C"/>
+          <w:sz w:val="28"/>
+          <w:szCs w:val="28"/>
+        </w:rPr>
+        <w:t>[</w:t>
+      </w:r>
+      <w:proofErr w:type="spellStart"/>
+      <w:r>
+        <w:rPr>
+          <w:rFonts w:ascii="Consolas" w:hAnsi="Consolas" w:cs="Consolas"/>
+          <w:b/>
+          <w:bCs/>
+          <w:color w:val="22B14C"/>
+          <w:sz w:val="28"/>
+          <w:szCs w:val="28"/>
+        </w:rPr>
+        <w:t>parent_xpath</w:t>
+      </w:r>
+      <w:proofErr w:type="spellEnd"/>
+      <w:r>
+        <w:rPr>
+          <w:rFonts w:ascii="Consolas" w:hAnsi="Consolas" w:cs="Consolas"/>
+          <w:b/>
+          <w:bCs/>
+          <w:color w:val="22B14C"/>
+          <w:sz w:val="28"/>
+          <w:szCs w:val="28"/>
+        </w:rPr>
+        <w:t>]</w:t>
       </w:r>
     </w:p>
     <w:p>
@@ -2577,6 +3419,7 @@
           <w:szCs w:val="28"/>
         </w:rPr>
       </w:pPr>
+      <w:proofErr w:type="gramStart"/>
       <w:r>
         <w:rPr>
           <w:rFonts w:ascii="Consolas" w:hAnsi="Consolas" w:cs="Consolas"/>
@@ -2586,7 +3429,19 @@
           <w:sz w:val="28"/>
           <w:szCs w:val="28"/>
         </w:rPr>
-        <w:t>6.Axes Functions</w:t>
+        <w:t>6.Axes</w:t>
+      </w:r>
+      <w:proofErr w:type="gramEnd"/>
+      <w:r>
+        <w:rPr>
+          <w:rFonts w:ascii="Consolas" w:hAnsi="Consolas" w:cs="Consolas"/>
+          <w:b/>
+          <w:bCs/>
+          <w:color w:val="22B14C"/>
+          <w:sz w:val="28"/>
+          <w:szCs w:val="28"/>
+        </w:rPr>
+        <w:t xml:space="preserve"> Functions</w:t>
       </w:r>
     </w:p>
     <w:p>
@@ -2724,8 +3579,9 @@
           <w:szCs w:val="28"/>
         </w:rPr>
         <w:tab/>
-        <w:t>- prece</w:t>
-      </w:r>
+        <w:t xml:space="preserve">- </w:t>
+      </w:r>
+      <w:proofErr w:type="gramStart"/>
       <w:r>
         <w:rPr>
           <w:rFonts w:ascii="Consolas" w:hAnsi="Consolas" w:cs="Consolas"/>
@@ -2735,8 +3591,20 @@
           <w:sz w:val="28"/>
           <w:szCs w:val="28"/>
         </w:rPr>
+        <w:t>prece</w:t>
+      </w:r>
+      <w:r>
+        <w:rPr>
+          <w:rFonts w:ascii="Consolas" w:hAnsi="Consolas" w:cs="Consolas"/>
+          <w:b/>
+          <w:bCs/>
+          <w:color w:val="22B14C"/>
+          <w:sz w:val="28"/>
+          <w:szCs w:val="28"/>
+        </w:rPr>
         <w:t>ding</w:t>
       </w:r>
+      <w:proofErr w:type="gramEnd"/>
     </w:p>
     <w:p>
       <w:pPr>
@@ -2795,8 +3663,21 @@
           <w:sz w:val="28"/>
           <w:szCs w:val="28"/>
         </w:rPr>
-        <w:t>- following-sibling</w:t>
-      </w:r>
+        <w:t xml:space="preserve">- </w:t>
+      </w:r>
+      <w:proofErr w:type="gramStart"/>
+      <w:r>
+        <w:rPr>
+          <w:rFonts w:ascii="Consolas" w:hAnsi="Consolas" w:cs="Consolas"/>
+          <w:b/>
+          <w:bCs/>
+          <w:color w:val="22B14C"/>
+          <w:sz w:val="28"/>
+          <w:szCs w:val="28"/>
+        </w:rPr>
+        <w:t>following-sibling</w:t>
+      </w:r>
+      <w:proofErr w:type="gramEnd"/>
     </w:p>
     <w:p>
       <w:pPr>
@@ -2845,8 +3726,9 @@
           <w:szCs w:val="28"/>
         </w:rPr>
         <w:tab/>
-        <w:t>- prece</w:t>
-      </w:r>
+        <w:t xml:space="preserve">- </w:t>
+      </w:r>
+      <w:proofErr w:type="gramStart"/>
       <w:r>
         <w:rPr>
           <w:rFonts w:ascii="Consolas" w:hAnsi="Consolas" w:cs="Consolas"/>
@@ -2856,8 +3738,20 @@
           <w:sz w:val="28"/>
           <w:szCs w:val="28"/>
         </w:rPr>
+        <w:t>prece</w:t>
+      </w:r>
+      <w:r>
+        <w:rPr>
+          <w:rFonts w:ascii="Consolas" w:hAnsi="Consolas" w:cs="Consolas"/>
+          <w:b/>
+          <w:bCs/>
+          <w:color w:val="22B14C"/>
+          <w:sz w:val="28"/>
+          <w:szCs w:val="28"/>
+        </w:rPr>
         <w:t>ding-sibling</w:t>
       </w:r>
+      <w:proofErr w:type="gramEnd"/>
     </w:p>
     <w:p>
       <w:pPr>
@@ -2916,8 +3810,21 @@
           <w:sz w:val="28"/>
           <w:szCs w:val="28"/>
         </w:rPr>
-        <w:t>- parent</w:t>
-      </w:r>
+        <w:t xml:space="preserve">- </w:t>
+      </w:r>
+      <w:proofErr w:type="gramStart"/>
+      <w:r>
+        <w:rPr>
+          <w:rFonts w:ascii="Consolas" w:hAnsi="Consolas" w:cs="Consolas"/>
+          <w:b/>
+          <w:bCs/>
+          <w:color w:val="22B14C"/>
+          <w:sz w:val="28"/>
+          <w:szCs w:val="28"/>
+        </w:rPr>
+        <w:t>parent</w:t>
+      </w:r>
+      <w:proofErr w:type="gramEnd"/>
     </w:p>
     <w:p>
       <w:pPr>
@@ -2976,8 +3883,21 @@
           <w:sz w:val="28"/>
           <w:szCs w:val="28"/>
         </w:rPr>
-        <w:t>- child</w:t>
-      </w:r>
+        <w:t xml:space="preserve">- </w:t>
+      </w:r>
+      <w:proofErr w:type="gramStart"/>
+      <w:r>
+        <w:rPr>
+          <w:rFonts w:ascii="Consolas" w:hAnsi="Consolas" w:cs="Consolas"/>
+          <w:b/>
+          <w:bCs/>
+          <w:color w:val="22B14C"/>
+          <w:sz w:val="28"/>
+          <w:szCs w:val="28"/>
+        </w:rPr>
+        <w:t>child</w:t>
+      </w:r>
+      <w:proofErr w:type="gramEnd"/>
     </w:p>
     <w:p>
       <w:pPr>
@@ -3036,8 +3956,21 @@
           <w:sz w:val="28"/>
           <w:szCs w:val="28"/>
         </w:rPr>
-        <w:t>- ancestor</w:t>
-      </w:r>
+        <w:t xml:space="preserve">- </w:t>
+      </w:r>
+      <w:proofErr w:type="gramStart"/>
+      <w:r>
+        <w:rPr>
+          <w:rFonts w:ascii="Consolas" w:hAnsi="Consolas" w:cs="Consolas"/>
+          <w:b/>
+          <w:bCs/>
+          <w:color w:val="22B14C"/>
+          <w:sz w:val="28"/>
+          <w:szCs w:val="28"/>
+        </w:rPr>
+        <w:t>ancestor</w:t>
+      </w:r>
+      <w:proofErr w:type="gramEnd"/>
     </w:p>
     <w:p>
       <w:pPr>
@@ -3112,8 +4045,21 @@
           <w:sz w:val="20"/>
           <w:szCs w:val="20"/>
         </w:rPr>
-        <w:t>//htmltag</w:t>
-      </w:r>
+        <w:t>//</w:t>
+      </w:r>
+      <w:proofErr w:type="spellStart"/>
+      <w:r>
+        <w:rPr>
+          <w:rFonts w:ascii="Consolas" w:hAnsi="Consolas" w:cs="Consolas"/>
+          <w:b/>
+          <w:bCs/>
+          <w:color w:val="3F48CC"/>
+          <w:sz w:val="20"/>
+          <w:szCs w:val="20"/>
+        </w:rPr>
+        <w:t>htmltag</w:t>
+      </w:r>
+      <w:proofErr w:type="spellEnd"/>
     </w:p>
     <w:p>
       <w:pPr>
@@ -3155,7 +4101,44 @@
           <w:sz w:val="20"/>
           <w:szCs w:val="20"/>
         </w:rPr>
-        <w:t>//htmltag[@attribute='value']</w:t>
+        <w:t>//</w:t>
+      </w:r>
+      <w:proofErr w:type="spellStart"/>
+      <w:proofErr w:type="gramStart"/>
+      <w:r>
+        <w:rPr>
+          <w:rFonts w:ascii="Consolas" w:hAnsi="Consolas" w:cs="Consolas"/>
+          <w:b/>
+          <w:bCs/>
+          <w:color w:val="3F48CC"/>
+          <w:sz w:val="20"/>
+          <w:szCs w:val="20"/>
+        </w:rPr>
+        <w:t>htmltag</w:t>
+      </w:r>
+      <w:proofErr w:type="spellEnd"/>
+      <w:r>
+        <w:rPr>
+          <w:rFonts w:ascii="Consolas" w:hAnsi="Consolas" w:cs="Consolas"/>
+          <w:b/>
+          <w:bCs/>
+          <w:color w:val="3F48CC"/>
+          <w:sz w:val="20"/>
+          <w:szCs w:val="20"/>
+        </w:rPr>
+        <w:t>[</w:t>
+      </w:r>
+      <w:proofErr w:type="gramEnd"/>
+      <w:r>
+        <w:rPr>
+          <w:rFonts w:ascii="Consolas" w:hAnsi="Consolas" w:cs="Consolas"/>
+          <w:b/>
+          <w:bCs/>
+          <w:color w:val="3F48CC"/>
+          <w:sz w:val="20"/>
+          <w:szCs w:val="20"/>
+        </w:rPr>
+        <w:t>@attribute='value']</w:t>
       </w:r>
     </w:p>
     <w:p>
@@ -3221,7 +4204,31 @@
           <w:sz w:val="20"/>
           <w:szCs w:val="20"/>
         </w:rPr>
-        <w:t xml:space="preserve"> - //td[(@class='current day' or @class='wd day' or @class='we day') and text()='2'] - https://www.redbus.in/</w:t>
+        <w:t xml:space="preserve"> - //</w:t>
+      </w:r>
+      <w:proofErr w:type="gramStart"/>
+      <w:r>
+        <w:rPr>
+          <w:rFonts w:ascii="Consolas" w:hAnsi="Consolas" w:cs="Consolas"/>
+          <w:b/>
+          <w:bCs/>
+          <w:color w:val="3F48CC"/>
+          <w:sz w:val="20"/>
+          <w:szCs w:val="20"/>
+        </w:rPr>
+        <w:t>td[</w:t>
+      </w:r>
+      <w:proofErr w:type="gramEnd"/>
+      <w:r>
+        <w:rPr>
+          <w:rFonts w:ascii="Consolas" w:hAnsi="Consolas" w:cs="Consolas"/>
+          <w:b/>
+          <w:bCs/>
+          <w:color w:val="3F48CC"/>
+          <w:sz w:val="20"/>
+          <w:szCs w:val="20"/>
+        </w:rPr>
+        <w:t>(@class='current day' or @class='wd day' or @class='we day') and text()='2'] - https://www.redbus.in/</w:t>
       </w:r>
     </w:p>
     <w:p>
@@ -3264,7 +4271,44 @@
           <w:sz w:val="20"/>
           <w:szCs w:val="20"/>
         </w:rPr>
-        <w:t>//htmltag[text()='complete text']</w:t>
+        <w:t>//</w:t>
+      </w:r>
+      <w:proofErr w:type="spellStart"/>
+      <w:proofErr w:type="gramStart"/>
+      <w:r>
+        <w:rPr>
+          <w:rFonts w:ascii="Consolas" w:hAnsi="Consolas" w:cs="Consolas"/>
+          <w:b/>
+          <w:bCs/>
+          <w:color w:val="3F48CC"/>
+          <w:sz w:val="20"/>
+          <w:szCs w:val="20"/>
+        </w:rPr>
+        <w:t>htmltag</w:t>
+      </w:r>
+      <w:proofErr w:type="spellEnd"/>
+      <w:r>
+        <w:rPr>
+          <w:rFonts w:ascii="Consolas" w:hAnsi="Consolas" w:cs="Consolas"/>
+          <w:b/>
+          <w:bCs/>
+          <w:color w:val="3F48CC"/>
+          <w:sz w:val="20"/>
+          <w:szCs w:val="20"/>
+        </w:rPr>
+        <w:t>[</w:t>
+      </w:r>
+      <w:proofErr w:type="gramEnd"/>
+      <w:r>
+        <w:rPr>
+          <w:rFonts w:ascii="Consolas" w:hAnsi="Consolas" w:cs="Consolas"/>
+          <w:b/>
+          <w:bCs/>
+          <w:color w:val="3F48CC"/>
+          <w:sz w:val="20"/>
+          <w:szCs w:val="20"/>
+        </w:rPr>
+        <w:t>text()='complete text']</w:t>
       </w:r>
     </w:p>
     <w:p>
@@ -3291,7 +4335,31 @@
           <w:sz w:val="20"/>
           <w:szCs w:val="20"/>
         </w:rPr>
-        <w:t>//a[text()='Eclipse Packages']</w:t>
+        <w:t>//</w:t>
+      </w:r>
+      <w:proofErr w:type="gramStart"/>
+      <w:r>
+        <w:rPr>
+          <w:rFonts w:ascii="Consolas" w:hAnsi="Consolas" w:cs="Consolas"/>
+          <w:b/>
+          <w:bCs/>
+          <w:color w:val="3F48CC"/>
+          <w:sz w:val="20"/>
+          <w:szCs w:val="20"/>
+        </w:rPr>
+        <w:t>a[</w:t>
+      </w:r>
+      <w:proofErr w:type="gramEnd"/>
+      <w:r>
+        <w:rPr>
+          <w:rFonts w:ascii="Consolas" w:hAnsi="Consolas" w:cs="Consolas"/>
+          <w:b/>
+          <w:bCs/>
+          <w:color w:val="3F48CC"/>
+          <w:sz w:val="20"/>
+          <w:szCs w:val="20"/>
+        </w:rPr>
+        <w:t>text()='Eclipse Packages']</w:t>
       </w:r>
     </w:p>
     <w:p>
@@ -3334,7 +4402,44 @@
           <w:sz w:val="20"/>
           <w:szCs w:val="20"/>
         </w:rPr>
-        <w:t>//htmltag[contains(arg1,arg2)]</w:t>
+        <w:t>//</w:t>
+      </w:r>
+      <w:proofErr w:type="spellStart"/>
+      <w:proofErr w:type="gramStart"/>
+      <w:r>
+        <w:rPr>
+          <w:rFonts w:ascii="Consolas" w:hAnsi="Consolas" w:cs="Consolas"/>
+          <w:b/>
+          <w:bCs/>
+          <w:color w:val="3F48CC"/>
+          <w:sz w:val="20"/>
+          <w:szCs w:val="20"/>
+        </w:rPr>
+        <w:t>htmltag</w:t>
+      </w:r>
+      <w:proofErr w:type="spellEnd"/>
+      <w:r>
+        <w:rPr>
+          <w:rFonts w:ascii="Consolas" w:hAnsi="Consolas" w:cs="Consolas"/>
+          <w:b/>
+          <w:bCs/>
+          <w:color w:val="3F48CC"/>
+          <w:sz w:val="20"/>
+          <w:szCs w:val="20"/>
+        </w:rPr>
+        <w:t>[</w:t>
+      </w:r>
+      <w:proofErr w:type="gramEnd"/>
+      <w:r>
+        <w:rPr>
+          <w:rFonts w:ascii="Consolas" w:hAnsi="Consolas" w:cs="Consolas"/>
+          <w:b/>
+          <w:bCs/>
+          <w:color w:val="3F48CC"/>
+          <w:sz w:val="20"/>
+          <w:szCs w:val="20"/>
+        </w:rPr>
+        <w:t>contains(arg1,arg2)]</w:t>
       </w:r>
     </w:p>
     <w:p>
@@ -3415,7 +4520,92 @@
           <w:sz w:val="20"/>
           <w:szCs w:val="20"/>
         </w:rPr>
-        <w:t>//img[contains(@src,'timer')] ##actitime application</w:t>
+        <w:t>//</w:t>
+      </w:r>
+      <w:proofErr w:type="spellStart"/>
+      <w:proofErr w:type="gramStart"/>
+      <w:r>
+        <w:rPr>
+          <w:rFonts w:ascii="Consolas" w:hAnsi="Consolas" w:cs="Consolas"/>
+          <w:b/>
+          <w:bCs/>
+          <w:color w:val="3F48CC"/>
+          <w:sz w:val="20"/>
+          <w:szCs w:val="20"/>
+        </w:rPr>
+        <w:t>img</w:t>
+      </w:r>
+      <w:proofErr w:type="spellEnd"/>
+      <w:r>
+        <w:rPr>
+          <w:rFonts w:ascii="Consolas" w:hAnsi="Consolas" w:cs="Consolas"/>
+          <w:b/>
+          <w:bCs/>
+          <w:color w:val="3F48CC"/>
+          <w:sz w:val="20"/>
+          <w:szCs w:val="20"/>
+        </w:rPr>
+        <w:t>[</w:t>
+      </w:r>
+      <w:proofErr w:type="gramEnd"/>
+      <w:r>
+        <w:rPr>
+          <w:rFonts w:ascii="Consolas" w:hAnsi="Consolas" w:cs="Consolas"/>
+          <w:b/>
+          <w:bCs/>
+          <w:color w:val="3F48CC"/>
+          <w:sz w:val="20"/>
+          <w:szCs w:val="20"/>
+        </w:rPr>
+        <w:t>contains(@</w:t>
+      </w:r>
+      <w:proofErr w:type="spellStart"/>
+      <w:r>
+        <w:rPr>
+          <w:rFonts w:ascii="Consolas" w:hAnsi="Consolas" w:cs="Consolas"/>
+          <w:b/>
+          <w:bCs/>
+          <w:color w:val="3F48CC"/>
+          <w:sz w:val="20"/>
+          <w:szCs w:val="20"/>
+        </w:rPr>
+        <w:t>src,'timer</w:t>
+      </w:r>
+      <w:proofErr w:type="spellEnd"/>
+      <w:r>
+        <w:rPr>
+          <w:rFonts w:ascii="Consolas" w:hAnsi="Consolas" w:cs="Consolas"/>
+          <w:b/>
+          <w:bCs/>
+          <w:color w:val="3F48CC"/>
+          <w:sz w:val="20"/>
+          <w:szCs w:val="20"/>
+        </w:rPr>
+        <w:t>')] ##</w:t>
+      </w:r>
+      <w:proofErr w:type="spellStart"/>
+      <w:r>
+        <w:rPr>
+          <w:rFonts w:ascii="Consolas" w:hAnsi="Consolas" w:cs="Consolas"/>
+          <w:b/>
+          <w:bCs/>
+          <w:color w:val="3F48CC"/>
+          <w:sz w:val="20"/>
+          <w:szCs w:val="20"/>
+        </w:rPr>
+        <w:t>actitime</w:t>
+      </w:r>
+      <w:proofErr w:type="spellEnd"/>
+      <w:r>
+        <w:rPr>
+          <w:rFonts w:ascii="Consolas" w:hAnsi="Consolas" w:cs="Consolas"/>
+          <w:b/>
+          <w:bCs/>
+          <w:color w:val="3F48CC"/>
+          <w:sz w:val="20"/>
+          <w:szCs w:val="20"/>
+        </w:rPr>
+        <w:t xml:space="preserve"> application</w:t>
       </w:r>
     </w:p>
     <w:p>
@@ -3442,7 +4632,55 @@
           <w:sz w:val="20"/>
           <w:szCs w:val="20"/>
         </w:rPr>
-        <w:t>//label[contains(text(),'Keep')] ##actitime application</w:t>
+        <w:t>//</w:t>
+      </w:r>
+      <w:proofErr w:type="gramStart"/>
+      <w:r>
+        <w:rPr>
+          <w:rFonts w:ascii="Consolas" w:hAnsi="Consolas" w:cs="Consolas"/>
+          <w:b/>
+          <w:bCs/>
+          <w:color w:val="3F48CC"/>
+          <w:sz w:val="20"/>
+          <w:szCs w:val="20"/>
+        </w:rPr>
+        <w:t>label[</w:t>
+      </w:r>
+      <w:proofErr w:type="gramEnd"/>
+      <w:r>
+        <w:rPr>
+          <w:rFonts w:ascii="Consolas" w:hAnsi="Consolas" w:cs="Consolas"/>
+          <w:b/>
+          <w:bCs/>
+          <w:color w:val="3F48CC"/>
+          <w:sz w:val="20"/>
+          <w:szCs w:val="20"/>
+        </w:rPr>
+        <w:t>contains(text(),'Keep')] ##</w:t>
+      </w:r>
+      <w:proofErr w:type="spellStart"/>
+      <w:r>
+        <w:rPr>
+          <w:rFonts w:ascii="Consolas" w:hAnsi="Consolas" w:cs="Consolas"/>
+          <w:b/>
+          <w:bCs/>
+          <w:color w:val="3F48CC"/>
+          <w:sz w:val="20"/>
+          <w:szCs w:val="20"/>
+        </w:rPr>
+        <w:t>actitime</w:t>
+      </w:r>
+      <w:proofErr w:type="spellEnd"/>
+      <w:r>
+        <w:rPr>
+          <w:rFonts w:ascii="Consolas" w:hAnsi="Consolas" w:cs="Consolas"/>
+          <w:b/>
+          <w:bCs/>
+          <w:color w:val="3F48CC"/>
+          <w:sz w:val="20"/>
+          <w:szCs w:val="20"/>
+        </w:rPr>
+        <w:t xml:space="preserve"> application</w:t>
       </w:r>
     </w:p>
     <w:p>
@@ -3469,7 +4707,55 @@
           <w:sz w:val="20"/>
           <w:szCs w:val="20"/>
         </w:rPr>
-        <w:t>//span[starts-with(text(),'iPad')]  ##https://www.gsmarena.com/apple-phones-48.php</w:t>
+        <w:t>//</w:t>
+      </w:r>
+      <w:proofErr w:type="gramStart"/>
+      <w:r>
+        <w:rPr>
+          <w:rFonts w:ascii="Consolas" w:hAnsi="Consolas" w:cs="Consolas"/>
+          <w:b/>
+          <w:bCs/>
+          <w:color w:val="3F48CC"/>
+          <w:sz w:val="20"/>
+          <w:szCs w:val="20"/>
+        </w:rPr>
+        <w:t>span[</w:t>
+      </w:r>
+      <w:proofErr w:type="gramEnd"/>
+      <w:r>
+        <w:rPr>
+          <w:rFonts w:ascii="Consolas" w:hAnsi="Consolas" w:cs="Consolas"/>
+          <w:b/>
+          <w:bCs/>
+          <w:color w:val="3F48CC"/>
+          <w:sz w:val="20"/>
+          <w:szCs w:val="20"/>
+        </w:rPr>
+        <w:t>starts-with(text(),'</w:t>
+      </w:r>
+      <w:proofErr w:type="spellStart"/>
+      <w:r>
+        <w:rPr>
+          <w:rFonts w:ascii="Consolas" w:hAnsi="Consolas" w:cs="Consolas"/>
+          <w:b/>
+          <w:bCs/>
+          <w:color w:val="3F48CC"/>
+          <w:sz w:val="20"/>
+          <w:szCs w:val="20"/>
+        </w:rPr>
+        <w:t>iPad</w:t>
+      </w:r>
+      <w:proofErr w:type="spellEnd"/>
+      <w:r>
+        <w:rPr>
+          <w:rFonts w:ascii="Consolas" w:hAnsi="Consolas" w:cs="Consolas"/>
+          <w:b/>
+          <w:bCs/>
+          <w:color w:val="3F48CC"/>
+          <w:sz w:val="20"/>
+          <w:szCs w:val="20"/>
+        </w:rPr>
+        <w:t>')]  ##https://www.gsmarena.com/apple-phones-48.php</w:t>
       </w:r>
     </w:p>
     <w:p>
@@ -3496,7 +4782,31 @@
           <w:sz w:val="20"/>
           <w:szCs w:val="20"/>
         </w:rPr>
-        <w:t>//span[starts-with(text(),'Galaxy Note')]</w:t>
+        <w:t>//</w:t>
+      </w:r>
+      <w:proofErr w:type="gramStart"/>
+      <w:r>
+        <w:rPr>
+          <w:rFonts w:ascii="Consolas" w:hAnsi="Consolas" w:cs="Consolas"/>
+          <w:b/>
+          <w:bCs/>
+          <w:color w:val="3F48CC"/>
+          <w:sz w:val="20"/>
+          <w:szCs w:val="20"/>
+        </w:rPr>
+        <w:t>span[</w:t>
+      </w:r>
+      <w:proofErr w:type="gramEnd"/>
+      <w:r>
+        <w:rPr>
+          <w:rFonts w:ascii="Consolas" w:hAnsi="Consolas" w:cs="Consolas"/>
+          <w:b/>
+          <w:bCs/>
+          <w:color w:val="3F48CC"/>
+          <w:sz w:val="20"/>
+          <w:szCs w:val="20"/>
+        </w:rPr>
+        <w:t>starts-with(text(),'Galaxy Note')]</w:t>
       </w:r>
     </w:p>
     <w:p>
@@ -3575,33 +4885,127 @@
           <w:lang w:val="en-IN"/>
         </w:rPr>
         <w:lastRenderedPageBreak/>
-        <w:t>//tr[th[text()='Network']]/td[@class='nfo']  ## https://www.gsmarena.com/apple_ipad_pro_12_9_(2020)-10136.php</w:t>
-      </w:r>
-    </w:p>
-    <w:p>
-      <w:pPr>
-        <w:rPr>
-          <w:sz w:val="36"/>
-          <w:szCs w:val="36"/>
-          <w:lang w:val="en-IN"/>
-        </w:rPr>
-      </w:pPr>
-    </w:p>
-    <w:p>
-      <w:pPr>
-        <w:rPr>
-          <w:sz w:val="36"/>
-          <w:szCs w:val="36"/>
-          <w:lang w:val="en-IN"/>
-        </w:rPr>
-      </w:pPr>
-      <w:r>
-        <w:rPr>
-          <w:sz w:val="36"/>
-          <w:szCs w:val="36"/>
-          <w:lang w:val="en-IN"/>
-        </w:rPr>
-        <w:t>//tr[th[text()='Produced by']]/td -  ##https://en.wikipedia.org/wiki/V_(film)</w:t>
+        <w:t>//</w:t>
+      </w:r>
+      <w:proofErr w:type="spellStart"/>
+      <w:proofErr w:type="gramStart"/>
+      <w:r>
+        <w:rPr>
+          <w:sz w:val="36"/>
+          <w:szCs w:val="36"/>
+          <w:lang w:val="en-IN"/>
+        </w:rPr>
+        <w:t>tr</w:t>
+      </w:r>
+      <w:proofErr w:type="spellEnd"/>
+      <w:r>
+        <w:rPr>
+          <w:sz w:val="36"/>
+          <w:szCs w:val="36"/>
+          <w:lang w:val="en-IN"/>
+        </w:rPr>
+        <w:t>[</w:t>
+      </w:r>
+      <w:proofErr w:type="spellStart"/>
+      <w:proofErr w:type="gramEnd"/>
+      <w:r>
+        <w:rPr>
+          <w:sz w:val="36"/>
+          <w:szCs w:val="36"/>
+          <w:lang w:val="en-IN"/>
+        </w:rPr>
+        <w:t>th</w:t>
+      </w:r>
+      <w:proofErr w:type="spellEnd"/>
+      <w:r>
+        <w:rPr>
+          <w:sz w:val="36"/>
+          <w:szCs w:val="36"/>
+          <w:lang w:val="en-IN"/>
+        </w:rPr>
+        <w:t>[text()='Network']]/td[@class='</w:t>
+      </w:r>
+      <w:proofErr w:type="spellStart"/>
+      <w:r>
+        <w:rPr>
+          <w:sz w:val="36"/>
+          <w:szCs w:val="36"/>
+          <w:lang w:val="en-IN"/>
+        </w:rPr>
+        <w:t>nfo</w:t>
+      </w:r>
+      <w:proofErr w:type="spellEnd"/>
+      <w:r>
+        <w:rPr>
+          <w:sz w:val="36"/>
+          <w:szCs w:val="36"/>
+          <w:lang w:val="en-IN"/>
+        </w:rPr>
+        <w:t>']  ## https://www.gsmarena.com/apple_ipad_pro_12_9_(2020)-10136.php</w:t>
+      </w:r>
+    </w:p>
+    <w:p>
+      <w:pPr>
+        <w:rPr>
+          <w:sz w:val="36"/>
+          <w:szCs w:val="36"/>
+          <w:lang w:val="en-IN"/>
+        </w:rPr>
+      </w:pPr>
+    </w:p>
+    <w:p>
+      <w:pPr>
+        <w:rPr>
+          <w:sz w:val="36"/>
+          <w:szCs w:val="36"/>
+          <w:lang w:val="en-IN"/>
+        </w:rPr>
+      </w:pPr>
+      <w:r>
+        <w:rPr>
+          <w:sz w:val="36"/>
+          <w:szCs w:val="36"/>
+          <w:lang w:val="en-IN"/>
+        </w:rPr>
+        <w:t>//</w:t>
+      </w:r>
+      <w:proofErr w:type="spellStart"/>
+      <w:proofErr w:type="gramStart"/>
+      <w:r>
+        <w:rPr>
+          <w:sz w:val="36"/>
+          <w:szCs w:val="36"/>
+          <w:lang w:val="en-IN"/>
+        </w:rPr>
+        <w:t>tr</w:t>
+      </w:r>
+      <w:proofErr w:type="spellEnd"/>
+      <w:r>
+        <w:rPr>
+          <w:sz w:val="36"/>
+          <w:szCs w:val="36"/>
+          <w:lang w:val="en-IN"/>
+        </w:rPr>
+        <w:t>[</w:t>
+      </w:r>
+      <w:proofErr w:type="spellStart"/>
+      <w:proofErr w:type="gramEnd"/>
+      <w:r>
+        <w:rPr>
+          <w:sz w:val="36"/>
+          <w:szCs w:val="36"/>
+          <w:lang w:val="en-IN"/>
+        </w:rPr>
+        <w:t>th</w:t>
+      </w:r>
+      <w:proofErr w:type="spellEnd"/>
+      <w:r>
+        <w:rPr>
+          <w:sz w:val="36"/>
+          <w:szCs w:val="36"/>
+          <w:lang w:val="en-IN"/>
+        </w:rPr>
+        <w:t>[text()='Produced by']]/td -  ##https://en.wikipedia.org/wiki/V_(film)</w:t>
       </w:r>
     </w:p>
     <w:p>
@@ -3650,24 +5054,60 @@
           <w:szCs w:val="28"/>
           <w:lang w:val="en-IN"/>
         </w:rPr>
-        <w:t>//div[div[div[p[text()='UK-819']]]]//span[@class='actual-price']</w:t>
-      </w:r>
-    </w:p>
-    <w:p>
-      <w:pPr>
-        <w:rPr>
-          <w:sz w:val="28"/>
-          <w:szCs w:val="28"/>
-          <w:lang w:val="en-IN"/>
-        </w:rPr>
-      </w:pPr>
-      <w:r>
-        <w:rPr>
-          <w:sz w:val="28"/>
-          <w:szCs w:val="28"/>
-          <w:lang w:val="en-IN"/>
-        </w:rPr>
-        <w:t>//div[div[div[p[text()='6E-2297']]]]//span[@class='actual-price']</w:t>
+        <w:t>//</w:t>
+      </w:r>
+      <w:proofErr w:type="gramStart"/>
+      <w:r>
+        <w:rPr>
+          <w:sz w:val="28"/>
+          <w:szCs w:val="28"/>
+          <w:lang w:val="en-IN"/>
+        </w:rPr>
+        <w:t>div[</w:t>
+      </w:r>
+      <w:proofErr w:type="gramEnd"/>
+      <w:r>
+        <w:rPr>
+          <w:sz w:val="28"/>
+          <w:szCs w:val="28"/>
+          <w:lang w:val="en-IN"/>
+        </w:rPr>
+        <w:t>div[div[p[text()='UK-819']]]]//span[@class='actual-price']</w:t>
+      </w:r>
+    </w:p>
+    <w:p>
+      <w:pPr>
+        <w:rPr>
+          <w:sz w:val="28"/>
+          <w:szCs w:val="28"/>
+          <w:lang w:val="en-IN"/>
+        </w:rPr>
+      </w:pPr>
+      <w:r>
+        <w:rPr>
+          <w:sz w:val="28"/>
+          <w:szCs w:val="28"/>
+          <w:lang w:val="en-IN"/>
+        </w:rPr>
+        <w:t>//</w:t>
+      </w:r>
+      <w:proofErr w:type="gramStart"/>
+      <w:r>
+        <w:rPr>
+          <w:sz w:val="28"/>
+          <w:szCs w:val="28"/>
+          <w:lang w:val="en-IN"/>
+        </w:rPr>
+        <w:t>div[</w:t>
+      </w:r>
+      <w:proofErr w:type="gramEnd"/>
+      <w:r>
+        <w:rPr>
+          <w:sz w:val="28"/>
+          <w:szCs w:val="28"/>
+          <w:lang w:val="en-IN"/>
+        </w:rPr>
+        <w:t>div[div[p[text()='6E-2297']]]]//span[@class='actual-price']</w:t>
       </w:r>
     </w:p>
     <w:p>
@@ -3971,31 +5411,59 @@
           <w:lang w:val="en-IN"/>
         </w:rPr>
       </w:pPr>
-      <w:r>
-        <w:rPr>
-          <w:sz w:val="36"/>
-          <w:szCs w:val="36"/>
-          <w:lang w:val="en-IN"/>
-        </w:rPr>
-        <w:t xml:space="preserve">WebDriver – </w:t>
-      </w:r>
-    </w:p>
-    <w:p>
-      <w:pPr>
-        <w:spacing w:after="0" w:afterAutospacing="0"/>
-        <w:rPr>
-          <w:sz w:val="36"/>
-          <w:szCs w:val="36"/>
-          <w:lang w:val="en-IN"/>
-        </w:rPr>
-      </w:pPr>
-      <w:r>
-        <w:rPr>
-          <w:sz w:val="36"/>
-          <w:szCs w:val="36"/>
-          <w:lang w:val="en-IN"/>
-        </w:rPr>
-        <w:t xml:space="preserve"> - get(string) </w:t>
+      <w:proofErr w:type="spellStart"/>
+      <w:r>
+        <w:rPr>
+          <w:sz w:val="36"/>
+          <w:szCs w:val="36"/>
+          <w:lang w:val="en-IN"/>
+        </w:rPr>
+        <w:t>WebDriver</w:t>
+      </w:r>
+      <w:proofErr w:type="spellEnd"/>
+      <w:r>
+        <w:rPr>
+          <w:sz w:val="36"/>
+          <w:szCs w:val="36"/>
+          <w:lang w:val="en-IN"/>
+        </w:rPr>
+        <w:t xml:space="preserve"> – </w:t>
+      </w:r>
+    </w:p>
+    <w:p>
+      <w:pPr>
+        <w:spacing w:after="0" w:afterAutospacing="0"/>
+        <w:rPr>
+          <w:sz w:val="36"/>
+          <w:szCs w:val="36"/>
+          <w:lang w:val="en-IN"/>
+        </w:rPr>
+      </w:pPr>
+      <w:r>
+        <w:rPr>
+          <w:sz w:val="36"/>
+          <w:szCs w:val="36"/>
+          <w:lang w:val="en-IN"/>
+        </w:rPr>
+        <w:t xml:space="preserve"> - </w:t>
+      </w:r>
+      <w:proofErr w:type="gramStart"/>
+      <w:r>
+        <w:rPr>
+          <w:sz w:val="36"/>
+          <w:szCs w:val="36"/>
+          <w:lang w:val="en-IN"/>
+        </w:rPr>
+        <w:t>get(</w:t>
+      </w:r>
+      <w:proofErr w:type="gramEnd"/>
+      <w:r>
+        <w:rPr>
+          <w:sz w:val="36"/>
+          <w:szCs w:val="36"/>
+          <w:lang w:val="en-IN"/>
+        </w:rPr>
+        <w:t xml:space="preserve">string) </w:t>
       </w:r>
       <w:r>
         <w:rPr>
@@ -4029,25 +5497,73 @@
           <w:szCs w:val="36"/>
           <w:lang w:val="en-IN"/>
         </w:rPr>
-        <w:t>- getCurrentUrl()</w:t>
-      </w:r>
-    </w:p>
-    <w:p>
-      <w:pPr>
-        <w:spacing w:after="0" w:afterAutospacing="0"/>
-        <w:rPr>
-          <w:sz w:val="36"/>
-          <w:szCs w:val="36"/>
-          <w:lang w:val="en-IN"/>
-        </w:rPr>
-      </w:pPr>
-      <w:r>
-        <w:rPr>
-          <w:sz w:val="36"/>
-          <w:szCs w:val="36"/>
-          <w:lang w:val="en-IN"/>
-        </w:rPr>
-        <w:t>- findElement(By)</w:t>
+        <w:t xml:space="preserve">- </w:t>
+      </w:r>
+      <w:proofErr w:type="spellStart"/>
+      <w:proofErr w:type="gramStart"/>
+      <w:r>
+        <w:rPr>
+          <w:sz w:val="36"/>
+          <w:szCs w:val="36"/>
+          <w:lang w:val="en-IN"/>
+        </w:rPr>
+        <w:t>getCurrentUrl</w:t>
+      </w:r>
+      <w:proofErr w:type="spellEnd"/>
+      <w:r>
+        <w:rPr>
+          <w:sz w:val="36"/>
+          <w:szCs w:val="36"/>
+          <w:lang w:val="en-IN"/>
+        </w:rPr>
+        <w:t>()</w:t>
+      </w:r>
+      <w:proofErr w:type="gramEnd"/>
+    </w:p>
+    <w:p>
+      <w:pPr>
+        <w:spacing w:after="0" w:afterAutospacing="0"/>
+        <w:rPr>
+          <w:sz w:val="36"/>
+          <w:szCs w:val="36"/>
+          <w:lang w:val="en-IN"/>
+        </w:rPr>
+      </w:pPr>
+      <w:r>
+        <w:rPr>
+          <w:sz w:val="36"/>
+          <w:szCs w:val="36"/>
+          <w:lang w:val="en-IN"/>
+        </w:rPr>
+        <w:t xml:space="preserve">- </w:t>
+      </w:r>
+      <w:proofErr w:type="spellStart"/>
+      <w:proofErr w:type="gramStart"/>
+      <w:r>
+        <w:rPr>
+          <w:sz w:val="36"/>
+          <w:szCs w:val="36"/>
+          <w:lang w:val="en-IN"/>
+        </w:rPr>
+        <w:t>findElement</w:t>
+      </w:r>
+      <w:proofErr w:type="spellEnd"/>
+      <w:r>
+        <w:rPr>
+          <w:sz w:val="36"/>
+          <w:szCs w:val="36"/>
+          <w:lang w:val="en-IN"/>
+        </w:rPr>
+        <w:t>(</w:t>
+      </w:r>
+      <w:proofErr w:type="gramEnd"/>
+      <w:r>
+        <w:rPr>
+          <w:sz w:val="36"/>
+          <w:szCs w:val="36"/>
+          <w:lang w:val="en-IN"/>
+        </w:rPr>
+        <w:t>By)</w:t>
       </w:r>
       <w:r>
         <w:rPr>
@@ -4063,25 +5579,63 @@
           <w:szCs w:val="36"/>
           <w:lang w:val="en-IN"/>
         </w:rPr>
-        <w:t xml:space="preserve"> WebElement</w:t>
-      </w:r>
-    </w:p>
-    <w:p>
-      <w:pPr>
-        <w:spacing w:after="0" w:afterAutospacing="0"/>
-        <w:rPr>
-          <w:sz w:val="36"/>
-          <w:szCs w:val="36"/>
-          <w:lang w:val="en-IN"/>
-        </w:rPr>
-      </w:pPr>
-      <w:r>
-        <w:rPr>
-          <w:sz w:val="36"/>
-          <w:szCs w:val="36"/>
-          <w:lang w:val="en-IN"/>
-        </w:rPr>
-        <w:t>- findElements(By)</w:t>
+        <w:t xml:space="preserve"> </w:t>
+      </w:r>
+      <w:proofErr w:type="spellStart"/>
+      <w:r>
+        <w:rPr>
+          <w:sz w:val="36"/>
+          <w:szCs w:val="36"/>
+          <w:lang w:val="en-IN"/>
+        </w:rPr>
+        <w:t>WebElement</w:t>
+      </w:r>
+      <w:proofErr w:type="spellEnd"/>
+    </w:p>
+    <w:p>
+      <w:pPr>
+        <w:spacing w:after="0" w:afterAutospacing="0"/>
+        <w:rPr>
+          <w:sz w:val="36"/>
+          <w:szCs w:val="36"/>
+          <w:lang w:val="en-IN"/>
+        </w:rPr>
+      </w:pPr>
+      <w:r>
+        <w:rPr>
+          <w:sz w:val="36"/>
+          <w:szCs w:val="36"/>
+          <w:lang w:val="en-IN"/>
+        </w:rPr>
+        <w:t xml:space="preserve">- </w:t>
+      </w:r>
+      <w:proofErr w:type="spellStart"/>
+      <w:proofErr w:type="gramStart"/>
+      <w:r>
+        <w:rPr>
+          <w:sz w:val="36"/>
+          <w:szCs w:val="36"/>
+          <w:lang w:val="en-IN"/>
+        </w:rPr>
+        <w:t>findElements</w:t>
+      </w:r>
+      <w:proofErr w:type="spellEnd"/>
+      <w:r>
+        <w:rPr>
+          <w:sz w:val="36"/>
+          <w:szCs w:val="36"/>
+          <w:lang w:val="en-IN"/>
+        </w:rPr>
+        <w:t>(</w:t>
+      </w:r>
+      <w:proofErr w:type="gramEnd"/>
+      <w:r>
+        <w:rPr>
+          <w:sz w:val="36"/>
+          <w:szCs w:val="36"/>
+          <w:lang w:val="en-IN"/>
+        </w:rPr>
+        <w:t>By)</w:t>
       </w:r>
       <w:r>
         <w:rPr>
@@ -4097,43 +5651,97 @@
           <w:szCs w:val="36"/>
           <w:lang w:val="en-IN"/>
         </w:rPr>
-        <w:t xml:space="preserve"> List&lt;WebElement&gt;</w:t>
-      </w:r>
-    </w:p>
-    <w:p>
-      <w:pPr>
-        <w:spacing w:after="0" w:afterAutospacing="0"/>
-        <w:rPr>
-          <w:sz w:val="36"/>
-          <w:szCs w:val="36"/>
-          <w:lang w:val="en-IN"/>
-        </w:rPr>
-      </w:pPr>
-      <w:r>
-        <w:rPr>
-          <w:sz w:val="36"/>
-          <w:szCs w:val="36"/>
-          <w:lang w:val="en-IN"/>
-        </w:rPr>
-        <w:t>- manage().window().</w:t>
-      </w:r>
-    </w:p>
-    <w:p>
-      <w:pPr>
-        <w:spacing w:after="0" w:afterAutospacing="0"/>
-        <w:rPr>
-          <w:sz w:val="36"/>
-          <w:szCs w:val="36"/>
-          <w:lang w:val="en-IN"/>
-        </w:rPr>
-      </w:pPr>
-      <w:r>
-        <w:rPr>
-          <w:sz w:val="36"/>
-          <w:szCs w:val="36"/>
-          <w:lang w:val="en-IN"/>
-        </w:rPr>
-        <w:t>- manage().navigate().back() / forward() / refresh()</w:t>
+        <w:t xml:space="preserve"> List&lt;</w:t>
+      </w:r>
+      <w:proofErr w:type="spellStart"/>
+      <w:r>
+        <w:rPr>
+          <w:sz w:val="36"/>
+          <w:szCs w:val="36"/>
+          <w:lang w:val="en-IN"/>
+        </w:rPr>
+        <w:t>WebElement</w:t>
+      </w:r>
+      <w:proofErr w:type="spellEnd"/>
+      <w:r>
+        <w:rPr>
+          <w:sz w:val="36"/>
+          <w:szCs w:val="36"/>
+          <w:lang w:val="en-IN"/>
+        </w:rPr>
+        <w:t>&gt;</w:t>
+      </w:r>
+    </w:p>
+    <w:p>
+      <w:pPr>
+        <w:spacing w:after="0" w:afterAutospacing="0"/>
+        <w:rPr>
+          <w:sz w:val="36"/>
+          <w:szCs w:val="36"/>
+          <w:lang w:val="en-IN"/>
+        </w:rPr>
+      </w:pPr>
+      <w:r>
+        <w:rPr>
+          <w:sz w:val="36"/>
+          <w:szCs w:val="36"/>
+          <w:lang w:val="en-IN"/>
+        </w:rPr>
+        <w:t xml:space="preserve">- </w:t>
+      </w:r>
+      <w:proofErr w:type="gramStart"/>
+      <w:r>
+        <w:rPr>
+          <w:sz w:val="36"/>
+          <w:szCs w:val="36"/>
+          <w:lang w:val="en-IN"/>
+        </w:rPr>
+        <w:t>manage(</w:t>
+      </w:r>
+      <w:proofErr w:type="gramEnd"/>
+      <w:r>
+        <w:rPr>
+          <w:sz w:val="36"/>
+          <w:szCs w:val="36"/>
+          <w:lang w:val="en-IN"/>
+        </w:rPr>
+        <w:t>).window().</w:t>
+      </w:r>
+    </w:p>
+    <w:p>
+      <w:pPr>
+        <w:spacing w:after="0" w:afterAutospacing="0"/>
+        <w:rPr>
+          <w:sz w:val="36"/>
+          <w:szCs w:val="36"/>
+          <w:lang w:val="en-IN"/>
+        </w:rPr>
+      </w:pPr>
+      <w:r>
+        <w:rPr>
+          <w:sz w:val="36"/>
+          <w:szCs w:val="36"/>
+          <w:lang w:val="en-IN"/>
+        </w:rPr>
+        <w:t xml:space="preserve">- </w:t>
+      </w:r>
+      <w:proofErr w:type="gramStart"/>
+      <w:r>
+        <w:rPr>
+          <w:sz w:val="36"/>
+          <w:szCs w:val="36"/>
+          <w:lang w:val="en-IN"/>
+        </w:rPr>
+        <w:t>manage(</w:t>
+      </w:r>
+      <w:proofErr w:type="gramEnd"/>
+      <w:r>
+        <w:rPr>
+          <w:sz w:val="36"/>
+          <w:szCs w:val="36"/>
+          <w:lang w:val="en-IN"/>
+        </w:rPr>
+        <w:t>).navigate().back() / forward() / refresh()</w:t>
       </w:r>
     </w:p>
     <w:p>
@@ -4174,13 +5782,33 @@
           <w:lang w:val="en-IN"/>
         </w:rPr>
       </w:pPr>
-      <w:r>
-        <w:rPr>
-          <w:sz w:val="36"/>
-          <w:szCs w:val="36"/>
-          <w:lang w:val="en-IN"/>
-        </w:rPr>
-        <w:t>findElement(By)</w:t>
+      <w:proofErr w:type="spellStart"/>
+      <w:proofErr w:type="gramStart"/>
+      <w:r>
+        <w:rPr>
+          <w:sz w:val="36"/>
+          <w:szCs w:val="36"/>
+          <w:lang w:val="en-IN"/>
+        </w:rPr>
+        <w:t>findElement</w:t>
+      </w:r>
+      <w:proofErr w:type="spellEnd"/>
+      <w:r>
+        <w:rPr>
+          <w:sz w:val="36"/>
+          <w:szCs w:val="36"/>
+          <w:lang w:val="en-IN"/>
+        </w:rPr>
+        <w:t>(</w:t>
+      </w:r>
+      <w:proofErr w:type="gramEnd"/>
+      <w:r>
+        <w:rPr>
+          <w:sz w:val="36"/>
+          <w:szCs w:val="36"/>
+          <w:lang w:val="en-IN"/>
+        </w:rPr>
+        <w:t>By)</w:t>
       </w:r>
       <w:r>
         <w:rPr>
@@ -4499,6 +6127,7 @@
         </w:rPr>
         <w:t xml:space="preserve">- </w:t>
       </w:r>
+      <w:proofErr w:type="gramStart"/>
       <w:r>
         <w:rPr>
           <w:sz w:val="36"/>
@@ -4507,6 +6136,7 @@
         </w:rPr>
         <w:t>popup</w:t>
       </w:r>
+      <w:proofErr w:type="gramEnd"/>
     </w:p>
     <w:p>
       <w:pPr>
@@ -5347,6 +6977,7 @@
           <w:lang w:val="en-IN"/>
         </w:rPr>
       </w:pPr>
+      <w:proofErr w:type="spellStart"/>
       <w:r>
         <w:rPr>
           <w:i/>
@@ -5355,8 +6986,29 @@
           <w:lang w:val="en-IN"/>
         </w:rPr>
         <w:lastRenderedPageBreak/>
-        <w:t>DataDriven Testing :</w:t>
-      </w:r>
+        <w:t>DataDriven</w:t>
+      </w:r>
+      <w:proofErr w:type="spellEnd"/>
+      <w:r>
+        <w:rPr>
+          <w:i/>
+          <w:sz w:val="36"/>
+          <w:szCs w:val="36"/>
+          <w:lang w:val="en-IN"/>
+        </w:rPr>
+        <w:t xml:space="preserve"> </w:t>
+      </w:r>
+      <w:proofErr w:type="gramStart"/>
+      <w:r>
+        <w:rPr>
+          <w:i/>
+          <w:sz w:val="36"/>
+          <w:szCs w:val="36"/>
+          <w:lang w:val="en-IN"/>
+        </w:rPr>
+        <w:t>Testing :</w:t>
+      </w:r>
+      <w:proofErr w:type="gramEnd"/>
     </w:p>
     <w:p>
       <w:pPr>
@@ -5603,15 +7255,27 @@
         </w:rPr>
         <w:t xml:space="preserve">4. </w:t>
       </w:r>
-      <w:r>
-        <w:rPr>
-          <w:b/>
-          <w:i/>
-          <w:sz w:val="36"/>
-          <w:szCs w:val="36"/>
-          <w:lang w:val="en-IN"/>
-        </w:rPr>
-        <w:t xml:space="preserve">escaping </w:t>
+      <w:proofErr w:type="gramStart"/>
+      <w:r>
+        <w:rPr>
+          <w:b/>
+          <w:i/>
+          <w:sz w:val="36"/>
+          <w:szCs w:val="36"/>
+          <w:lang w:val="en-IN"/>
+        </w:rPr>
+        <w:t>escaping</w:t>
+      </w:r>
+      <w:proofErr w:type="gramEnd"/>
+      <w:r>
+        <w:rPr>
+          <w:b/>
+          <w:i/>
+          <w:sz w:val="36"/>
+          <w:szCs w:val="36"/>
+          <w:lang w:val="en-IN"/>
+        </w:rPr>
+        <w:t xml:space="preserve"> </w:t>
       </w:r>
       <w:r>
         <w:rPr>
@@ -5793,6 +7457,79 @@
           <w:lang w:val="en-IN"/>
         </w:rPr>
       </w:pPr>
+      <w:r>
+        <w:rPr>
+          <w:i/>
+          <w:sz w:val="36"/>
+          <w:szCs w:val="36"/>
+          <w:lang w:val="en-IN"/>
+        </w:rPr>
+        <w:t>Difference between Examples and Data table</w:t>
+      </w:r>
+    </w:p>
+    <w:p>
+      <w:pPr>
+        <w:spacing w:after="0" w:afterAutospacing="0"/>
+        <w:rPr>
+          <w:i/>
+          <w:sz w:val="36"/>
+          <w:szCs w:val="36"/>
+          <w:lang w:val="en-IN"/>
+        </w:rPr>
+      </w:pPr>
+      <w:r>
+        <w:rPr>
+          <w:i/>
+          <w:noProof/>
+          <w:sz w:val="36"/>
+          <w:szCs w:val="36"/>
+        </w:rPr>
+        <w:drawing>
+          <wp:inline distT="0" distB="0" distL="0" distR="0">
+            <wp:extent cx="5934075" cy="2314575"/>
+            <wp:effectExtent l="19050" t="0" r="9525" b="0"/>
+            <wp:docPr id="27" name="Picture 1"/>
+            <wp:cNvGraphicFramePr>
+              <a:graphicFrameLocks xmlns:a="http://schemas.openxmlformats.org/drawingml/2006/main" noChangeAspect="1"/>
+            </wp:cNvGraphicFramePr>
+            <a:graphic xmlns:a="http://schemas.openxmlformats.org/drawingml/2006/main">
+              <a:graphicData uri="http://schemas.openxmlformats.org/drawingml/2006/picture">
+                <pic:pic xmlns:pic="http://schemas.openxmlformats.org/drawingml/2006/picture">
+                  <pic:nvPicPr>
+                    <pic:cNvPr id="0" name="Picture 1"/>
+                    <pic:cNvPicPr>
+                      <a:picLocks noChangeAspect="1" noChangeArrowheads="1"/>
+                    </pic:cNvPicPr>
+                  </pic:nvPicPr>
+                  <pic:blipFill>
+                    <a:blip r:embed="rId31"/>
+                    <a:srcRect/>
+                    <a:stretch>
+                      <a:fillRect/>
+                    </a:stretch>
+                  </pic:blipFill>
+                  <pic:spPr bwMode="auto">
+                    <a:xfrm>
+                      <a:off x="0" y="0"/>
+                      <a:ext cx="5934075" cy="2314575"/>
+                    </a:xfrm>
+                    <a:prstGeom prst="rect">
+                      <a:avLst/>
+                    </a:prstGeom>
+                    <a:noFill/>
+                    <a:ln w="9525">
+                      <a:noFill/>
+                      <a:miter lim="800000"/>
+                      <a:headEnd/>
+                      <a:tailEnd/>
+                    </a:ln>
+                  </pic:spPr>
+                </pic:pic>
+              </a:graphicData>
+            </a:graphic>
+          </wp:inline>
+        </w:drawing>
+      </w:r>
     </w:p>
     <w:p>
       <w:pPr>

</xml_diff>

<commit_message>
background,hooks, delete customer and jenkins setup
</commit_message>
<xml_diff>
--- a/Class_Notes.docx
+++ b/Class_Notes.docx
@@ -53,7 +53,27 @@
           <w:szCs w:val="36"/>
           <w:lang w:val="en-IN"/>
         </w:rPr>
-        <w:t xml:space="preserve"> - &gt; Blueprint of an Object, members ( variables, methods, constructors, SIB, IIB)</w:t>
+        <w:t xml:space="preserve"> - &gt; Blueprint of an Object, members </w:t>
+      </w:r>
+      <w:proofErr w:type="gramStart"/>
+      <w:r>
+        <w:rPr>
+          <w:i/>
+          <w:sz w:val="36"/>
+          <w:szCs w:val="36"/>
+          <w:lang w:val="en-IN"/>
+        </w:rPr>
+        <w:t>( variables</w:t>
+      </w:r>
+      <w:proofErr w:type="gramEnd"/>
+      <w:r>
+        <w:rPr>
+          <w:i/>
+          <w:sz w:val="36"/>
+          <w:szCs w:val="36"/>
+          <w:lang w:val="en-IN"/>
+        </w:rPr>
+        <w:t>, methods, constructors, SIB, IIB)</w:t>
       </w:r>
     </w:p>
     <w:p>
@@ -77,7 +97,27 @@
           <w:szCs w:val="36"/>
           <w:lang w:val="en-IN"/>
         </w:rPr>
-        <w:t>Strict typeCaste =&gt;</w:t>
+        <w:t xml:space="preserve">Strict </w:t>
+      </w:r>
+      <w:proofErr w:type="spellStart"/>
+      <w:r>
+        <w:rPr>
+          <w:i/>
+          <w:sz w:val="36"/>
+          <w:szCs w:val="36"/>
+          <w:lang w:val="en-IN"/>
+        </w:rPr>
+        <w:t>typeCaste</w:t>
+      </w:r>
+      <w:proofErr w:type="spellEnd"/>
+      <w:r>
+        <w:rPr>
+          <w:i/>
+          <w:sz w:val="36"/>
+          <w:szCs w:val="36"/>
+          <w:lang w:val="en-IN"/>
+        </w:rPr>
+        <w:t xml:space="preserve"> =&gt;</w:t>
       </w:r>
       <w:r>
         <w:rPr>
@@ -463,8 +503,19 @@
           <w:szCs w:val="36"/>
           <w:lang w:val="en-IN"/>
         </w:rPr>
-        <w:t>- methods</w:t>
-      </w:r>
+        <w:t xml:space="preserve">- </w:t>
+      </w:r>
+      <w:proofErr w:type="gramStart"/>
+      <w:r>
+        <w:rPr>
+          <w:i/>
+          <w:sz w:val="36"/>
+          <w:szCs w:val="36"/>
+          <w:lang w:val="en-IN"/>
+        </w:rPr>
+        <w:t>methods</w:t>
+      </w:r>
+      <w:proofErr w:type="gramEnd"/>
       <w:r>
         <w:rPr>
           <w:i/>
@@ -491,7 +542,47 @@
           <w:szCs w:val="36"/>
           <w:lang w:val="en-IN"/>
         </w:rPr>
-        <w:t>[Access specifiers] [Access modifiers] return_type name([argument list])</w:t>
+        <w:t xml:space="preserve">[Access specifiers] [Access modifiers] </w:t>
+      </w:r>
+      <w:proofErr w:type="spellStart"/>
+      <w:r>
+        <w:rPr>
+          <w:i/>
+          <w:sz w:val="36"/>
+          <w:szCs w:val="36"/>
+          <w:lang w:val="en-IN"/>
+        </w:rPr>
+        <w:t>return_type</w:t>
+      </w:r>
+      <w:proofErr w:type="spellEnd"/>
+      <w:r>
+        <w:rPr>
+          <w:i/>
+          <w:sz w:val="36"/>
+          <w:szCs w:val="36"/>
+          <w:lang w:val="en-IN"/>
+        </w:rPr>
+        <w:t xml:space="preserve"> </w:t>
+      </w:r>
+      <w:proofErr w:type="gramStart"/>
+      <w:r>
+        <w:rPr>
+          <w:i/>
+          <w:sz w:val="36"/>
+          <w:szCs w:val="36"/>
+          <w:lang w:val="en-IN"/>
+        </w:rPr>
+        <w:t>name(</w:t>
+      </w:r>
+      <w:proofErr w:type="gramEnd"/>
+      <w:r>
+        <w:rPr>
+          <w:i/>
+          <w:sz w:val="36"/>
+          <w:szCs w:val="36"/>
+          <w:lang w:val="en-IN"/>
+        </w:rPr>
+        <w:t>[argument list])</w:t>
       </w:r>
     </w:p>
     <w:p>
@@ -573,6 +664,7 @@
           <w:lang w:val="en-IN"/>
         </w:rPr>
       </w:pPr>
+      <w:proofErr w:type="gramStart"/>
       <w:r>
         <w:rPr>
           <w:i/>
@@ -583,6 +675,7 @@
         <w:lastRenderedPageBreak/>
         <w:t>Polymorphism :</w:t>
       </w:r>
+      <w:proofErr w:type="gramEnd"/>
     </w:p>
     <w:p>
       <w:pPr>
@@ -620,7 +713,57 @@
           <w:lang w:val="en-IN"/>
         </w:rPr>
         <w:tab/>
-        <w:t>sum(int a, int b)</w:t>
+      </w:r>
+      <w:proofErr w:type="gramStart"/>
+      <w:r>
+        <w:rPr>
+          <w:i/>
+          <w:sz w:val="36"/>
+          <w:szCs w:val="36"/>
+          <w:lang w:val="en-IN"/>
+        </w:rPr>
+        <w:t>sum(</w:t>
+      </w:r>
+      <w:proofErr w:type="spellStart"/>
+      <w:proofErr w:type="gramEnd"/>
+      <w:r>
+        <w:rPr>
+          <w:i/>
+          <w:sz w:val="36"/>
+          <w:szCs w:val="36"/>
+          <w:lang w:val="en-IN"/>
+        </w:rPr>
+        <w:t>int</w:t>
+      </w:r>
+      <w:proofErr w:type="spellEnd"/>
+      <w:r>
+        <w:rPr>
+          <w:i/>
+          <w:sz w:val="36"/>
+          <w:szCs w:val="36"/>
+          <w:lang w:val="en-IN"/>
+        </w:rPr>
+        <w:t xml:space="preserve"> a, </w:t>
+      </w:r>
+      <w:proofErr w:type="spellStart"/>
+      <w:r>
+        <w:rPr>
+          <w:i/>
+          <w:sz w:val="36"/>
+          <w:szCs w:val="36"/>
+          <w:lang w:val="en-IN"/>
+        </w:rPr>
+        <w:t>int</w:t>
+      </w:r>
+      <w:proofErr w:type="spellEnd"/>
+      <w:r>
+        <w:rPr>
+          <w:i/>
+          <w:sz w:val="36"/>
+          <w:szCs w:val="36"/>
+          <w:lang w:val="en-IN"/>
+        </w:rPr>
+        <w:t xml:space="preserve"> b)</w:t>
       </w:r>
     </w:p>
     <w:p>
@@ -640,7 +783,77 @@
           <w:lang w:val="en-IN"/>
         </w:rPr>
         <w:tab/>
-        <w:t>sum(int a, int b, int c)</w:t>
+      </w:r>
+      <w:proofErr w:type="gramStart"/>
+      <w:r>
+        <w:rPr>
+          <w:i/>
+          <w:sz w:val="36"/>
+          <w:szCs w:val="36"/>
+          <w:lang w:val="en-IN"/>
+        </w:rPr>
+        <w:t>sum(</w:t>
+      </w:r>
+      <w:proofErr w:type="spellStart"/>
+      <w:proofErr w:type="gramEnd"/>
+      <w:r>
+        <w:rPr>
+          <w:i/>
+          <w:sz w:val="36"/>
+          <w:szCs w:val="36"/>
+          <w:lang w:val="en-IN"/>
+        </w:rPr>
+        <w:t>int</w:t>
+      </w:r>
+      <w:proofErr w:type="spellEnd"/>
+      <w:r>
+        <w:rPr>
+          <w:i/>
+          <w:sz w:val="36"/>
+          <w:szCs w:val="36"/>
+          <w:lang w:val="en-IN"/>
+        </w:rPr>
+        <w:t xml:space="preserve"> a, </w:t>
+      </w:r>
+      <w:proofErr w:type="spellStart"/>
+      <w:r>
+        <w:rPr>
+          <w:i/>
+          <w:sz w:val="36"/>
+          <w:szCs w:val="36"/>
+          <w:lang w:val="en-IN"/>
+        </w:rPr>
+        <w:t>int</w:t>
+      </w:r>
+      <w:proofErr w:type="spellEnd"/>
+      <w:r>
+        <w:rPr>
+          <w:i/>
+          <w:sz w:val="36"/>
+          <w:szCs w:val="36"/>
+          <w:lang w:val="en-IN"/>
+        </w:rPr>
+        <w:t xml:space="preserve"> b, </w:t>
+      </w:r>
+      <w:proofErr w:type="spellStart"/>
+      <w:r>
+        <w:rPr>
+          <w:i/>
+          <w:sz w:val="36"/>
+          <w:szCs w:val="36"/>
+          <w:lang w:val="en-IN"/>
+        </w:rPr>
+        <w:t>int</w:t>
+      </w:r>
+      <w:proofErr w:type="spellEnd"/>
+      <w:r>
+        <w:rPr>
+          <w:i/>
+          <w:sz w:val="36"/>
+          <w:szCs w:val="36"/>
+          <w:lang w:val="en-IN"/>
+        </w:rPr>
+        <w:t xml:space="preserve"> c)</w:t>
       </w:r>
     </w:p>
     <w:p>
@@ -681,84 +894,139 @@
           <w:szCs w:val="36"/>
           <w:lang w:val="en-IN"/>
         </w:rPr>
-        <w:t>ACCESS SPECIFIER (Only to global variables or methods )</w:t>
-      </w:r>
-    </w:p>
-    <w:p>
-      <w:pPr>
-        <w:rPr>
-          <w:i/>
-          <w:sz w:val="36"/>
-          <w:szCs w:val="36"/>
-          <w:lang w:val="en-IN"/>
-        </w:rPr>
-      </w:pPr>
-      <w:r>
-        <w:rPr>
-          <w:i/>
-          <w:sz w:val="36"/>
-          <w:szCs w:val="36"/>
-          <w:lang w:val="en-IN"/>
-        </w:rPr>
-        <w:t>1. private</w:t>
-      </w:r>
-    </w:p>
-    <w:p>
-      <w:pPr>
-        <w:rPr>
-          <w:i/>
-          <w:sz w:val="36"/>
-          <w:szCs w:val="36"/>
-          <w:lang w:val="en-IN"/>
-        </w:rPr>
-      </w:pPr>
-      <w:r>
-        <w:rPr>
-          <w:i/>
-          <w:sz w:val="36"/>
-          <w:szCs w:val="36"/>
-          <w:lang w:val="en-IN"/>
-        </w:rPr>
-        <w:t>2. default</w:t>
-      </w:r>
-    </w:p>
-    <w:p>
-      <w:pPr>
-        <w:rPr>
-          <w:i/>
-          <w:sz w:val="36"/>
-          <w:szCs w:val="36"/>
-          <w:lang w:val="en-IN"/>
-        </w:rPr>
-      </w:pPr>
-      <w:r>
-        <w:rPr>
-          <w:i/>
-          <w:sz w:val="36"/>
-          <w:szCs w:val="36"/>
-          <w:lang w:val="en-IN"/>
-        </w:rPr>
-        <w:t>3. protected</w:t>
-      </w:r>
-    </w:p>
-    <w:p>
-      <w:pPr>
-        <w:rPr>
-          <w:i/>
-          <w:sz w:val="36"/>
-          <w:szCs w:val="36"/>
-          <w:lang w:val="en-IN"/>
-        </w:rPr>
-      </w:pPr>
-      <w:r>
-        <w:rPr>
-          <w:i/>
-          <w:sz w:val="36"/>
-          <w:szCs w:val="36"/>
-          <w:lang w:val="en-IN"/>
-        </w:rPr>
-        <w:t>4. public</w:t>
-      </w:r>
+        <w:t xml:space="preserve">ACCESS SPECIFIER (Only to global variables or </w:t>
+      </w:r>
+      <w:proofErr w:type="gramStart"/>
+      <w:r>
+        <w:rPr>
+          <w:i/>
+          <w:sz w:val="36"/>
+          <w:szCs w:val="36"/>
+          <w:lang w:val="en-IN"/>
+        </w:rPr>
+        <w:t>methods )</w:t>
+      </w:r>
+      <w:proofErr w:type="gramEnd"/>
+    </w:p>
+    <w:p>
+      <w:pPr>
+        <w:rPr>
+          <w:i/>
+          <w:sz w:val="36"/>
+          <w:szCs w:val="36"/>
+          <w:lang w:val="en-IN"/>
+        </w:rPr>
+      </w:pPr>
+      <w:r>
+        <w:rPr>
+          <w:i/>
+          <w:sz w:val="36"/>
+          <w:szCs w:val="36"/>
+          <w:lang w:val="en-IN"/>
+        </w:rPr>
+        <w:t xml:space="preserve">1. </w:t>
+      </w:r>
+      <w:proofErr w:type="gramStart"/>
+      <w:r>
+        <w:rPr>
+          <w:i/>
+          <w:sz w:val="36"/>
+          <w:szCs w:val="36"/>
+          <w:lang w:val="en-IN"/>
+        </w:rPr>
+        <w:t>private</w:t>
+      </w:r>
+      <w:proofErr w:type="gramEnd"/>
+    </w:p>
+    <w:p>
+      <w:pPr>
+        <w:rPr>
+          <w:i/>
+          <w:sz w:val="36"/>
+          <w:szCs w:val="36"/>
+          <w:lang w:val="en-IN"/>
+        </w:rPr>
+      </w:pPr>
+      <w:r>
+        <w:rPr>
+          <w:i/>
+          <w:sz w:val="36"/>
+          <w:szCs w:val="36"/>
+          <w:lang w:val="en-IN"/>
+        </w:rPr>
+        <w:t xml:space="preserve">2. </w:t>
+      </w:r>
+      <w:proofErr w:type="gramStart"/>
+      <w:r>
+        <w:rPr>
+          <w:i/>
+          <w:sz w:val="36"/>
+          <w:szCs w:val="36"/>
+          <w:lang w:val="en-IN"/>
+        </w:rPr>
+        <w:t>default</w:t>
+      </w:r>
+      <w:proofErr w:type="gramEnd"/>
+    </w:p>
+    <w:p>
+      <w:pPr>
+        <w:rPr>
+          <w:i/>
+          <w:sz w:val="36"/>
+          <w:szCs w:val="36"/>
+          <w:lang w:val="en-IN"/>
+        </w:rPr>
+      </w:pPr>
+      <w:r>
+        <w:rPr>
+          <w:i/>
+          <w:sz w:val="36"/>
+          <w:szCs w:val="36"/>
+          <w:lang w:val="en-IN"/>
+        </w:rPr>
+        <w:t xml:space="preserve">3. </w:t>
+      </w:r>
+      <w:proofErr w:type="gramStart"/>
+      <w:r>
+        <w:rPr>
+          <w:i/>
+          <w:sz w:val="36"/>
+          <w:szCs w:val="36"/>
+          <w:lang w:val="en-IN"/>
+        </w:rPr>
+        <w:t>protected</w:t>
+      </w:r>
+      <w:proofErr w:type="gramEnd"/>
+    </w:p>
+    <w:p>
+      <w:pPr>
+        <w:rPr>
+          <w:i/>
+          <w:sz w:val="36"/>
+          <w:szCs w:val="36"/>
+          <w:lang w:val="en-IN"/>
+        </w:rPr>
+      </w:pPr>
+      <w:r>
+        <w:rPr>
+          <w:i/>
+          <w:sz w:val="36"/>
+          <w:szCs w:val="36"/>
+          <w:lang w:val="en-IN"/>
+        </w:rPr>
+        <w:t xml:space="preserve">4. </w:t>
+      </w:r>
+      <w:proofErr w:type="gramStart"/>
+      <w:r>
+        <w:rPr>
+          <w:i/>
+          <w:sz w:val="36"/>
+          <w:szCs w:val="36"/>
+          <w:lang w:val="en-IN"/>
+        </w:rPr>
+        <w:t>public</w:t>
+      </w:r>
+      <w:proofErr w:type="gramEnd"/>
       <w:r>
         <w:rPr>
           <w:i/>
@@ -866,14 +1134,25 @@
         </w:rPr>
         <w:t xml:space="preserve">4. </w:t>
       </w:r>
-      <w:r>
-        <w:rPr>
-          <w:i/>
-          <w:sz w:val="36"/>
-          <w:szCs w:val="36"/>
-          <w:lang w:val="en-IN"/>
-        </w:rPr>
-        <w:t>synchronized (Threads) – methods</w:t>
+      <w:proofErr w:type="gramStart"/>
+      <w:r>
+        <w:rPr>
+          <w:i/>
+          <w:sz w:val="36"/>
+          <w:szCs w:val="36"/>
+          <w:lang w:val="en-IN"/>
+        </w:rPr>
+        <w:t>synchronized</w:t>
+      </w:r>
+      <w:proofErr w:type="gramEnd"/>
+      <w:r>
+        <w:rPr>
+          <w:i/>
+          <w:sz w:val="36"/>
+          <w:szCs w:val="36"/>
+          <w:lang w:val="en-IN"/>
+        </w:rPr>
+        <w:t xml:space="preserve"> (Threads) – methods</w:t>
       </w:r>
     </w:p>
     <w:p>
@@ -907,6 +1186,7 @@
           <w:lang w:val="en-IN"/>
         </w:rPr>
       </w:pPr>
+      <w:proofErr w:type="gramStart"/>
       <w:r>
         <w:rPr>
           <w:i/>
@@ -916,16 +1196,18 @@
         </w:rPr>
         <w:t>for</w:t>
       </w:r>
-    </w:p>
-    <w:p>
-      <w:pPr>
-        <w:rPr>
-          <w:i/>
-          <w:sz w:val="36"/>
-          <w:szCs w:val="36"/>
-          <w:lang w:val="en-IN"/>
-        </w:rPr>
-      </w:pPr>
+      <w:proofErr w:type="gramEnd"/>
+    </w:p>
+    <w:p>
+      <w:pPr>
+        <w:rPr>
+          <w:i/>
+          <w:sz w:val="36"/>
+          <w:szCs w:val="36"/>
+          <w:lang w:val="en-IN"/>
+        </w:rPr>
+      </w:pPr>
+      <w:proofErr w:type="gramStart"/>
       <w:r>
         <w:rPr>
           <w:i/>
@@ -935,16 +1217,19 @@
         </w:rPr>
         <w:t>while</w:t>
       </w:r>
-    </w:p>
-    <w:p>
-      <w:pPr>
-        <w:rPr>
-          <w:i/>
-          <w:sz w:val="36"/>
-          <w:szCs w:val="36"/>
-          <w:lang w:val="en-IN"/>
-        </w:rPr>
-      </w:pPr>
+      <w:proofErr w:type="gramEnd"/>
+    </w:p>
+    <w:p>
+      <w:pPr>
+        <w:rPr>
+          <w:i/>
+          <w:sz w:val="36"/>
+          <w:szCs w:val="36"/>
+          <w:lang w:val="en-IN"/>
+        </w:rPr>
+      </w:pPr>
+      <w:proofErr w:type="spellStart"/>
+      <w:proofErr w:type="gramStart"/>
       <w:r>
         <w:rPr>
           <w:i/>
@@ -953,26 +1238,50 @@
           <w:lang w:val="en-IN"/>
         </w:rPr>
         <w:lastRenderedPageBreak/>
-        <w:t>do,while</w:t>
-      </w:r>
-    </w:p>
-    <w:p>
-      <w:pPr>
-        <w:rPr>
-          <w:i/>
-          <w:sz w:val="36"/>
-          <w:szCs w:val="36"/>
-          <w:lang w:val="en-IN"/>
-        </w:rPr>
-      </w:pPr>
-      <w:r>
-        <w:rPr>
-          <w:i/>
-          <w:sz w:val="36"/>
-          <w:szCs w:val="36"/>
-          <w:lang w:val="en-IN"/>
-        </w:rPr>
-        <w:t>foreach / enhanced for loop</w:t>
+        <w:t>do,</w:t>
+      </w:r>
+      <w:proofErr w:type="gramEnd"/>
+      <w:r>
+        <w:rPr>
+          <w:i/>
+          <w:sz w:val="36"/>
+          <w:szCs w:val="36"/>
+          <w:lang w:val="en-IN"/>
+        </w:rPr>
+        <w:t>while</w:t>
+      </w:r>
+      <w:proofErr w:type="spellEnd"/>
+    </w:p>
+    <w:p>
+      <w:pPr>
+        <w:rPr>
+          <w:i/>
+          <w:sz w:val="36"/>
+          <w:szCs w:val="36"/>
+          <w:lang w:val="en-IN"/>
+        </w:rPr>
+      </w:pPr>
+      <w:proofErr w:type="spellStart"/>
+      <w:proofErr w:type="gramStart"/>
+      <w:r>
+        <w:rPr>
+          <w:i/>
+          <w:sz w:val="36"/>
+          <w:szCs w:val="36"/>
+          <w:lang w:val="en-IN"/>
+        </w:rPr>
+        <w:t>foreach</w:t>
+      </w:r>
+      <w:proofErr w:type="spellEnd"/>
+      <w:proofErr w:type="gramEnd"/>
+      <w:r>
+        <w:rPr>
+          <w:i/>
+          <w:sz w:val="36"/>
+          <w:szCs w:val="36"/>
+          <w:lang w:val="en-IN"/>
+        </w:rPr>
+        <w:t xml:space="preserve"> / enhanced for loop</w:t>
       </w:r>
     </w:p>
     <w:p>
@@ -1006,6 +1315,7 @@
           <w:lang w:val="en-IN"/>
         </w:rPr>
       </w:pPr>
+      <w:proofErr w:type="gramStart"/>
       <w:r>
         <w:rPr>
           <w:i/>
@@ -1015,43 +1325,79 @@
         </w:rPr>
         <w:t>if</w:t>
       </w:r>
-    </w:p>
-    <w:p>
-      <w:pPr>
-        <w:rPr>
-          <w:i/>
-          <w:sz w:val="36"/>
-          <w:szCs w:val="36"/>
-          <w:lang w:val="en-IN"/>
-        </w:rPr>
-      </w:pPr>
-      <w:r>
-        <w:rPr>
-          <w:i/>
-          <w:sz w:val="36"/>
-          <w:szCs w:val="36"/>
-          <w:lang w:val="en-IN"/>
-        </w:rPr>
-        <w:t>if,else</w:t>
-      </w:r>
-    </w:p>
-    <w:p>
-      <w:pPr>
-        <w:rPr>
-          <w:i/>
-          <w:sz w:val="36"/>
-          <w:szCs w:val="36"/>
-          <w:lang w:val="en-IN"/>
-        </w:rPr>
-      </w:pPr>
-      <w:r>
-        <w:rPr>
-          <w:i/>
-          <w:sz w:val="36"/>
-          <w:szCs w:val="36"/>
-          <w:lang w:val="en-IN"/>
-        </w:rPr>
-        <w:t>if,elseif, else....</w:t>
+      <w:proofErr w:type="gramEnd"/>
+    </w:p>
+    <w:p>
+      <w:pPr>
+        <w:rPr>
+          <w:i/>
+          <w:sz w:val="36"/>
+          <w:szCs w:val="36"/>
+          <w:lang w:val="en-IN"/>
+        </w:rPr>
+      </w:pPr>
+      <w:proofErr w:type="spellStart"/>
+      <w:proofErr w:type="gramStart"/>
+      <w:r>
+        <w:rPr>
+          <w:i/>
+          <w:sz w:val="36"/>
+          <w:szCs w:val="36"/>
+          <w:lang w:val="en-IN"/>
+        </w:rPr>
+        <w:t>if,</w:t>
+      </w:r>
+      <w:proofErr w:type="gramEnd"/>
+      <w:r>
+        <w:rPr>
+          <w:i/>
+          <w:sz w:val="36"/>
+          <w:szCs w:val="36"/>
+          <w:lang w:val="en-IN"/>
+        </w:rPr>
+        <w:t>else</w:t>
+      </w:r>
+      <w:proofErr w:type="spellEnd"/>
+    </w:p>
+    <w:p>
+      <w:pPr>
+        <w:rPr>
+          <w:i/>
+          <w:sz w:val="36"/>
+          <w:szCs w:val="36"/>
+          <w:lang w:val="en-IN"/>
+        </w:rPr>
+      </w:pPr>
+      <w:proofErr w:type="spellStart"/>
+      <w:proofErr w:type="gramStart"/>
+      <w:r>
+        <w:rPr>
+          <w:i/>
+          <w:sz w:val="36"/>
+          <w:szCs w:val="36"/>
+          <w:lang w:val="en-IN"/>
+        </w:rPr>
+        <w:t>if,</w:t>
+      </w:r>
+      <w:proofErr w:type="gramEnd"/>
+      <w:r>
+        <w:rPr>
+          <w:i/>
+          <w:sz w:val="36"/>
+          <w:szCs w:val="36"/>
+          <w:lang w:val="en-IN"/>
+        </w:rPr>
+        <w:t>elseif</w:t>
+      </w:r>
+      <w:proofErr w:type="spellEnd"/>
+      <w:r>
+        <w:rPr>
+          <w:i/>
+          <w:sz w:val="36"/>
+          <w:szCs w:val="36"/>
+          <w:lang w:val="en-IN"/>
+        </w:rPr>
+        <w:t>, else....</w:t>
       </w:r>
     </w:p>
     <w:p>
@@ -1066,6 +1412,7 @@
           <w:lang w:val="en-IN"/>
         </w:rPr>
       </w:pPr>
+      <w:proofErr w:type="gramStart"/>
       <w:r>
         <w:rPr>
           <w:i/>
@@ -1075,25 +1422,37 @@
         </w:rPr>
         <w:t>switch()</w:t>
       </w:r>
-    </w:p>
-    <w:p>
-      <w:pPr>
-        <w:rPr>
-          <w:i/>
-          <w:sz w:val="36"/>
-          <w:szCs w:val="36"/>
-          <w:lang w:val="en-IN"/>
-        </w:rPr>
-      </w:pPr>
-      <w:r>
-        <w:rPr>
-          <w:i/>
-          <w:sz w:val="36"/>
-          <w:szCs w:val="36"/>
-          <w:lang w:val="en-IN"/>
-        </w:rPr>
-        <w:t>String – java.lang</w:t>
-      </w:r>
+      <w:proofErr w:type="gramEnd"/>
+    </w:p>
+    <w:p>
+      <w:pPr>
+        <w:rPr>
+          <w:i/>
+          <w:sz w:val="36"/>
+          <w:szCs w:val="36"/>
+          <w:lang w:val="en-IN"/>
+        </w:rPr>
+      </w:pPr>
+      <w:r>
+        <w:rPr>
+          <w:i/>
+          <w:sz w:val="36"/>
+          <w:szCs w:val="36"/>
+          <w:lang w:val="en-IN"/>
+        </w:rPr>
+        <w:t xml:space="preserve">String – </w:t>
+      </w:r>
+      <w:proofErr w:type="spellStart"/>
+      <w:r>
+        <w:rPr>
+          <w:i/>
+          <w:sz w:val="36"/>
+          <w:szCs w:val="36"/>
+          <w:lang w:val="en-IN"/>
+        </w:rPr>
+        <w:t>java.lang</w:t>
+      </w:r>
+      <w:proofErr w:type="spellEnd"/>
     </w:p>
     <w:p>
       <w:pPr>
@@ -1109,14 +1468,25 @@
           <w:lang w:val="en-IN"/>
         </w:rPr>
       </w:pPr>
-      <w:r>
-        <w:rPr>
-          <w:i/>
-          <w:sz w:val="36"/>
-          <w:szCs w:val="36"/>
-          <w:lang w:val="en-IN"/>
-        </w:rPr>
-        <w:t>charAt(index)</w:t>
+      <w:proofErr w:type="spellStart"/>
+      <w:r>
+        <w:rPr>
+          <w:i/>
+          <w:sz w:val="36"/>
+          <w:szCs w:val="36"/>
+          <w:lang w:val="en-IN"/>
+        </w:rPr>
+        <w:t>charAt</w:t>
+      </w:r>
+      <w:proofErr w:type="spellEnd"/>
+      <w:r>
+        <w:rPr>
+          <w:i/>
+          <w:sz w:val="36"/>
+          <w:szCs w:val="36"/>
+          <w:lang w:val="en-IN"/>
+        </w:rPr>
+        <w:t>(index)</w:t>
       </w:r>
     </w:p>
     <w:p>
@@ -1133,14 +1503,25 @@
           <w:lang w:val="en-IN"/>
         </w:rPr>
       </w:pPr>
-      <w:r>
-        <w:rPr>
-          <w:i/>
-          <w:sz w:val="36"/>
-          <w:szCs w:val="36"/>
-          <w:lang w:val="en-IN"/>
-        </w:rPr>
-        <w:t>indexOf(char)</w:t>
+      <w:proofErr w:type="spellStart"/>
+      <w:r>
+        <w:rPr>
+          <w:i/>
+          <w:sz w:val="36"/>
+          <w:szCs w:val="36"/>
+          <w:lang w:val="en-IN"/>
+        </w:rPr>
+        <w:t>indexOf</w:t>
+      </w:r>
+      <w:proofErr w:type="spellEnd"/>
+      <w:r>
+        <w:rPr>
+          <w:i/>
+          <w:sz w:val="36"/>
+          <w:szCs w:val="36"/>
+          <w:lang w:val="en-IN"/>
+        </w:rPr>
+        <w:t>(char)</w:t>
       </w:r>
     </w:p>
     <w:p>
@@ -1157,14 +1538,25 @@
           <w:lang w:val="en-IN"/>
         </w:rPr>
       </w:pPr>
-      <w:r>
-        <w:rPr>
-          <w:i/>
-          <w:sz w:val="36"/>
-          <w:szCs w:val="36"/>
-          <w:lang w:val="en-IN"/>
-        </w:rPr>
-        <w:t>lastIndexOf(char)</w:t>
+      <w:proofErr w:type="spellStart"/>
+      <w:r>
+        <w:rPr>
+          <w:i/>
+          <w:sz w:val="36"/>
+          <w:szCs w:val="36"/>
+          <w:lang w:val="en-IN"/>
+        </w:rPr>
+        <w:t>lastIndexOf</w:t>
+      </w:r>
+      <w:proofErr w:type="spellEnd"/>
+      <w:r>
+        <w:rPr>
+          <w:i/>
+          <w:sz w:val="36"/>
+          <w:szCs w:val="36"/>
+          <w:lang w:val="en-IN"/>
+        </w:rPr>
+        <w:t>(char)</w:t>
       </w:r>
     </w:p>
     <w:p>
@@ -1188,7 +1580,27 @@
           <w:szCs w:val="36"/>
           <w:lang w:val="en-IN"/>
         </w:rPr>
-        <w:t>split(regExp)</w:t>
+        <w:t>split(</w:t>
+      </w:r>
+      <w:proofErr w:type="spellStart"/>
+      <w:r>
+        <w:rPr>
+          <w:i/>
+          <w:sz w:val="36"/>
+          <w:szCs w:val="36"/>
+          <w:lang w:val="en-IN"/>
+        </w:rPr>
+        <w:t>regExp</w:t>
+      </w:r>
+      <w:proofErr w:type="spellEnd"/>
+      <w:r>
+        <w:rPr>
+          <w:i/>
+          <w:sz w:val="36"/>
+          <w:szCs w:val="36"/>
+          <w:lang w:val="en-IN"/>
+        </w:rPr>
+        <w:t>)</w:t>
       </w:r>
     </w:p>
     <w:p>
@@ -1253,14 +1665,25 @@
           <w:lang w:val="en-IN"/>
         </w:rPr>
       </w:pPr>
-      <w:r>
-        <w:rPr>
-          <w:i/>
-          <w:sz w:val="36"/>
-          <w:szCs w:val="36"/>
-          <w:lang w:val="en-IN"/>
-        </w:rPr>
-        <w:t>equalsIgnoreCase()</w:t>
+      <w:proofErr w:type="spellStart"/>
+      <w:r>
+        <w:rPr>
+          <w:i/>
+          <w:sz w:val="36"/>
+          <w:szCs w:val="36"/>
+          <w:lang w:val="en-IN"/>
+        </w:rPr>
+        <w:t>equalsIgnoreCase</w:t>
+      </w:r>
+      <w:proofErr w:type="spellEnd"/>
+      <w:r>
+        <w:rPr>
+          <w:i/>
+          <w:sz w:val="36"/>
+          <w:szCs w:val="36"/>
+          <w:lang w:val="en-IN"/>
+        </w:rPr>
+        <w:t>()</w:t>
       </w:r>
     </w:p>
     <w:p>
@@ -1277,14 +1700,25 @@
           <w:lang w:val="en-IN"/>
         </w:rPr>
       </w:pPr>
-      <w:r>
-        <w:rPr>
-          <w:i/>
-          <w:sz w:val="36"/>
-          <w:szCs w:val="36"/>
-          <w:lang w:val="en-IN"/>
-        </w:rPr>
-        <w:t>toUpperCase()</w:t>
+      <w:proofErr w:type="spellStart"/>
+      <w:r>
+        <w:rPr>
+          <w:i/>
+          <w:sz w:val="36"/>
+          <w:szCs w:val="36"/>
+          <w:lang w:val="en-IN"/>
+        </w:rPr>
+        <w:t>toUpperCase</w:t>
+      </w:r>
+      <w:proofErr w:type="spellEnd"/>
+      <w:r>
+        <w:rPr>
+          <w:i/>
+          <w:sz w:val="36"/>
+          <w:szCs w:val="36"/>
+          <w:lang w:val="en-IN"/>
+        </w:rPr>
+        <w:t>()</w:t>
       </w:r>
     </w:p>
     <w:p>
@@ -1301,14 +1735,25 @@
           <w:lang w:val="en-IN"/>
         </w:rPr>
       </w:pPr>
-      <w:r>
-        <w:rPr>
-          <w:i/>
-          <w:sz w:val="36"/>
-          <w:szCs w:val="36"/>
-          <w:lang w:val="en-IN"/>
-        </w:rPr>
-        <w:t>toLowerCase()</w:t>
+      <w:proofErr w:type="spellStart"/>
+      <w:r>
+        <w:rPr>
+          <w:i/>
+          <w:sz w:val="36"/>
+          <w:szCs w:val="36"/>
+          <w:lang w:val="en-IN"/>
+        </w:rPr>
+        <w:t>toLowerCase</w:t>
+      </w:r>
+      <w:proofErr w:type="spellEnd"/>
+      <w:r>
+        <w:rPr>
+          <w:i/>
+          <w:sz w:val="36"/>
+          <w:szCs w:val="36"/>
+          <w:lang w:val="en-IN"/>
+        </w:rPr>
+        <w:t>()</w:t>
       </w:r>
     </w:p>
     <w:p>
@@ -1373,14 +1818,25 @@
           <w:lang w:val="en-IN"/>
         </w:rPr>
       </w:pPr>
-      <w:r>
-        <w:rPr>
-          <w:i/>
-          <w:sz w:val="36"/>
-          <w:szCs w:val="36"/>
-          <w:lang w:val="en-IN"/>
-        </w:rPr>
-        <w:t>replaceAll()</w:t>
+      <w:proofErr w:type="spellStart"/>
+      <w:r>
+        <w:rPr>
+          <w:i/>
+          <w:sz w:val="36"/>
+          <w:szCs w:val="36"/>
+          <w:lang w:val="en-IN"/>
+        </w:rPr>
+        <w:t>replaceAll</w:t>
+      </w:r>
+      <w:proofErr w:type="spellEnd"/>
+      <w:r>
+        <w:rPr>
+          <w:i/>
+          <w:sz w:val="36"/>
+          <w:szCs w:val="36"/>
+          <w:lang w:val="en-IN"/>
+        </w:rPr>
+        <w:t>()</w:t>
       </w:r>
     </w:p>
     <w:p>
@@ -1397,14 +1853,25 @@
           <w:lang w:val="en-IN"/>
         </w:rPr>
       </w:pPr>
-      <w:r>
-        <w:rPr>
-          <w:i/>
-          <w:sz w:val="36"/>
-          <w:szCs w:val="36"/>
-          <w:lang w:val="en-IN"/>
-        </w:rPr>
-        <w:t>concat()</w:t>
+      <w:proofErr w:type="spellStart"/>
+      <w:r>
+        <w:rPr>
+          <w:i/>
+          <w:sz w:val="36"/>
+          <w:szCs w:val="36"/>
+          <w:lang w:val="en-IN"/>
+        </w:rPr>
+        <w:t>concat</w:t>
+      </w:r>
+      <w:proofErr w:type="spellEnd"/>
+      <w:r>
+        <w:rPr>
+          <w:i/>
+          <w:sz w:val="36"/>
+          <w:szCs w:val="36"/>
+          <w:lang w:val="en-IN"/>
+        </w:rPr>
+        <w:t>()</w:t>
       </w:r>
     </w:p>
     <w:p>
@@ -1421,6 +1888,7 @@
           <w:lang w:val="en-IN"/>
         </w:rPr>
       </w:pPr>
+      <w:proofErr w:type="spellStart"/>
       <w:r>
         <w:rPr>
           <w:i/>
@@ -1446,8 +1914,29 @@
           <w:szCs w:val="36"/>
           <w:lang w:val="en-IN"/>
         </w:rPr>
-        <w:t>ingBuffer or StringBuilder</w:t>
-      </w:r>
+        <w:t>ingBuffer</w:t>
+      </w:r>
+      <w:proofErr w:type="spellEnd"/>
+      <w:r>
+        <w:rPr>
+          <w:i/>
+          <w:sz w:val="36"/>
+          <w:szCs w:val="36"/>
+          <w:lang w:val="en-IN"/>
+        </w:rPr>
+        <w:t xml:space="preserve"> or </w:t>
+      </w:r>
+      <w:proofErr w:type="spellStart"/>
+      <w:r>
+        <w:rPr>
+          <w:i/>
+          <w:sz w:val="36"/>
+          <w:szCs w:val="36"/>
+          <w:lang w:val="en-IN"/>
+        </w:rPr>
+        <w:t>StringBuilder</w:t>
+      </w:r>
+      <w:proofErr w:type="spellEnd"/>
     </w:p>
     <w:p>
       <w:pPr>
@@ -1543,7 +2032,47 @@
           <w:szCs w:val="36"/>
           <w:lang w:val="en-IN"/>
         </w:rPr>
-        <w:t>delete(fromIndex, toIndex)</w:t>
+        <w:t>delete(</w:t>
+      </w:r>
+      <w:proofErr w:type="spellStart"/>
+      <w:r>
+        <w:rPr>
+          <w:i/>
+          <w:sz w:val="36"/>
+          <w:szCs w:val="36"/>
+          <w:lang w:val="en-IN"/>
+        </w:rPr>
+        <w:t>fromIndex</w:t>
+      </w:r>
+      <w:proofErr w:type="spellEnd"/>
+      <w:r>
+        <w:rPr>
+          <w:i/>
+          <w:sz w:val="36"/>
+          <w:szCs w:val="36"/>
+          <w:lang w:val="en-IN"/>
+        </w:rPr>
+        <w:t xml:space="preserve">, </w:t>
+      </w:r>
+      <w:proofErr w:type="spellStart"/>
+      <w:r>
+        <w:rPr>
+          <w:i/>
+          <w:sz w:val="36"/>
+          <w:szCs w:val="36"/>
+          <w:lang w:val="en-IN"/>
+        </w:rPr>
+        <w:t>toIndex</w:t>
+      </w:r>
+      <w:proofErr w:type="spellEnd"/>
+      <w:r>
+        <w:rPr>
+          <w:i/>
+          <w:sz w:val="36"/>
+          <w:szCs w:val="36"/>
+          <w:lang w:val="en-IN"/>
+        </w:rPr>
+        <w:t>)</w:t>
       </w:r>
     </w:p>
     <w:p>
@@ -1644,7 +2173,27 @@
           <w:szCs w:val="36"/>
           <w:lang w:val="en-IN"/>
         </w:rPr>
-        <w:t>- Exception Handling techniques</w:t>
+        <w:t xml:space="preserve">- Exception </w:t>
+      </w:r>
+      <w:proofErr w:type="gramStart"/>
+      <w:r>
+        <w:rPr>
+          <w:i/>
+          <w:sz w:val="36"/>
+          <w:szCs w:val="36"/>
+          <w:lang w:val="en-IN"/>
+        </w:rPr>
+        <w:t>Handling</w:t>
+      </w:r>
+      <w:proofErr w:type="gramEnd"/>
+      <w:r>
+        <w:rPr>
+          <w:i/>
+          <w:sz w:val="36"/>
+          <w:szCs w:val="36"/>
+          <w:lang w:val="en-IN"/>
+        </w:rPr>
+        <w:t xml:space="preserve"> techniques</w:t>
       </w:r>
     </w:p>
     <w:p>
@@ -1938,24 +2487,98 @@
           <w:szCs w:val="36"/>
           <w:lang w:val="en-IN"/>
         </w:rPr>
-        <w:t>- Multiple PL – java, c#, ruby, perl, python, php, js</w:t>
-      </w:r>
-    </w:p>
-    <w:p>
-      <w:pPr>
-        <w:rPr>
-          <w:sz w:val="36"/>
-          <w:szCs w:val="36"/>
-          <w:lang w:val="en-IN"/>
-        </w:rPr>
-      </w:pPr>
-      <w:r>
-        <w:rPr>
-          <w:sz w:val="36"/>
-          <w:szCs w:val="36"/>
-          <w:lang w:val="en-IN"/>
-        </w:rPr>
-        <w:t>- Almost all popular browsers – ie,edge,chrome,ff,opera,safari.</w:t>
+        <w:t xml:space="preserve">- Multiple PL – java, c#, ruby, </w:t>
+      </w:r>
+      <w:proofErr w:type="spellStart"/>
+      <w:r>
+        <w:rPr>
+          <w:sz w:val="36"/>
+          <w:szCs w:val="36"/>
+          <w:lang w:val="en-IN"/>
+        </w:rPr>
+        <w:t>perl</w:t>
+      </w:r>
+      <w:proofErr w:type="spellEnd"/>
+      <w:r>
+        <w:rPr>
+          <w:sz w:val="36"/>
+          <w:szCs w:val="36"/>
+          <w:lang w:val="en-IN"/>
+        </w:rPr>
+        <w:t xml:space="preserve">, python, </w:t>
+      </w:r>
+      <w:proofErr w:type="spellStart"/>
+      <w:r>
+        <w:rPr>
+          <w:sz w:val="36"/>
+          <w:szCs w:val="36"/>
+          <w:lang w:val="en-IN"/>
+        </w:rPr>
+        <w:t>php</w:t>
+      </w:r>
+      <w:proofErr w:type="spellEnd"/>
+      <w:r>
+        <w:rPr>
+          <w:sz w:val="36"/>
+          <w:szCs w:val="36"/>
+          <w:lang w:val="en-IN"/>
+        </w:rPr>
+        <w:t xml:space="preserve">, </w:t>
+      </w:r>
+      <w:proofErr w:type="spellStart"/>
+      <w:r>
+        <w:rPr>
+          <w:sz w:val="36"/>
+          <w:szCs w:val="36"/>
+          <w:lang w:val="en-IN"/>
+        </w:rPr>
+        <w:t>js</w:t>
+      </w:r>
+      <w:proofErr w:type="spellEnd"/>
+    </w:p>
+    <w:p>
+      <w:pPr>
+        <w:rPr>
+          <w:sz w:val="36"/>
+          <w:szCs w:val="36"/>
+          <w:lang w:val="en-IN"/>
+        </w:rPr>
+      </w:pPr>
+      <w:r>
+        <w:rPr>
+          <w:sz w:val="36"/>
+          <w:szCs w:val="36"/>
+          <w:lang w:val="en-IN"/>
+        </w:rPr>
+        <w:t xml:space="preserve">- Almost all popular browsers – </w:t>
+      </w:r>
+      <w:proofErr w:type="spellStart"/>
+      <w:r>
+        <w:rPr>
+          <w:sz w:val="36"/>
+          <w:szCs w:val="36"/>
+          <w:lang w:val="en-IN"/>
+        </w:rPr>
+        <w:t>ie</w:t>
+      </w:r>
+      <w:proofErr w:type="gramStart"/>
+      <w:r>
+        <w:rPr>
+          <w:sz w:val="36"/>
+          <w:szCs w:val="36"/>
+          <w:lang w:val="en-IN"/>
+        </w:rPr>
+        <w:t>,edge,chrome,ff,opera,safari</w:t>
+      </w:r>
+      <w:proofErr w:type="spellEnd"/>
+      <w:proofErr w:type="gramEnd"/>
+      <w:r>
+        <w:rPr>
+          <w:sz w:val="36"/>
+          <w:szCs w:val="36"/>
+          <w:lang w:val="en-IN"/>
+        </w:rPr>
+        <w:t>.</w:t>
       </w:r>
     </w:p>
     <w:p>
@@ -2104,6 +2727,7 @@
           <w:lang w:val="en-IN"/>
         </w:rPr>
       </w:pPr>
+      <w:proofErr w:type="spellStart"/>
       <w:r>
         <w:rPr>
           <w:sz w:val="36"/>
@@ -2112,6 +2736,7 @@
         </w:rPr>
         <w:t>classname</w:t>
       </w:r>
+      <w:proofErr w:type="spellEnd"/>
     </w:p>
     <w:p>
       <w:pPr>
@@ -2126,6 +2751,7 @@
           <w:lang w:val="en-IN"/>
         </w:rPr>
       </w:pPr>
+      <w:proofErr w:type="spellStart"/>
       <w:r>
         <w:rPr>
           <w:sz w:val="36"/>
@@ -2134,6 +2760,7 @@
         </w:rPr>
         <w:t>tagname</w:t>
       </w:r>
+      <w:proofErr w:type="spellEnd"/>
     </w:p>
     <w:p>
       <w:pPr>
@@ -2148,6 +2775,7 @@
           <w:lang w:val="en-IN"/>
         </w:rPr>
       </w:pPr>
+      <w:proofErr w:type="spellStart"/>
       <w:r>
         <w:rPr>
           <w:sz w:val="36"/>
@@ -2156,6 +2784,7 @@
         </w:rPr>
         <w:t>linktext</w:t>
       </w:r>
+      <w:proofErr w:type="spellEnd"/>
     </w:p>
     <w:p>
       <w:pPr>
@@ -2170,6 +2799,7 @@
           <w:lang w:val="en-IN"/>
         </w:rPr>
       </w:pPr>
+      <w:proofErr w:type="spellStart"/>
       <w:r>
         <w:rPr>
           <w:sz w:val="36"/>
@@ -2178,6 +2808,7 @@
         </w:rPr>
         <w:t>partiallinktext</w:t>
       </w:r>
+      <w:proofErr w:type="spellEnd"/>
     </w:p>
     <w:p>
       <w:pPr>
@@ -2192,6 +2823,7 @@
           <w:lang w:val="en-IN"/>
         </w:rPr>
       </w:pPr>
+      <w:proofErr w:type="spellStart"/>
       <w:r>
         <w:rPr>
           <w:sz w:val="36"/>
@@ -2200,6 +2832,7 @@
         </w:rPr>
         <w:t>css</w:t>
       </w:r>
+      <w:proofErr w:type="spellEnd"/>
     </w:p>
     <w:p>
       <w:pPr>
@@ -2214,6 +2847,7 @@
           <w:lang w:val="en-IN"/>
         </w:rPr>
       </w:pPr>
+      <w:proofErr w:type="spellStart"/>
       <w:r>
         <w:rPr>
           <w:sz w:val="36"/>
@@ -2222,6 +2856,7 @@
         </w:rPr>
         <w:t>xpath</w:t>
       </w:r>
+      <w:proofErr w:type="spellEnd"/>
     </w:p>
     <w:p>
       <w:pPr>
@@ -2309,6 +2944,7 @@
           <w:szCs w:val="40"/>
         </w:rPr>
       </w:pPr>
+      <w:proofErr w:type="spellStart"/>
       <w:r>
         <w:rPr>
           <w:rFonts w:ascii="Consolas" w:hAnsi="Consolas" w:cs="Consolas"/>
@@ -2318,7 +2954,19 @@
           <w:sz w:val="40"/>
           <w:szCs w:val="40"/>
         </w:rPr>
-        <w:t>Xpath-</w:t>
+        <w:t>Xpath</w:t>
+      </w:r>
+      <w:proofErr w:type="spellEnd"/>
+      <w:r>
+        <w:rPr>
+          <w:rFonts w:ascii="Consolas" w:hAnsi="Consolas" w:cs="Consolas"/>
+          <w:b/>
+          <w:bCs/>
+          <w:color w:val="22B14C"/>
+          <w:sz w:val="40"/>
+          <w:szCs w:val="40"/>
+        </w:rPr>
+        <w:t>-</w:t>
       </w:r>
     </w:p>
     <w:p>
@@ -2378,7 +3026,68 @@
           <w:sz w:val="28"/>
           <w:szCs w:val="28"/>
         </w:rPr>
-        <w:t>1. Basic //htmltag[@propertyname='value']</w:t>
+        <w:t>1. Basic //</w:t>
+      </w:r>
+      <w:proofErr w:type="spellStart"/>
+      <w:proofErr w:type="gramStart"/>
+      <w:r>
+        <w:rPr>
+          <w:rFonts w:ascii="Consolas" w:hAnsi="Consolas" w:cs="Consolas"/>
+          <w:b/>
+          <w:bCs/>
+          <w:color w:val="22B14C"/>
+          <w:sz w:val="28"/>
+          <w:szCs w:val="28"/>
+        </w:rPr>
+        <w:t>htmltag</w:t>
+      </w:r>
+      <w:proofErr w:type="spellEnd"/>
+      <w:r>
+        <w:rPr>
+          <w:rFonts w:ascii="Consolas" w:hAnsi="Consolas" w:cs="Consolas"/>
+          <w:b/>
+          <w:bCs/>
+          <w:color w:val="22B14C"/>
+          <w:sz w:val="28"/>
+          <w:szCs w:val="28"/>
+        </w:rPr>
+        <w:t>[</w:t>
+      </w:r>
+      <w:proofErr w:type="gramEnd"/>
+      <w:r>
+        <w:rPr>
+          <w:rFonts w:ascii="Consolas" w:hAnsi="Consolas" w:cs="Consolas"/>
+          <w:b/>
+          <w:bCs/>
+          <w:color w:val="22B14C"/>
+          <w:sz w:val="28"/>
+          <w:szCs w:val="28"/>
+        </w:rPr>
+        <w:t>@</w:t>
+      </w:r>
+      <w:proofErr w:type="spellStart"/>
+      <w:r>
+        <w:rPr>
+          <w:rFonts w:ascii="Consolas" w:hAnsi="Consolas" w:cs="Consolas"/>
+          <w:b/>
+          <w:bCs/>
+          <w:color w:val="22B14C"/>
+          <w:sz w:val="28"/>
+          <w:szCs w:val="28"/>
+        </w:rPr>
+        <w:t>propertyname</w:t>
+      </w:r>
+      <w:proofErr w:type="spellEnd"/>
+      <w:r>
+        <w:rPr>
+          <w:rFonts w:ascii="Consolas" w:hAnsi="Consolas" w:cs="Consolas"/>
+          <w:b/>
+          <w:bCs/>
+          <w:color w:val="22B14C"/>
+          <w:sz w:val="28"/>
+          <w:szCs w:val="28"/>
+        </w:rPr>
+        <w:t>='value']</w:t>
       </w:r>
     </w:p>
     <w:p>
@@ -2434,7 +3143,31 @@
           <w:sz w:val="28"/>
           <w:szCs w:val="28"/>
         </w:rPr>
-        <w:t>3. functions (text(), contains(arg1,arg2), starts-with(arg1,arg2))</w:t>
+        <w:t xml:space="preserve">3. </w:t>
+      </w:r>
+      <w:proofErr w:type="gramStart"/>
+      <w:r>
+        <w:rPr>
+          <w:rFonts w:ascii="Consolas" w:hAnsi="Consolas" w:cs="Consolas"/>
+          <w:b/>
+          <w:bCs/>
+          <w:color w:val="22B14C"/>
+          <w:sz w:val="28"/>
+          <w:szCs w:val="28"/>
+        </w:rPr>
+        <w:t>functions</w:t>
+      </w:r>
+      <w:proofErr w:type="gramEnd"/>
+      <w:r>
+        <w:rPr>
+          <w:rFonts w:ascii="Consolas" w:hAnsi="Consolas" w:cs="Consolas"/>
+          <w:b/>
+          <w:bCs/>
+          <w:color w:val="22B14C"/>
+          <w:sz w:val="28"/>
+          <w:szCs w:val="28"/>
+        </w:rPr>
+        <w:t xml:space="preserve"> (text(), contains(arg1,arg2), starts-with(arg1,arg2))</w:t>
       </w:r>
     </w:p>
     <w:p>
@@ -2491,8 +3224,45 @@
           <w:szCs w:val="28"/>
         </w:rPr>
         <w:tab/>
-        <w:t>//xpath_parent//xpath_for_child_element</w:t>
-      </w:r>
+        <w:t>//</w:t>
+      </w:r>
+      <w:proofErr w:type="spellStart"/>
+      <w:r>
+        <w:rPr>
+          <w:rFonts w:ascii="Consolas" w:hAnsi="Consolas" w:cs="Consolas"/>
+          <w:b/>
+          <w:bCs/>
+          <w:color w:val="22B14C"/>
+          <w:sz w:val="28"/>
+          <w:szCs w:val="28"/>
+        </w:rPr>
+        <w:t>xpath_parent</w:t>
+      </w:r>
+      <w:proofErr w:type="spellEnd"/>
+      <w:r>
+        <w:rPr>
+          <w:rFonts w:ascii="Consolas" w:hAnsi="Consolas" w:cs="Consolas"/>
+          <w:b/>
+          <w:bCs/>
+          <w:color w:val="22B14C"/>
+          <w:sz w:val="28"/>
+          <w:szCs w:val="28"/>
+        </w:rPr>
+        <w:t>//</w:t>
+      </w:r>
+      <w:proofErr w:type="spellStart"/>
+      <w:r>
+        <w:rPr>
+          <w:rFonts w:ascii="Consolas" w:hAnsi="Consolas" w:cs="Consolas"/>
+          <w:b/>
+          <w:bCs/>
+          <w:color w:val="22B14C"/>
+          <w:sz w:val="28"/>
+          <w:szCs w:val="28"/>
+        </w:rPr>
+        <w:t>xpath_for_child_element</w:t>
+      </w:r>
+      <w:proofErr w:type="spellEnd"/>
     </w:p>
     <w:p>
       <w:pPr>
@@ -2519,7 +3289,31 @@
           <w:sz w:val="28"/>
           <w:szCs w:val="28"/>
         </w:rPr>
-        <w:t>5. child to parent</w:t>
+        <w:t xml:space="preserve">5. </w:t>
+      </w:r>
+      <w:proofErr w:type="gramStart"/>
+      <w:r>
+        <w:rPr>
+          <w:rFonts w:ascii="Consolas" w:hAnsi="Consolas" w:cs="Consolas"/>
+          <w:b/>
+          <w:bCs/>
+          <w:color w:val="22B14C"/>
+          <w:sz w:val="28"/>
+          <w:szCs w:val="28"/>
+        </w:rPr>
+        <w:t>child</w:t>
+      </w:r>
+      <w:proofErr w:type="gramEnd"/>
+      <w:r>
+        <w:rPr>
+          <w:rFonts w:ascii="Consolas" w:hAnsi="Consolas" w:cs="Consolas"/>
+          <w:b/>
+          <w:bCs/>
+          <w:color w:val="22B14C"/>
+          <w:sz w:val="28"/>
+          <w:szCs w:val="28"/>
+        </w:rPr>
+        <w:t xml:space="preserve"> to parent</w:t>
       </w:r>
       <w:r>
         <w:rPr>
@@ -2558,7 +3352,55 @@
           <w:szCs w:val="28"/>
         </w:rPr>
         <w:tab/>
-        <w:t>//child_tag[parent_xpath]</w:t>
+        <w:t>//</w:t>
+      </w:r>
+      <w:proofErr w:type="spellStart"/>
+      <w:r>
+        <w:rPr>
+          <w:rFonts w:ascii="Consolas" w:hAnsi="Consolas" w:cs="Consolas"/>
+          <w:b/>
+          <w:bCs/>
+          <w:color w:val="22B14C"/>
+          <w:sz w:val="28"/>
+          <w:szCs w:val="28"/>
+        </w:rPr>
+        <w:t>child_tag</w:t>
+      </w:r>
+      <w:proofErr w:type="spellEnd"/>
+      <w:r>
+        <w:rPr>
+          <w:rFonts w:ascii="Consolas" w:hAnsi="Consolas" w:cs="Consolas"/>
+          <w:b/>
+          <w:bCs/>
+          <w:color w:val="22B14C"/>
+          <w:sz w:val="28"/>
+          <w:szCs w:val="28"/>
+        </w:rPr>
+        <w:t>[</w:t>
+      </w:r>
+      <w:proofErr w:type="spellStart"/>
+      <w:r>
+        <w:rPr>
+          <w:rFonts w:ascii="Consolas" w:hAnsi="Consolas" w:cs="Consolas"/>
+          <w:b/>
+          <w:bCs/>
+          <w:color w:val="22B14C"/>
+          <w:sz w:val="28"/>
+          <w:szCs w:val="28"/>
+        </w:rPr>
+        <w:t>parent_xpath</w:t>
+      </w:r>
+      <w:proofErr w:type="spellEnd"/>
+      <w:r>
+        <w:rPr>
+          <w:rFonts w:ascii="Consolas" w:hAnsi="Consolas" w:cs="Consolas"/>
+          <w:b/>
+          <w:bCs/>
+          <w:color w:val="22B14C"/>
+          <w:sz w:val="28"/>
+          <w:szCs w:val="28"/>
+        </w:rPr>
+        <w:t>]</w:t>
       </w:r>
     </w:p>
     <w:p>
@@ -2577,6 +3419,7 @@
           <w:szCs w:val="28"/>
         </w:rPr>
       </w:pPr>
+      <w:proofErr w:type="gramStart"/>
       <w:r>
         <w:rPr>
           <w:rFonts w:ascii="Consolas" w:hAnsi="Consolas" w:cs="Consolas"/>
@@ -2586,7 +3429,19 @@
           <w:sz w:val="28"/>
           <w:szCs w:val="28"/>
         </w:rPr>
-        <w:t>6.Axes Functions</w:t>
+        <w:t>6.Axes</w:t>
+      </w:r>
+      <w:proofErr w:type="gramEnd"/>
+      <w:r>
+        <w:rPr>
+          <w:rFonts w:ascii="Consolas" w:hAnsi="Consolas" w:cs="Consolas"/>
+          <w:b/>
+          <w:bCs/>
+          <w:color w:val="22B14C"/>
+          <w:sz w:val="28"/>
+          <w:szCs w:val="28"/>
+        </w:rPr>
+        <w:t xml:space="preserve"> Functions</w:t>
       </w:r>
     </w:p>
     <w:p>
@@ -2724,8 +3579,9 @@
           <w:szCs w:val="28"/>
         </w:rPr>
         <w:tab/>
-        <w:t>- prece</w:t>
-      </w:r>
+        <w:t xml:space="preserve">- </w:t>
+      </w:r>
+      <w:proofErr w:type="gramStart"/>
       <w:r>
         <w:rPr>
           <w:rFonts w:ascii="Consolas" w:hAnsi="Consolas" w:cs="Consolas"/>
@@ -2735,8 +3591,20 @@
           <w:sz w:val="28"/>
           <w:szCs w:val="28"/>
         </w:rPr>
+        <w:t>prece</w:t>
+      </w:r>
+      <w:r>
+        <w:rPr>
+          <w:rFonts w:ascii="Consolas" w:hAnsi="Consolas" w:cs="Consolas"/>
+          <w:b/>
+          <w:bCs/>
+          <w:color w:val="22B14C"/>
+          <w:sz w:val="28"/>
+          <w:szCs w:val="28"/>
+        </w:rPr>
         <w:t>ding</w:t>
       </w:r>
+      <w:proofErr w:type="gramEnd"/>
     </w:p>
     <w:p>
       <w:pPr>
@@ -2795,8 +3663,21 @@
           <w:sz w:val="28"/>
           <w:szCs w:val="28"/>
         </w:rPr>
-        <w:t>- following-sibling</w:t>
-      </w:r>
+        <w:t xml:space="preserve">- </w:t>
+      </w:r>
+      <w:proofErr w:type="gramStart"/>
+      <w:r>
+        <w:rPr>
+          <w:rFonts w:ascii="Consolas" w:hAnsi="Consolas" w:cs="Consolas"/>
+          <w:b/>
+          <w:bCs/>
+          <w:color w:val="22B14C"/>
+          <w:sz w:val="28"/>
+          <w:szCs w:val="28"/>
+        </w:rPr>
+        <w:t>following-sibling</w:t>
+      </w:r>
+      <w:proofErr w:type="gramEnd"/>
     </w:p>
     <w:p>
       <w:pPr>
@@ -2845,8 +3726,9 @@
           <w:szCs w:val="28"/>
         </w:rPr>
         <w:tab/>
-        <w:t>- prece</w:t>
-      </w:r>
+        <w:t xml:space="preserve">- </w:t>
+      </w:r>
+      <w:proofErr w:type="gramStart"/>
       <w:r>
         <w:rPr>
           <w:rFonts w:ascii="Consolas" w:hAnsi="Consolas" w:cs="Consolas"/>
@@ -2856,8 +3738,20 @@
           <w:sz w:val="28"/>
           <w:szCs w:val="28"/>
         </w:rPr>
+        <w:t>prece</w:t>
+      </w:r>
+      <w:r>
+        <w:rPr>
+          <w:rFonts w:ascii="Consolas" w:hAnsi="Consolas" w:cs="Consolas"/>
+          <w:b/>
+          <w:bCs/>
+          <w:color w:val="22B14C"/>
+          <w:sz w:val="28"/>
+          <w:szCs w:val="28"/>
+        </w:rPr>
         <w:t>ding-sibling</w:t>
       </w:r>
+      <w:proofErr w:type="gramEnd"/>
     </w:p>
     <w:p>
       <w:pPr>
@@ -2916,8 +3810,21 @@
           <w:sz w:val="28"/>
           <w:szCs w:val="28"/>
         </w:rPr>
-        <w:t>- parent</w:t>
-      </w:r>
+        <w:t xml:space="preserve">- </w:t>
+      </w:r>
+      <w:proofErr w:type="gramStart"/>
+      <w:r>
+        <w:rPr>
+          <w:rFonts w:ascii="Consolas" w:hAnsi="Consolas" w:cs="Consolas"/>
+          <w:b/>
+          <w:bCs/>
+          <w:color w:val="22B14C"/>
+          <w:sz w:val="28"/>
+          <w:szCs w:val="28"/>
+        </w:rPr>
+        <w:t>parent</w:t>
+      </w:r>
+      <w:proofErr w:type="gramEnd"/>
     </w:p>
     <w:p>
       <w:pPr>
@@ -2976,8 +3883,21 @@
           <w:sz w:val="28"/>
           <w:szCs w:val="28"/>
         </w:rPr>
-        <w:t>- child</w:t>
-      </w:r>
+        <w:t xml:space="preserve">- </w:t>
+      </w:r>
+      <w:proofErr w:type="gramStart"/>
+      <w:r>
+        <w:rPr>
+          <w:rFonts w:ascii="Consolas" w:hAnsi="Consolas" w:cs="Consolas"/>
+          <w:b/>
+          <w:bCs/>
+          <w:color w:val="22B14C"/>
+          <w:sz w:val="28"/>
+          <w:szCs w:val="28"/>
+        </w:rPr>
+        <w:t>child</w:t>
+      </w:r>
+      <w:proofErr w:type="gramEnd"/>
     </w:p>
     <w:p>
       <w:pPr>
@@ -3036,8 +3956,21 @@
           <w:sz w:val="28"/>
           <w:szCs w:val="28"/>
         </w:rPr>
-        <w:t>- ancestor</w:t>
-      </w:r>
+        <w:t xml:space="preserve">- </w:t>
+      </w:r>
+      <w:proofErr w:type="gramStart"/>
+      <w:r>
+        <w:rPr>
+          <w:rFonts w:ascii="Consolas" w:hAnsi="Consolas" w:cs="Consolas"/>
+          <w:b/>
+          <w:bCs/>
+          <w:color w:val="22B14C"/>
+          <w:sz w:val="28"/>
+          <w:szCs w:val="28"/>
+        </w:rPr>
+        <w:t>ancestor</w:t>
+      </w:r>
+      <w:proofErr w:type="gramEnd"/>
     </w:p>
     <w:p>
       <w:pPr>
@@ -3112,8 +4045,21 @@
           <w:sz w:val="20"/>
           <w:szCs w:val="20"/>
         </w:rPr>
-        <w:t>//htmltag</w:t>
-      </w:r>
+        <w:t>//</w:t>
+      </w:r>
+      <w:proofErr w:type="spellStart"/>
+      <w:r>
+        <w:rPr>
+          <w:rFonts w:ascii="Consolas" w:hAnsi="Consolas" w:cs="Consolas"/>
+          <w:b/>
+          <w:bCs/>
+          <w:color w:val="3F48CC"/>
+          <w:sz w:val="20"/>
+          <w:szCs w:val="20"/>
+        </w:rPr>
+        <w:t>htmltag</w:t>
+      </w:r>
+      <w:proofErr w:type="spellEnd"/>
     </w:p>
     <w:p>
       <w:pPr>
@@ -3155,7 +4101,44 @@
           <w:sz w:val="20"/>
           <w:szCs w:val="20"/>
         </w:rPr>
-        <w:t>//htmltag[@attribute='value']</w:t>
+        <w:t>//</w:t>
+      </w:r>
+      <w:proofErr w:type="spellStart"/>
+      <w:proofErr w:type="gramStart"/>
+      <w:r>
+        <w:rPr>
+          <w:rFonts w:ascii="Consolas" w:hAnsi="Consolas" w:cs="Consolas"/>
+          <w:b/>
+          <w:bCs/>
+          <w:color w:val="3F48CC"/>
+          <w:sz w:val="20"/>
+          <w:szCs w:val="20"/>
+        </w:rPr>
+        <w:t>htmltag</w:t>
+      </w:r>
+      <w:proofErr w:type="spellEnd"/>
+      <w:r>
+        <w:rPr>
+          <w:rFonts w:ascii="Consolas" w:hAnsi="Consolas" w:cs="Consolas"/>
+          <w:b/>
+          <w:bCs/>
+          <w:color w:val="3F48CC"/>
+          <w:sz w:val="20"/>
+          <w:szCs w:val="20"/>
+        </w:rPr>
+        <w:t>[</w:t>
+      </w:r>
+      <w:proofErr w:type="gramEnd"/>
+      <w:r>
+        <w:rPr>
+          <w:rFonts w:ascii="Consolas" w:hAnsi="Consolas" w:cs="Consolas"/>
+          <w:b/>
+          <w:bCs/>
+          <w:color w:val="3F48CC"/>
+          <w:sz w:val="20"/>
+          <w:szCs w:val="20"/>
+        </w:rPr>
+        <w:t>@attribute='value']</w:t>
       </w:r>
     </w:p>
     <w:p>
@@ -3221,7 +4204,31 @@
           <w:sz w:val="20"/>
           <w:szCs w:val="20"/>
         </w:rPr>
-        <w:t xml:space="preserve"> - //td[(@class='current day' or @class='wd day' or @class='we day') and text()='2'] - https://www.redbus.in/</w:t>
+        <w:t xml:space="preserve"> - //</w:t>
+      </w:r>
+      <w:proofErr w:type="gramStart"/>
+      <w:r>
+        <w:rPr>
+          <w:rFonts w:ascii="Consolas" w:hAnsi="Consolas" w:cs="Consolas"/>
+          <w:b/>
+          <w:bCs/>
+          <w:color w:val="3F48CC"/>
+          <w:sz w:val="20"/>
+          <w:szCs w:val="20"/>
+        </w:rPr>
+        <w:t>td[</w:t>
+      </w:r>
+      <w:proofErr w:type="gramEnd"/>
+      <w:r>
+        <w:rPr>
+          <w:rFonts w:ascii="Consolas" w:hAnsi="Consolas" w:cs="Consolas"/>
+          <w:b/>
+          <w:bCs/>
+          <w:color w:val="3F48CC"/>
+          <w:sz w:val="20"/>
+          <w:szCs w:val="20"/>
+        </w:rPr>
+        <w:t>(@class='current day' or @class='wd day' or @class='we day') and text()='2'] - https://www.redbus.in/</w:t>
       </w:r>
     </w:p>
     <w:p>
@@ -3264,7 +4271,44 @@
           <w:sz w:val="20"/>
           <w:szCs w:val="20"/>
         </w:rPr>
-        <w:t>//htmltag[text()='complete text']</w:t>
+        <w:t>//</w:t>
+      </w:r>
+      <w:proofErr w:type="spellStart"/>
+      <w:proofErr w:type="gramStart"/>
+      <w:r>
+        <w:rPr>
+          <w:rFonts w:ascii="Consolas" w:hAnsi="Consolas" w:cs="Consolas"/>
+          <w:b/>
+          <w:bCs/>
+          <w:color w:val="3F48CC"/>
+          <w:sz w:val="20"/>
+          <w:szCs w:val="20"/>
+        </w:rPr>
+        <w:t>htmltag</w:t>
+      </w:r>
+      <w:proofErr w:type="spellEnd"/>
+      <w:r>
+        <w:rPr>
+          <w:rFonts w:ascii="Consolas" w:hAnsi="Consolas" w:cs="Consolas"/>
+          <w:b/>
+          <w:bCs/>
+          <w:color w:val="3F48CC"/>
+          <w:sz w:val="20"/>
+          <w:szCs w:val="20"/>
+        </w:rPr>
+        <w:t>[</w:t>
+      </w:r>
+      <w:proofErr w:type="gramEnd"/>
+      <w:r>
+        <w:rPr>
+          <w:rFonts w:ascii="Consolas" w:hAnsi="Consolas" w:cs="Consolas"/>
+          <w:b/>
+          <w:bCs/>
+          <w:color w:val="3F48CC"/>
+          <w:sz w:val="20"/>
+          <w:szCs w:val="20"/>
+        </w:rPr>
+        <w:t>text()='complete text']</w:t>
       </w:r>
     </w:p>
     <w:p>
@@ -3291,7 +4335,31 @@
           <w:sz w:val="20"/>
           <w:szCs w:val="20"/>
         </w:rPr>
-        <w:t>//a[text()='Eclipse Packages']</w:t>
+        <w:t>//</w:t>
+      </w:r>
+      <w:proofErr w:type="gramStart"/>
+      <w:r>
+        <w:rPr>
+          <w:rFonts w:ascii="Consolas" w:hAnsi="Consolas" w:cs="Consolas"/>
+          <w:b/>
+          <w:bCs/>
+          <w:color w:val="3F48CC"/>
+          <w:sz w:val="20"/>
+          <w:szCs w:val="20"/>
+        </w:rPr>
+        <w:t>a[</w:t>
+      </w:r>
+      <w:proofErr w:type="gramEnd"/>
+      <w:r>
+        <w:rPr>
+          <w:rFonts w:ascii="Consolas" w:hAnsi="Consolas" w:cs="Consolas"/>
+          <w:b/>
+          <w:bCs/>
+          <w:color w:val="3F48CC"/>
+          <w:sz w:val="20"/>
+          <w:szCs w:val="20"/>
+        </w:rPr>
+        <w:t>text()='Eclipse Packages']</w:t>
       </w:r>
     </w:p>
     <w:p>
@@ -3334,7 +4402,44 @@
           <w:sz w:val="20"/>
           <w:szCs w:val="20"/>
         </w:rPr>
-        <w:t>//htmltag[contains(arg1,arg2)]</w:t>
+        <w:t>//</w:t>
+      </w:r>
+      <w:proofErr w:type="spellStart"/>
+      <w:proofErr w:type="gramStart"/>
+      <w:r>
+        <w:rPr>
+          <w:rFonts w:ascii="Consolas" w:hAnsi="Consolas" w:cs="Consolas"/>
+          <w:b/>
+          <w:bCs/>
+          <w:color w:val="3F48CC"/>
+          <w:sz w:val="20"/>
+          <w:szCs w:val="20"/>
+        </w:rPr>
+        <w:t>htmltag</w:t>
+      </w:r>
+      <w:proofErr w:type="spellEnd"/>
+      <w:r>
+        <w:rPr>
+          <w:rFonts w:ascii="Consolas" w:hAnsi="Consolas" w:cs="Consolas"/>
+          <w:b/>
+          <w:bCs/>
+          <w:color w:val="3F48CC"/>
+          <w:sz w:val="20"/>
+          <w:szCs w:val="20"/>
+        </w:rPr>
+        <w:t>[</w:t>
+      </w:r>
+      <w:proofErr w:type="gramEnd"/>
+      <w:r>
+        <w:rPr>
+          <w:rFonts w:ascii="Consolas" w:hAnsi="Consolas" w:cs="Consolas"/>
+          <w:b/>
+          <w:bCs/>
+          <w:color w:val="3F48CC"/>
+          <w:sz w:val="20"/>
+          <w:szCs w:val="20"/>
+        </w:rPr>
+        <w:t>contains(arg1,arg2)]</w:t>
       </w:r>
     </w:p>
     <w:p>
@@ -3415,7 +4520,92 @@
           <w:sz w:val="20"/>
           <w:szCs w:val="20"/>
         </w:rPr>
-        <w:t>//img[contains(@src,'timer')] ##actitime application</w:t>
+        <w:t>//</w:t>
+      </w:r>
+      <w:proofErr w:type="spellStart"/>
+      <w:proofErr w:type="gramStart"/>
+      <w:r>
+        <w:rPr>
+          <w:rFonts w:ascii="Consolas" w:hAnsi="Consolas" w:cs="Consolas"/>
+          <w:b/>
+          <w:bCs/>
+          <w:color w:val="3F48CC"/>
+          <w:sz w:val="20"/>
+          <w:szCs w:val="20"/>
+        </w:rPr>
+        <w:t>img</w:t>
+      </w:r>
+      <w:proofErr w:type="spellEnd"/>
+      <w:r>
+        <w:rPr>
+          <w:rFonts w:ascii="Consolas" w:hAnsi="Consolas" w:cs="Consolas"/>
+          <w:b/>
+          <w:bCs/>
+          <w:color w:val="3F48CC"/>
+          <w:sz w:val="20"/>
+          <w:szCs w:val="20"/>
+        </w:rPr>
+        <w:t>[</w:t>
+      </w:r>
+      <w:proofErr w:type="gramEnd"/>
+      <w:r>
+        <w:rPr>
+          <w:rFonts w:ascii="Consolas" w:hAnsi="Consolas" w:cs="Consolas"/>
+          <w:b/>
+          <w:bCs/>
+          <w:color w:val="3F48CC"/>
+          <w:sz w:val="20"/>
+          <w:szCs w:val="20"/>
+        </w:rPr>
+        <w:t>contains(@</w:t>
+      </w:r>
+      <w:proofErr w:type="spellStart"/>
+      <w:r>
+        <w:rPr>
+          <w:rFonts w:ascii="Consolas" w:hAnsi="Consolas" w:cs="Consolas"/>
+          <w:b/>
+          <w:bCs/>
+          <w:color w:val="3F48CC"/>
+          <w:sz w:val="20"/>
+          <w:szCs w:val="20"/>
+        </w:rPr>
+        <w:t>src,'timer</w:t>
+      </w:r>
+      <w:proofErr w:type="spellEnd"/>
+      <w:r>
+        <w:rPr>
+          <w:rFonts w:ascii="Consolas" w:hAnsi="Consolas" w:cs="Consolas"/>
+          <w:b/>
+          <w:bCs/>
+          <w:color w:val="3F48CC"/>
+          <w:sz w:val="20"/>
+          <w:szCs w:val="20"/>
+        </w:rPr>
+        <w:t>')] ##</w:t>
+      </w:r>
+      <w:proofErr w:type="spellStart"/>
+      <w:r>
+        <w:rPr>
+          <w:rFonts w:ascii="Consolas" w:hAnsi="Consolas" w:cs="Consolas"/>
+          <w:b/>
+          <w:bCs/>
+          <w:color w:val="3F48CC"/>
+          <w:sz w:val="20"/>
+          <w:szCs w:val="20"/>
+        </w:rPr>
+        <w:t>actitime</w:t>
+      </w:r>
+      <w:proofErr w:type="spellEnd"/>
+      <w:r>
+        <w:rPr>
+          <w:rFonts w:ascii="Consolas" w:hAnsi="Consolas" w:cs="Consolas"/>
+          <w:b/>
+          <w:bCs/>
+          <w:color w:val="3F48CC"/>
+          <w:sz w:val="20"/>
+          <w:szCs w:val="20"/>
+        </w:rPr>
+        <w:t xml:space="preserve"> application</w:t>
       </w:r>
     </w:p>
     <w:p>
@@ -3442,7 +4632,55 @@
           <w:sz w:val="20"/>
           <w:szCs w:val="20"/>
         </w:rPr>
-        <w:t>//label[contains(text(),'Keep')] ##actitime application</w:t>
+        <w:t>//</w:t>
+      </w:r>
+      <w:proofErr w:type="gramStart"/>
+      <w:r>
+        <w:rPr>
+          <w:rFonts w:ascii="Consolas" w:hAnsi="Consolas" w:cs="Consolas"/>
+          <w:b/>
+          <w:bCs/>
+          <w:color w:val="3F48CC"/>
+          <w:sz w:val="20"/>
+          <w:szCs w:val="20"/>
+        </w:rPr>
+        <w:t>label[</w:t>
+      </w:r>
+      <w:proofErr w:type="gramEnd"/>
+      <w:r>
+        <w:rPr>
+          <w:rFonts w:ascii="Consolas" w:hAnsi="Consolas" w:cs="Consolas"/>
+          <w:b/>
+          <w:bCs/>
+          <w:color w:val="3F48CC"/>
+          <w:sz w:val="20"/>
+          <w:szCs w:val="20"/>
+        </w:rPr>
+        <w:t>contains(text(),'Keep')] ##</w:t>
+      </w:r>
+      <w:proofErr w:type="spellStart"/>
+      <w:r>
+        <w:rPr>
+          <w:rFonts w:ascii="Consolas" w:hAnsi="Consolas" w:cs="Consolas"/>
+          <w:b/>
+          <w:bCs/>
+          <w:color w:val="3F48CC"/>
+          <w:sz w:val="20"/>
+          <w:szCs w:val="20"/>
+        </w:rPr>
+        <w:t>actitime</w:t>
+      </w:r>
+      <w:proofErr w:type="spellEnd"/>
+      <w:r>
+        <w:rPr>
+          <w:rFonts w:ascii="Consolas" w:hAnsi="Consolas" w:cs="Consolas"/>
+          <w:b/>
+          <w:bCs/>
+          <w:color w:val="3F48CC"/>
+          <w:sz w:val="20"/>
+          <w:szCs w:val="20"/>
+        </w:rPr>
+        <w:t xml:space="preserve"> application</w:t>
       </w:r>
     </w:p>
     <w:p>
@@ -3469,7 +4707,55 @@
           <w:sz w:val="20"/>
           <w:szCs w:val="20"/>
         </w:rPr>
-        <w:t>//span[starts-with(text(),'iPad')]  ##https://www.gsmarena.com/apple-phones-48.php</w:t>
+        <w:t>//</w:t>
+      </w:r>
+      <w:proofErr w:type="gramStart"/>
+      <w:r>
+        <w:rPr>
+          <w:rFonts w:ascii="Consolas" w:hAnsi="Consolas" w:cs="Consolas"/>
+          <w:b/>
+          <w:bCs/>
+          <w:color w:val="3F48CC"/>
+          <w:sz w:val="20"/>
+          <w:szCs w:val="20"/>
+        </w:rPr>
+        <w:t>span[</w:t>
+      </w:r>
+      <w:proofErr w:type="gramEnd"/>
+      <w:r>
+        <w:rPr>
+          <w:rFonts w:ascii="Consolas" w:hAnsi="Consolas" w:cs="Consolas"/>
+          <w:b/>
+          <w:bCs/>
+          <w:color w:val="3F48CC"/>
+          <w:sz w:val="20"/>
+          <w:szCs w:val="20"/>
+        </w:rPr>
+        <w:t>starts-with(text(),'</w:t>
+      </w:r>
+      <w:proofErr w:type="spellStart"/>
+      <w:r>
+        <w:rPr>
+          <w:rFonts w:ascii="Consolas" w:hAnsi="Consolas" w:cs="Consolas"/>
+          <w:b/>
+          <w:bCs/>
+          <w:color w:val="3F48CC"/>
+          <w:sz w:val="20"/>
+          <w:szCs w:val="20"/>
+        </w:rPr>
+        <w:t>iPad</w:t>
+      </w:r>
+      <w:proofErr w:type="spellEnd"/>
+      <w:r>
+        <w:rPr>
+          <w:rFonts w:ascii="Consolas" w:hAnsi="Consolas" w:cs="Consolas"/>
+          <w:b/>
+          <w:bCs/>
+          <w:color w:val="3F48CC"/>
+          <w:sz w:val="20"/>
+          <w:szCs w:val="20"/>
+        </w:rPr>
+        <w:t>')]  ##https://www.gsmarena.com/apple-phones-48.php</w:t>
       </w:r>
     </w:p>
     <w:p>
@@ -3496,7 +4782,31 @@
           <w:sz w:val="20"/>
           <w:szCs w:val="20"/>
         </w:rPr>
-        <w:t>//span[starts-with(text(),'Galaxy Note')]</w:t>
+        <w:t>//</w:t>
+      </w:r>
+      <w:proofErr w:type="gramStart"/>
+      <w:r>
+        <w:rPr>
+          <w:rFonts w:ascii="Consolas" w:hAnsi="Consolas" w:cs="Consolas"/>
+          <w:b/>
+          <w:bCs/>
+          <w:color w:val="3F48CC"/>
+          <w:sz w:val="20"/>
+          <w:szCs w:val="20"/>
+        </w:rPr>
+        <w:t>span[</w:t>
+      </w:r>
+      <w:proofErr w:type="gramEnd"/>
+      <w:r>
+        <w:rPr>
+          <w:rFonts w:ascii="Consolas" w:hAnsi="Consolas" w:cs="Consolas"/>
+          <w:b/>
+          <w:bCs/>
+          <w:color w:val="3F48CC"/>
+          <w:sz w:val="20"/>
+          <w:szCs w:val="20"/>
+        </w:rPr>
+        <w:t>starts-with(text(),'Galaxy Note')]</w:t>
       </w:r>
     </w:p>
     <w:p>
@@ -3575,33 +4885,127 @@
           <w:lang w:val="en-IN"/>
         </w:rPr>
         <w:lastRenderedPageBreak/>
-        <w:t>//tr[th[text()='Network']]/td[@class='nfo']  ## https://www.gsmarena.com/apple_ipad_pro_12_9_(2020)-10136.php</w:t>
-      </w:r>
-    </w:p>
-    <w:p>
-      <w:pPr>
-        <w:rPr>
-          <w:sz w:val="36"/>
-          <w:szCs w:val="36"/>
-          <w:lang w:val="en-IN"/>
-        </w:rPr>
-      </w:pPr>
-    </w:p>
-    <w:p>
-      <w:pPr>
-        <w:rPr>
-          <w:sz w:val="36"/>
-          <w:szCs w:val="36"/>
-          <w:lang w:val="en-IN"/>
-        </w:rPr>
-      </w:pPr>
-      <w:r>
-        <w:rPr>
-          <w:sz w:val="36"/>
-          <w:szCs w:val="36"/>
-          <w:lang w:val="en-IN"/>
-        </w:rPr>
-        <w:t>//tr[th[text()='Produced by']]/td -  ##https://en.wikipedia.org/wiki/V_(film)</w:t>
+        <w:t>//</w:t>
+      </w:r>
+      <w:proofErr w:type="spellStart"/>
+      <w:proofErr w:type="gramStart"/>
+      <w:r>
+        <w:rPr>
+          <w:sz w:val="36"/>
+          <w:szCs w:val="36"/>
+          <w:lang w:val="en-IN"/>
+        </w:rPr>
+        <w:t>tr</w:t>
+      </w:r>
+      <w:proofErr w:type="spellEnd"/>
+      <w:r>
+        <w:rPr>
+          <w:sz w:val="36"/>
+          <w:szCs w:val="36"/>
+          <w:lang w:val="en-IN"/>
+        </w:rPr>
+        <w:t>[</w:t>
+      </w:r>
+      <w:proofErr w:type="spellStart"/>
+      <w:proofErr w:type="gramEnd"/>
+      <w:r>
+        <w:rPr>
+          <w:sz w:val="36"/>
+          <w:szCs w:val="36"/>
+          <w:lang w:val="en-IN"/>
+        </w:rPr>
+        <w:t>th</w:t>
+      </w:r>
+      <w:proofErr w:type="spellEnd"/>
+      <w:r>
+        <w:rPr>
+          <w:sz w:val="36"/>
+          <w:szCs w:val="36"/>
+          <w:lang w:val="en-IN"/>
+        </w:rPr>
+        <w:t>[text()='Network']]/td[@class='</w:t>
+      </w:r>
+      <w:proofErr w:type="spellStart"/>
+      <w:r>
+        <w:rPr>
+          <w:sz w:val="36"/>
+          <w:szCs w:val="36"/>
+          <w:lang w:val="en-IN"/>
+        </w:rPr>
+        <w:t>nfo</w:t>
+      </w:r>
+      <w:proofErr w:type="spellEnd"/>
+      <w:r>
+        <w:rPr>
+          <w:sz w:val="36"/>
+          <w:szCs w:val="36"/>
+          <w:lang w:val="en-IN"/>
+        </w:rPr>
+        <w:t>']  ## https://www.gsmarena.com/apple_ipad_pro_12_9_(2020)-10136.php</w:t>
+      </w:r>
+    </w:p>
+    <w:p>
+      <w:pPr>
+        <w:rPr>
+          <w:sz w:val="36"/>
+          <w:szCs w:val="36"/>
+          <w:lang w:val="en-IN"/>
+        </w:rPr>
+      </w:pPr>
+    </w:p>
+    <w:p>
+      <w:pPr>
+        <w:rPr>
+          <w:sz w:val="36"/>
+          <w:szCs w:val="36"/>
+          <w:lang w:val="en-IN"/>
+        </w:rPr>
+      </w:pPr>
+      <w:r>
+        <w:rPr>
+          <w:sz w:val="36"/>
+          <w:szCs w:val="36"/>
+          <w:lang w:val="en-IN"/>
+        </w:rPr>
+        <w:t>//</w:t>
+      </w:r>
+      <w:proofErr w:type="spellStart"/>
+      <w:proofErr w:type="gramStart"/>
+      <w:r>
+        <w:rPr>
+          <w:sz w:val="36"/>
+          <w:szCs w:val="36"/>
+          <w:lang w:val="en-IN"/>
+        </w:rPr>
+        <w:t>tr</w:t>
+      </w:r>
+      <w:proofErr w:type="spellEnd"/>
+      <w:r>
+        <w:rPr>
+          <w:sz w:val="36"/>
+          <w:szCs w:val="36"/>
+          <w:lang w:val="en-IN"/>
+        </w:rPr>
+        <w:t>[</w:t>
+      </w:r>
+      <w:proofErr w:type="spellStart"/>
+      <w:proofErr w:type="gramEnd"/>
+      <w:r>
+        <w:rPr>
+          <w:sz w:val="36"/>
+          <w:szCs w:val="36"/>
+          <w:lang w:val="en-IN"/>
+        </w:rPr>
+        <w:t>th</w:t>
+      </w:r>
+      <w:proofErr w:type="spellEnd"/>
+      <w:r>
+        <w:rPr>
+          <w:sz w:val="36"/>
+          <w:szCs w:val="36"/>
+          <w:lang w:val="en-IN"/>
+        </w:rPr>
+        <w:t>[text()='Produced by']]/td -  ##https://en.wikipedia.org/wiki/V_(film)</w:t>
       </w:r>
     </w:p>
     <w:p>
@@ -3650,24 +5054,60 @@
           <w:szCs w:val="28"/>
           <w:lang w:val="en-IN"/>
         </w:rPr>
-        <w:t>//div[div[div[p[text()='UK-819']]]]//span[@class='actual-price']</w:t>
-      </w:r>
-    </w:p>
-    <w:p>
-      <w:pPr>
+        <w:t>//</w:t>
+      </w:r>
+      <w:proofErr w:type="gramStart"/>
+      <w:r>
         <w:rPr>
           <w:sz w:val="28"/>
           <w:szCs w:val="28"/>
           <w:lang w:val="en-IN"/>
         </w:rPr>
-      </w:pPr>
+        <w:t>div[</w:t>
+      </w:r>
+      <w:proofErr w:type="gramEnd"/>
       <w:r>
         <w:rPr>
           <w:sz w:val="28"/>
           <w:szCs w:val="28"/>
           <w:lang w:val="en-IN"/>
         </w:rPr>
-        <w:t>//div[div[div[p[text()='6E-2297']]]]//span[@class='actual-price']</w:t>
+        <w:t>div[div[p[text()='UK-819']]]]//span[@class='actual-price']</w:t>
+      </w:r>
+    </w:p>
+    <w:p>
+      <w:pPr>
+        <w:rPr>
+          <w:sz w:val="28"/>
+          <w:szCs w:val="28"/>
+          <w:lang w:val="en-IN"/>
+        </w:rPr>
+      </w:pPr>
+      <w:r>
+        <w:rPr>
+          <w:sz w:val="28"/>
+          <w:szCs w:val="28"/>
+          <w:lang w:val="en-IN"/>
+        </w:rPr>
+        <w:t>//</w:t>
+      </w:r>
+      <w:proofErr w:type="gramStart"/>
+      <w:r>
+        <w:rPr>
+          <w:sz w:val="28"/>
+          <w:szCs w:val="28"/>
+          <w:lang w:val="en-IN"/>
+        </w:rPr>
+        <w:t>div[</w:t>
+      </w:r>
+      <w:proofErr w:type="gramEnd"/>
+      <w:r>
+        <w:rPr>
+          <w:sz w:val="28"/>
+          <w:szCs w:val="28"/>
+          <w:lang w:val="en-IN"/>
+        </w:rPr>
+        <w:t>div[div[p[text()='6E-2297']]]]//span[@class='actual-price']</w:t>
       </w:r>
     </w:p>
     <w:p>
@@ -3971,31 +5411,59 @@
           <w:lang w:val="en-IN"/>
         </w:rPr>
       </w:pPr>
-      <w:r>
-        <w:rPr>
-          <w:sz w:val="36"/>
-          <w:szCs w:val="36"/>
-          <w:lang w:val="en-IN"/>
-        </w:rPr>
-        <w:t xml:space="preserve">WebDriver – </w:t>
-      </w:r>
-    </w:p>
-    <w:p>
-      <w:pPr>
-        <w:spacing w:after="0" w:afterAutospacing="0"/>
-        <w:rPr>
-          <w:sz w:val="36"/>
-          <w:szCs w:val="36"/>
-          <w:lang w:val="en-IN"/>
-        </w:rPr>
-      </w:pPr>
-      <w:r>
-        <w:rPr>
-          <w:sz w:val="36"/>
-          <w:szCs w:val="36"/>
-          <w:lang w:val="en-IN"/>
-        </w:rPr>
-        <w:t xml:space="preserve"> - get(string) </w:t>
+      <w:proofErr w:type="spellStart"/>
+      <w:r>
+        <w:rPr>
+          <w:sz w:val="36"/>
+          <w:szCs w:val="36"/>
+          <w:lang w:val="en-IN"/>
+        </w:rPr>
+        <w:t>WebDriver</w:t>
+      </w:r>
+      <w:proofErr w:type="spellEnd"/>
+      <w:r>
+        <w:rPr>
+          <w:sz w:val="36"/>
+          <w:szCs w:val="36"/>
+          <w:lang w:val="en-IN"/>
+        </w:rPr>
+        <w:t xml:space="preserve"> – </w:t>
+      </w:r>
+    </w:p>
+    <w:p>
+      <w:pPr>
+        <w:spacing w:after="0" w:afterAutospacing="0"/>
+        <w:rPr>
+          <w:sz w:val="36"/>
+          <w:szCs w:val="36"/>
+          <w:lang w:val="en-IN"/>
+        </w:rPr>
+      </w:pPr>
+      <w:r>
+        <w:rPr>
+          <w:sz w:val="36"/>
+          <w:szCs w:val="36"/>
+          <w:lang w:val="en-IN"/>
+        </w:rPr>
+        <w:t xml:space="preserve"> - </w:t>
+      </w:r>
+      <w:proofErr w:type="gramStart"/>
+      <w:r>
+        <w:rPr>
+          <w:sz w:val="36"/>
+          <w:szCs w:val="36"/>
+          <w:lang w:val="en-IN"/>
+        </w:rPr>
+        <w:t>get(</w:t>
+      </w:r>
+      <w:proofErr w:type="gramEnd"/>
+      <w:r>
+        <w:rPr>
+          <w:sz w:val="36"/>
+          <w:szCs w:val="36"/>
+          <w:lang w:val="en-IN"/>
+        </w:rPr>
+        <w:t xml:space="preserve">string) </w:t>
       </w:r>
       <w:r>
         <w:rPr>
@@ -4029,25 +5497,73 @@
           <w:szCs w:val="36"/>
           <w:lang w:val="en-IN"/>
         </w:rPr>
-        <w:t>- getCurrentUrl()</w:t>
-      </w:r>
-    </w:p>
-    <w:p>
-      <w:pPr>
-        <w:spacing w:after="0" w:afterAutospacing="0"/>
-        <w:rPr>
-          <w:sz w:val="36"/>
-          <w:szCs w:val="36"/>
-          <w:lang w:val="en-IN"/>
-        </w:rPr>
-      </w:pPr>
-      <w:r>
-        <w:rPr>
-          <w:sz w:val="36"/>
-          <w:szCs w:val="36"/>
-          <w:lang w:val="en-IN"/>
-        </w:rPr>
-        <w:t>- findElement(By)</w:t>
+        <w:t xml:space="preserve">- </w:t>
+      </w:r>
+      <w:proofErr w:type="spellStart"/>
+      <w:proofErr w:type="gramStart"/>
+      <w:r>
+        <w:rPr>
+          <w:sz w:val="36"/>
+          <w:szCs w:val="36"/>
+          <w:lang w:val="en-IN"/>
+        </w:rPr>
+        <w:t>getCurrentUrl</w:t>
+      </w:r>
+      <w:proofErr w:type="spellEnd"/>
+      <w:r>
+        <w:rPr>
+          <w:sz w:val="36"/>
+          <w:szCs w:val="36"/>
+          <w:lang w:val="en-IN"/>
+        </w:rPr>
+        <w:t>()</w:t>
+      </w:r>
+      <w:proofErr w:type="gramEnd"/>
+    </w:p>
+    <w:p>
+      <w:pPr>
+        <w:spacing w:after="0" w:afterAutospacing="0"/>
+        <w:rPr>
+          <w:sz w:val="36"/>
+          <w:szCs w:val="36"/>
+          <w:lang w:val="en-IN"/>
+        </w:rPr>
+      </w:pPr>
+      <w:r>
+        <w:rPr>
+          <w:sz w:val="36"/>
+          <w:szCs w:val="36"/>
+          <w:lang w:val="en-IN"/>
+        </w:rPr>
+        <w:t xml:space="preserve">- </w:t>
+      </w:r>
+      <w:proofErr w:type="spellStart"/>
+      <w:proofErr w:type="gramStart"/>
+      <w:r>
+        <w:rPr>
+          <w:sz w:val="36"/>
+          <w:szCs w:val="36"/>
+          <w:lang w:val="en-IN"/>
+        </w:rPr>
+        <w:t>findElement</w:t>
+      </w:r>
+      <w:proofErr w:type="spellEnd"/>
+      <w:r>
+        <w:rPr>
+          <w:sz w:val="36"/>
+          <w:szCs w:val="36"/>
+          <w:lang w:val="en-IN"/>
+        </w:rPr>
+        <w:t>(</w:t>
+      </w:r>
+      <w:proofErr w:type="gramEnd"/>
+      <w:r>
+        <w:rPr>
+          <w:sz w:val="36"/>
+          <w:szCs w:val="36"/>
+          <w:lang w:val="en-IN"/>
+        </w:rPr>
+        <w:t>By)</w:t>
       </w:r>
       <w:r>
         <w:rPr>
@@ -4063,25 +5579,63 @@
           <w:szCs w:val="36"/>
           <w:lang w:val="en-IN"/>
         </w:rPr>
-        <w:t xml:space="preserve"> WebElement</w:t>
-      </w:r>
-    </w:p>
-    <w:p>
-      <w:pPr>
-        <w:spacing w:after="0" w:afterAutospacing="0"/>
-        <w:rPr>
-          <w:sz w:val="36"/>
-          <w:szCs w:val="36"/>
-          <w:lang w:val="en-IN"/>
-        </w:rPr>
-      </w:pPr>
-      <w:r>
-        <w:rPr>
-          <w:sz w:val="36"/>
-          <w:szCs w:val="36"/>
-          <w:lang w:val="en-IN"/>
-        </w:rPr>
-        <w:t>- findElements(By)</w:t>
+        <w:t xml:space="preserve"> </w:t>
+      </w:r>
+      <w:proofErr w:type="spellStart"/>
+      <w:r>
+        <w:rPr>
+          <w:sz w:val="36"/>
+          <w:szCs w:val="36"/>
+          <w:lang w:val="en-IN"/>
+        </w:rPr>
+        <w:t>WebElement</w:t>
+      </w:r>
+      <w:proofErr w:type="spellEnd"/>
+    </w:p>
+    <w:p>
+      <w:pPr>
+        <w:spacing w:after="0" w:afterAutospacing="0"/>
+        <w:rPr>
+          <w:sz w:val="36"/>
+          <w:szCs w:val="36"/>
+          <w:lang w:val="en-IN"/>
+        </w:rPr>
+      </w:pPr>
+      <w:r>
+        <w:rPr>
+          <w:sz w:val="36"/>
+          <w:szCs w:val="36"/>
+          <w:lang w:val="en-IN"/>
+        </w:rPr>
+        <w:t xml:space="preserve">- </w:t>
+      </w:r>
+      <w:proofErr w:type="spellStart"/>
+      <w:proofErr w:type="gramStart"/>
+      <w:r>
+        <w:rPr>
+          <w:sz w:val="36"/>
+          <w:szCs w:val="36"/>
+          <w:lang w:val="en-IN"/>
+        </w:rPr>
+        <w:t>findElements</w:t>
+      </w:r>
+      <w:proofErr w:type="spellEnd"/>
+      <w:r>
+        <w:rPr>
+          <w:sz w:val="36"/>
+          <w:szCs w:val="36"/>
+          <w:lang w:val="en-IN"/>
+        </w:rPr>
+        <w:t>(</w:t>
+      </w:r>
+      <w:proofErr w:type="gramEnd"/>
+      <w:r>
+        <w:rPr>
+          <w:sz w:val="36"/>
+          <w:szCs w:val="36"/>
+          <w:lang w:val="en-IN"/>
+        </w:rPr>
+        <w:t>By)</w:t>
       </w:r>
       <w:r>
         <w:rPr>
@@ -4097,43 +5651,97 @@
           <w:szCs w:val="36"/>
           <w:lang w:val="en-IN"/>
         </w:rPr>
-        <w:t xml:space="preserve"> List&lt;WebElement&gt;</w:t>
-      </w:r>
-    </w:p>
-    <w:p>
-      <w:pPr>
-        <w:spacing w:after="0" w:afterAutospacing="0"/>
-        <w:rPr>
-          <w:sz w:val="36"/>
-          <w:szCs w:val="36"/>
-          <w:lang w:val="en-IN"/>
-        </w:rPr>
-      </w:pPr>
-      <w:r>
-        <w:rPr>
-          <w:sz w:val="36"/>
-          <w:szCs w:val="36"/>
-          <w:lang w:val="en-IN"/>
-        </w:rPr>
-        <w:t>- manage().window().</w:t>
-      </w:r>
-    </w:p>
-    <w:p>
-      <w:pPr>
-        <w:spacing w:after="0" w:afterAutospacing="0"/>
-        <w:rPr>
-          <w:sz w:val="36"/>
-          <w:szCs w:val="36"/>
-          <w:lang w:val="en-IN"/>
-        </w:rPr>
-      </w:pPr>
-      <w:r>
-        <w:rPr>
-          <w:sz w:val="36"/>
-          <w:szCs w:val="36"/>
-          <w:lang w:val="en-IN"/>
-        </w:rPr>
-        <w:t>- manage().navigate().back() / forward() / refresh()</w:t>
+        <w:t xml:space="preserve"> List&lt;</w:t>
+      </w:r>
+      <w:proofErr w:type="spellStart"/>
+      <w:r>
+        <w:rPr>
+          <w:sz w:val="36"/>
+          <w:szCs w:val="36"/>
+          <w:lang w:val="en-IN"/>
+        </w:rPr>
+        <w:t>WebElement</w:t>
+      </w:r>
+      <w:proofErr w:type="spellEnd"/>
+      <w:r>
+        <w:rPr>
+          <w:sz w:val="36"/>
+          <w:szCs w:val="36"/>
+          <w:lang w:val="en-IN"/>
+        </w:rPr>
+        <w:t>&gt;</w:t>
+      </w:r>
+    </w:p>
+    <w:p>
+      <w:pPr>
+        <w:spacing w:after="0" w:afterAutospacing="0"/>
+        <w:rPr>
+          <w:sz w:val="36"/>
+          <w:szCs w:val="36"/>
+          <w:lang w:val="en-IN"/>
+        </w:rPr>
+      </w:pPr>
+      <w:r>
+        <w:rPr>
+          <w:sz w:val="36"/>
+          <w:szCs w:val="36"/>
+          <w:lang w:val="en-IN"/>
+        </w:rPr>
+        <w:t xml:space="preserve">- </w:t>
+      </w:r>
+      <w:proofErr w:type="gramStart"/>
+      <w:r>
+        <w:rPr>
+          <w:sz w:val="36"/>
+          <w:szCs w:val="36"/>
+          <w:lang w:val="en-IN"/>
+        </w:rPr>
+        <w:t>manage(</w:t>
+      </w:r>
+      <w:proofErr w:type="gramEnd"/>
+      <w:r>
+        <w:rPr>
+          <w:sz w:val="36"/>
+          <w:szCs w:val="36"/>
+          <w:lang w:val="en-IN"/>
+        </w:rPr>
+        <w:t>).window().</w:t>
+      </w:r>
+    </w:p>
+    <w:p>
+      <w:pPr>
+        <w:spacing w:after="0" w:afterAutospacing="0"/>
+        <w:rPr>
+          <w:sz w:val="36"/>
+          <w:szCs w:val="36"/>
+          <w:lang w:val="en-IN"/>
+        </w:rPr>
+      </w:pPr>
+      <w:r>
+        <w:rPr>
+          <w:sz w:val="36"/>
+          <w:szCs w:val="36"/>
+          <w:lang w:val="en-IN"/>
+        </w:rPr>
+        <w:t xml:space="preserve">- </w:t>
+      </w:r>
+      <w:proofErr w:type="gramStart"/>
+      <w:r>
+        <w:rPr>
+          <w:sz w:val="36"/>
+          <w:szCs w:val="36"/>
+          <w:lang w:val="en-IN"/>
+        </w:rPr>
+        <w:t>manage(</w:t>
+      </w:r>
+      <w:proofErr w:type="gramEnd"/>
+      <w:r>
+        <w:rPr>
+          <w:sz w:val="36"/>
+          <w:szCs w:val="36"/>
+          <w:lang w:val="en-IN"/>
+        </w:rPr>
+        <w:t>).navigate().back() / forward() / refresh()</w:t>
       </w:r>
     </w:p>
     <w:p>
@@ -4174,13 +5782,33 @@
           <w:lang w:val="en-IN"/>
         </w:rPr>
       </w:pPr>
-      <w:r>
-        <w:rPr>
-          <w:sz w:val="36"/>
-          <w:szCs w:val="36"/>
-          <w:lang w:val="en-IN"/>
-        </w:rPr>
-        <w:t>findElement(By)</w:t>
+      <w:proofErr w:type="spellStart"/>
+      <w:proofErr w:type="gramStart"/>
+      <w:r>
+        <w:rPr>
+          <w:sz w:val="36"/>
+          <w:szCs w:val="36"/>
+          <w:lang w:val="en-IN"/>
+        </w:rPr>
+        <w:t>findElement</w:t>
+      </w:r>
+      <w:proofErr w:type="spellEnd"/>
+      <w:r>
+        <w:rPr>
+          <w:sz w:val="36"/>
+          <w:szCs w:val="36"/>
+          <w:lang w:val="en-IN"/>
+        </w:rPr>
+        <w:t>(</w:t>
+      </w:r>
+      <w:proofErr w:type="gramEnd"/>
+      <w:r>
+        <w:rPr>
+          <w:sz w:val="36"/>
+          <w:szCs w:val="36"/>
+          <w:lang w:val="en-IN"/>
+        </w:rPr>
+        <w:t>By)</w:t>
       </w:r>
       <w:r>
         <w:rPr>
@@ -4499,6 +6127,7 @@
         </w:rPr>
         <w:t xml:space="preserve">- </w:t>
       </w:r>
+      <w:proofErr w:type="gramStart"/>
       <w:r>
         <w:rPr>
           <w:sz w:val="36"/>
@@ -4507,6 +6136,7 @@
         </w:rPr>
         <w:t>popup</w:t>
       </w:r>
+      <w:proofErr w:type="gramEnd"/>
     </w:p>
     <w:p>
       <w:pPr>
@@ -5347,6 +6977,7 @@
           <w:lang w:val="en-IN"/>
         </w:rPr>
       </w:pPr>
+      <w:proofErr w:type="spellStart"/>
       <w:r>
         <w:rPr>
           <w:i/>
@@ -5355,8 +6986,29 @@
           <w:lang w:val="en-IN"/>
         </w:rPr>
         <w:lastRenderedPageBreak/>
-        <w:t>DataDriven Testing :</w:t>
-      </w:r>
+        <w:t>DataDriven</w:t>
+      </w:r>
+      <w:proofErr w:type="spellEnd"/>
+      <w:r>
+        <w:rPr>
+          <w:i/>
+          <w:sz w:val="36"/>
+          <w:szCs w:val="36"/>
+          <w:lang w:val="en-IN"/>
+        </w:rPr>
+        <w:t xml:space="preserve"> </w:t>
+      </w:r>
+      <w:proofErr w:type="gramStart"/>
+      <w:r>
+        <w:rPr>
+          <w:i/>
+          <w:sz w:val="36"/>
+          <w:szCs w:val="36"/>
+          <w:lang w:val="en-IN"/>
+        </w:rPr>
+        <w:t>Testing :</w:t>
+      </w:r>
+      <w:proofErr w:type="gramEnd"/>
     </w:p>
     <w:p>
       <w:pPr>
@@ -5603,15 +7255,27 @@
         </w:rPr>
         <w:t xml:space="preserve">4. </w:t>
       </w:r>
-      <w:r>
-        <w:rPr>
-          <w:b/>
-          <w:i/>
-          <w:sz w:val="36"/>
-          <w:szCs w:val="36"/>
-          <w:lang w:val="en-IN"/>
-        </w:rPr>
-        <w:t xml:space="preserve">escaping </w:t>
+      <w:proofErr w:type="gramStart"/>
+      <w:r>
+        <w:rPr>
+          <w:b/>
+          <w:i/>
+          <w:sz w:val="36"/>
+          <w:szCs w:val="36"/>
+          <w:lang w:val="en-IN"/>
+        </w:rPr>
+        <w:t>escaping</w:t>
+      </w:r>
+      <w:proofErr w:type="gramEnd"/>
+      <w:r>
+        <w:rPr>
+          <w:b/>
+          <w:i/>
+          <w:sz w:val="36"/>
+          <w:szCs w:val="36"/>
+          <w:lang w:val="en-IN"/>
+        </w:rPr>
+        <w:t xml:space="preserve"> </w:t>
       </w:r>
       <w:r>
         <w:rPr>
@@ -5888,6 +7552,7 @@
           <w:lang w:val="en-IN"/>
         </w:rPr>
       </w:pPr>
+      <w:proofErr w:type="spellStart"/>
       <w:r>
         <w:rPr>
           <w:i/>
@@ -5897,6 +7562,7 @@
         </w:rPr>
         <w:t>FluentWait</w:t>
       </w:r>
+      <w:proofErr w:type="spellEnd"/>
     </w:p>
     <w:p>
       <w:pPr>
@@ -5987,6 +7653,7 @@
           <w:lang w:val="en-IN"/>
         </w:rPr>
       </w:pPr>
+      <w:proofErr w:type="gramStart"/>
       <w:r>
         <w:rPr>
           <w:i/>
@@ -5996,6 +7663,7 @@
         </w:rPr>
         <w:t>Tags :</w:t>
       </w:r>
+      <w:proofErr w:type="gramEnd"/>
     </w:p>
     <w:p>
       <w:pPr>
@@ -6149,26 +7817,992 @@
           <w:lang w:val="en-IN"/>
         </w:rPr>
       </w:pPr>
-      <w:r>
-        <w:rPr>
-          <w:i/>
-          <w:sz w:val="36"/>
-          <w:szCs w:val="36"/>
-          <w:lang w:val="en-IN"/>
-        </w:rPr>
-        <w:t>BackGround in BDD:</w:t>
-      </w:r>
-    </w:p>
-    <w:p>
-      <w:pPr>
-        <w:spacing w:after="0" w:afterAutospacing="0"/>
-        <w:rPr>
-          <w:i/>
-          <w:sz w:val="36"/>
-          <w:szCs w:val="36"/>
-          <w:lang w:val="en-IN"/>
-        </w:rPr>
-      </w:pPr>
+      <w:proofErr w:type="spellStart"/>
+      <w:r>
+        <w:rPr>
+          <w:i/>
+          <w:sz w:val="36"/>
+          <w:szCs w:val="36"/>
+          <w:lang w:val="en-IN"/>
+        </w:rPr>
+        <w:t>BackGround</w:t>
+      </w:r>
+      <w:proofErr w:type="spellEnd"/>
+      <w:r>
+        <w:rPr>
+          <w:i/>
+          <w:sz w:val="36"/>
+          <w:szCs w:val="36"/>
+          <w:lang w:val="en-IN"/>
+        </w:rPr>
+        <w:t xml:space="preserve"> in BDD:</w:t>
+      </w:r>
+    </w:p>
+    <w:p>
+      <w:pPr>
+        <w:spacing w:after="0" w:afterAutospacing="0"/>
+        <w:rPr>
+          <w:i/>
+          <w:sz w:val="36"/>
+          <w:szCs w:val="36"/>
+          <w:lang w:val="en-IN"/>
+        </w:rPr>
+      </w:pPr>
+    </w:p>
+    <w:p>
+      <w:pPr>
+        <w:spacing w:after="0" w:afterAutospacing="0"/>
+        <w:rPr>
+          <w:i/>
+          <w:sz w:val="36"/>
+          <w:szCs w:val="36"/>
+          <w:lang w:val="en-IN"/>
+        </w:rPr>
+      </w:pPr>
+      <w:r>
+        <w:rPr>
+          <w:i/>
+          <w:sz w:val="36"/>
+          <w:szCs w:val="36"/>
+          <w:lang w:val="en-IN"/>
+        </w:rPr>
+        <w:t xml:space="preserve">It is a precondition to the Scenario / Test we write in feature file ex – launch, login, </w:t>
+      </w:r>
+      <w:proofErr w:type="gramStart"/>
+      <w:r>
+        <w:rPr>
+          <w:i/>
+          <w:sz w:val="36"/>
+          <w:szCs w:val="36"/>
+          <w:lang w:val="en-IN"/>
+        </w:rPr>
+        <w:t>is</w:t>
+      </w:r>
+      <w:proofErr w:type="gramEnd"/>
+      <w:r>
+        <w:rPr>
+          <w:i/>
+          <w:sz w:val="36"/>
+          <w:szCs w:val="36"/>
+          <w:lang w:val="en-IN"/>
+        </w:rPr>
+        <w:t xml:space="preserve"> a common step for all the scenarios. </w:t>
+      </w:r>
+      <w:proofErr w:type="gramStart"/>
+      <w:r>
+        <w:rPr>
+          <w:i/>
+          <w:sz w:val="36"/>
+          <w:szCs w:val="36"/>
+          <w:lang w:val="en-IN"/>
+        </w:rPr>
+        <w:lastRenderedPageBreak/>
+        <w:t>instead</w:t>
+      </w:r>
+      <w:proofErr w:type="gramEnd"/>
+      <w:r>
+        <w:rPr>
+          <w:i/>
+          <w:sz w:val="36"/>
+          <w:szCs w:val="36"/>
+          <w:lang w:val="en-IN"/>
+        </w:rPr>
+        <w:t xml:space="preserve"> of keeping it in all scenario we can move it to Background.</w:t>
+      </w:r>
+    </w:p>
+    <w:p>
+      <w:pPr>
+        <w:spacing w:after="0" w:afterAutospacing="0"/>
+        <w:rPr>
+          <w:i/>
+          <w:sz w:val="36"/>
+          <w:szCs w:val="36"/>
+          <w:lang w:val="en-IN"/>
+        </w:rPr>
+      </w:pPr>
+    </w:p>
+    <w:p>
+      <w:pPr>
+        <w:pBdr>
+          <w:bottom w:val="single" w:sz="6" w:space="1" w:color="auto"/>
+        </w:pBdr>
+        <w:spacing w:after="0" w:afterAutospacing="0"/>
+        <w:rPr>
+          <w:i/>
+          <w:sz w:val="36"/>
+          <w:szCs w:val="36"/>
+          <w:lang w:val="en-IN"/>
+        </w:rPr>
+      </w:pPr>
+      <w:r>
+        <w:rPr>
+          <w:i/>
+          <w:sz w:val="36"/>
+          <w:szCs w:val="36"/>
+          <w:lang w:val="en-IN"/>
+        </w:rPr>
+        <w:t>Hooks:</w:t>
+      </w:r>
+    </w:p>
+    <w:p>
+      <w:pPr>
+        <w:pStyle w:val="ListParagraph"/>
+        <w:numPr>
+          <w:ilvl w:val="0"/>
+          <w:numId w:val="7"/>
+        </w:numPr>
+        <w:spacing w:after="0" w:afterAutospacing="0"/>
+        <w:rPr>
+          <w:i/>
+          <w:sz w:val="36"/>
+          <w:szCs w:val="36"/>
+          <w:lang w:val="en-IN"/>
+        </w:rPr>
+      </w:pPr>
+      <w:r>
+        <w:rPr>
+          <w:i/>
+          <w:sz w:val="36"/>
+          <w:szCs w:val="36"/>
+          <w:lang w:val="en-IN"/>
+        </w:rPr>
+        <w:t>similar to Background but here it is for all the feature file</w:t>
+      </w:r>
+      <w:r>
+        <w:rPr>
+          <w:i/>
+          <w:sz w:val="36"/>
+          <w:szCs w:val="36"/>
+          <w:lang w:val="en-IN"/>
+        </w:rPr>
+        <w:t xml:space="preserve"> and all scenarios</w:t>
+      </w:r>
+    </w:p>
+    <w:p>
+      <w:pPr>
+        <w:pStyle w:val="ListParagraph"/>
+        <w:numPr>
+          <w:ilvl w:val="0"/>
+          <w:numId w:val="7"/>
+        </w:numPr>
+        <w:spacing w:after="0" w:afterAutospacing="0"/>
+        <w:rPr>
+          <w:i/>
+          <w:sz w:val="36"/>
+          <w:szCs w:val="36"/>
+          <w:lang w:val="en-IN"/>
+        </w:rPr>
+      </w:pPr>
+      <w:r>
+        <w:rPr>
+          <w:i/>
+          <w:sz w:val="36"/>
+          <w:szCs w:val="36"/>
+          <w:lang w:val="en-IN"/>
+        </w:rPr>
+        <w:t>you can execute pre and post condition to a test / Scenario</w:t>
+      </w:r>
+    </w:p>
+    <w:p>
+      <w:pPr>
+        <w:pStyle w:val="ListParagraph"/>
+        <w:numPr>
+          <w:ilvl w:val="0"/>
+          <w:numId w:val="7"/>
+        </w:numPr>
+        <w:spacing w:after="0" w:afterAutospacing="0"/>
+        <w:rPr>
+          <w:i/>
+          <w:sz w:val="36"/>
+          <w:szCs w:val="36"/>
+          <w:lang w:val="en-IN"/>
+        </w:rPr>
+      </w:pPr>
+      <w:r>
+        <w:rPr>
+          <w:i/>
+          <w:sz w:val="36"/>
+          <w:szCs w:val="36"/>
+          <w:lang w:val="en-IN"/>
+        </w:rPr>
+        <w:t xml:space="preserve">Only </w:t>
+      </w:r>
+      <w:proofErr w:type="gramStart"/>
+      <w:r>
+        <w:rPr>
+          <w:i/>
+          <w:sz w:val="36"/>
+          <w:szCs w:val="36"/>
+          <w:lang w:val="en-IN"/>
+        </w:rPr>
+        <w:t>developer(</w:t>
+      </w:r>
+      <w:proofErr w:type="gramEnd"/>
+      <w:r>
+        <w:rPr>
+          <w:i/>
+          <w:sz w:val="36"/>
+          <w:szCs w:val="36"/>
+          <w:lang w:val="en-IN"/>
+        </w:rPr>
+        <w:t>who developed) will know about hooks execution because in feature file there is no clue . to overcome this drawback we have to put a comment section in feature file</w:t>
+      </w:r>
+    </w:p>
+    <w:p>
+      <w:pPr>
+        <w:pStyle w:val="ListParagraph"/>
+        <w:numPr>
+          <w:ilvl w:val="0"/>
+          <w:numId w:val="7"/>
+        </w:numPr>
+        <w:spacing w:after="0" w:afterAutospacing="0"/>
+        <w:rPr>
+          <w:i/>
+          <w:sz w:val="36"/>
+          <w:szCs w:val="36"/>
+          <w:lang w:val="en-IN"/>
+        </w:rPr>
+      </w:pPr>
+      <w:r>
+        <w:rPr>
+          <w:i/>
+          <w:sz w:val="36"/>
+          <w:szCs w:val="36"/>
+          <w:lang w:val="en-IN"/>
+        </w:rPr>
+        <w:t>@Before</w:t>
+      </w:r>
+    </w:p>
+    <w:p>
+      <w:pPr>
+        <w:pStyle w:val="ListParagraph"/>
+        <w:numPr>
+          <w:ilvl w:val="0"/>
+          <w:numId w:val="7"/>
+        </w:numPr>
+        <w:spacing w:after="0" w:afterAutospacing="0"/>
+        <w:rPr>
+          <w:i/>
+          <w:sz w:val="36"/>
+          <w:szCs w:val="36"/>
+          <w:lang w:val="en-IN"/>
+        </w:rPr>
+      </w:pPr>
+      <w:r>
+        <w:rPr>
+          <w:i/>
+          <w:sz w:val="36"/>
+          <w:szCs w:val="36"/>
+          <w:lang w:val="en-IN"/>
+        </w:rPr>
+        <w:t>@After</w:t>
+      </w:r>
+    </w:p>
+    <w:p>
+      <w:pPr>
+        <w:pStyle w:val="ListParagraph"/>
+        <w:numPr>
+          <w:ilvl w:val="0"/>
+          <w:numId w:val="7"/>
+        </w:numPr>
+        <w:spacing w:after="0" w:afterAutospacing="0"/>
+        <w:rPr>
+          <w:i/>
+          <w:sz w:val="36"/>
+          <w:szCs w:val="36"/>
+          <w:lang w:val="en-IN"/>
+        </w:rPr>
+      </w:pPr>
+      <w:r>
+        <w:rPr>
+          <w:i/>
+          <w:sz w:val="36"/>
+          <w:szCs w:val="36"/>
+          <w:lang w:val="en-IN"/>
+        </w:rPr>
+        <w:t>@</w:t>
+      </w:r>
+      <w:proofErr w:type="spellStart"/>
+      <w:r>
+        <w:rPr>
+          <w:i/>
+          <w:sz w:val="36"/>
+          <w:szCs w:val="36"/>
+          <w:lang w:val="en-IN"/>
+        </w:rPr>
+        <w:t>BeforeStep</w:t>
+      </w:r>
+      <w:proofErr w:type="spellEnd"/>
+      <w:r>
+        <w:rPr>
+          <w:i/>
+          <w:sz w:val="36"/>
+          <w:szCs w:val="36"/>
+          <w:lang w:val="en-IN"/>
+        </w:rPr>
+        <w:t xml:space="preserve">  //in the upcoming releases we may use this</w:t>
+      </w:r>
+    </w:p>
+    <w:p>
+      <w:pPr>
+        <w:pStyle w:val="ListParagraph"/>
+        <w:numPr>
+          <w:ilvl w:val="0"/>
+          <w:numId w:val="7"/>
+        </w:numPr>
+        <w:spacing w:after="0" w:afterAutospacing="0"/>
+        <w:rPr>
+          <w:i/>
+          <w:sz w:val="36"/>
+          <w:szCs w:val="36"/>
+          <w:lang w:val="en-IN"/>
+        </w:rPr>
+      </w:pPr>
+      <w:r>
+        <w:rPr>
+          <w:i/>
+          <w:sz w:val="36"/>
+          <w:szCs w:val="36"/>
+          <w:lang w:val="en-IN"/>
+        </w:rPr>
+        <w:t>@</w:t>
+      </w:r>
+      <w:proofErr w:type="spellStart"/>
+      <w:r>
+        <w:rPr>
+          <w:i/>
+          <w:sz w:val="36"/>
+          <w:szCs w:val="36"/>
+          <w:lang w:val="en-IN"/>
+        </w:rPr>
+        <w:t>AfterStep</w:t>
+      </w:r>
+      <w:proofErr w:type="spellEnd"/>
+      <w:r>
+        <w:rPr>
+          <w:i/>
+          <w:sz w:val="36"/>
+          <w:szCs w:val="36"/>
+          <w:lang w:val="en-IN"/>
+        </w:rPr>
+        <w:t xml:space="preserve"> //in the upcoming releases we may use this</w:t>
+      </w:r>
+    </w:p>
+    <w:p>
+      <w:pPr>
+        <w:spacing w:after="0" w:afterAutospacing="0"/>
+        <w:rPr>
+          <w:i/>
+          <w:sz w:val="36"/>
+          <w:szCs w:val="36"/>
+          <w:lang w:val="en-IN"/>
+        </w:rPr>
+      </w:pPr>
+    </w:p>
+    <w:p>
+      <w:pPr>
+        <w:spacing w:after="0" w:afterAutospacing="0"/>
+        <w:rPr>
+          <w:i/>
+          <w:sz w:val="36"/>
+          <w:szCs w:val="36"/>
+          <w:lang w:val="en-IN"/>
+        </w:rPr>
+      </w:pPr>
+    </w:p>
+    <w:p>
+      <w:pPr>
+        <w:spacing w:after="0" w:afterAutospacing="0"/>
+        <w:rPr>
+          <w:i/>
+          <w:sz w:val="36"/>
+          <w:szCs w:val="36"/>
+          <w:lang w:val="en-IN"/>
+        </w:rPr>
+      </w:pPr>
+    </w:p>
+    <w:p>
+      <w:pPr>
+        <w:spacing w:after="0" w:afterAutospacing="0"/>
+        <w:rPr>
+          <w:i/>
+          <w:sz w:val="36"/>
+          <w:szCs w:val="36"/>
+          <w:lang w:val="en-IN"/>
+        </w:rPr>
+      </w:pPr>
+    </w:p>
+    <w:p>
+      <w:pPr>
+        <w:pBdr>
+          <w:bottom w:val="single" w:sz="6" w:space="1" w:color="auto"/>
+        </w:pBdr>
+        <w:spacing w:after="0" w:afterAutospacing="0"/>
+        <w:rPr>
+          <w:i/>
+          <w:sz w:val="36"/>
+          <w:szCs w:val="36"/>
+          <w:lang w:val="en-IN"/>
+        </w:rPr>
+      </w:pPr>
+    </w:p>
+    <w:p>
+      <w:pPr>
+        <w:pBdr>
+          <w:bottom w:val="single" w:sz="6" w:space="1" w:color="auto"/>
+        </w:pBdr>
+        <w:spacing w:after="0" w:afterAutospacing="0"/>
+        <w:rPr>
+          <w:i/>
+          <w:sz w:val="36"/>
+          <w:szCs w:val="36"/>
+          <w:lang w:val="en-IN"/>
+        </w:rPr>
+      </w:pPr>
+    </w:p>
+    <w:p>
+      <w:pPr>
+        <w:pBdr>
+          <w:bottom w:val="single" w:sz="6" w:space="1" w:color="auto"/>
+        </w:pBdr>
+        <w:spacing w:after="0" w:afterAutospacing="0"/>
+        <w:rPr>
+          <w:i/>
+          <w:sz w:val="36"/>
+          <w:szCs w:val="36"/>
+          <w:lang w:val="en-IN"/>
+        </w:rPr>
+      </w:pPr>
+    </w:p>
+    <w:p>
+      <w:pPr>
+        <w:pBdr>
+          <w:bottom w:val="single" w:sz="6" w:space="1" w:color="auto"/>
+        </w:pBdr>
+        <w:spacing w:after="0" w:afterAutospacing="0"/>
+        <w:rPr>
+          <w:i/>
+          <w:sz w:val="36"/>
+          <w:szCs w:val="36"/>
+          <w:lang w:val="en-IN"/>
+        </w:rPr>
+      </w:pPr>
+    </w:p>
+    <w:p>
+      <w:pPr>
+        <w:pBdr>
+          <w:bottom w:val="single" w:sz="6" w:space="1" w:color="auto"/>
+        </w:pBdr>
+        <w:spacing w:after="0" w:afterAutospacing="0"/>
+        <w:rPr>
+          <w:i/>
+          <w:sz w:val="36"/>
+          <w:szCs w:val="36"/>
+          <w:lang w:val="en-IN"/>
+        </w:rPr>
+      </w:pPr>
+    </w:p>
+    <w:p>
+      <w:pPr>
+        <w:pBdr>
+          <w:bottom w:val="single" w:sz="6" w:space="1" w:color="auto"/>
+        </w:pBdr>
+        <w:spacing w:after="0" w:afterAutospacing="0"/>
+        <w:rPr>
+          <w:i/>
+          <w:sz w:val="36"/>
+          <w:szCs w:val="36"/>
+          <w:lang w:val="en-IN"/>
+        </w:rPr>
+      </w:pPr>
+    </w:p>
+    <w:p>
+      <w:pPr>
+        <w:pBdr>
+          <w:bottom w:val="single" w:sz="6" w:space="1" w:color="auto"/>
+        </w:pBdr>
+        <w:spacing w:after="0" w:afterAutospacing="0"/>
+        <w:rPr>
+          <w:i/>
+          <w:sz w:val="36"/>
+          <w:szCs w:val="36"/>
+          <w:lang w:val="en-IN"/>
+        </w:rPr>
+      </w:pPr>
+    </w:p>
+    <w:p>
+      <w:pPr>
+        <w:pBdr>
+          <w:bottom w:val="single" w:sz="6" w:space="1" w:color="auto"/>
+        </w:pBdr>
+        <w:spacing w:after="0" w:afterAutospacing="0"/>
+        <w:rPr>
+          <w:i/>
+          <w:sz w:val="36"/>
+          <w:szCs w:val="36"/>
+          <w:lang w:val="en-IN"/>
+        </w:rPr>
+      </w:pPr>
+    </w:p>
+    <w:p>
+      <w:pPr>
+        <w:pBdr>
+          <w:bottom w:val="single" w:sz="6" w:space="1" w:color="auto"/>
+        </w:pBdr>
+        <w:spacing w:after="0" w:afterAutospacing="0"/>
+        <w:rPr>
+          <w:i/>
+          <w:sz w:val="36"/>
+          <w:szCs w:val="36"/>
+          <w:lang w:val="en-IN"/>
+        </w:rPr>
+      </w:pPr>
+    </w:p>
+    <w:p>
+      <w:pPr>
+        <w:pBdr>
+          <w:bottom w:val="single" w:sz="6" w:space="1" w:color="auto"/>
+        </w:pBdr>
+        <w:spacing w:after="0" w:afterAutospacing="0"/>
+        <w:rPr>
+          <w:i/>
+          <w:sz w:val="36"/>
+          <w:szCs w:val="36"/>
+          <w:lang w:val="en-IN"/>
+        </w:rPr>
+      </w:pPr>
+    </w:p>
+    <w:p>
+      <w:pPr>
+        <w:pBdr>
+          <w:bottom w:val="single" w:sz="6" w:space="1" w:color="auto"/>
+        </w:pBdr>
+        <w:spacing w:after="0" w:afterAutospacing="0"/>
+        <w:rPr>
+          <w:i/>
+          <w:sz w:val="36"/>
+          <w:szCs w:val="36"/>
+          <w:lang w:val="en-IN"/>
+        </w:rPr>
+      </w:pPr>
+      <w:r>
+        <w:rPr>
+          <w:i/>
+          <w:sz w:val="36"/>
+          <w:szCs w:val="36"/>
+          <w:lang w:val="en-IN"/>
+        </w:rPr>
+        <w:lastRenderedPageBreak/>
+        <w:t xml:space="preserve">Page Object Model in </w:t>
+      </w:r>
+      <w:proofErr w:type="spellStart"/>
+      <w:r>
+        <w:rPr>
+          <w:i/>
+          <w:sz w:val="36"/>
+          <w:szCs w:val="36"/>
+          <w:lang w:val="en-IN"/>
+        </w:rPr>
+        <w:t>BDDCucumber</w:t>
+      </w:r>
+      <w:proofErr w:type="spellEnd"/>
+    </w:p>
+    <w:p>
+      <w:pPr>
+        <w:spacing w:after="0" w:afterAutospacing="0"/>
+        <w:rPr>
+          <w:i/>
+          <w:sz w:val="36"/>
+          <w:szCs w:val="36"/>
+          <w:lang w:val="en-IN"/>
+        </w:rPr>
+      </w:pPr>
+      <w:r>
+        <w:rPr>
+          <w:i/>
+          <w:noProof/>
+          <w:sz w:val="36"/>
+          <w:szCs w:val="36"/>
+        </w:rPr>
+        <w:drawing>
+          <wp:inline distT="0" distB="0" distL="0" distR="0">
+            <wp:extent cx="5931535" cy="2897505"/>
+            <wp:effectExtent l="19050" t="0" r="0" b="0"/>
+            <wp:docPr id="31" name="Picture 1"/>
+            <wp:cNvGraphicFramePr>
+              <a:graphicFrameLocks xmlns:a="http://schemas.openxmlformats.org/drawingml/2006/main" noChangeAspect="1"/>
+            </wp:cNvGraphicFramePr>
+            <a:graphic xmlns:a="http://schemas.openxmlformats.org/drawingml/2006/main">
+              <a:graphicData uri="http://schemas.openxmlformats.org/drawingml/2006/picture">
+                <pic:pic xmlns:pic="http://schemas.openxmlformats.org/drawingml/2006/picture">
+                  <pic:nvPicPr>
+                    <pic:cNvPr id="0" name="Picture 1"/>
+                    <pic:cNvPicPr>
+                      <a:picLocks noChangeAspect="1" noChangeArrowheads="1"/>
+                    </pic:cNvPicPr>
+                  </pic:nvPicPr>
+                  <pic:blipFill>
+                    <a:blip r:embed="rId35"/>
+                    <a:srcRect/>
+                    <a:stretch>
+                      <a:fillRect/>
+                    </a:stretch>
+                  </pic:blipFill>
+                  <pic:spPr bwMode="auto">
+                    <a:xfrm>
+                      <a:off x="0" y="0"/>
+                      <a:ext cx="5931535" cy="2897505"/>
+                    </a:xfrm>
+                    <a:prstGeom prst="rect">
+                      <a:avLst/>
+                    </a:prstGeom>
+                    <a:noFill/>
+                    <a:ln w="9525">
+                      <a:noFill/>
+                      <a:miter lim="800000"/>
+                      <a:headEnd/>
+                      <a:tailEnd/>
+                    </a:ln>
+                  </pic:spPr>
+                </pic:pic>
+              </a:graphicData>
+            </a:graphic>
+          </wp:inline>
+        </w:drawing>
+      </w:r>
+    </w:p>
+    <w:p>
+      <w:pPr>
+        <w:spacing w:after="0" w:afterAutospacing="0"/>
+        <w:rPr>
+          <w:i/>
+          <w:sz w:val="36"/>
+          <w:szCs w:val="36"/>
+          <w:lang w:val="en-IN"/>
+        </w:rPr>
+      </w:pPr>
+      <w:r>
+        <w:rPr>
+          <w:i/>
+          <w:noProof/>
+          <w:sz w:val="36"/>
+          <w:szCs w:val="36"/>
+        </w:rPr>
+        <w:drawing>
+          <wp:inline distT="0" distB="0" distL="0" distR="0">
+            <wp:extent cx="5943600" cy="1680210"/>
+            <wp:effectExtent l="19050" t="0" r="0" b="0"/>
+            <wp:docPr id="32" name="Picture 2"/>
+            <wp:cNvGraphicFramePr>
+              <a:graphicFrameLocks xmlns:a="http://schemas.openxmlformats.org/drawingml/2006/main" noChangeAspect="1"/>
+            </wp:cNvGraphicFramePr>
+            <a:graphic xmlns:a="http://schemas.openxmlformats.org/drawingml/2006/main">
+              <a:graphicData uri="http://schemas.openxmlformats.org/drawingml/2006/picture">
+                <pic:pic xmlns:pic="http://schemas.openxmlformats.org/drawingml/2006/picture">
+                  <pic:nvPicPr>
+                    <pic:cNvPr id="0" name="Picture 2"/>
+                    <pic:cNvPicPr>
+                      <a:picLocks noChangeAspect="1" noChangeArrowheads="1"/>
+                    </pic:cNvPicPr>
+                  </pic:nvPicPr>
+                  <pic:blipFill>
+                    <a:blip r:embed="rId36"/>
+                    <a:srcRect/>
+                    <a:stretch>
+                      <a:fillRect/>
+                    </a:stretch>
+                  </pic:blipFill>
+                  <pic:spPr bwMode="auto">
+                    <a:xfrm>
+                      <a:off x="0" y="0"/>
+                      <a:ext cx="5943600" cy="1680210"/>
+                    </a:xfrm>
+                    <a:prstGeom prst="rect">
+                      <a:avLst/>
+                    </a:prstGeom>
+                    <a:noFill/>
+                    <a:ln w="9525">
+                      <a:noFill/>
+                      <a:miter lim="800000"/>
+                      <a:headEnd/>
+                      <a:tailEnd/>
+                    </a:ln>
+                  </pic:spPr>
+                </pic:pic>
+              </a:graphicData>
+            </a:graphic>
+          </wp:inline>
+        </w:drawing>
+      </w:r>
+    </w:p>
+    <w:p>
+      <w:pPr>
+        <w:spacing w:after="0" w:afterAutospacing="0"/>
+        <w:rPr>
+          <w:i/>
+          <w:sz w:val="36"/>
+          <w:szCs w:val="36"/>
+          <w:lang w:val="en-IN"/>
+        </w:rPr>
+      </w:pPr>
+    </w:p>
+    <w:p>
+      <w:pPr>
+        <w:spacing w:after="0" w:afterAutospacing="0"/>
+        <w:rPr>
+          <w:i/>
+          <w:sz w:val="36"/>
+          <w:szCs w:val="36"/>
+          <w:lang w:val="en-IN"/>
+        </w:rPr>
+      </w:pPr>
+    </w:p>
+    <w:p>
+      <w:pPr>
+        <w:spacing w:after="0" w:afterAutospacing="0"/>
+        <w:rPr>
+          <w:i/>
+          <w:sz w:val="36"/>
+          <w:szCs w:val="36"/>
+          <w:lang w:val="en-IN"/>
+        </w:rPr>
+      </w:pPr>
+      <w:r>
+        <w:rPr>
+          <w:i/>
+          <w:sz w:val="36"/>
+          <w:szCs w:val="36"/>
+          <w:lang w:val="en-IN"/>
+        </w:rPr>
+        <w:t>Assignments –</w:t>
+      </w:r>
+    </w:p>
+    <w:p>
+      <w:pPr>
+        <w:pStyle w:val="ListParagraph"/>
+        <w:numPr>
+          <w:ilvl w:val="0"/>
+          <w:numId w:val="4"/>
+        </w:numPr>
+        <w:spacing w:after="0" w:afterAutospacing="0"/>
+        <w:rPr>
+          <w:i/>
+          <w:sz w:val="36"/>
+          <w:szCs w:val="36"/>
+          <w:lang w:val="en-IN"/>
+        </w:rPr>
+      </w:pPr>
+      <w:r>
+        <w:rPr>
+          <w:i/>
+          <w:sz w:val="36"/>
+          <w:szCs w:val="36"/>
+          <w:lang w:val="en-IN"/>
+        </w:rPr>
+        <w:t>Jenkins setup</w:t>
+      </w:r>
+      <w:r>
+        <w:rPr>
+          <w:i/>
+          <w:sz w:val="36"/>
+          <w:szCs w:val="36"/>
+          <w:lang w:val="en-IN"/>
+        </w:rPr>
+        <w:t xml:space="preserve"> -&gt; </w:t>
+      </w:r>
+      <w:hyperlink r:id="rId37" w:history="1">
+        <w:r>
+          <w:rPr>
+            <w:rStyle w:val="Hyperlink"/>
+            <w:i/>
+            <w:sz w:val="36"/>
+            <w:szCs w:val="36"/>
+            <w:lang w:val="en-IN"/>
+          </w:rPr>
+          <w:t>https://www.jenkins.io/</w:t>
+        </w:r>
+      </w:hyperlink>
+    </w:p>
+    <w:p>
+      <w:pPr>
+        <w:pStyle w:val="ListParagraph"/>
+        <w:numPr>
+          <w:ilvl w:val="0"/>
+          <w:numId w:val="4"/>
+        </w:numPr>
+        <w:spacing w:after="0" w:afterAutospacing="0"/>
+        <w:rPr>
+          <w:i/>
+          <w:sz w:val="36"/>
+          <w:szCs w:val="36"/>
+          <w:lang w:val="en-IN"/>
+        </w:rPr>
+      </w:pPr>
+      <w:proofErr w:type="spellStart"/>
+      <w:r>
+        <w:rPr>
+          <w:i/>
+          <w:sz w:val="36"/>
+          <w:szCs w:val="36"/>
+          <w:lang w:val="en-IN"/>
+        </w:rPr>
+        <w:t>goto</w:t>
+      </w:r>
+      <w:proofErr w:type="spellEnd"/>
+      <w:r>
+        <w:rPr>
+          <w:i/>
+          <w:sz w:val="36"/>
+          <w:szCs w:val="36"/>
+          <w:lang w:val="en-IN"/>
+        </w:rPr>
+        <w:t xml:space="preserve"> manage-</w:t>
+      </w:r>
+      <w:proofErr w:type="spellStart"/>
+      <w:r>
+        <w:rPr>
+          <w:i/>
+          <w:sz w:val="36"/>
+          <w:szCs w:val="36"/>
+          <w:lang w:val="en-IN"/>
+        </w:rPr>
+        <w:t>jenkins</w:t>
+      </w:r>
+      <w:proofErr w:type="spellEnd"/>
+    </w:p>
+    <w:p>
+      <w:pPr>
+        <w:pStyle w:val="ListParagraph"/>
+        <w:numPr>
+          <w:ilvl w:val="0"/>
+          <w:numId w:val="4"/>
+        </w:numPr>
+        <w:spacing w:after="0" w:afterAutospacing="0"/>
+        <w:rPr>
+          <w:i/>
+          <w:sz w:val="36"/>
+          <w:szCs w:val="36"/>
+          <w:lang w:val="en-IN"/>
+        </w:rPr>
+      </w:pPr>
+      <w:r>
+        <w:rPr>
+          <w:i/>
+          <w:noProof/>
+          <w:sz w:val="36"/>
+          <w:szCs w:val="36"/>
+        </w:rPr>
+        <w:drawing>
+          <wp:inline distT="0" distB="0" distL="0" distR="0">
+            <wp:extent cx="5943600" cy="1859714"/>
+            <wp:effectExtent l="19050" t="0" r="0" b="0"/>
+            <wp:docPr id="33" name="Picture 3"/>
+            <wp:cNvGraphicFramePr>
+              <a:graphicFrameLocks xmlns:a="http://schemas.openxmlformats.org/drawingml/2006/main" noChangeAspect="1"/>
+            </wp:cNvGraphicFramePr>
+            <a:graphic xmlns:a="http://schemas.openxmlformats.org/drawingml/2006/main">
+              <a:graphicData uri="http://schemas.openxmlformats.org/drawingml/2006/picture">
+                <pic:pic xmlns:pic="http://schemas.openxmlformats.org/drawingml/2006/picture">
+                  <pic:nvPicPr>
+                    <pic:cNvPr id="0" name="Picture 3"/>
+                    <pic:cNvPicPr>
+                      <a:picLocks noChangeAspect="1" noChangeArrowheads="1"/>
+                    </pic:cNvPicPr>
+                  </pic:nvPicPr>
+                  <pic:blipFill>
+                    <a:blip r:embed="rId38"/>
+                    <a:srcRect/>
+                    <a:stretch>
+                      <a:fillRect/>
+                    </a:stretch>
+                  </pic:blipFill>
+                  <pic:spPr bwMode="auto">
+                    <a:xfrm>
+                      <a:off x="0" y="0"/>
+                      <a:ext cx="5943600" cy="1859714"/>
+                    </a:xfrm>
+                    <a:prstGeom prst="rect">
+                      <a:avLst/>
+                    </a:prstGeom>
+                    <a:noFill/>
+                    <a:ln w="9525">
+                      <a:noFill/>
+                      <a:miter lim="800000"/>
+                      <a:headEnd/>
+                      <a:tailEnd/>
+                    </a:ln>
+                  </pic:spPr>
+                </pic:pic>
+              </a:graphicData>
+            </a:graphic>
+          </wp:inline>
+        </w:drawing>
+      </w:r>
+    </w:p>
+    <w:p>
+      <w:pPr>
+        <w:spacing w:after="0" w:afterAutospacing="0"/>
+        <w:rPr>
+          <w:i/>
+          <w:sz w:val="36"/>
+          <w:szCs w:val="36"/>
+          <w:lang w:val="en-IN"/>
+        </w:rPr>
+      </w:pPr>
+      <w:r>
+        <w:rPr>
+          <w:i/>
+          <w:noProof/>
+          <w:sz w:val="36"/>
+          <w:szCs w:val="36"/>
+        </w:rPr>
+        <w:lastRenderedPageBreak/>
+        <w:drawing>
+          <wp:inline distT="0" distB="0" distL="0" distR="0">
+            <wp:extent cx="5943600" cy="860109"/>
+            <wp:effectExtent l="19050" t="0" r="0" b="0"/>
+            <wp:docPr id="34" name="Picture 6"/>
+            <wp:cNvGraphicFramePr>
+              <a:graphicFrameLocks xmlns:a="http://schemas.openxmlformats.org/drawingml/2006/main" noChangeAspect="1"/>
+            </wp:cNvGraphicFramePr>
+            <a:graphic xmlns:a="http://schemas.openxmlformats.org/drawingml/2006/main">
+              <a:graphicData uri="http://schemas.openxmlformats.org/drawingml/2006/picture">
+                <pic:pic xmlns:pic="http://schemas.openxmlformats.org/drawingml/2006/picture">
+                  <pic:nvPicPr>
+                    <pic:cNvPr id="0" name="Picture 6"/>
+                    <pic:cNvPicPr>
+                      <a:picLocks noChangeAspect="1" noChangeArrowheads="1"/>
+                    </pic:cNvPicPr>
+                  </pic:nvPicPr>
+                  <pic:blipFill>
+                    <a:blip r:embed="rId39"/>
+                    <a:srcRect/>
+                    <a:stretch>
+                      <a:fillRect/>
+                    </a:stretch>
+                  </pic:blipFill>
+                  <pic:spPr bwMode="auto">
+                    <a:xfrm>
+                      <a:off x="0" y="0"/>
+                      <a:ext cx="5943600" cy="860109"/>
+                    </a:xfrm>
+                    <a:prstGeom prst="rect">
+                      <a:avLst/>
+                    </a:prstGeom>
+                    <a:noFill/>
+                    <a:ln w="9525">
+                      <a:noFill/>
+                      <a:miter lim="800000"/>
+                      <a:headEnd/>
+                      <a:tailEnd/>
+                    </a:ln>
+                  </pic:spPr>
+                </pic:pic>
+              </a:graphicData>
+            </a:graphic>
+          </wp:inline>
+        </w:drawing>
+      </w:r>
     </w:p>
     <w:p>
       <w:pPr>
@@ -6216,6 +8850,119 @@
 <file path=word/numbering.xml><?xml version="1.0" encoding="utf-8"?>
 <w:numbering xmlns:ve="http://schemas.openxmlformats.org/markup-compatibility/2006" xmlns:o="urn:schemas-microsoft-com:office:office" xmlns:r="http://schemas.openxmlformats.org/officeDocument/2006/relationships" xmlns:m="http://schemas.openxmlformats.org/officeDocument/2006/math" xmlns:v="urn:schemas-microsoft-com:vml" xmlns:wp="http://schemas.openxmlformats.org/drawingml/2006/wordprocessingDrawing" xmlns:w10="urn:schemas-microsoft-com:office:word" xmlns:w="http://schemas.openxmlformats.org/wordprocessingml/2006/main" xmlns:wne="http://schemas.microsoft.com/office/word/2006/wordml">
   <w:abstractNum w:abstractNumId="0">
+    <w:nsid w:val="072431DB"/>
+    <w:multiLevelType w:val="hybridMultilevel"/>
+    <w:tmpl w:val="95F8DC5E"/>
+    <w:lvl w:ilvl="0" w:tplc="04090009">
+      <w:start w:val="1"/>
+      <w:numFmt w:val="bullet"/>
+      <w:lvlText w:val=""/>
+      <w:lvlJc w:val="left"/>
+      <w:pPr>
+        <w:ind w:left="720" w:hanging="360"/>
+      </w:pPr>
+      <w:rPr>
+        <w:rFonts w:ascii="Wingdings" w:hAnsi="Wingdings" w:hint="default"/>
+      </w:rPr>
+    </w:lvl>
+    <w:lvl w:ilvl="1" w:tplc="04090003" w:tentative="1">
+      <w:start w:val="1"/>
+      <w:numFmt w:val="bullet"/>
+      <w:lvlText w:val="o"/>
+      <w:lvlJc w:val="left"/>
+      <w:pPr>
+        <w:ind w:left="1440" w:hanging="360"/>
+      </w:pPr>
+      <w:rPr>
+        <w:rFonts w:ascii="Courier New" w:hAnsi="Courier New" w:cs="Courier New" w:hint="default"/>
+      </w:rPr>
+    </w:lvl>
+    <w:lvl w:ilvl="2" w:tplc="04090005" w:tentative="1">
+      <w:start w:val="1"/>
+      <w:numFmt w:val="bullet"/>
+      <w:lvlText w:val=""/>
+      <w:lvlJc w:val="left"/>
+      <w:pPr>
+        <w:ind w:left="2160" w:hanging="360"/>
+      </w:pPr>
+      <w:rPr>
+        <w:rFonts w:ascii="Wingdings" w:hAnsi="Wingdings" w:hint="default"/>
+      </w:rPr>
+    </w:lvl>
+    <w:lvl w:ilvl="3" w:tplc="04090001" w:tentative="1">
+      <w:start w:val="1"/>
+      <w:numFmt w:val="bullet"/>
+      <w:lvlText w:val=""/>
+      <w:lvlJc w:val="left"/>
+      <w:pPr>
+        <w:ind w:left="2880" w:hanging="360"/>
+      </w:pPr>
+      <w:rPr>
+        <w:rFonts w:ascii="Symbol" w:hAnsi="Symbol" w:hint="default"/>
+      </w:rPr>
+    </w:lvl>
+    <w:lvl w:ilvl="4" w:tplc="04090003" w:tentative="1">
+      <w:start w:val="1"/>
+      <w:numFmt w:val="bullet"/>
+      <w:lvlText w:val="o"/>
+      <w:lvlJc w:val="left"/>
+      <w:pPr>
+        <w:ind w:left="3600" w:hanging="360"/>
+      </w:pPr>
+      <w:rPr>
+        <w:rFonts w:ascii="Courier New" w:hAnsi="Courier New" w:cs="Courier New" w:hint="default"/>
+      </w:rPr>
+    </w:lvl>
+    <w:lvl w:ilvl="5" w:tplc="04090005" w:tentative="1">
+      <w:start w:val="1"/>
+      <w:numFmt w:val="bullet"/>
+      <w:lvlText w:val=""/>
+      <w:lvlJc w:val="left"/>
+      <w:pPr>
+        <w:ind w:left="4320" w:hanging="360"/>
+      </w:pPr>
+      <w:rPr>
+        <w:rFonts w:ascii="Wingdings" w:hAnsi="Wingdings" w:hint="default"/>
+      </w:rPr>
+    </w:lvl>
+    <w:lvl w:ilvl="6" w:tplc="04090001" w:tentative="1">
+      <w:start w:val="1"/>
+      <w:numFmt w:val="bullet"/>
+      <w:lvlText w:val=""/>
+      <w:lvlJc w:val="left"/>
+      <w:pPr>
+        <w:ind w:left="5040" w:hanging="360"/>
+      </w:pPr>
+      <w:rPr>
+        <w:rFonts w:ascii="Symbol" w:hAnsi="Symbol" w:hint="default"/>
+      </w:rPr>
+    </w:lvl>
+    <w:lvl w:ilvl="7" w:tplc="04090003" w:tentative="1">
+      <w:start w:val="1"/>
+      <w:numFmt w:val="bullet"/>
+      <w:lvlText w:val="o"/>
+      <w:lvlJc w:val="left"/>
+      <w:pPr>
+        <w:ind w:left="5760" w:hanging="360"/>
+      </w:pPr>
+      <w:rPr>
+        <w:rFonts w:ascii="Courier New" w:hAnsi="Courier New" w:cs="Courier New" w:hint="default"/>
+      </w:rPr>
+    </w:lvl>
+    <w:lvl w:ilvl="8" w:tplc="04090005" w:tentative="1">
+      <w:start w:val="1"/>
+      <w:numFmt w:val="bullet"/>
+      <w:lvlText w:val=""/>
+      <w:lvlJc w:val="left"/>
+      <w:pPr>
+        <w:ind w:left="6480" w:hanging="360"/>
+      </w:pPr>
+      <w:rPr>
+        <w:rFonts w:ascii="Wingdings" w:hAnsi="Wingdings" w:hint="default"/>
+      </w:rPr>
+    </w:lvl>
+  </w:abstractNum>
+  <w:abstractNum w:abstractNumId="1">
     <w:nsid w:val="0EB26B8E"/>
     <w:multiLevelType w:val="hybridMultilevel"/>
     <w:tmpl w:val="F8465DA0"/>
@@ -6328,7 +9075,7 @@
       </w:rPr>
     </w:lvl>
   </w:abstractNum>
-  <w:abstractNum w:abstractNumId="1">
+  <w:abstractNum w:abstractNumId="2">
     <w:nsid w:val="0FEF7601"/>
     <w:multiLevelType w:val="hybridMultilevel"/>
     <w:tmpl w:val="AB5422A4"/>
@@ -6440,7 +9187,7 @@
       </w:rPr>
     </w:lvl>
   </w:abstractNum>
-  <w:abstractNum w:abstractNumId="2">
+  <w:abstractNum w:abstractNumId="3">
     <w:nsid w:val="24494583"/>
     <w:multiLevelType w:val="hybridMultilevel"/>
     <w:tmpl w:val="F44CCEEA"/>
@@ -6553,7 +9300,7 @@
       </w:rPr>
     </w:lvl>
   </w:abstractNum>
-  <w:abstractNum w:abstractNumId="3">
+  <w:abstractNum w:abstractNumId="4">
     <w:nsid w:val="2B27246A"/>
     <w:multiLevelType w:val="hybridMultilevel"/>
     <w:tmpl w:val="65AE19C8"/>
@@ -6666,7 +9413,7 @@
       </w:rPr>
     </w:lvl>
   </w:abstractNum>
-  <w:abstractNum w:abstractNumId="4">
+  <w:abstractNum w:abstractNumId="5">
     <w:nsid w:val="39110750"/>
     <w:multiLevelType w:val="hybridMultilevel"/>
     <w:tmpl w:val="6060DC6A"/>
@@ -6779,7 +9526,120 @@
       </w:rPr>
     </w:lvl>
   </w:abstractNum>
-  <w:abstractNum w:abstractNumId="5">
+  <w:abstractNum w:abstractNumId="6">
+    <w:nsid w:val="41CD0A34"/>
+    <w:multiLevelType w:val="hybridMultilevel"/>
+    <w:tmpl w:val="4F003F62"/>
+    <w:lvl w:ilvl="0" w:tplc="04090009">
+      <w:start w:val="1"/>
+      <w:numFmt w:val="bullet"/>
+      <w:lvlText w:val=""/>
+      <w:lvlJc w:val="left"/>
+      <w:pPr>
+        <w:ind w:left="720" w:hanging="360"/>
+      </w:pPr>
+      <w:rPr>
+        <w:rFonts w:ascii="Wingdings" w:hAnsi="Wingdings" w:hint="default"/>
+      </w:rPr>
+    </w:lvl>
+    <w:lvl w:ilvl="1" w:tplc="04090003" w:tentative="1">
+      <w:start w:val="1"/>
+      <w:numFmt w:val="bullet"/>
+      <w:lvlText w:val="o"/>
+      <w:lvlJc w:val="left"/>
+      <w:pPr>
+        <w:ind w:left="1440" w:hanging="360"/>
+      </w:pPr>
+      <w:rPr>
+        <w:rFonts w:ascii="Courier New" w:hAnsi="Courier New" w:cs="Courier New" w:hint="default"/>
+      </w:rPr>
+    </w:lvl>
+    <w:lvl w:ilvl="2" w:tplc="04090005" w:tentative="1">
+      <w:start w:val="1"/>
+      <w:numFmt w:val="bullet"/>
+      <w:lvlText w:val=""/>
+      <w:lvlJc w:val="left"/>
+      <w:pPr>
+        <w:ind w:left="2160" w:hanging="360"/>
+      </w:pPr>
+      <w:rPr>
+        <w:rFonts w:ascii="Wingdings" w:hAnsi="Wingdings" w:hint="default"/>
+      </w:rPr>
+    </w:lvl>
+    <w:lvl w:ilvl="3" w:tplc="04090001" w:tentative="1">
+      <w:start w:val="1"/>
+      <w:numFmt w:val="bullet"/>
+      <w:lvlText w:val=""/>
+      <w:lvlJc w:val="left"/>
+      <w:pPr>
+        <w:ind w:left="2880" w:hanging="360"/>
+      </w:pPr>
+      <w:rPr>
+        <w:rFonts w:ascii="Symbol" w:hAnsi="Symbol" w:hint="default"/>
+      </w:rPr>
+    </w:lvl>
+    <w:lvl w:ilvl="4" w:tplc="04090003" w:tentative="1">
+      <w:start w:val="1"/>
+      <w:numFmt w:val="bullet"/>
+      <w:lvlText w:val="o"/>
+      <w:lvlJc w:val="left"/>
+      <w:pPr>
+        <w:ind w:left="3600" w:hanging="360"/>
+      </w:pPr>
+      <w:rPr>
+        <w:rFonts w:ascii="Courier New" w:hAnsi="Courier New" w:cs="Courier New" w:hint="default"/>
+      </w:rPr>
+    </w:lvl>
+    <w:lvl w:ilvl="5" w:tplc="04090005" w:tentative="1">
+      <w:start w:val="1"/>
+      <w:numFmt w:val="bullet"/>
+      <w:lvlText w:val=""/>
+      <w:lvlJc w:val="left"/>
+      <w:pPr>
+        <w:ind w:left="4320" w:hanging="360"/>
+      </w:pPr>
+      <w:rPr>
+        <w:rFonts w:ascii="Wingdings" w:hAnsi="Wingdings" w:hint="default"/>
+      </w:rPr>
+    </w:lvl>
+    <w:lvl w:ilvl="6" w:tplc="04090001" w:tentative="1">
+      <w:start w:val="1"/>
+      <w:numFmt w:val="bullet"/>
+      <w:lvlText w:val=""/>
+      <w:lvlJc w:val="left"/>
+      <w:pPr>
+        <w:ind w:left="5040" w:hanging="360"/>
+      </w:pPr>
+      <w:rPr>
+        <w:rFonts w:ascii="Symbol" w:hAnsi="Symbol" w:hint="default"/>
+      </w:rPr>
+    </w:lvl>
+    <w:lvl w:ilvl="7" w:tplc="04090003" w:tentative="1">
+      <w:start w:val="1"/>
+      <w:numFmt w:val="bullet"/>
+      <w:lvlText w:val="o"/>
+      <w:lvlJc w:val="left"/>
+      <w:pPr>
+        <w:ind w:left="5760" w:hanging="360"/>
+      </w:pPr>
+      <w:rPr>
+        <w:rFonts w:ascii="Courier New" w:hAnsi="Courier New" w:cs="Courier New" w:hint="default"/>
+      </w:rPr>
+    </w:lvl>
+    <w:lvl w:ilvl="8" w:tplc="04090005" w:tentative="1">
+      <w:start w:val="1"/>
+      <w:numFmt w:val="bullet"/>
+      <w:lvlText w:val=""/>
+      <w:lvlJc w:val="left"/>
+      <w:pPr>
+        <w:ind w:left="6480" w:hanging="360"/>
+      </w:pPr>
+      <w:rPr>
+        <w:rFonts w:ascii="Wingdings" w:hAnsi="Wingdings" w:hint="default"/>
+      </w:rPr>
+    </w:lvl>
+  </w:abstractNum>
+  <w:abstractNum w:abstractNumId="7">
     <w:nsid w:val="48145891"/>
     <w:multiLevelType w:val="hybridMultilevel"/>
     <w:tmpl w:val="10A26676"/>
@@ -6893,22 +9753,28 @@
     </w:lvl>
   </w:abstractNum>
   <w:num w:numId="1">
-    <w:abstractNumId w:val="0"/>
+    <w:abstractNumId w:val="1"/>
   </w:num>
   <w:num w:numId="2">
+    <w:abstractNumId w:val="5"/>
+  </w:num>
+  <w:num w:numId="3">
+    <w:abstractNumId w:val="7"/>
+  </w:num>
+  <w:num w:numId="4">
+    <w:abstractNumId w:val="2"/>
+  </w:num>
+  <w:num w:numId="5">
     <w:abstractNumId w:val="4"/>
   </w:num>
-  <w:num w:numId="3">
-    <w:abstractNumId w:val="5"/>
-  </w:num>
-  <w:num w:numId="4">
-    <w:abstractNumId w:val="1"/>
-  </w:num>
-  <w:num w:numId="5">
+  <w:num w:numId="6">
     <w:abstractNumId w:val="3"/>
   </w:num>
-  <w:num w:numId="6">
-    <w:abstractNumId w:val="2"/>
+  <w:num w:numId="7">
+    <w:abstractNumId w:val="6"/>
+  </w:num>
+  <w:num w:numId="8">
+    <w:abstractNumId w:val="0"/>
   </w:num>
 </w:numbering>
 </file>
@@ -7141,6 +10007,17 @@
       <w:rFonts w:ascii="Tahoma" w:hAnsi="Tahoma" w:cs="Tahoma"/>
       <w:sz w:val="16"/>
       <w:szCs w:val="16"/>
+    </w:rPr>
+  </w:style>
+  <w:style w:type="character" w:styleId="Hyperlink">
+    <w:name w:val="Hyperlink"/>
+    <w:basedOn w:val="DefaultParagraphFont"/>
+    <w:uiPriority w:val="99"/>
+    <w:unhideWhenUsed/>
+    <w:rsid w:val="0072029F"/>
+    <w:rPr>
+      <w:color w:val="0000FF" w:themeColor="hyperlink"/>
+      <w:u w:val="single"/>
     </w:rPr>
   </w:style>
 </w:styles>

</xml_diff>

<commit_message>
final code with POM, batch file, jenkins execution demo
</commit_message>
<xml_diff>
--- a/Class_Notes.docx
+++ b/Class_Notes.docx
@@ -8556,6 +8556,401 @@
           <w:lang w:val="en-IN"/>
         </w:rPr>
       </w:pPr>
+      <w:r>
+        <w:rPr>
+          <w:i/>
+          <w:noProof/>
+          <w:sz w:val="36"/>
+          <w:szCs w:val="36"/>
+        </w:rPr>
+        <w:drawing>
+          <wp:inline distT="0" distB="0" distL="0" distR="0">
+            <wp:extent cx="5937885" cy="2458085"/>
+            <wp:effectExtent l="19050" t="0" r="5715" b="0"/>
+            <wp:docPr id="35" name="Picture 1"/>
+            <wp:cNvGraphicFramePr>
+              <a:graphicFrameLocks xmlns:a="http://schemas.openxmlformats.org/drawingml/2006/main" noChangeAspect="1"/>
+            </wp:cNvGraphicFramePr>
+            <a:graphic xmlns:a="http://schemas.openxmlformats.org/drawingml/2006/main">
+              <a:graphicData uri="http://schemas.openxmlformats.org/drawingml/2006/picture">
+                <pic:pic xmlns:pic="http://schemas.openxmlformats.org/drawingml/2006/picture">
+                  <pic:nvPicPr>
+                    <pic:cNvPr id="0" name="Picture 1"/>
+                    <pic:cNvPicPr>
+                      <a:picLocks noChangeAspect="1" noChangeArrowheads="1"/>
+                    </pic:cNvPicPr>
+                  </pic:nvPicPr>
+                  <pic:blipFill>
+                    <a:blip r:embed="rId37"/>
+                    <a:srcRect/>
+                    <a:stretch>
+                      <a:fillRect/>
+                    </a:stretch>
+                  </pic:blipFill>
+                  <pic:spPr bwMode="auto">
+                    <a:xfrm>
+                      <a:off x="0" y="0"/>
+                      <a:ext cx="5937885" cy="2458085"/>
+                    </a:xfrm>
+                    <a:prstGeom prst="rect">
+                      <a:avLst/>
+                    </a:prstGeom>
+                    <a:noFill/>
+                    <a:ln w="9525">
+                      <a:noFill/>
+                      <a:miter lim="800000"/>
+                      <a:headEnd/>
+                      <a:tailEnd/>
+                    </a:ln>
+                  </pic:spPr>
+                </pic:pic>
+              </a:graphicData>
+            </a:graphic>
+          </wp:inline>
+        </w:drawing>
+      </w:r>
+    </w:p>
+    <w:p>
+      <w:pPr>
+        <w:spacing w:after="0" w:afterAutospacing="0"/>
+        <w:rPr>
+          <w:i/>
+          <w:sz w:val="36"/>
+          <w:szCs w:val="36"/>
+          <w:lang w:val="en-IN"/>
+        </w:rPr>
+      </w:pPr>
+    </w:p>
+    <w:p>
+      <w:pPr>
+        <w:spacing w:after="0" w:afterAutospacing="0"/>
+        <w:rPr>
+          <w:i/>
+          <w:sz w:val="36"/>
+          <w:szCs w:val="36"/>
+          <w:lang w:val="en-IN"/>
+        </w:rPr>
+      </w:pPr>
+    </w:p>
+    <w:p>
+      <w:pPr>
+        <w:spacing w:after="0" w:afterAutospacing="0"/>
+        <w:rPr>
+          <w:i/>
+          <w:sz w:val="36"/>
+          <w:szCs w:val="36"/>
+          <w:lang w:val="en-IN"/>
+        </w:rPr>
+      </w:pPr>
+      <w:r>
+        <w:rPr>
+          <w:i/>
+          <w:sz w:val="36"/>
+          <w:szCs w:val="36"/>
+          <w:lang w:val="en-IN"/>
+        </w:rPr>
+        <w:lastRenderedPageBreak/>
+        <w:t>Creating batch file for the project- save the below file as runMe.bat</w:t>
+      </w:r>
+    </w:p>
+    <w:p>
+      <w:pPr>
+        <w:spacing w:after="0" w:afterAutospacing="0"/>
+        <w:rPr>
+          <w:i/>
+          <w:sz w:val="36"/>
+          <w:szCs w:val="36"/>
+          <w:lang w:val="en-IN"/>
+        </w:rPr>
+      </w:pPr>
+      <w:r>
+        <w:rPr>
+          <w:i/>
+          <w:noProof/>
+          <w:sz w:val="36"/>
+          <w:szCs w:val="36"/>
+        </w:rPr>
+        <w:drawing>
+          <wp:inline distT="0" distB="0" distL="0" distR="0">
+            <wp:extent cx="5943600" cy="1390999"/>
+            <wp:effectExtent l="19050" t="0" r="0" b="0"/>
+            <wp:docPr id="36" name="Picture 2"/>
+            <wp:cNvGraphicFramePr>
+              <a:graphicFrameLocks xmlns:a="http://schemas.openxmlformats.org/drawingml/2006/main" noChangeAspect="1"/>
+            </wp:cNvGraphicFramePr>
+            <a:graphic xmlns:a="http://schemas.openxmlformats.org/drawingml/2006/main">
+              <a:graphicData uri="http://schemas.openxmlformats.org/drawingml/2006/picture">
+                <pic:pic xmlns:pic="http://schemas.openxmlformats.org/drawingml/2006/picture">
+                  <pic:nvPicPr>
+                    <pic:cNvPr id="0" name="Picture 2"/>
+                    <pic:cNvPicPr>
+                      <a:picLocks noChangeAspect="1" noChangeArrowheads="1"/>
+                    </pic:cNvPicPr>
+                  </pic:nvPicPr>
+                  <pic:blipFill>
+                    <a:blip r:embed="rId38"/>
+                    <a:srcRect/>
+                    <a:stretch>
+                      <a:fillRect/>
+                    </a:stretch>
+                  </pic:blipFill>
+                  <pic:spPr bwMode="auto">
+                    <a:xfrm>
+                      <a:off x="0" y="0"/>
+                      <a:ext cx="5943600" cy="1390999"/>
+                    </a:xfrm>
+                    <a:prstGeom prst="rect">
+                      <a:avLst/>
+                    </a:prstGeom>
+                    <a:noFill/>
+                    <a:ln w="9525">
+                      <a:noFill/>
+                      <a:miter lim="800000"/>
+                      <a:headEnd/>
+                      <a:tailEnd/>
+                    </a:ln>
+                  </pic:spPr>
+                </pic:pic>
+              </a:graphicData>
+            </a:graphic>
+          </wp:inline>
+        </w:drawing>
+      </w:r>
+    </w:p>
+    <w:p>
+      <w:pPr>
+        <w:spacing w:after="0" w:afterAutospacing="0"/>
+        <w:rPr>
+          <w:i/>
+          <w:sz w:val="36"/>
+          <w:szCs w:val="36"/>
+          <w:lang w:val="en-IN"/>
+        </w:rPr>
+      </w:pPr>
+    </w:p>
+    <w:p>
+      <w:pPr>
+        <w:spacing w:after="0" w:afterAutospacing="0"/>
+        <w:rPr>
+          <w:i/>
+          <w:sz w:val="36"/>
+          <w:szCs w:val="36"/>
+          <w:lang w:val="en-IN"/>
+        </w:rPr>
+      </w:pPr>
+    </w:p>
+    <w:p>
+      <w:pPr>
+        <w:spacing w:after="0" w:afterAutospacing="0"/>
+        <w:rPr>
+          <w:i/>
+          <w:sz w:val="36"/>
+          <w:szCs w:val="36"/>
+          <w:lang w:val="en-IN"/>
+        </w:rPr>
+      </w:pPr>
+      <w:r>
+        <w:rPr>
+          <w:i/>
+          <w:sz w:val="36"/>
+          <w:szCs w:val="36"/>
+          <w:lang w:val="en-IN"/>
+        </w:rPr>
+        <w:t xml:space="preserve">Jenkins Setup – </w:t>
+      </w:r>
+    </w:p>
+    <w:p>
+      <w:pPr>
+        <w:spacing w:after="0" w:afterAutospacing="0"/>
+        <w:rPr>
+          <w:i/>
+          <w:sz w:val="36"/>
+          <w:szCs w:val="36"/>
+          <w:lang w:val="en-IN"/>
+        </w:rPr>
+      </w:pPr>
+      <w:r>
+        <w:rPr>
+          <w:i/>
+          <w:sz w:val="36"/>
+          <w:szCs w:val="36"/>
+          <w:lang w:val="en-IN"/>
+        </w:rPr>
+        <w:t xml:space="preserve">Global tool configuration – </w:t>
+      </w:r>
+    </w:p>
+    <w:p>
+      <w:pPr>
+        <w:spacing w:after="0" w:afterAutospacing="0"/>
+        <w:rPr>
+          <w:i/>
+          <w:sz w:val="36"/>
+          <w:szCs w:val="36"/>
+          <w:lang w:val="en-IN"/>
+        </w:rPr>
+      </w:pPr>
+      <w:r>
+        <w:rPr>
+          <w:i/>
+          <w:noProof/>
+          <w:sz w:val="36"/>
+          <w:szCs w:val="36"/>
+        </w:rPr>
+        <w:drawing>
+          <wp:inline distT="0" distB="0" distL="0" distR="0">
+            <wp:extent cx="5943600" cy="2227213"/>
+            <wp:effectExtent l="19050" t="0" r="0" b="0"/>
+            <wp:docPr id="38" name="Picture 11"/>
+            <wp:cNvGraphicFramePr>
+              <a:graphicFrameLocks xmlns:a="http://schemas.openxmlformats.org/drawingml/2006/main" noChangeAspect="1"/>
+            </wp:cNvGraphicFramePr>
+            <a:graphic xmlns:a="http://schemas.openxmlformats.org/drawingml/2006/main">
+              <a:graphicData uri="http://schemas.openxmlformats.org/drawingml/2006/picture">
+                <pic:pic xmlns:pic="http://schemas.openxmlformats.org/drawingml/2006/picture">
+                  <pic:nvPicPr>
+                    <pic:cNvPr id="0" name="Picture 11"/>
+                    <pic:cNvPicPr>
+                      <a:picLocks noChangeAspect="1" noChangeArrowheads="1"/>
+                    </pic:cNvPicPr>
+                  </pic:nvPicPr>
+                  <pic:blipFill>
+                    <a:blip r:embed="rId39"/>
+                    <a:srcRect/>
+                    <a:stretch>
+                      <a:fillRect/>
+                    </a:stretch>
+                  </pic:blipFill>
+                  <pic:spPr bwMode="auto">
+                    <a:xfrm>
+                      <a:off x="0" y="0"/>
+                      <a:ext cx="5943600" cy="2227213"/>
+                    </a:xfrm>
+                    <a:prstGeom prst="rect">
+                      <a:avLst/>
+                    </a:prstGeom>
+                    <a:noFill/>
+                    <a:ln w="9525">
+                      <a:noFill/>
+                      <a:miter lim="800000"/>
+                      <a:headEnd/>
+                      <a:tailEnd/>
+                    </a:ln>
+                  </pic:spPr>
+                </pic:pic>
+              </a:graphicData>
+            </a:graphic>
+          </wp:inline>
+        </w:drawing>
+      </w:r>
+    </w:p>
+    <w:p>
+      <w:pPr>
+        <w:spacing w:after="0" w:afterAutospacing="0"/>
+        <w:rPr>
+          <w:i/>
+          <w:sz w:val="36"/>
+          <w:szCs w:val="36"/>
+          <w:lang w:val="en-IN"/>
+        </w:rPr>
+      </w:pPr>
+    </w:p>
+    <w:p>
+      <w:pPr>
+        <w:spacing w:after="0" w:afterAutospacing="0"/>
+        <w:rPr>
+          <w:i/>
+          <w:sz w:val="36"/>
+          <w:szCs w:val="36"/>
+          <w:lang w:val="en-IN"/>
+        </w:rPr>
+      </w:pPr>
+    </w:p>
+    <w:p>
+      <w:pPr>
+        <w:spacing w:after="0" w:afterAutospacing="0"/>
+        <w:rPr>
+          <w:i/>
+          <w:sz w:val="36"/>
+          <w:szCs w:val="36"/>
+          <w:lang w:val="en-IN"/>
+        </w:rPr>
+      </w:pPr>
+    </w:p>
+    <w:p>
+      <w:pPr>
+        <w:spacing w:after="0" w:afterAutospacing="0"/>
+        <w:rPr>
+          <w:i/>
+          <w:sz w:val="36"/>
+          <w:szCs w:val="36"/>
+          <w:lang w:val="en-IN"/>
+        </w:rPr>
+      </w:pPr>
+      <w:r>
+        <w:rPr>
+          <w:i/>
+          <w:noProof/>
+          <w:sz w:val="36"/>
+          <w:szCs w:val="36"/>
+        </w:rPr>
+        <w:lastRenderedPageBreak/>
+        <w:drawing>
+          <wp:inline distT="0" distB="0" distL="0" distR="0">
+            <wp:extent cx="5937885" cy="2523490"/>
+            <wp:effectExtent l="19050" t="0" r="5715" b="0"/>
+            <wp:docPr id="39" name="Picture 14"/>
+            <wp:cNvGraphicFramePr>
+              <a:graphicFrameLocks xmlns:a="http://schemas.openxmlformats.org/drawingml/2006/main" noChangeAspect="1"/>
+            </wp:cNvGraphicFramePr>
+            <a:graphic xmlns:a="http://schemas.openxmlformats.org/drawingml/2006/main">
+              <a:graphicData uri="http://schemas.openxmlformats.org/drawingml/2006/picture">
+                <pic:pic xmlns:pic="http://schemas.openxmlformats.org/drawingml/2006/picture">
+                  <pic:nvPicPr>
+                    <pic:cNvPr id="0" name="Picture 14"/>
+                    <pic:cNvPicPr>
+                      <a:picLocks noChangeAspect="1" noChangeArrowheads="1"/>
+                    </pic:cNvPicPr>
+                  </pic:nvPicPr>
+                  <pic:blipFill>
+                    <a:blip r:embed="rId40"/>
+                    <a:srcRect/>
+                    <a:stretch>
+                      <a:fillRect/>
+                    </a:stretch>
+                  </pic:blipFill>
+                  <pic:spPr bwMode="auto">
+                    <a:xfrm>
+                      <a:off x="0" y="0"/>
+                      <a:ext cx="5937885" cy="2523490"/>
+                    </a:xfrm>
+                    <a:prstGeom prst="rect">
+                      <a:avLst/>
+                    </a:prstGeom>
+                    <a:noFill/>
+                    <a:ln w="9525">
+                      <a:noFill/>
+                      <a:miter lim="800000"/>
+                      <a:headEnd/>
+                      <a:tailEnd/>
+                    </a:ln>
+                  </pic:spPr>
+                </pic:pic>
+              </a:graphicData>
+            </a:graphic>
+          </wp:inline>
+        </w:drawing>
+      </w:r>
+    </w:p>
+    <w:p>
+      <w:pPr>
+        <w:spacing w:after="0" w:afterAutospacing="0"/>
+        <w:rPr>
+          <w:i/>
+          <w:sz w:val="36"/>
+          <w:szCs w:val="36"/>
+          <w:lang w:val="en-IN"/>
+        </w:rPr>
+      </w:pPr>
     </w:p>
     <w:p>
       <w:pPr>
@@ -8610,7 +9005,7 @@
         </w:rPr>
         <w:t xml:space="preserve"> -&gt; </w:t>
       </w:r>
-      <w:hyperlink r:id="rId37" w:history="1">
+      <w:hyperlink r:id="rId41" w:history="1">
         <w:r>
           <w:rPr>
             <w:rStyle w:val="Hyperlink"/>
@@ -8710,7 +9105,7 @@
                     </pic:cNvPicPr>
                   </pic:nvPicPr>
                   <pic:blipFill>
-                    <a:blip r:embed="rId38"/>
+                    <a:blip r:embed="rId42"/>
                     <a:srcRect/>
                     <a:stretch>
                       <a:fillRect/>
@@ -8756,7 +9151,6 @@
           <w:sz w:val="36"/>
           <w:szCs w:val="36"/>
         </w:rPr>
-        <w:lastRenderedPageBreak/>
         <w:drawing>
           <wp:inline distT="0" distB="0" distL="0" distR="0">
             <wp:extent cx="5943600" cy="860109"/>
@@ -8775,7 +9169,7 @@
                     </pic:cNvPicPr>
                   </pic:nvPicPr>
                   <pic:blipFill>
-                    <a:blip r:embed="rId39"/>
+                    <a:blip r:embed="rId43"/>
                     <a:srcRect/>
                     <a:stretch>
                       <a:fillRect/>

</xml_diff>